<commit_message>
before extracting method to the 2nd running of the PDG-Based Sliding
</commit_message>
<xml_diff>
--- a/Refactoring-Project-Documentation.docx
+++ b/Refactoring-Project-Documentation.docx
@@ -7,7 +7,7 @@
         <w:spacing w:line="276" w:lineRule="auto"/>
         <w:jc w:val="center"/>
         <w:rPr>
-          <w:rFonts w:ascii="David" w:hAnsi="David" w:cs="David"/>
+          <w:rFonts w:ascii="David" w:hAnsi="David" w:cs="David" w:hint="cs"/>
           <w:sz w:val="36"/>
           <w:szCs w:val="36"/>
         </w:rPr>
@@ -5596,7 +5596,7 @@
     <w:p>
       <w:pPr>
         <w:rPr>
-          <w:rFonts w:ascii="Arial" w:hAnsi="Arial" w:cs="Arial" w:hint="cs"/>
+          <w:rFonts w:ascii="Arial" w:hAnsi="Arial" w:cs="Arial"/>
           <w:sz w:val="28"/>
           <w:szCs w:val="28"/>
           <w:rtl/>
@@ -5605,6 +5605,7 @@
       <w:r>
         <w:rPr>
           <w:noProof/>
+          <w:rtl/>
         </w:rPr>
         <w:pict>
           <v:shape id="_x0000_s1053" type="#_x0000_t75" style="position:absolute;left:0;text-align:left;margin-left:23.9pt;margin-top:10.9pt;width:318pt;height:111pt;z-index:251692032">
@@ -5862,7 +5863,7 @@
     <w:p>
       <w:pPr>
         <w:rPr>
-          <w:rFonts w:ascii="Arial" w:hAnsi="Arial" w:cs="Arial" w:hint="cs"/>
+          <w:rFonts w:ascii="Arial" w:hAnsi="Arial" w:cs="Arial"/>
           <w:sz w:val="28"/>
           <w:szCs w:val="28"/>
           <w:rtl/>
@@ -5872,7 +5873,7 @@
     <w:p>
       <w:pPr>
         <w:rPr>
-          <w:rFonts w:ascii="Arial" w:hAnsi="Arial" w:cs="Arial" w:hint="cs"/>
+          <w:rFonts w:ascii="Arial" w:hAnsi="Arial" w:cs="Arial"/>
           <w:sz w:val="28"/>
           <w:szCs w:val="28"/>
           <w:rtl/>
@@ -6043,7 +6044,7 @@
     <w:p>
       <w:pPr>
         <w:rPr>
-          <w:rFonts w:ascii="Arial" w:hAnsi="Arial" w:cs="Arial" w:hint="cs"/>
+          <w:rFonts w:ascii="Arial" w:hAnsi="Arial" w:cs="Arial"/>
           <w:sz w:val="28"/>
           <w:szCs w:val="28"/>
           <w:rtl/>
@@ -6134,6 +6135,18 @@
           <w:rtl/>
         </w:rPr>
       </w:pPr>
+      <w:r>
+        <w:rPr>
+          <w:rFonts w:ascii="Arial" w:hAnsi="Arial" w:cs="Arial"/>
+          <w:sz w:val="28"/>
+          <w:szCs w:val="28"/>
+        </w:rPr>
+        <w:pict>
+          <v:shape id="_x0000_i1025" type="#_x0000_t75" style="width:415.7pt;height:242.5pt">
+            <v:imagedata r:id="rId12" o:title="Capture"/>
+          </v:shape>
+        </w:pict>
+      </w:r>
     </w:p>
     <w:p>
       <w:pPr>
@@ -6144,6 +6157,41 @@
           <w:rtl/>
         </w:rPr>
       </w:pPr>
+      <w:r>
+        <w:rPr>
+          <w:rFonts w:ascii="Arial" w:hAnsi="Arial" w:cs="Arial" w:hint="cs"/>
+          <w:sz w:val="28"/>
+          <w:szCs w:val="28"/>
+          <w:rtl/>
+        </w:rPr>
+        <w:t>נבנה את גרף</w:t>
+      </w:r>
+      <w:r>
+        <w:rPr>
+          <w:rFonts w:ascii="Arial" w:hAnsi="Arial" w:cs="Arial" w:hint="cs"/>
+          <w:sz w:val="28"/>
+          <w:szCs w:val="28"/>
+          <w:rtl/>
+        </w:rPr>
+        <w:t xml:space="preserve"> ה-</w:t>
+      </w:r>
+      <w:r>
+        <w:rPr>
+          <w:rFonts w:ascii="Arial" w:hAnsi="Arial" w:cs="Arial" w:hint="cs"/>
+          <w:sz w:val="28"/>
+          <w:szCs w:val="28"/>
+        </w:rPr>
+        <w:t>CFG</w:t>
+      </w:r>
+      <w:r>
+        <w:rPr>
+          <w:rFonts w:ascii="Arial" w:hAnsi="Arial" w:cs="Arial" w:hint="cs"/>
+          <w:sz w:val="28"/>
+          <w:szCs w:val="28"/>
+          <w:rtl/>
+        </w:rPr>
+        <w:t>:</w:t>
+      </w:r>
     </w:p>
     <w:p>
       <w:pPr>
@@ -6154,50 +6202,125 @@
           <w:rtl/>
         </w:rPr>
       </w:pPr>
-      <w:r>
-        <w:rPr>
-          <w:rFonts w:ascii="Arial" w:hAnsi="Arial" w:cs="Arial" w:hint="cs"/>
-          <w:sz w:val="28"/>
-          <w:szCs w:val="28"/>
-          <w:rtl/>
-        </w:rPr>
-        <w:t xml:space="preserve"> </w:t>
-      </w:r>
     </w:p>
     <w:p>
       <w:pPr>
         <w:rPr>
-          <w:rFonts w:ascii="Arial" w:hAnsi="Arial" w:cs="Arial"/>
-          <w:sz w:val="28"/>
-          <w:szCs w:val="28"/>
-          <w:rtl/>
-        </w:rPr>
-      </w:pPr>
+          <w:rFonts w:ascii="Arial" w:hAnsi="Arial" w:cs="Arial" w:hint="cs"/>
+          <w:sz w:val="28"/>
+          <w:szCs w:val="28"/>
+          <w:rtl/>
+        </w:rPr>
+      </w:pPr>
+      <w:r>
+        <w:rPr>
+          <w:noProof/>
+        </w:rPr>
+        <w:pict>
+          <v:shape id="_x0000_s1057" type="#_x0000_t75" style="position:absolute;left:0;text-align:left;margin-left:.3pt;margin-top:3.75pt;width:414.75pt;height:157.5pt;z-index:251694080">
+            <v:imagedata r:id="rId13" o:title="20526782_10156143116679068_1059363972_n"/>
+            <w10:wrap type="square"/>
+          </v:shape>
+        </w:pict>
+      </w:r>
     </w:p>
     <w:p>
       <w:pPr>
         <w:rPr>
+          <w:rFonts w:ascii="Arial" w:hAnsi="Arial" w:cs="Arial" w:hint="cs"/>
+          <w:sz w:val="28"/>
+          <w:szCs w:val="28"/>
+          <w:rtl/>
+        </w:rPr>
+      </w:pPr>
+      <w:r>
+        <w:rPr>
+          <w:rFonts w:ascii="Arial" w:hAnsi="Arial" w:cs="Arial" w:hint="cs"/>
+          <w:sz w:val="28"/>
+          <w:szCs w:val="28"/>
+          <w:rtl/>
+        </w:rPr>
+        <w:t>גרף ה-</w:t>
+      </w:r>
+      <w:r>
+        <w:rPr>
+          <w:rFonts w:ascii="Arial" w:hAnsi="Arial" w:cs="Arial" w:hint="cs"/>
+          <w:sz w:val="28"/>
+          <w:szCs w:val="28"/>
+        </w:rPr>
+        <w:t>PDG</w:t>
+      </w:r>
+      <w:r>
+        <w:rPr>
+          <w:rFonts w:ascii="Arial" w:hAnsi="Arial" w:cs="Arial" w:hint="cs"/>
+          <w:sz w:val="28"/>
+          <w:szCs w:val="28"/>
+          <w:rtl/>
+        </w:rPr>
+        <w:t xml:space="preserve"> (רק קשתות </w:t>
+      </w:r>
+      <w:r>
+        <w:rPr>
           <w:rFonts w:ascii="Arial" w:hAnsi="Arial" w:cs="Arial"/>
           <w:sz w:val="28"/>
           <w:szCs w:val="28"/>
-          <w:rtl/>
-        </w:rPr>
-      </w:pPr>
+        </w:rPr>
+        <w:t>Control</w:t>
+      </w:r>
+      <w:r>
+        <w:rPr>
+          <w:rFonts w:ascii="Arial" w:hAnsi="Arial" w:cs="Arial" w:hint="cs"/>
+          <w:sz w:val="28"/>
+          <w:szCs w:val="28"/>
+          <w:rtl/>
+        </w:rPr>
+        <w:t>, את קשתות ה</w:t>
+      </w:r>
+      <w:r>
+        <w:rPr>
+          <w:rFonts w:ascii="Arial" w:hAnsi="Arial" w:cs="Arial"/>
+          <w:sz w:val="28"/>
+          <w:szCs w:val="28"/>
+        </w:rPr>
+        <w:t>Data</w:t>
+      </w:r>
+      <w:r>
+        <w:rPr>
+          <w:rFonts w:ascii="Arial" w:hAnsi="Arial" w:cs="Arial" w:hint="cs"/>
+          <w:sz w:val="28"/>
+          <w:szCs w:val="28"/>
+          <w:rtl/>
+        </w:rPr>
+        <w:t xml:space="preserve"> נפרד בטבלה לצורכי נוחות ותמונה ברורה של הגרף):</w:t>
+      </w:r>
     </w:p>
     <w:p>
       <w:pPr>
         <w:rPr>
-          <w:rFonts w:ascii="Arial" w:hAnsi="Arial" w:cs="Arial"/>
-          <w:sz w:val="28"/>
-          <w:szCs w:val="28"/>
-          <w:rtl/>
-        </w:rPr>
-      </w:pPr>
+          <w:rFonts w:ascii="Arial" w:hAnsi="Arial" w:cs="Arial" w:hint="cs"/>
+          <w:sz w:val="28"/>
+          <w:szCs w:val="28"/>
+          <w:rtl/>
+        </w:rPr>
+      </w:pPr>
+      <w:r>
+        <w:rPr>
+          <w:rFonts w:ascii="Arial" w:hAnsi="Arial" w:cs="Arial" w:hint="cs"/>
+          <w:sz w:val="28"/>
+          <w:szCs w:val="28"/>
+        </w:rPr>
+        <w:lastRenderedPageBreak/>
+        <w:pict>
+          <v:shape id="_x0000_i1028" type="#_x0000_t75" style="width:415pt;height:362.7pt">
+            <v:imagedata r:id="rId14" o:title="control"/>
+          </v:shape>
+        </w:pict>
+      </w:r>
     </w:p>
     <w:p>
       <w:pPr>
         <w:rPr>
-          <w:rFonts w:ascii="Arial" w:hAnsi="Arial" w:cs="Arial"/>
+          <w:rFonts w:ascii="Arial" w:hAnsi="Arial" w:cs="Arial" w:hint="cs"/>
           <w:sz w:val="28"/>
           <w:szCs w:val="28"/>
           <w:rtl/>
@@ -6213,6 +6336,32 @@
           <w:rtl/>
         </w:rPr>
       </w:pPr>
+      <w:r>
+        <w:rPr>
+          <w:rFonts w:ascii="Arial" w:hAnsi="Arial" w:cs="Arial" w:hint="cs"/>
+          <w:sz w:val="28"/>
+          <w:szCs w:val="28"/>
+          <w:rtl/>
+        </w:rPr>
+        <w:t xml:space="preserve">כבסיס לסליידינג על קטע הקוד המורכב מהפקודות 1-12 שלעיל, נקבל את הייצוג הבא: קבוצת הקודקודים </w:t>
+      </w:r>
+      <w:r>
+        <w:rPr>
+          <w:rFonts w:ascii="Arial" w:hAnsi="Arial" w:cs="Arial" w:hint="cs"/>
+          <w:sz w:val="28"/>
+          <w:szCs w:val="28"/>
+        </w:rPr>
+        <w:t>N</w:t>
+      </w:r>
+      <w:r>
+        <w:rPr>
+          <w:rFonts w:ascii="Arial" w:hAnsi="Arial" w:cs="Arial" w:hint="cs"/>
+          <w:sz w:val="28"/>
+          <w:szCs w:val="28"/>
+          <w:rtl/>
+        </w:rPr>
+        <w:t xml:space="preserve"> היא:</w:t>
+      </w:r>
     </w:p>
     <w:p>
       <w:pPr>
@@ -6220,8 +6369,31 @@
           <w:rFonts w:ascii="Arial" w:hAnsi="Arial" w:cs="Arial"/>
           <w:sz w:val="28"/>
           <w:szCs w:val="28"/>
-        </w:rPr>
-      </w:pPr>
+          <w:rtl/>
+        </w:rPr>
+      </w:pPr>
+      <w:r>
+        <w:rPr>
+          <w:rFonts w:ascii="Arial" w:hAnsi="Arial" w:cs="Arial" w:hint="cs"/>
+          <w:sz w:val="28"/>
+          <w:szCs w:val="28"/>
+          <w:rtl/>
+        </w:rPr>
+        <w:t xml:space="preserve"> </w:t>
+      </w:r>
+      <m:oMath>
+        <m:r>
+          <m:rPr>
+            <m:sty m:val="p"/>
+          </m:rPr>
+          <w:rPr>
+            <w:rFonts w:ascii="Cambria Math" w:hAnsi="Cambria Math" w:cs="Arial"/>
+            <w:sz w:val="28"/>
+            <w:szCs w:val="28"/>
+          </w:rPr>
+          <m:t>{Entry, 1,2,3,4,5,6,7,8,9,10,11,12,Exit}</m:t>
+        </m:r>
+      </m:oMath>
     </w:p>
     <w:p>
       <w:pPr>
@@ -6232,6 +6404,3159 @@
           <w:rtl/>
         </w:rPr>
       </w:pPr>
+      <w:r>
+        <w:rPr>
+          <w:rFonts w:ascii="Arial" w:hAnsi="Arial" w:cs="Arial" w:hint="cs"/>
+          <w:sz w:val="28"/>
+          <w:szCs w:val="28"/>
+          <w:rtl/>
+        </w:rPr>
+        <w:t xml:space="preserve">וקבוצת הקשתות </w:t>
+      </w:r>
+      <w:r>
+        <w:rPr>
+          <w:rFonts w:ascii="Arial" w:hAnsi="Arial" w:cs="Arial"/>
+          <w:sz w:val="28"/>
+          <w:szCs w:val="28"/>
+        </w:rPr>
+        <w:t>E</w:t>
+      </w:r>
+      <w:r>
+        <w:rPr>
+          <w:rFonts w:ascii="Arial" w:hAnsi="Arial" w:cs="Arial" w:hint="cs"/>
+          <w:sz w:val="28"/>
+          <w:szCs w:val="28"/>
+          <w:rtl/>
+        </w:rPr>
+        <w:t xml:space="preserve"> הכוללת תלויות מסוג </w:t>
+      </w:r>
+      <w:r>
+        <w:rPr>
+          <w:rFonts w:ascii="Arial" w:hAnsi="Arial" w:cs="Arial"/>
+          <w:sz w:val="28"/>
+          <w:szCs w:val="28"/>
+        </w:rPr>
+        <w:t>control</w:t>
+      </w:r>
+      <w:r>
+        <w:rPr>
+          <w:rFonts w:ascii="Arial" w:hAnsi="Arial" w:cs="Arial" w:hint="cs"/>
+          <w:sz w:val="28"/>
+          <w:szCs w:val="28"/>
+          <w:rtl/>
+        </w:rPr>
+        <w:t xml:space="preserve"> (הקבוצה </w:t>
+      </w:r>
+      <w:proofErr w:type="spellStart"/>
+      <w:r>
+        <w:rPr>
+          <w:rFonts w:ascii="Arial" w:hAnsi="Arial" w:cs="Arial"/>
+          <w:sz w:val="28"/>
+          <w:szCs w:val="28"/>
+        </w:rPr>
+        <w:t>Ec</w:t>
+      </w:r>
+      <w:proofErr w:type="spellEnd"/>
+      <w:r>
+        <w:rPr>
+          <w:rFonts w:ascii="Arial" w:hAnsi="Arial" w:cs="Arial" w:hint="cs"/>
+          <w:sz w:val="28"/>
+          <w:szCs w:val="28"/>
+          <w:rtl/>
+        </w:rPr>
+        <w:t xml:space="preserve">) ותלויות </w:t>
+      </w:r>
+      <w:r>
+        <w:rPr>
+          <w:rFonts w:ascii="Arial" w:hAnsi="Arial" w:cs="Arial"/>
+          <w:sz w:val="28"/>
+          <w:szCs w:val="28"/>
+        </w:rPr>
+        <w:t>data</w:t>
+      </w:r>
+      <w:r>
+        <w:rPr>
+          <w:rFonts w:ascii="Arial" w:hAnsi="Arial" w:cs="Arial" w:hint="cs"/>
+          <w:sz w:val="28"/>
+          <w:szCs w:val="28"/>
+          <w:rtl/>
+        </w:rPr>
+        <w:t xml:space="preserve"> (הקבוצה </w:t>
+      </w:r>
+      <w:r>
+        <w:rPr>
+          <w:rFonts w:ascii="Arial" w:hAnsi="Arial" w:cs="Arial"/>
+          <w:sz w:val="28"/>
+          <w:szCs w:val="28"/>
+        </w:rPr>
+        <w:t>Ed</w:t>
+      </w:r>
+      <w:r>
+        <w:rPr>
+          <w:rFonts w:ascii="Arial" w:hAnsi="Arial" w:cs="Arial" w:hint="cs"/>
+          <w:sz w:val="28"/>
+          <w:szCs w:val="28"/>
+          <w:rtl/>
+        </w:rPr>
+        <w:t xml:space="preserve">) מסוג </w:t>
+      </w:r>
+      <w:r>
+        <w:rPr>
+          <w:rFonts w:ascii="Arial" w:hAnsi="Arial" w:cs="Arial"/>
+          <w:sz w:val="28"/>
+          <w:szCs w:val="28"/>
+        </w:rPr>
+        <w:t>flow</w:t>
+      </w:r>
+      <w:r>
+        <w:rPr>
+          <w:rFonts w:ascii="Arial" w:hAnsi="Arial" w:cs="Arial" w:hint="cs"/>
+          <w:sz w:val="28"/>
+          <w:szCs w:val="28"/>
+          <w:rtl/>
+        </w:rPr>
+        <w:t xml:space="preserve"> או </w:t>
+      </w:r>
+      <w:r>
+        <w:rPr>
+          <w:rFonts w:ascii="Arial" w:hAnsi="Arial" w:cs="Arial"/>
+          <w:sz w:val="28"/>
+          <w:szCs w:val="28"/>
+        </w:rPr>
+        <w:t>anti</w:t>
+      </w:r>
+      <w:r>
+        <w:rPr>
+          <w:rFonts w:ascii="Arial" w:hAnsi="Arial" w:cs="Arial" w:hint="cs"/>
+          <w:sz w:val="28"/>
+          <w:szCs w:val="28"/>
+          <w:rtl/>
+        </w:rPr>
+        <w:t xml:space="preserve"> כדלהלן:</w:t>
+      </w:r>
+    </w:p>
+    <w:tbl>
+      <w:tblPr>
+        <w:tblStyle w:val="TableGrid"/>
+        <w:bidiVisual/>
+        <w:tblW w:w="0" w:type="auto"/>
+        <w:jc w:val="center"/>
+        <w:tblInd w:w="3311" w:type="dxa"/>
+        <w:tblLook w:val="04A0"/>
+      </w:tblPr>
+      <w:tblGrid>
+        <w:gridCol w:w="2378"/>
+        <w:gridCol w:w="1560"/>
+        <w:gridCol w:w="1273"/>
+      </w:tblGrid>
+      <w:tr>
+        <w:trPr>
+          <w:jc w:val="center"/>
+        </w:trPr>
+        <w:tc>
+          <w:tcPr>
+            <w:tcW w:w="2378" w:type="dxa"/>
+          </w:tcPr>
+          <w:p>
+            <w:pPr>
+              <w:jc w:val="center"/>
+              <w:rPr>
+                <w:rFonts w:ascii="Arial" w:hAnsi="Arial" w:cs="Arial"/>
+                <w:sz w:val="18"/>
+                <w:szCs w:val="18"/>
+                <w:rtl/>
+              </w:rPr>
+            </w:pPr>
+            <w:proofErr w:type="spellStart"/>
+            <w:r>
+              <w:rPr>
+                <w:rFonts w:ascii="Arial" w:hAnsi="Arial" w:cs="Arial"/>
+                <w:sz w:val="18"/>
+                <w:szCs w:val="18"/>
+              </w:rPr>
+              <w:t>Vars</w:t>
+            </w:r>
+            <w:proofErr w:type="spellEnd"/>
+          </w:p>
+        </w:tc>
+        <w:tc>
+          <w:tcPr>
+            <w:tcW w:w="1560" w:type="dxa"/>
+          </w:tcPr>
+          <w:p>
+            <w:pPr>
+              <w:jc w:val="center"/>
+              <w:rPr>
+                <w:rFonts w:ascii="Arial" w:hAnsi="Arial" w:cs="Arial"/>
+                <w:sz w:val="18"/>
+                <w:szCs w:val="18"/>
+              </w:rPr>
+            </w:pPr>
+            <w:r>
+              <w:rPr>
+                <w:rFonts w:ascii="Arial" w:hAnsi="Arial" w:cs="Arial"/>
+                <w:sz w:val="18"/>
+                <w:szCs w:val="18"/>
+              </w:rPr>
+              <w:t>Kind</w:t>
+            </w:r>
+          </w:p>
+        </w:tc>
+        <w:tc>
+          <w:tcPr>
+            <w:tcW w:w="1273" w:type="dxa"/>
+          </w:tcPr>
+          <w:p>
+            <w:pPr>
+              <w:jc w:val="center"/>
+              <w:rPr>
+                <w:rFonts w:ascii="Arial" w:hAnsi="Arial" w:cs="Arial"/>
+                <w:sz w:val="18"/>
+                <w:szCs w:val="18"/>
+              </w:rPr>
+            </w:pPr>
+            <w:r>
+              <w:rPr>
+                <w:rFonts w:ascii="Arial" w:hAnsi="Arial" w:cs="Arial"/>
+                <w:sz w:val="18"/>
+                <w:szCs w:val="18"/>
+              </w:rPr>
+              <w:t>Edge</w:t>
+            </w:r>
+          </w:p>
+        </w:tc>
+      </w:tr>
+      <w:tr>
+        <w:trPr>
+          <w:jc w:val="center"/>
+        </w:trPr>
+        <w:tc>
+          <w:tcPr>
+            <w:tcW w:w="2378" w:type="dxa"/>
+          </w:tcPr>
+          <w:p>
+            <w:pPr>
+              <w:jc w:val="center"/>
+              <w:rPr>
+                <w:rFonts w:ascii="Arial" w:hAnsi="Arial" w:cs="Arial"/>
+                <w:sz w:val="18"/>
+                <w:szCs w:val="18"/>
+                <w:rtl/>
+              </w:rPr>
+            </w:pPr>
+            <w:r>
+              <w:rPr>
+                <w:rFonts w:ascii="Arial" w:hAnsi="Arial" w:cs="Arial"/>
+                <w:sz w:val="18"/>
+                <w:szCs w:val="18"/>
+              </w:rPr>
+              <w:t>-</w:t>
+            </w:r>
+          </w:p>
+        </w:tc>
+        <w:tc>
+          <w:tcPr>
+            <w:tcW w:w="1560" w:type="dxa"/>
+          </w:tcPr>
+          <w:p>
+            <w:pPr>
+              <w:jc w:val="center"/>
+              <w:rPr>
+                <w:rFonts w:ascii="Arial" w:hAnsi="Arial" w:cs="Arial"/>
+                <w:sz w:val="18"/>
+                <w:szCs w:val="18"/>
+              </w:rPr>
+            </w:pPr>
+            <w:r>
+              <w:rPr>
+                <w:rFonts w:ascii="Arial" w:hAnsi="Arial" w:cs="Arial"/>
+                <w:sz w:val="18"/>
+                <w:szCs w:val="18"/>
+              </w:rPr>
+              <w:t>Control</w:t>
+            </w:r>
+          </w:p>
+        </w:tc>
+        <w:tc>
+          <w:tcPr>
+            <w:tcW w:w="1273" w:type="dxa"/>
+          </w:tcPr>
+          <w:p>
+            <w:pPr>
+              <w:jc w:val="center"/>
+              <w:rPr>
+                <w:rFonts w:ascii="Arial" w:hAnsi="Arial" w:cs="Arial"/>
+                <w:sz w:val="18"/>
+                <w:szCs w:val="18"/>
+              </w:rPr>
+            </w:pPr>
+            <w:r>
+              <w:rPr>
+                <w:rFonts w:ascii="Arial" w:hAnsi="Arial" w:cs="Arial"/>
+                <w:sz w:val="18"/>
+                <w:szCs w:val="18"/>
+              </w:rPr>
+              <w:t>(Entry,1)</w:t>
+            </w:r>
+          </w:p>
+        </w:tc>
+      </w:tr>
+      <w:tr>
+        <w:trPr>
+          <w:jc w:val="center"/>
+        </w:trPr>
+        <w:tc>
+          <w:tcPr>
+            <w:tcW w:w="2378" w:type="dxa"/>
+          </w:tcPr>
+          <w:p>
+            <w:pPr>
+              <w:jc w:val="center"/>
+              <w:rPr>
+                <w:rFonts w:ascii="Arial" w:hAnsi="Arial" w:cs="Arial"/>
+                <w:sz w:val="18"/>
+                <w:szCs w:val="18"/>
+                <w:rtl/>
+              </w:rPr>
+            </w:pPr>
+            <w:r>
+              <w:rPr>
+                <w:rFonts w:ascii="Arial" w:hAnsi="Arial" w:cs="Arial" w:hint="cs"/>
+                <w:sz w:val="18"/>
+                <w:szCs w:val="18"/>
+                <w:rtl/>
+              </w:rPr>
+              <w:t>-</w:t>
+            </w:r>
+          </w:p>
+        </w:tc>
+        <w:tc>
+          <w:tcPr>
+            <w:tcW w:w="1560" w:type="dxa"/>
+          </w:tcPr>
+          <w:p>
+            <w:pPr>
+              <w:jc w:val="center"/>
+              <w:rPr>
+                <w:rFonts w:ascii="Arial" w:hAnsi="Arial" w:cs="Arial"/>
+                <w:sz w:val="18"/>
+                <w:szCs w:val="18"/>
+                <w:rtl/>
+              </w:rPr>
+            </w:pPr>
+            <w:r>
+              <w:rPr>
+                <w:rFonts w:ascii="Arial" w:hAnsi="Arial" w:cs="Arial"/>
+                <w:sz w:val="18"/>
+                <w:szCs w:val="18"/>
+              </w:rPr>
+              <w:t>Control</w:t>
+            </w:r>
+          </w:p>
+        </w:tc>
+        <w:tc>
+          <w:tcPr>
+            <w:tcW w:w="1273" w:type="dxa"/>
+          </w:tcPr>
+          <w:p>
+            <w:pPr>
+              <w:jc w:val="center"/>
+              <w:rPr>
+                <w:rFonts w:ascii="Arial" w:hAnsi="Arial" w:cs="Arial"/>
+                <w:sz w:val="18"/>
+                <w:szCs w:val="18"/>
+                <w:rtl/>
+              </w:rPr>
+            </w:pPr>
+            <w:r>
+              <w:rPr>
+                <w:rFonts w:ascii="Arial" w:hAnsi="Arial" w:cs="Arial"/>
+                <w:sz w:val="18"/>
+                <w:szCs w:val="18"/>
+              </w:rPr>
+              <w:t>(Entry,2)</w:t>
+            </w:r>
+          </w:p>
+        </w:tc>
+      </w:tr>
+      <w:tr>
+        <w:trPr>
+          <w:jc w:val="center"/>
+        </w:trPr>
+        <w:tc>
+          <w:tcPr>
+            <w:tcW w:w="2378" w:type="dxa"/>
+          </w:tcPr>
+          <w:p>
+            <w:pPr>
+              <w:jc w:val="center"/>
+              <w:rPr>
+                <w:rFonts w:ascii="Arial" w:hAnsi="Arial" w:cs="Arial"/>
+                <w:sz w:val="18"/>
+                <w:szCs w:val="18"/>
+                <w:rtl/>
+              </w:rPr>
+            </w:pPr>
+            <w:r>
+              <w:rPr>
+                <w:rFonts w:ascii="Arial" w:hAnsi="Arial" w:cs="Arial" w:hint="cs"/>
+                <w:sz w:val="18"/>
+                <w:szCs w:val="18"/>
+                <w:rtl/>
+              </w:rPr>
+              <w:t>-</w:t>
+            </w:r>
+          </w:p>
+        </w:tc>
+        <w:tc>
+          <w:tcPr>
+            <w:tcW w:w="1560" w:type="dxa"/>
+          </w:tcPr>
+          <w:p>
+            <w:pPr>
+              <w:jc w:val="center"/>
+              <w:rPr>
+                <w:rFonts w:ascii="Arial" w:hAnsi="Arial" w:cs="Arial"/>
+                <w:sz w:val="18"/>
+                <w:szCs w:val="18"/>
+              </w:rPr>
+            </w:pPr>
+            <w:r>
+              <w:rPr>
+                <w:rFonts w:ascii="Arial" w:hAnsi="Arial" w:cs="Arial"/>
+                <w:sz w:val="18"/>
+                <w:szCs w:val="18"/>
+              </w:rPr>
+              <w:t>Control</w:t>
+            </w:r>
+          </w:p>
+        </w:tc>
+        <w:tc>
+          <w:tcPr>
+            <w:tcW w:w="1273" w:type="dxa"/>
+          </w:tcPr>
+          <w:p>
+            <w:pPr>
+              <w:jc w:val="center"/>
+              <w:rPr>
+                <w:rFonts w:ascii="Arial" w:hAnsi="Arial" w:cs="Arial"/>
+                <w:sz w:val="18"/>
+                <w:szCs w:val="18"/>
+              </w:rPr>
+            </w:pPr>
+            <w:r>
+              <w:rPr>
+                <w:rFonts w:ascii="Arial" w:hAnsi="Arial" w:cs="Arial"/>
+                <w:sz w:val="18"/>
+                <w:szCs w:val="18"/>
+              </w:rPr>
+              <w:t>(2,3</w:t>
+            </w:r>
+            <w:r>
+              <w:rPr>
+                <w:rFonts w:ascii="Arial" w:hAnsi="Arial" w:cs="Arial"/>
+                <w:sz w:val="18"/>
+                <w:szCs w:val="18"/>
+              </w:rPr>
+              <w:t>)</w:t>
+            </w:r>
+          </w:p>
+        </w:tc>
+      </w:tr>
+      <w:tr>
+        <w:trPr>
+          <w:jc w:val="center"/>
+        </w:trPr>
+        <w:tc>
+          <w:tcPr>
+            <w:tcW w:w="2378" w:type="dxa"/>
+          </w:tcPr>
+          <w:p>
+            <w:pPr>
+              <w:jc w:val="center"/>
+              <w:rPr>
+                <w:rFonts w:ascii="Arial" w:hAnsi="Arial" w:cs="Arial"/>
+                <w:sz w:val="18"/>
+                <w:szCs w:val="18"/>
+                <w:rtl/>
+              </w:rPr>
+            </w:pPr>
+            <w:r>
+              <w:rPr>
+                <w:rFonts w:ascii="Arial" w:hAnsi="Arial" w:cs="Arial" w:hint="cs"/>
+                <w:sz w:val="18"/>
+                <w:szCs w:val="18"/>
+                <w:rtl/>
+              </w:rPr>
+              <w:t>-</w:t>
+            </w:r>
+          </w:p>
+        </w:tc>
+        <w:tc>
+          <w:tcPr>
+            <w:tcW w:w="1560" w:type="dxa"/>
+          </w:tcPr>
+          <w:p>
+            <w:pPr>
+              <w:jc w:val="center"/>
+              <w:rPr>
+                <w:rFonts w:ascii="Arial" w:hAnsi="Arial" w:cs="Arial"/>
+                <w:sz w:val="18"/>
+                <w:szCs w:val="18"/>
+              </w:rPr>
+            </w:pPr>
+            <w:r>
+              <w:rPr>
+                <w:rFonts w:ascii="Arial" w:hAnsi="Arial" w:cs="Arial"/>
+                <w:sz w:val="18"/>
+                <w:szCs w:val="18"/>
+              </w:rPr>
+              <w:t>Control</w:t>
+            </w:r>
+          </w:p>
+        </w:tc>
+        <w:tc>
+          <w:tcPr>
+            <w:tcW w:w="1273" w:type="dxa"/>
+          </w:tcPr>
+          <w:p>
+            <w:pPr>
+              <w:jc w:val="center"/>
+              <w:rPr>
+                <w:rFonts w:ascii="Arial" w:hAnsi="Arial" w:cs="Arial"/>
+                <w:sz w:val="18"/>
+                <w:szCs w:val="18"/>
+                <w:rtl/>
+              </w:rPr>
+            </w:pPr>
+            <w:r>
+              <w:rPr>
+                <w:rFonts w:ascii="Arial" w:hAnsi="Arial" w:cs="Arial"/>
+                <w:sz w:val="18"/>
+                <w:szCs w:val="18"/>
+              </w:rPr>
+              <w:t>(2,6</w:t>
+            </w:r>
+            <w:r>
+              <w:rPr>
+                <w:rFonts w:ascii="Arial" w:hAnsi="Arial" w:cs="Arial"/>
+                <w:sz w:val="18"/>
+                <w:szCs w:val="18"/>
+              </w:rPr>
+              <w:t>)</w:t>
+            </w:r>
+          </w:p>
+        </w:tc>
+      </w:tr>
+      <w:tr>
+        <w:trPr>
+          <w:jc w:val="center"/>
+        </w:trPr>
+        <w:tc>
+          <w:tcPr>
+            <w:tcW w:w="2378" w:type="dxa"/>
+          </w:tcPr>
+          <w:p>
+            <w:pPr>
+              <w:jc w:val="center"/>
+              <w:rPr>
+                <w:rFonts w:ascii="Arial" w:hAnsi="Arial" w:cs="Arial"/>
+                <w:sz w:val="18"/>
+                <w:szCs w:val="18"/>
+                <w:rtl/>
+              </w:rPr>
+            </w:pPr>
+            <w:r>
+              <w:rPr>
+                <w:rFonts w:ascii="Arial" w:hAnsi="Arial" w:cs="Arial" w:hint="cs"/>
+                <w:sz w:val="18"/>
+                <w:szCs w:val="18"/>
+                <w:rtl/>
+              </w:rPr>
+              <w:t>-</w:t>
+            </w:r>
+          </w:p>
+        </w:tc>
+        <w:tc>
+          <w:tcPr>
+            <w:tcW w:w="1560" w:type="dxa"/>
+          </w:tcPr>
+          <w:p>
+            <w:pPr>
+              <w:jc w:val="center"/>
+              <w:rPr>
+                <w:rFonts w:ascii="Arial" w:hAnsi="Arial" w:cs="Arial"/>
+                <w:sz w:val="18"/>
+                <w:szCs w:val="18"/>
+              </w:rPr>
+            </w:pPr>
+            <w:r>
+              <w:rPr>
+                <w:rFonts w:ascii="Arial" w:hAnsi="Arial" w:cs="Arial"/>
+                <w:sz w:val="18"/>
+                <w:szCs w:val="18"/>
+              </w:rPr>
+              <w:t>Control</w:t>
+            </w:r>
+          </w:p>
+        </w:tc>
+        <w:tc>
+          <w:tcPr>
+            <w:tcW w:w="1273" w:type="dxa"/>
+          </w:tcPr>
+          <w:p>
+            <w:pPr>
+              <w:jc w:val="center"/>
+              <w:rPr>
+                <w:rFonts w:ascii="Arial" w:hAnsi="Arial" w:cs="Arial"/>
+                <w:sz w:val="18"/>
+                <w:szCs w:val="18"/>
+              </w:rPr>
+            </w:pPr>
+            <w:r>
+              <w:rPr>
+                <w:rFonts w:ascii="Arial" w:hAnsi="Arial" w:cs="Arial"/>
+                <w:sz w:val="18"/>
+                <w:szCs w:val="18"/>
+              </w:rPr>
+              <w:t>(2,10</w:t>
+            </w:r>
+            <w:r>
+              <w:rPr>
+                <w:rFonts w:ascii="Arial" w:hAnsi="Arial" w:cs="Arial"/>
+                <w:sz w:val="18"/>
+                <w:szCs w:val="18"/>
+              </w:rPr>
+              <w:t>)</w:t>
+            </w:r>
+          </w:p>
+        </w:tc>
+      </w:tr>
+      <w:tr>
+        <w:trPr>
+          <w:jc w:val="center"/>
+        </w:trPr>
+        <w:tc>
+          <w:tcPr>
+            <w:tcW w:w="2378" w:type="dxa"/>
+          </w:tcPr>
+          <w:p>
+            <w:pPr>
+              <w:jc w:val="center"/>
+              <w:rPr>
+                <w:rFonts w:ascii="Arial" w:hAnsi="Arial" w:cs="Arial"/>
+                <w:sz w:val="18"/>
+                <w:szCs w:val="18"/>
+                <w:rtl/>
+              </w:rPr>
+            </w:pPr>
+            <w:r>
+              <w:rPr>
+                <w:rFonts w:ascii="Arial" w:hAnsi="Arial" w:cs="Arial" w:hint="cs"/>
+                <w:sz w:val="18"/>
+                <w:szCs w:val="18"/>
+                <w:rtl/>
+              </w:rPr>
+              <w:t>-</w:t>
+            </w:r>
+          </w:p>
+        </w:tc>
+        <w:tc>
+          <w:tcPr>
+            <w:tcW w:w="1560" w:type="dxa"/>
+          </w:tcPr>
+          <w:p>
+            <w:pPr>
+              <w:jc w:val="center"/>
+              <w:rPr>
+                <w:rFonts w:ascii="Arial" w:hAnsi="Arial" w:cs="Arial"/>
+                <w:sz w:val="18"/>
+                <w:szCs w:val="18"/>
+                <w:rtl/>
+              </w:rPr>
+            </w:pPr>
+            <w:r>
+              <w:rPr>
+                <w:rFonts w:ascii="Arial" w:hAnsi="Arial" w:cs="Arial"/>
+                <w:sz w:val="18"/>
+                <w:szCs w:val="18"/>
+              </w:rPr>
+              <w:t>Control</w:t>
+            </w:r>
+          </w:p>
+        </w:tc>
+        <w:tc>
+          <w:tcPr>
+            <w:tcW w:w="1273" w:type="dxa"/>
+          </w:tcPr>
+          <w:p>
+            <w:pPr>
+              <w:jc w:val="center"/>
+              <w:rPr>
+                <w:rFonts w:ascii="Arial" w:hAnsi="Arial" w:cs="Arial"/>
+                <w:sz w:val="18"/>
+                <w:szCs w:val="18"/>
+              </w:rPr>
+            </w:pPr>
+            <w:r>
+              <w:rPr>
+                <w:rFonts w:ascii="Arial" w:hAnsi="Arial" w:cs="Arial"/>
+                <w:sz w:val="18"/>
+                <w:szCs w:val="18"/>
+              </w:rPr>
+              <w:t>(2,12</w:t>
+            </w:r>
+            <w:r>
+              <w:rPr>
+                <w:rFonts w:ascii="Arial" w:hAnsi="Arial" w:cs="Arial"/>
+                <w:sz w:val="18"/>
+                <w:szCs w:val="18"/>
+              </w:rPr>
+              <w:t>)</w:t>
+            </w:r>
+          </w:p>
+        </w:tc>
+      </w:tr>
+      <w:tr>
+        <w:trPr>
+          <w:jc w:val="center"/>
+        </w:trPr>
+        <w:tc>
+          <w:tcPr>
+            <w:tcW w:w="2378" w:type="dxa"/>
+          </w:tcPr>
+          <w:p>
+            <w:pPr>
+              <w:jc w:val="center"/>
+              <w:rPr>
+                <w:rFonts w:ascii="Arial" w:hAnsi="Arial" w:cs="Arial"/>
+                <w:sz w:val="18"/>
+                <w:szCs w:val="18"/>
+                <w:rtl/>
+              </w:rPr>
+            </w:pPr>
+            <w:r>
+              <w:rPr>
+                <w:rFonts w:ascii="Arial" w:hAnsi="Arial" w:cs="Arial" w:hint="cs"/>
+                <w:sz w:val="18"/>
+                <w:szCs w:val="18"/>
+                <w:rtl/>
+              </w:rPr>
+              <w:t>-</w:t>
+            </w:r>
+          </w:p>
+        </w:tc>
+        <w:tc>
+          <w:tcPr>
+            <w:tcW w:w="1560" w:type="dxa"/>
+          </w:tcPr>
+          <w:p>
+            <w:pPr>
+              <w:jc w:val="center"/>
+              <w:rPr>
+                <w:rFonts w:ascii="Arial" w:hAnsi="Arial" w:cs="Arial"/>
+                <w:sz w:val="18"/>
+                <w:szCs w:val="18"/>
+              </w:rPr>
+            </w:pPr>
+            <w:r>
+              <w:rPr>
+                <w:rFonts w:ascii="Arial" w:hAnsi="Arial" w:cs="Arial"/>
+                <w:sz w:val="18"/>
+                <w:szCs w:val="18"/>
+              </w:rPr>
+              <w:t>Control</w:t>
+            </w:r>
+          </w:p>
+        </w:tc>
+        <w:tc>
+          <w:tcPr>
+            <w:tcW w:w="1273" w:type="dxa"/>
+          </w:tcPr>
+          <w:p>
+            <w:pPr>
+              <w:jc w:val="center"/>
+              <w:rPr>
+                <w:rFonts w:ascii="Arial" w:hAnsi="Arial" w:cs="Arial"/>
+                <w:sz w:val="18"/>
+                <w:szCs w:val="18"/>
+              </w:rPr>
+            </w:pPr>
+            <w:r>
+              <w:rPr>
+                <w:rFonts w:ascii="Arial" w:hAnsi="Arial" w:cs="Arial"/>
+                <w:sz w:val="18"/>
+                <w:szCs w:val="18"/>
+              </w:rPr>
+              <w:t>(3,4</w:t>
+            </w:r>
+            <w:r>
+              <w:rPr>
+                <w:rFonts w:ascii="Arial" w:hAnsi="Arial" w:cs="Arial"/>
+                <w:sz w:val="18"/>
+                <w:szCs w:val="18"/>
+              </w:rPr>
+              <w:t>)</w:t>
+            </w:r>
+          </w:p>
+        </w:tc>
+      </w:tr>
+      <w:tr>
+        <w:trPr>
+          <w:jc w:val="center"/>
+        </w:trPr>
+        <w:tc>
+          <w:tcPr>
+            <w:tcW w:w="2378" w:type="dxa"/>
+          </w:tcPr>
+          <w:p>
+            <w:pPr>
+              <w:jc w:val="center"/>
+              <w:rPr>
+                <w:rFonts w:ascii="Arial" w:hAnsi="Arial" w:cs="Arial"/>
+                <w:sz w:val="18"/>
+                <w:szCs w:val="18"/>
+                <w:rtl/>
+              </w:rPr>
+            </w:pPr>
+            <w:r>
+              <w:rPr>
+                <w:rFonts w:ascii="Arial" w:hAnsi="Arial" w:cs="Arial" w:hint="cs"/>
+                <w:sz w:val="18"/>
+                <w:szCs w:val="18"/>
+                <w:rtl/>
+              </w:rPr>
+              <w:t>-</w:t>
+            </w:r>
+          </w:p>
+        </w:tc>
+        <w:tc>
+          <w:tcPr>
+            <w:tcW w:w="1560" w:type="dxa"/>
+          </w:tcPr>
+          <w:p>
+            <w:pPr>
+              <w:jc w:val="center"/>
+              <w:rPr>
+                <w:rFonts w:ascii="Arial" w:hAnsi="Arial" w:cs="Arial"/>
+                <w:sz w:val="18"/>
+                <w:szCs w:val="18"/>
+              </w:rPr>
+            </w:pPr>
+            <w:r>
+              <w:rPr>
+                <w:rFonts w:ascii="Arial" w:hAnsi="Arial" w:cs="Arial"/>
+                <w:sz w:val="18"/>
+                <w:szCs w:val="18"/>
+              </w:rPr>
+              <w:t>Control</w:t>
+            </w:r>
+          </w:p>
+        </w:tc>
+        <w:tc>
+          <w:tcPr>
+            <w:tcW w:w="1273" w:type="dxa"/>
+          </w:tcPr>
+          <w:p>
+            <w:pPr>
+              <w:jc w:val="center"/>
+              <w:rPr>
+                <w:rFonts w:ascii="Arial" w:hAnsi="Arial" w:cs="Arial"/>
+                <w:sz w:val="18"/>
+                <w:szCs w:val="18"/>
+              </w:rPr>
+            </w:pPr>
+            <w:r>
+              <w:rPr>
+                <w:rFonts w:ascii="Arial" w:hAnsi="Arial" w:cs="Arial"/>
+                <w:sz w:val="18"/>
+                <w:szCs w:val="18"/>
+              </w:rPr>
+              <w:t>(3,5</w:t>
+            </w:r>
+            <w:r>
+              <w:rPr>
+                <w:rFonts w:ascii="Arial" w:hAnsi="Arial" w:cs="Arial"/>
+                <w:sz w:val="18"/>
+                <w:szCs w:val="18"/>
+              </w:rPr>
+              <w:t>)</w:t>
+            </w:r>
+          </w:p>
+        </w:tc>
+      </w:tr>
+      <w:tr>
+        <w:trPr>
+          <w:jc w:val="center"/>
+        </w:trPr>
+        <w:tc>
+          <w:tcPr>
+            <w:tcW w:w="2378" w:type="dxa"/>
+          </w:tcPr>
+          <w:p>
+            <w:pPr>
+              <w:jc w:val="center"/>
+              <w:rPr>
+                <w:rFonts w:ascii="Arial" w:hAnsi="Arial" w:cs="Arial"/>
+                <w:sz w:val="18"/>
+                <w:szCs w:val="18"/>
+                <w:rtl/>
+              </w:rPr>
+            </w:pPr>
+            <w:r>
+              <w:rPr>
+                <w:rFonts w:ascii="Arial" w:hAnsi="Arial" w:cs="Arial" w:hint="cs"/>
+                <w:sz w:val="18"/>
+                <w:szCs w:val="18"/>
+                <w:rtl/>
+              </w:rPr>
+              <w:t>-</w:t>
+            </w:r>
+          </w:p>
+        </w:tc>
+        <w:tc>
+          <w:tcPr>
+            <w:tcW w:w="1560" w:type="dxa"/>
+          </w:tcPr>
+          <w:p>
+            <w:pPr>
+              <w:jc w:val="center"/>
+              <w:rPr>
+                <w:rFonts w:ascii="Arial" w:hAnsi="Arial" w:cs="Arial"/>
+                <w:sz w:val="18"/>
+                <w:szCs w:val="18"/>
+              </w:rPr>
+            </w:pPr>
+            <w:r>
+              <w:rPr>
+                <w:rFonts w:ascii="Arial" w:hAnsi="Arial" w:cs="Arial"/>
+                <w:sz w:val="18"/>
+                <w:szCs w:val="18"/>
+              </w:rPr>
+              <w:t>Control</w:t>
+            </w:r>
+          </w:p>
+        </w:tc>
+        <w:tc>
+          <w:tcPr>
+            <w:tcW w:w="1273" w:type="dxa"/>
+          </w:tcPr>
+          <w:p>
+            <w:pPr>
+              <w:jc w:val="center"/>
+              <w:rPr>
+                <w:rFonts w:ascii="Arial" w:hAnsi="Arial" w:cs="Arial"/>
+                <w:sz w:val="18"/>
+                <w:szCs w:val="18"/>
+              </w:rPr>
+            </w:pPr>
+            <w:r>
+              <w:rPr>
+                <w:rFonts w:ascii="Arial" w:hAnsi="Arial" w:cs="Arial"/>
+                <w:sz w:val="18"/>
+                <w:szCs w:val="18"/>
+              </w:rPr>
+              <w:t>(3,6</w:t>
+            </w:r>
+            <w:r>
+              <w:rPr>
+                <w:rFonts w:ascii="Arial" w:hAnsi="Arial" w:cs="Arial"/>
+                <w:sz w:val="18"/>
+                <w:szCs w:val="18"/>
+              </w:rPr>
+              <w:t>)</w:t>
+            </w:r>
+          </w:p>
+        </w:tc>
+      </w:tr>
+      <w:tr>
+        <w:trPr>
+          <w:jc w:val="center"/>
+        </w:trPr>
+        <w:tc>
+          <w:tcPr>
+            <w:tcW w:w="2378" w:type="dxa"/>
+          </w:tcPr>
+          <w:p>
+            <w:pPr>
+              <w:jc w:val="center"/>
+              <w:rPr>
+                <w:rFonts w:ascii="Arial" w:hAnsi="Arial" w:cs="Arial"/>
+                <w:sz w:val="18"/>
+                <w:szCs w:val="18"/>
+                <w:rtl/>
+              </w:rPr>
+            </w:pPr>
+            <w:r>
+              <w:rPr>
+                <w:rFonts w:ascii="Arial" w:hAnsi="Arial" w:cs="Arial" w:hint="cs"/>
+                <w:sz w:val="18"/>
+                <w:szCs w:val="18"/>
+                <w:rtl/>
+              </w:rPr>
+              <w:t>-</w:t>
+            </w:r>
+          </w:p>
+        </w:tc>
+        <w:tc>
+          <w:tcPr>
+            <w:tcW w:w="1560" w:type="dxa"/>
+          </w:tcPr>
+          <w:p>
+            <w:pPr>
+              <w:jc w:val="center"/>
+              <w:rPr>
+                <w:rFonts w:ascii="Arial" w:hAnsi="Arial" w:cs="Arial"/>
+                <w:sz w:val="18"/>
+                <w:szCs w:val="18"/>
+              </w:rPr>
+            </w:pPr>
+            <w:r>
+              <w:rPr>
+                <w:rFonts w:ascii="Arial" w:hAnsi="Arial" w:cs="Arial"/>
+                <w:sz w:val="18"/>
+                <w:szCs w:val="18"/>
+              </w:rPr>
+              <w:t>Control</w:t>
+            </w:r>
+          </w:p>
+        </w:tc>
+        <w:tc>
+          <w:tcPr>
+            <w:tcW w:w="1273" w:type="dxa"/>
+          </w:tcPr>
+          <w:p>
+            <w:pPr>
+              <w:jc w:val="center"/>
+              <w:rPr>
+                <w:rFonts w:ascii="Arial" w:hAnsi="Arial" w:cs="Arial"/>
+                <w:sz w:val="18"/>
+                <w:szCs w:val="18"/>
+              </w:rPr>
+            </w:pPr>
+            <w:r>
+              <w:rPr>
+                <w:rFonts w:ascii="Arial" w:hAnsi="Arial" w:cs="Arial"/>
+                <w:sz w:val="18"/>
+                <w:szCs w:val="18"/>
+              </w:rPr>
+              <w:t>(3,10</w:t>
+            </w:r>
+            <w:r>
+              <w:rPr>
+                <w:rFonts w:ascii="Arial" w:hAnsi="Arial" w:cs="Arial"/>
+                <w:sz w:val="18"/>
+                <w:szCs w:val="18"/>
+              </w:rPr>
+              <w:t>)</w:t>
+            </w:r>
+          </w:p>
+        </w:tc>
+      </w:tr>
+      <w:tr>
+        <w:trPr>
+          <w:jc w:val="center"/>
+        </w:trPr>
+        <w:tc>
+          <w:tcPr>
+            <w:tcW w:w="2378" w:type="dxa"/>
+          </w:tcPr>
+          <w:p>
+            <w:pPr>
+              <w:jc w:val="center"/>
+              <w:rPr>
+                <w:rFonts w:ascii="Arial" w:hAnsi="Arial" w:cs="Arial"/>
+                <w:sz w:val="18"/>
+                <w:szCs w:val="18"/>
+                <w:rtl/>
+              </w:rPr>
+            </w:pPr>
+            <w:r>
+              <w:rPr>
+                <w:rFonts w:ascii="Arial" w:hAnsi="Arial" w:cs="Arial" w:hint="cs"/>
+                <w:sz w:val="18"/>
+                <w:szCs w:val="18"/>
+                <w:rtl/>
+              </w:rPr>
+              <w:t>-</w:t>
+            </w:r>
+          </w:p>
+        </w:tc>
+        <w:tc>
+          <w:tcPr>
+            <w:tcW w:w="1560" w:type="dxa"/>
+          </w:tcPr>
+          <w:p>
+            <w:pPr>
+              <w:jc w:val="center"/>
+              <w:rPr>
+                <w:rFonts w:ascii="Arial" w:hAnsi="Arial" w:cs="Arial"/>
+                <w:sz w:val="18"/>
+                <w:szCs w:val="18"/>
+              </w:rPr>
+            </w:pPr>
+            <w:r>
+              <w:rPr>
+                <w:rFonts w:ascii="Arial" w:hAnsi="Arial" w:cs="Arial"/>
+                <w:sz w:val="18"/>
+                <w:szCs w:val="18"/>
+              </w:rPr>
+              <w:t>Control</w:t>
+            </w:r>
+          </w:p>
+        </w:tc>
+        <w:tc>
+          <w:tcPr>
+            <w:tcW w:w="1273" w:type="dxa"/>
+          </w:tcPr>
+          <w:p>
+            <w:pPr>
+              <w:jc w:val="center"/>
+              <w:rPr>
+                <w:rFonts w:ascii="Arial" w:hAnsi="Arial" w:cs="Arial" w:hint="cs"/>
+                <w:sz w:val="18"/>
+                <w:szCs w:val="18"/>
+                <w:rtl/>
+              </w:rPr>
+            </w:pPr>
+            <w:r>
+              <w:rPr>
+                <w:rFonts w:ascii="Arial" w:hAnsi="Arial" w:cs="Arial"/>
+                <w:sz w:val="18"/>
+                <w:szCs w:val="18"/>
+              </w:rPr>
+              <w:t>(3,12</w:t>
+            </w:r>
+            <w:r>
+              <w:rPr>
+                <w:rFonts w:ascii="Arial" w:hAnsi="Arial" w:cs="Arial"/>
+                <w:sz w:val="18"/>
+                <w:szCs w:val="18"/>
+              </w:rPr>
+              <w:t>)</w:t>
+            </w:r>
+          </w:p>
+        </w:tc>
+      </w:tr>
+      <w:tr>
+        <w:trPr>
+          <w:jc w:val="center"/>
+        </w:trPr>
+        <w:tc>
+          <w:tcPr>
+            <w:tcW w:w="2378" w:type="dxa"/>
+          </w:tcPr>
+          <w:p>
+            <w:pPr>
+              <w:jc w:val="center"/>
+              <w:rPr>
+                <w:rFonts w:ascii="Arial" w:hAnsi="Arial" w:cs="Arial"/>
+                <w:sz w:val="18"/>
+                <w:szCs w:val="18"/>
+                <w:rtl/>
+              </w:rPr>
+            </w:pPr>
+            <w:r>
+              <w:rPr>
+                <w:rFonts w:ascii="Arial" w:hAnsi="Arial" w:cs="Arial" w:hint="cs"/>
+                <w:sz w:val="18"/>
+                <w:szCs w:val="18"/>
+                <w:rtl/>
+              </w:rPr>
+              <w:t>-</w:t>
+            </w:r>
+          </w:p>
+        </w:tc>
+        <w:tc>
+          <w:tcPr>
+            <w:tcW w:w="1560" w:type="dxa"/>
+          </w:tcPr>
+          <w:p>
+            <w:pPr>
+              <w:jc w:val="center"/>
+              <w:rPr>
+                <w:rFonts w:ascii="Arial" w:hAnsi="Arial" w:cs="Arial"/>
+                <w:sz w:val="18"/>
+                <w:szCs w:val="18"/>
+              </w:rPr>
+            </w:pPr>
+            <w:r>
+              <w:rPr>
+                <w:rFonts w:ascii="Arial" w:hAnsi="Arial" w:cs="Arial"/>
+                <w:sz w:val="18"/>
+                <w:szCs w:val="18"/>
+              </w:rPr>
+              <w:t>Control</w:t>
+            </w:r>
+          </w:p>
+        </w:tc>
+        <w:tc>
+          <w:tcPr>
+            <w:tcW w:w="1273" w:type="dxa"/>
+          </w:tcPr>
+          <w:p>
+            <w:pPr>
+              <w:jc w:val="center"/>
+              <w:rPr>
+                <w:rFonts w:ascii="Arial" w:hAnsi="Arial" w:cs="Arial"/>
+                <w:sz w:val="18"/>
+                <w:szCs w:val="18"/>
+              </w:rPr>
+            </w:pPr>
+            <w:r>
+              <w:rPr>
+                <w:rFonts w:ascii="Arial" w:hAnsi="Arial" w:cs="Arial"/>
+                <w:sz w:val="18"/>
+                <w:szCs w:val="18"/>
+              </w:rPr>
+              <w:t>(6,7</w:t>
+            </w:r>
+            <w:r>
+              <w:rPr>
+                <w:rFonts w:ascii="Arial" w:hAnsi="Arial" w:cs="Arial"/>
+                <w:sz w:val="18"/>
+                <w:szCs w:val="18"/>
+              </w:rPr>
+              <w:t>)</w:t>
+            </w:r>
+          </w:p>
+        </w:tc>
+      </w:tr>
+      <w:tr>
+        <w:trPr>
+          <w:jc w:val="center"/>
+        </w:trPr>
+        <w:tc>
+          <w:tcPr>
+            <w:tcW w:w="2378" w:type="dxa"/>
+          </w:tcPr>
+          <w:p>
+            <w:pPr>
+              <w:jc w:val="center"/>
+              <w:rPr>
+                <w:rFonts w:ascii="Arial" w:hAnsi="Arial" w:cs="Arial"/>
+                <w:sz w:val="18"/>
+                <w:szCs w:val="18"/>
+                <w:rtl/>
+              </w:rPr>
+            </w:pPr>
+            <w:r>
+              <w:rPr>
+                <w:rFonts w:ascii="Arial" w:hAnsi="Arial" w:cs="Arial"/>
+                <w:sz w:val="18"/>
+                <w:szCs w:val="18"/>
+              </w:rPr>
+              <w:t>-</w:t>
+            </w:r>
+          </w:p>
+        </w:tc>
+        <w:tc>
+          <w:tcPr>
+            <w:tcW w:w="1560" w:type="dxa"/>
+          </w:tcPr>
+          <w:p>
+            <w:pPr>
+              <w:jc w:val="center"/>
+              <w:rPr>
+                <w:rFonts w:ascii="Arial" w:hAnsi="Arial" w:cs="Arial"/>
+                <w:sz w:val="18"/>
+                <w:szCs w:val="18"/>
+                <w:rtl/>
+              </w:rPr>
+            </w:pPr>
+            <w:r>
+              <w:rPr>
+                <w:rFonts w:ascii="Arial" w:hAnsi="Arial" w:cs="Arial"/>
+                <w:sz w:val="18"/>
+                <w:szCs w:val="18"/>
+              </w:rPr>
+              <w:t>Control</w:t>
+            </w:r>
+          </w:p>
+        </w:tc>
+        <w:tc>
+          <w:tcPr>
+            <w:tcW w:w="1273" w:type="dxa"/>
+          </w:tcPr>
+          <w:p>
+            <w:pPr>
+              <w:jc w:val="center"/>
+              <w:rPr>
+                <w:rFonts w:ascii="Arial" w:hAnsi="Arial" w:cs="Arial"/>
+                <w:sz w:val="18"/>
+                <w:szCs w:val="18"/>
+              </w:rPr>
+            </w:pPr>
+            <w:r>
+              <w:rPr>
+                <w:rFonts w:ascii="Arial" w:hAnsi="Arial" w:cs="Arial"/>
+                <w:sz w:val="18"/>
+                <w:szCs w:val="18"/>
+              </w:rPr>
+              <w:t>(7,8</w:t>
+            </w:r>
+            <w:r>
+              <w:rPr>
+                <w:rFonts w:ascii="Arial" w:hAnsi="Arial" w:cs="Arial"/>
+                <w:sz w:val="18"/>
+                <w:szCs w:val="18"/>
+              </w:rPr>
+              <w:t>)</w:t>
+            </w:r>
+          </w:p>
+        </w:tc>
+      </w:tr>
+      <w:tr>
+        <w:trPr>
+          <w:jc w:val="center"/>
+        </w:trPr>
+        <w:tc>
+          <w:tcPr>
+            <w:tcW w:w="2378" w:type="dxa"/>
+          </w:tcPr>
+          <w:p>
+            <w:pPr>
+              <w:jc w:val="center"/>
+              <w:rPr>
+                <w:rFonts w:ascii="Arial" w:hAnsi="Arial" w:cs="Arial"/>
+                <w:sz w:val="18"/>
+                <w:szCs w:val="18"/>
+                <w:rtl/>
+              </w:rPr>
+            </w:pPr>
+            <w:r>
+              <w:rPr>
+                <w:rFonts w:ascii="Arial" w:hAnsi="Arial" w:cs="Arial"/>
+                <w:sz w:val="18"/>
+                <w:szCs w:val="18"/>
+              </w:rPr>
+              <w:t>-</w:t>
+            </w:r>
+          </w:p>
+        </w:tc>
+        <w:tc>
+          <w:tcPr>
+            <w:tcW w:w="1560" w:type="dxa"/>
+          </w:tcPr>
+          <w:p>
+            <w:pPr>
+              <w:jc w:val="center"/>
+              <w:rPr>
+                <w:rFonts w:ascii="Arial" w:hAnsi="Arial" w:cs="Arial"/>
+                <w:sz w:val="18"/>
+                <w:szCs w:val="18"/>
+              </w:rPr>
+            </w:pPr>
+            <w:r>
+              <w:rPr>
+                <w:rFonts w:ascii="Arial" w:hAnsi="Arial" w:cs="Arial"/>
+                <w:sz w:val="18"/>
+                <w:szCs w:val="18"/>
+              </w:rPr>
+              <w:t>Control</w:t>
+            </w:r>
+          </w:p>
+        </w:tc>
+        <w:tc>
+          <w:tcPr>
+            <w:tcW w:w="1273" w:type="dxa"/>
+          </w:tcPr>
+          <w:p>
+            <w:pPr>
+              <w:jc w:val="center"/>
+              <w:rPr>
+                <w:rFonts w:ascii="Arial" w:hAnsi="Arial" w:cs="Arial"/>
+                <w:sz w:val="18"/>
+                <w:szCs w:val="18"/>
+                <w:rtl/>
+              </w:rPr>
+            </w:pPr>
+            <w:r>
+              <w:rPr>
+                <w:rFonts w:ascii="Arial" w:hAnsi="Arial" w:cs="Arial"/>
+                <w:sz w:val="18"/>
+                <w:szCs w:val="18"/>
+              </w:rPr>
+              <w:t>(7,9</w:t>
+            </w:r>
+            <w:r>
+              <w:rPr>
+                <w:rFonts w:ascii="Arial" w:hAnsi="Arial" w:cs="Arial"/>
+                <w:sz w:val="18"/>
+                <w:szCs w:val="18"/>
+              </w:rPr>
+              <w:t>)</w:t>
+            </w:r>
+          </w:p>
+        </w:tc>
+      </w:tr>
+      <w:tr>
+        <w:trPr>
+          <w:jc w:val="center"/>
+        </w:trPr>
+        <w:tc>
+          <w:tcPr>
+            <w:tcW w:w="2378" w:type="dxa"/>
+          </w:tcPr>
+          <w:p>
+            <w:pPr>
+              <w:jc w:val="center"/>
+              <w:rPr>
+                <w:rFonts w:ascii="Arial" w:hAnsi="Arial" w:cs="Arial"/>
+                <w:sz w:val="18"/>
+                <w:szCs w:val="18"/>
+                <w:rtl/>
+              </w:rPr>
+            </w:pPr>
+            <w:r>
+              <w:rPr>
+                <w:rFonts w:ascii="Arial" w:hAnsi="Arial" w:cs="Arial"/>
+                <w:sz w:val="18"/>
+                <w:szCs w:val="18"/>
+              </w:rPr>
+              <w:t>-</w:t>
+            </w:r>
+          </w:p>
+        </w:tc>
+        <w:tc>
+          <w:tcPr>
+            <w:tcW w:w="1560" w:type="dxa"/>
+          </w:tcPr>
+          <w:p>
+            <w:pPr>
+              <w:jc w:val="center"/>
+              <w:rPr>
+                <w:rFonts w:ascii="Arial" w:hAnsi="Arial" w:cs="Arial"/>
+                <w:sz w:val="18"/>
+                <w:szCs w:val="18"/>
+                <w:rtl/>
+              </w:rPr>
+            </w:pPr>
+            <w:r>
+              <w:rPr>
+                <w:rFonts w:ascii="Arial" w:hAnsi="Arial" w:cs="Arial"/>
+                <w:sz w:val="18"/>
+                <w:szCs w:val="18"/>
+              </w:rPr>
+              <w:t>Control</w:t>
+            </w:r>
+          </w:p>
+        </w:tc>
+        <w:tc>
+          <w:tcPr>
+            <w:tcW w:w="1273" w:type="dxa"/>
+          </w:tcPr>
+          <w:p>
+            <w:pPr>
+              <w:jc w:val="center"/>
+              <w:rPr>
+                <w:rFonts w:ascii="Arial" w:hAnsi="Arial" w:cs="Arial"/>
+                <w:sz w:val="18"/>
+                <w:szCs w:val="18"/>
+              </w:rPr>
+            </w:pPr>
+            <w:r>
+              <w:rPr>
+                <w:rFonts w:ascii="Arial" w:hAnsi="Arial" w:cs="Arial"/>
+                <w:sz w:val="18"/>
+                <w:szCs w:val="18"/>
+              </w:rPr>
+              <w:t>(10,11</w:t>
+            </w:r>
+            <w:r>
+              <w:rPr>
+                <w:rFonts w:ascii="Arial" w:hAnsi="Arial" w:cs="Arial"/>
+                <w:sz w:val="18"/>
+                <w:szCs w:val="18"/>
+              </w:rPr>
+              <w:t>)</w:t>
+            </w:r>
+          </w:p>
+        </w:tc>
+      </w:tr>
+      <w:tr>
+        <w:trPr>
+          <w:jc w:val="center"/>
+        </w:trPr>
+        <w:tc>
+          <w:tcPr>
+            <w:tcW w:w="2378" w:type="dxa"/>
+          </w:tcPr>
+          <w:p>
+            <w:pPr>
+              <w:jc w:val="center"/>
+              <w:rPr>
+                <w:rFonts w:ascii="Arial" w:hAnsi="Arial" w:cs="Arial"/>
+                <w:sz w:val="18"/>
+                <w:szCs w:val="18"/>
+                <w:rtl/>
+              </w:rPr>
+            </w:pPr>
+            <w:r>
+              <w:rPr>
+                <w:rFonts w:ascii="Arial" w:hAnsi="Arial" w:cs="Arial"/>
+                <w:sz w:val="18"/>
+                <w:szCs w:val="18"/>
+              </w:rPr>
+              <w:t>{</w:t>
+            </w:r>
+            <w:proofErr w:type="spellStart"/>
+            <w:r>
+              <w:rPr>
+                <w:rFonts w:ascii="Arial" w:hAnsi="Arial" w:cs="Arial"/>
+                <w:sz w:val="18"/>
+                <w:szCs w:val="18"/>
+              </w:rPr>
+              <w:t>clazz</w:t>
+            </w:r>
+            <w:proofErr w:type="spellEnd"/>
+            <w:r>
+              <w:rPr>
+                <w:rFonts w:ascii="Arial" w:hAnsi="Arial" w:cs="Arial"/>
+                <w:sz w:val="18"/>
+                <w:szCs w:val="18"/>
+              </w:rPr>
+              <w:t>}</w:t>
+            </w:r>
+          </w:p>
+        </w:tc>
+        <w:tc>
+          <w:tcPr>
+            <w:tcW w:w="1560" w:type="dxa"/>
+          </w:tcPr>
+          <w:p>
+            <w:pPr>
+              <w:jc w:val="center"/>
+              <w:rPr>
+                <w:rFonts w:ascii="Arial" w:hAnsi="Arial" w:cs="Arial"/>
+                <w:sz w:val="18"/>
+                <w:szCs w:val="18"/>
+              </w:rPr>
+            </w:pPr>
+            <w:r>
+              <w:rPr>
+                <w:rFonts w:ascii="Arial" w:hAnsi="Arial" w:cs="Arial" w:hint="cs"/>
+                <w:sz w:val="18"/>
+                <w:szCs w:val="18"/>
+              </w:rPr>
+              <w:t>F</w:t>
+            </w:r>
+            <w:r>
+              <w:rPr>
+                <w:rFonts w:ascii="Arial" w:hAnsi="Arial" w:cs="Arial"/>
+                <w:sz w:val="18"/>
+                <w:szCs w:val="18"/>
+              </w:rPr>
+              <w:t>low</w:t>
+            </w:r>
+          </w:p>
+        </w:tc>
+        <w:tc>
+          <w:tcPr>
+            <w:tcW w:w="1273" w:type="dxa"/>
+          </w:tcPr>
+          <w:p>
+            <w:pPr>
+              <w:jc w:val="center"/>
+              <w:rPr>
+                <w:rFonts w:ascii="Arial" w:hAnsi="Arial" w:cs="Arial"/>
+                <w:sz w:val="18"/>
+                <w:szCs w:val="18"/>
+              </w:rPr>
+            </w:pPr>
+            <w:r>
+              <w:rPr>
+                <w:rFonts w:ascii="Arial" w:hAnsi="Arial" w:cs="Arial"/>
+                <w:sz w:val="18"/>
+                <w:szCs w:val="18"/>
+              </w:rPr>
+              <w:t>(Entry</w:t>
+            </w:r>
+            <w:r>
+              <w:rPr>
+                <w:rFonts w:ascii="Arial" w:hAnsi="Arial" w:cs="Arial"/>
+                <w:sz w:val="18"/>
+                <w:szCs w:val="18"/>
+              </w:rPr>
+              <w:t>,6</w:t>
+            </w:r>
+            <w:r>
+              <w:rPr>
+                <w:rFonts w:ascii="Arial" w:hAnsi="Arial" w:cs="Arial"/>
+                <w:sz w:val="18"/>
+                <w:szCs w:val="18"/>
+              </w:rPr>
+              <w:t>)</w:t>
+            </w:r>
+          </w:p>
+        </w:tc>
+      </w:tr>
+      <w:tr>
+        <w:trPr>
+          <w:jc w:val="center"/>
+        </w:trPr>
+        <w:tc>
+          <w:tcPr>
+            <w:tcW w:w="2378" w:type="dxa"/>
+          </w:tcPr>
+          <w:p>
+            <w:pPr>
+              <w:jc w:val="center"/>
+              <w:rPr>
+                <w:rFonts w:ascii="Arial" w:hAnsi="Arial" w:cs="Arial"/>
+                <w:sz w:val="18"/>
+                <w:szCs w:val="18"/>
+                <w:rtl/>
+              </w:rPr>
+            </w:pPr>
+            <w:r>
+              <w:rPr>
+                <w:rFonts w:ascii="Arial" w:hAnsi="Arial" w:cs="Arial"/>
+                <w:sz w:val="18"/>
+                <w:szCs w:val="18"/>
+              </w:rPr>
+              <w:lastRenderedPageBreak/>
+              <w:t>{</w:t>
+            </w:r>
+            <w:proofErr w:type="spellStart"/>
+            <w:r>
+              <w:rPr>
+                <w:rFonts w:ascii="Arial" w:hAnsi="Arial" w:cs="Arial"/>
+                <w:sz w:val="18"/>
+                <w:szCs w:val="18"/>
+              </w:rPr>
+              <w:t>implClazz</w:t>
+            </w:r>
+            <w:proofErr w:type="spellEnd"/>
+            <w:r>
+              <w:rPr>
+                <w:rFonts w:ascii="Arial" w:hAnsi="Arial" w:cs="Arial"/>
+                <w:sz w:val="18"/>
+                <w:szCs w:val="18"/>
+              </w:rPr>
+              <w:t>}</w:t>
+            </w:r>
+          </w:p>
+        </w:tc>
+        <w:tc>
+          <w:tcPr>
+            <w:tcW w:w="1560" w:type="dxa"/>
+          </w:tcPr>
+          <w:p>
+            <w:pPr>
+              <w:jc w:val="center"/>
+              <w:rPr>
+                <w:rFonts w:ascii="Arial" w:hAnsi="Arial" w:cs="Arial"/>
+                <w:sz w:val="18"/>
+                <w:szCs w:val="18"/>
+              </w:rPr>
+            </w:pPr>
+            <w:r>
+              <w:rPr>
+                <w:rFonts w:ascii="Arial" w:hAnsi="Arial" w:cs="Arial" w:hint="cs"/>
+                <w:sz w:val="18"/>
+                <w:szCs w:val="18"/>
+              </w:rPr>
+              <w:t>F</w:t>
+            </w:r>
+            <w:r>
+              <w:rPr>
+                <w:rFonts w:ascii="Arial" w:hAnsi="Arial" w:cs="Arial"/>
+                <w:sz w:val="18"/>
+                <w:szCs w:val="18"/>
+              </w:rPr>
+              <w:t>low</w:t>
+            </w:r>
+          </w:p>
+        </w:tc>
+        <w:tc>
+          <w:tcPr>
+            <w:tcW w:w="1273" w:type="dxa"/>
+          </w:tcPr>
+          <w:p>
+            <w:pPr>
+              <w:jc w:val="center"/>
+              <w:rPr>
+                <w:rFonts w:ascii="Arial" w:hAnsi="Arial" w:cs="Arial"/>
+                <w:sz w:val="18"/>
+                <w:szCs w:val="18"/>
+              </w:rPr>
+            </w:pPr>
+            <w:r>
+              <w:rPr>
+                <w:rFonts w:ascii="Arial" w:hAnsi="Arial" w:cs="Arial"/>
+                <w:sz w:val="18"/>
+                <w:szCs w:val="18"/>
+              </w:rPr>
+              <w:t>(Entry,7</w:t>
+            </w:r>
+            <w:r>
+              <w:rPr>
+                <w:rFonts w:ascii="Arial" w:hAnsi="Arial" w:cs="Arial"/>
+                <w:sz w:val="18"/>
+                <w:szCs w:val="18"/>
+              </w:rPr>
+              <w:t>)</w:t>
+            </w:r>
+          </w:p>
+        </w:tc>
+      </w:tr>
+      <w:tr>
+        <w:trPr>
+          <w:jc w:val="center"/>
+        </w:trPr>
+        <w:tc>
+          <w:tcPr>
+            <w:tcW w:w="2378" w:type="dxa"/>
+          </w:tcPr>
+          <w:p>
+            <w:pPr>
+              <w:jc w:val="center"/>
+              <w:rPr>
+                <w:rFonts w:ascii="Arial" w:hAnsi="Arial" w:cs="Arial"/>
+                <w:sz w:val="18"/>
+                <w:szCs w:val="18"/>
+              </w:rPr>
+            </w:pPr>
+            <w:r>
+              <w:rPr>
+                <w:rFonts w:ascii="Arial" w:hAnsi="Arial" w:cs="Arial"/>
+                <w:sz w:val="18"/>
+                <w:szCs w:val="18"/>
+              </w:rPr>
+              <w:t>{</w:t>
+            </w:r>
+            <w:proofErr w:type="spellStart"/>
+            <w:r>
+              <w:rPr>
+                <w:rFonts w:ascii="Arial" w:hAnsi="Arial" w:cs="Arial"/>
+                <w:sz w:val="18"/>
+                <w:szCs w:val="18"/>
+              </w:rPr>
+              <w:t>implClazz</w:t>
+            </w:r>
+            <w:proofErr w:type="spellEnd"/>
+            <w:r>
+              <w:rPr>
+                <w:rFonts w:ascii="Arial" w:hAnsi="Arial" w:cs="Arial"/>
+                <w:sz w:val="18"/>
+                <w:szCs w:val="18"/>
+              </w:rPr>
+              <w:t>}</w:t>
+            </w:r>
+          </w:p>
+        </w:tc>
+        <w:tc>
+          <w:tcPr>
+            <w:tcW w:w="1560" w:type="dxa"/>
+          </w:tcPr>
+          <w:p>
+            <w:pPr>
+              <w:jc w:val="center"/>
+              <w:rPr>
+                <w:rFonts w:ascii="Arial" w:hAnsi="Arial" w:cs="Arial"/>
+                <w:sz w:val="18"/>
+                <w:szCs w:val="18"/>
+              </w:rPr>
+            </w:pPr>
+            <w:r>
+              <w:rPr>
+                <w:rFonts w:ascii="Arial" w:hAnsi="Arial" w:cs="Arial" w:hint="cs"/>
+                <w:sz w:val="18"/>
+                <w:szCs w:val="18"/>
+              </w:rPr>
+              <w:t>F</w:t>
+            </w:r>
+            <w:r>
+              <w:rPr>
+                <w:rFonts w:ascii="Arial" w:hAnsi="Arial" w:cs="Arial"/>
+                <w:sz w:val="18"/>
+                <w:szCs w:val="18"/>
+              </w:rPr>
+              <w:t>low</w:t>
+            </w:r>
+          </w:p>
+        </w:tc>
+        <w:tc>
+          <w:tcPr>
+            <w:tcW w:w="1273" w:type="dxa"/>
+          </w:tcPr>
+          <w:p>
+            <w:pPr>
+              <w:jc w:val="center"/>
+              <w:rPr>
+                <w:rFonts w:ascii="Arial" w:hAnsi="Arial" w:cs="Arial"/>
+                <w:sz w:val="18"/>
+                <w:szCs w:val="18"/>
+              </w:rPr>
+            </w:pPr>
+            <w:r>
+              <w:rPr>
+                <w:rFonts w:ascii="Arial" w:hAnsi="Arial" w:cs="Arial"/>
+                <w:sz w:val="18"/>
+                <w:szCs w:val="18"/>
+              </w:rPr>
+              <w:t>(Entry,9</w:t>
+            </w:r>
+            <w:r>
+              <w:rPr>
+                <w:rFonts w:ascii="Arial" w:hAnsi="Arial" w:cs="Arial"/>
+                <w:sz w:val="18"/>
+                <w:szCs w:val="18"/>
+              </w:rPr>
+              <w:t>)</w:t>
+            </w:r>
+          </w:p>
+        </w:tc>
+      </w:tr>
+      <w:tr>
+        <w:trPr>
+          <w:jc w:val="center"/>
+        </w:trPr>
+        <w:tc>
+          <w:tcPr>
+            <w:tcW w:w="2378" w:type="dxa"/>
+          </w:tcPr>
+          <w:p>
+            <w:pPr>
+              <w:jc w:val="center"/>
+              <w:rPr>
+                <w:rFonts w:ascii="Arial" w:hAnsi="Arial" w:cs="Arial"/>
+                <w:sz w:val="18"/>
+                <w:szCs w:val="18"/>
+              </w:rPr>
+            </w:pPr>
+            <w:r>
+              <w:rPr>
+                <w:rFonts w:ascii="Arial" w:hAnsi="Arial" w:cs="Arial"/>
+                <w:sz w:val="18"/>
+                <w:szCs w:val="18"/>
+              </w:rPr>
+              <w:t>{</w:t>
+            </w:r>
+            <w:proofErr w:type="spellStart"/>
+            <w:r>
+              <w:rPr>
+                <w:rFonts w:ascii="Arial" w:hAnsi="Arial" w:cs="Arial"/>
+                <w:sz w:val="18"/>
+                <w:szCs w:val="18"/>
+              </w:rPr>
+              <w:t>keyType</w:t>
+            </w:r>
+            <w:proofErr w:type="spellEnd"/>
+            <w:r>
+              <w:rPr>
+                <w:rFonts w:ascii="Arial" w:hAnsi="Arial" w:cs="Arial"/>
+                <w:sz w:val="18"/>
+                <w:szCs w:val="18"/>
+              </w:rPr>
+              <w:t>}</w:t>
+            </w:r>
+          </w:p>
+        </w:tc>
+        <w:tc>
+          <w:tcPr>
+            <w:tcW w:w="1560" w:type="dxa"/>
+          </w:tcPr>
+          <w:p>
+            <w:pPr>
+              <w:jc w:val="center"/>
+              <w:rPr>
+                <w:rFonts w:ascii="Arial" w:hAnsi="Arial" w:cs="Arial"/>
+                <w:sz w:val="18"/>
+                <w:szCs w:val="18"/>
+              </w:rPr>
+            </w:pPr>
+            <w:r>
+              <w:rPr>
+                <w:rFonts w:ascii="Arial" w:hAnsi="Arial" w:cs="Arial" w:hint="cs"/>
+                <w:sz w:val="18"/>
+                <w:szCs w:val="18"/>
+              </w:rPr>
+              <w:t>F</w:t>
+            </w:r>
+            <w:r>
+              <w:rPr>
+                <w:rFonts w:ascii="Arial" w:hAnsi="Arial" w:cs="Arial"/>
+                <w:sz w:val="18"/>
+                <w:szCs w:val="18"/>
+              </w:rPr>
+              <w:t>low</w:t>
+            </w:r>
+          </w:p>
+        </w:tc>
+        <w:tc>
+          <w:tcPr>
+            <w:tcW w:w="1273" w:type="dxa"/>
+          </w:tcPr>
+          <w:p>
+            <w:pPr>
+              <w:jc w:val="center"/>
+              <w:rPr>
+                <w:rFonts w:ascii="Arial" w:hAnsi="Arial" w:cs="Arial"/>
+                <w:sz w:val="18"/>
+                <w:szCs w:val="18"/>
+              </w:rPr>
+            </w:pPr>
+            <w:r>
+              <w:rPr>
+                <w:rFonts w:ascii="Arial" w:hAnsi="Arial" w:cs="Arial"/>
+                <w:sz w:val="18"/>
+                <w:szCs w:val="18"/>
+              </w:rPr>
+              <w:t>(1,10</w:t>
+            </w:r>
+            <w:r>
+              <w:rPr>
+                <w:rFonts w:ascii="Arial" w:hAnsi="Arial" w:cs="Arial"/>
+                <w:sz w:val="18"/>
+                <w:szCs w:val="18"/>
+              </w:rPr>
+              <w:t>)</w:t>
+            </w:r>
+          </w:p>
+        </w:tc>
+      </w:tr>
+      <w:tr>
+        <w:trPr>
+          <w:jc w:val="center"/>
+        </w:trPr>
+        <w:tc>
+          <w:tcPr>
+            <w:tcW w:w="2378" w:type="dxa"/>
+          </w:tcPr>
+          <w:p>
+            <w:pPr>
+              <w:jc w:val="center"/>
+              <w:rPr>
+                <w:rFonts w:ascii="Arial" w:hAnsi="Arial" w:cs="Arial"/>
+                <w:sz w:val="18"/>
+                <w:szCs w:val="18"/>
+                <w:rtl/>
+              </w:rPr>
+            </w:pPr>
+            <w:r>
+              <w:rPr>
+                <w:rFonts w:ascii="Arial" w:hAnsi="Arial" w:cs="Arial"/>
+                <w:sz w:val="18"/>
+                <w:szCs w:val="18"/>
+              </w:rPr>
+              <w:t>{</w:t>
+            </w:r>
+            <w:proofErr w:type="spellStart"/>
+            <w:r>
+              <w:rPr>
+                <w:rFonts w:ascii="Arial" w:hAnsi="Arial" w:cs="Arial"/>
+                <w:sz w:val="18"/>
+                <w:szCs w:val="18"/>
+              </w:rPr>
+              <w:t>keyType</w:t>
+            </w:r>
+            <w:proofErr w:type="spellEnd"/>
+            <w:r>
+              <w:rPr>
+                <w:rFonts w:ascii="Arial" w:hAnsi="Arial" w:cs="Arial"/>
+                <w:sz w:val="18"/>
+                <w:szCs w:val="18"/>
+              </w:rPr>
+              <w:t>}</w:t>
+            </w:r>
+          </w:p>
+        </w:tc>
+        <w:tc>
+          <w:tcPr>
+            <w:tcW w:w="1560" w:type="dxa"/>
+          </w:tcPr>
+          <w:p>
+            <w:pPr>
+              <w:jc w:val="center"/>
+              <w:rPr>
+                <w:rFonts w:ascii="Arial" w:hAnsi="Arial" w:cs="Arial"/>
+                <w:sz w:val="18"/>
+                <w:szCs w:val="18"/>
+              </w:rPr>
+            </w:pPr>
+            <w:r>
+              <w:rPr>
+                <w:rFonts w:ascii="Arial" w:hAnsi="Arial" w:cs="Arial" w:hint="cs"/>
+                <w:sz w:val="18"/>
+                <w:szCs w:val="18"/>
+              </w:rPr>
+              <w:t>F</w:t>
+            </w:r>
+            <w:r>
+              <w:rPr>
+                <w:rFonts w:ascii="Arial" w:hAnsi="Arial" w:cs="Arial"/>
+                <w:sz w:val="18"/>
+                <w:szCs w:val="18"/>
+              </w:rPr>
+              <w:t>low</w:t>
+            </w:r>
+          </w:p>
+        </w:tc>
+        <w:tc>
+          <w:tcPr>
+            <w:tcW w:w="1273" w:type="dxa"/>
+          </w:tcPr>
+          <w:p>
+            <w:pPr>
+              <w:jc w:val="center"/>
+              <w:rPr>
+                <w:rFonts w:ascii="Arial" w:hAnsi="Arial" w:cs="Arial"/>
+                <w:sz w:val="18"/>
+                <w:szCs w:val="18"/>
+              </w:rPr>
+            </w:pPr>
+            <w:r>
+              <w:rPr>
+                <w:rFonts w:ascii="Arial" w:hAnsi="Arial" w:cs="Arial"/>
+                <w:sz w:val="18"/>
+                <w:szCs w:val="18"/>
+              </w:rPr>
+              <w:t>(1,12</w:t>
+            </w:r>
+            <w:r>
+              <w:rPr>
+                <w:rFonts w:ascii="Arial" w:hAnsi="Arial" w:cs="Arial"/>
+                <w:sz w:val="18"/>
+                <w:szCs w:val="18"/>
+              </w:rPr>
+              <w:t>)</w:t>
+            </w:r>
+          </w:p>
+        </w:tc>
+      </w:tr>
+      <w:tr>
+        <w:trPr>
+          <w:jc w:val="center"/>
+        </w:trPr>
+        <w:tc>
+          <w:tcPr>
+            <w:tcW w:w="2378" w:type="dxa"/>
+          </w:tcPr>
+          <w:p>
+            <w:pPr>
+              <w:jc w:val="center"/>
+              <w:rPr>
+                <w:rFonts w:ascii="Arial" w:hAnsi="Arial" w:cs="Arial"/>
+                <w:sz w:val="18"/>
+                <w:szCs w:val="18"/>
+              </w:rPr>
+            </w:pPr>
+            <w:r>
+              <w:rPr>
+                <w:rFonts w:ascii="Arial" w:hAnsi="Arial" w:cs="Arial"/>
+                <w:sz w:val="18"/>
+                <w:szCs w:val="18"/>
+              </w:rPr>
+              <w:t>{</w:t>
+            </w:r>
+            <w:proofErr w:type="spellStart"/>
+            <w:r>
+              <w:rPr>
+                <w:rFonts w:ascii="Arial" w:hAnsi="Arial" w:cs="Arial"/>
+                <w:sz w:val="18"/>
+                <w:szCs w:val="18"/>
+              </w:rPr>
+              <w:t>keyType</w:t>
+            </w:r>
+            <w:proofErr w:type="spellEnd"/>
+            <w:r>
+              <w:rPr>
+                <w:rFonts w:ascii="Arial" w:hAnsi="Arial" w:cs="Arial"/>
+                <w:sz w:val="18"/>
+                <w:szCs w:val="18"/>
+              </w:rPr>
+              <w:t>}</w:t>
+            </w:r>
+          </w:p>
+        </w:tc>
+        <w:tc>
+          <w:tcPr>
+            <w:tcW w:w="1560" w:type="dxa"/>
+          </w:tcPr>
+          <w:p>
+            <w:pPr>
+              <w:jc w:val="center"/>
+              <w:rPr>
+                <w:rFonts w:ascii="Arial" w:hAnsi="Arial" w:cs="Arial"/>
+                <w:sz w:val="18"/>
+                <w:szCs w:val="18"/>
+              </w:rPr>
+            </w:pPr>
+            <w:r>
+              <w:rPr>
+                <w:rFonts w:ascii="Arial" w:hAnsi="Arial" w:cs="Arial" w:hint="cs"/>
+                <w:sz w:val="18"/>
+                <w:szCs w:val="18"/>
+              </w:rPr>
+              <w:t>F</w:t>
+            </w:r>
+            <w:r>
+              <w:rPr>
+                <w:rFonts w:ascii="Arial" w:hAnsi="Arial" w:cs="Arial"/>
+                <w:sz w:val="18"/>
+                <w:szCs w:val="18"/>
+              </w:rPr>
+              <w:t>low</w:t>
+            </w:r>
+          </w:p>
+        </w:tc>
+        <w:tc>
+          <w:tcPr>
+            <w:tcW w:w="1273" w:type="dxa"/>
+          </w:tcPr>
+          <w:p>
+            <w:pPr>
+              <w:jc w:val="center"/>
+              <w:rPr>
+                <w:rFonts w:ascii="Arial" w:hAnsi="Arial" w:cs="Arial"/>
+                <w:sz w:val="18"/>
+                <w:szCs w:val="18"/>
+              </w:rPr>
+            </w:pPr>
+            <w:r>
+              <w:rPr>
+                <w:rFonts w:ascii="Arial" w:hAnsi="Arial" w:cs="Arial"/>
+                <w:sz w:val="18"/>
+                <w:szCs w:val="18"/>
+              </w:rPr>
+              <w:t>(</w:t>
+            </w:r>
+            <w:r>
+              <w:rPr>
+                <w:rFonts w:ascii="Arial" w:hAnsi="Arial" w:cs="Arial"/>
+                <w:sz w:val="18"/>
+                <w:szCs w:val="18"/>
+              </w:rPr>
+              <w:t>1,Exit</w:t>
+            </w:r>
+            <w:r>
+              <w:rPr>
+                <w:rFonts w:ascii="Arial" w:hAnsi="Arial" w:cs="Arial"/>
+                <w:sz w:val="18"/>
+                <w:szCs w:val="18"/>
+              </w:rPr>
+              <w:t>)</w:t>
+            </w:r>
+          </w:p>
+        </w:tc>
+      </w:tr>
+      <w:tr>
+        <w:trPr>
+          <w:jc w:val="center"/>
+        </w:trPr>
+        <w:tc>
+          <w:tcPr>
+            <w:tcW w:w="2378" w:type="dxa"/>
+          </w:tcPr>
+          <w:p>
+            <w:pPr>
+              <w:jc w:val="center"/>
+              <w:rPr>
+                <w:rFonts w:ascii="Arial" w:hAnsi="Arial" w:cs="Arial"/>
+                <w:sz w:val="18"/>
+                <w:szCs w:val="18"/>
+              </w:rPr>
+            </w:pPr>
+            <w:r>
+              <w:rPr>
+                <w:rFonts w:ascii="Arial" w:hAnsi="Arial" w:cs="Arial"/>
+                <w:sz w:val="18"/>
+                <w:szCs w:val="18"/>
+              </w:rPr>
+              <w:t>{</w:t>
+            </w:r>
+            <w:proofErr w:type="spellStart"/>
+            <w:r>
+              <w:rPr>
+                <w:rFonts w:ascii="Arial" w:hAnsi="Arial" w:cs="Arial"/>
+                <w:sz w:val="18"/>
+                <w:szCs w:val="18"/>
+              </w:rPr>
+              <w:t>keyType</w:t>
+            </w:r>
+            <w:proofErr w:type="spellEnd"/>
+            <w:r>
+              <w:rPr>
+                <w:rFonts w:ascii="Arial" w:hAnsi="Arial" w:cs="Arial"/>
+                <w:sz w:val="18"/>
+                <w:szCs w:val="18"/>
+              </w:rPr>
+              <w:t>}</w:t>
+            </w:r>
+          </w:p>
+        </w:tc>
+        <w:tc>
+          <w:tcPr>
+            <w:tcW w:w="1560" w:type="dxa"/>
+          </w:tcPr>
+          <w:p>
+            <w:pPr>
+              <w:jc w:val="center"/>
+              <w:rPr>
+                <w:rFonts w:ascii="Arial" w:hAnsi="Arial" w:cs="Arial"/>
+                <w:sz w:val="18"/>
+                <w:szCs w:val="18"/>
+              </w:rPr>
+            </w:pPr>
+            <w:r>
+              <w:rPr>
+                <w:rFonts w:ascii="Arial" w:hAnsi="Arial" w:cs="Arial"/>
+                <w:sz w:val="18"/>
+                <w:szCs w:val="18"/>
+              </w:rPr>
+              <w:t>Flow</w:t>
+            </w:r>
+          </w:p>
+        </w:tc>
+        <w:tc>
+          <w:tcPr>
+            <w:tcW w:w="1273" w:type="dxa"/>
+          </w:tcPr>
+          <w:p>
+            <w:pPr>
+              <w:jc w:val="center"/>
+              <w:rPr>
+                <w:rFonts w:ascii="Arial" w:hAnsi="Arial" w:cs="Arial"/>
+                <w:sz w:val="18"/>
+                <w:szCs w:val="18"/>
+                <w:rtl/>
+              </w:rPr>
+            </w:pPr>
+            <w:r>
+              <w:rPr>
+                <w:rFonts w:ascii="Arial" w:hAnsi="Arial" w:cs="Arial"/>
+                <w:sz w:val="18"/>
+                <w:szCs w:val="18"/>
+              </w:rPr>
+              <w:t>(4,10</w:t>
+            </w:r>
+            <w:r>
+              <w:rPr>
+                <w:rFonts w:ascii="Arial" w:hAnsi="Arial" w:cs="Arial"/>
+                <w:sz w:val="18"/>
+                <w:szCs w:val="18"/>
+              </w:rPr>
+              <w:t>)</w:t>
+            </w:r>
+          </w:p>
+        </w:tc>
+      </w:tr>
+      <w:tr>
+        <w:trPr>
+          <w:jc w:val="center"/>
+        </w:trPr>
+        <w:tc>
+          <w:tcPr>
+            <w:tcW w:w="2378" w:type="dxa"/>
+          </w:tcPr>
+          <w:p>
+            <w:pPr>
+              <w:jc w:val="center"/>
+              <w:rPr>
+                <w:rFonts w:ascii="Arial" w:hAnsi="Arial" w:cs="Arial"/>
+                <w:sz w:val="18"/>
+                <w:szCs w:val="18"/>
+                <w:rtl/>
+              </w:rPr>
+            </w:pPr>
+            <w:r>
+              <w:rPr>
+                <w:rFonts w:ascii="Arial" w:hAnsi="Arial" w:cs="Arial"/>
+                <w:sz w:val="18"/>
+                <w:szCs w:val="18"/>
+              </w:rPr>
+              <w:t>{</w:t>
+            </w:r>
+            <w:proofErr w:type="spellStart"/>
+            <w:r>
+              <w:rPr>
+                <w:rFonts w:ascii="Arial" w:hAnsi="Arial" w:cs="Arial"/>
+                <w:sz w:val="18"/>
+                <w:szCs w:val="18"/>
+              </w:rPr>
+              <w:t>keyType</w:t>
+            </w:r>
+            <w:proofErr w:type="spellEnd"/>
+            <w:r>
+              <w:rPr>
+                <w:rFonts w:ascii="Arial" w:hAnsi="Arial" w:cs="Arial"/>
+                <w:sz w:val="18"/>
+                <w:szCs w:val="18"/>
+              </w:rPr>
+              <w:t>}</w:t>
+            </w:r>
+          </w:p>
+        </w:tc>
+        <w:tc>
+          <w:tcPr>
+            <w:tcW w:w="1560" w:type="dxa"/>
+          </w:tcPr>
+          <w:p>
+            <w:pPr>
+              <w:jc w:val="center"/>
+              <w:rPr>
+                <w:rFonts w:ascii="Arial" w:hAnsi="Arial" w:cs="Arial"/>
+                <w:sz w:val="18"/>
+                <w:szCs w:val="18"/>
+              </w:rPr>
+            </w:pPr>
+            <w:r>
+              <w:rPr>
+                <w:rFonts w:ascii="Arial" w:hAnsi="Arial" w:cs="Arial"/>
+                <w:sz w:val="18"/>
+                <w:szCs w:val="18"/>
+              </w:rPr>
+              <w:t>Flow</w:t>
+            </w:r>
+          </w:p>
+        </w:tc>
+        <w:tc>
+          <w:tcPr>
+            <w:tcW w:w="1273" w:type="dxa"/>
+          </w:tcPr>
+          <w:p>
+            <w:pPr>
+              <w:jc w:val="center"/>
+              <w:rPr>
+                <w:rFonts w:ascii="Arial" w:hAnsi="Arial" w:cs="Arial"/>
+                <w:sz w:val="18"/>
+                <w:szCs w:val="18"/>
+              </w:rPr>
+            </w:pPr>
+            <w:r>
+              <w:rPr>
+                <w:rFonts w:ascii="Arial" w:hAnsi="Arial" w:cs="Arial"/>
+                <w:sz w:val="18"/>
+                <w:szCs w:val="18"/>
+              </w:rPr>
+              <w:t>(4,12</w:t>
+            </w:r>
+            <w:r>
+              <w:rPr>
+                <w:rFonts w:ascii="Arial" w:hAnsi="Arial" w:cs="Arial"/>
+                <w:sz w:val="18"/>
+                <w:szCs w:val="18"/>
+              </w:rPr>
+              <w:t>)</w:t>
+            </w:r>
+          </w:p>
+        </w:tc>
+      </w:tr>
+      <w:tr>
+        <w:trPr>
+          <w:jc w:val="center"/>
+        </w:trPr>
+        <w:tc>
+          <w:tcPr>
+            <w:tcW w:w="2378" w:type="dxa"/>
+          </w:tcPr>
+          <w:p>
+            <w:pPr>
+              <w:jc w:val="center"/>
+              <w:rPr>
+                <w:rFonts w:ascii="Arial" w:hAnsi="Arial" w:cs="Arial"/>
+                <w:sz w:val="18"/>
+                <w:szCs w:val="18"/>
+              </w:rPr>
+            </w:pPr>
+            <w:r>
+              <w:rPr>
+                <w:rFonts w:ascii="Arial" w:hAnsi="Arial" w:cs="Arial"/>
+                <w:sz w:val="18"/>
+                <w:szCs w:val="18"/>
+              </w:rPr>
+              <w:t>{</w:t>
+            </w:r>
+            <w:proofErr w:type="spellStart"/>
+            <w:r>
+              <w:rPr>
+                <w:rFonts w:ascii="Arial" w:hAnsi="Arial" w:cs="Arial"/>
+                <w:sz w:val="18"/>
+                <w:szCs w:val="18"/>
+              </w:rPr>
+              <w:t>keyType</w:t>
+            </w:r>
+            <w:proofErr w:type="spellEnd"/>
+            <w:r>
+              <w:rPr>
+                <w:rFonts w:ascii="Arial" w:hAnsi="Arial" w:cs="Arial"/>
+                <w:sz w:val="18"/>
+                <w:szCs w:val="18"/>
+              </w:rPr>
+              <w:t>}</w:t>
+            </w:r>
+          </w:p>
+        </w:tc>
+        <w:tc>
+          <w:tcPr>
+            <w:tcW w:w="1560" w:type="dxa"/>
+          </w:tcPr>
+          <w:p>
+            <w:pPr>
+              <w:jc w:val="center"/>
+              <w:rPr>
+                <w:rFonts w:ascii="Arial" w:hAnsi="Arial" w:cs="Arial"/>
+                <w:sz w:val="18"/>
+                <w:szCs w:val="18"/>
+              </w:rPr>
+            </w:pPr>
+            <w:r>
+              <w:rPr>
+                <w:rFonts w:ascii="Arial" w:hAnsi="Arial" w:cs="Arial"/>
+                <w:sz w:val="18"/>
+                <w:szCs w:val="18"/>
+              </w:rPr>
+              <w:t>Flow</w:t>
+            </w:r>
+          </w:p>
+        </w:tc>
+        <w:tc>
+          <w:tcPr>
+            <w:tcW w:w="1273" w:type="dxa"/>
+          </w:tcPr>
+          <w:p>
+            <w:pPr>
+              <w:jc w:val="center"/>
+              <w:rPr>
+                <w:rFonts w:ascii="Arial" w:hAnsi="Arial" w:cs="Arial"/>
+                <w:sz w:val="18"/>
+                <w:szCs w:val="18"/>
+              </w:rPr>
+            </w:pPr>
+            <w:r>
+              <w:rPr>
+                <w:rFonts w:ascii="Arial" w:hAnsi="Arial" w:cs="Arial"/>
+                <w:sz w:val="18"/>
+                <w:szCs w:val="18"/>
+              </w:rPr>
+              <w:t>(4,Exit</w:t>
+            </w:r>
+            <w:r>
+              <w:rPr>
+                <w:rFonts w:ascii="Arial" w:hAnsi="Arial" w:cs="Arial"/>
+                <w:sz w:val="18"/>
+                <w:szCs w:val="18"/>
+              </w:rPr>
+              <w:t>)</w:t>
+            </w:r>
+          </w:p>
+        </w:tc>
+      </w:tr>
+      <w:tr>
+        <w:trPr>
+          <w:jc w:val="center"/>
+        </w:trPr>
+        <w:tc>
+          <w:tcPr>
+            <w:tcW w:w="2378" w:type="dxa"/>
+          </w:tcPr>
+          <w:p>
+            <w:pPr>
+              <w:jc w:val="center"/>
+              <w:rPr>
+                <w:rFonts w:ascii="Arial" w:hAnsi="Arial" w:cs="Arial" w:hint="cs"/>
+                <w:sz w:val="18"/>
+                <w:szCs w:val="18"/>
+                <w:rtl/>
+              </w:rPr>
+            </w:pPr>
+            <w:r>
+              <w:rPr>
+                <w:rFonts w:ascii="Arial" w:hAnsi="Arial" w:cs="Arial"/>
+                <w:sz w:val="18"/>
+                <w:szCs w:val="18"/>
+              </w:rPr>
+              <w:t>{</w:t>
+            </w:r>
+            <w:proofErr w:type="spellStart"/>
+            <w:r>
+              <w:rPr>
+                <w:rFonts w:ascii="Arial" w:hAnsi="Arial" w:cs="Arial"/>
+                <w:sz w:val="18"/>
+                <w:szCs w:val="18"/>
+              </w:rPr>
+              <w:t>clazz</w:t>
+            </w:r>
+            <w:proofErr w:type="spellEnd"/>
+            <w:r>
+              <w:rPr>
+                <w:rFonts w:ascii="Arial" w:hAnsi="Arial" w:cs="Arial"/>
+                <w:sz w:val="18"/>
+                <w:szCs w:val="18"/>
+              </w:rPr>
+              <w:t>}</w:t>
+            </w:r>
+          </w:p>
+        </w:tc>
+        <w:tc>
+          <w:tcPr>
+            <w:tcW w:w="1560" w:type="dxa"/>
+          </w:tcPr>
+          <w:p>
+            <w:pPr>
+              <w:jc w:val="center"/>
+              <w:rPr>
+                <w:rFonts w:ascii="Arial" w:hAnsi="Arial" w:cs="Arial"/>
+                <w:sz w:val="18"/>
+                <w:szCs w:val="18"/>
+              </w:rPr>
+            </w:pPr>
+            <w:r>
+              <w:rPr>
+                <w:rFonts w:ascii="Arial" w:hAnsi="Arial" w:cs="Arial" w:hint="cs"/>
+                <w:sz w:val="18"/>
+                <w:szCs w:val="18"/>
+              </w:rPr>
+              <w:t>A</w:t>
+            </w:r>
+            <w:r>
+              <w:rPr>
+                <w:rFonts w:ascii="Arial" w:hAnsi="Arial" w:cs="Arial"/>
+                <w:sz w:val="18"/>
+                <w:szCs w:val="18"/>
+              </w:rPr>
+              <w:t>nti</w:t>
+            </w:r>
+          </w:p>
+        </w:tc>
+        <w:tc>
+          <w:tcPr>
+            <w:tcW w:w="1273" w:type="dxa"/>
+          </w:tcPr>
+          <w:p>
+            <w:pPr>
+              <w:jc w:val="center"/>
+              <w:rPr>
+                <w:rFonts w:ascii="Arial" w:hAnsi="Arial" w:cs="Arial"/>
+                <w:sz w:val="18"/>
+                <w:szCs w:val="18"/>
+              </w:rPr>
+            </w:pPr>
+            <w:r>
+              <w:rPr>
+                <w:rFonts w:ascii="Arial" w:hAnsi="Arial" w:cs="Arial"/>
+                <w:sz w:val="18"/>
+                <w:szCs w:val="18"/>
+              </w:rPr>
+              <w:t>(6,8)</w:t>
+            </w:r>
+          </w:p>
+        </w:tc>
+      </w:tr>
+      <w:tr>
+        <w:trPr>
+          <w:jc w:val="center"/>
+        </w:trPr>
+        <w:tc>
+          <w:tcPr>
+            <w:tcW w:w="2378" w:type="dxa"/>
+          </w:tcPr>
+          <w:p>
+            <w:pPr>
+              <w:jc w:val="center"/>
+              <w:rPr>
+                <w:rFonts w:ascii="Arial" w:hAnsi="Arial" w:cs="Arial" w:hint="cs"/>
+                <w:sz w:val="18"/>
+                <w:szCs w:val="18"/>
+                <w:rtl/>
+              </w:rPr>
+            </w:pPr>
+            <w:r>
+              <w:rPr>
+                <w:rFonts w:ascii="Arial" w:hAnsi="Arial" w:cs="Arial"/>
+                <w:sz w:val="18"/>
+                <w:szCs w:val="18"/>
+              </w:rPr>
+              <w:t>{</w:t>
+            </w:r>
+            <w:proofErr w:type="spellStart"/>
+            <w:r>
+              <w:rPr>
+                <w:rFonts w:ascii="Arial" w:hAnsi="Arial" w:cs="Arial"/>
+                <w:sz w:val="18"/>
+                <w:szCs w:val="18"/>
+              </w:rPr>
+              <w:t>clazz</w:t>
+            </w:r>
+            <w:proofErr w:type="spellEnd"/>
+            <w:r>
+              <w:rPr>
+                <w:rFonts w:ascii="Arial" w:hAnsi="Arial" w:cs="Arial"/>
+                <w:sz w:val="18"/>
+                <w:szCs w:val="18"/>
+              </w:rPr>
+              <w:t>}</w:t>
+            </w:r>
+          </w:p>
+        </w:tc>
+        <w:tc>
+          <w:tcPr>
+            <w:tcW w:w="1560" w:type="dxa"/>
+          </w:tcPr>
+          <w:p>
+            <w:pPr>
+              <w:jc w:val="center"/>
+              <w:rPr>
+                <w:rFonts w:ascii="Arial" w:hAnsi="Arial" w:cs="Arial"/>
+                <w:sz w:val="18"/>
+                <w:szCs w:val="18"/>
+              </w:rPr>
+            </w:pPr>
+            <w:r>
+              <w:rPr>
+                <w:rFonts w:ascii="Arial" w:hAnsi="Arial" w:cs="Arial"/>
+                <w:sz w:val="18"/>
+                <w:szCs w:val="18"/>
+              </w:rPr>
+              <w:t>Anti</w:t>
+            </w:r>
+          </w:p>
+        </w:tc>
+        <w:tc>
+          <w:tcPr>
+            <w:tcW w:w="1273" w:type="dxa"/>
+          </w:tcPr>
+          <w:p>
+            <w:pPr>
+              <w:jc w:val="center"/>
+              <w:rPr>
+                <w:rFonts w:ascii="Arial" w:hAnsi="Arial" w:cs="Arial"/>
+                <w:sz w:val="18"/>
+                <w:szCs w:val="18"/>
+              </w:rPr>
+            </w:pPr>
+            <w:r>
+              <w:rPr>
+                <w:rFonts w:ascii="Arial" w:hAnsi="Arial" w:cs="Arial"/>
+                <w:sz w:val="18"/>
+                <w:szCs w:val="18"/>
+              </w:rPr>
+              <w:t>(6,9)</w:t>
+            </w:r>
+          </w:p>
+        </w:tc>
+      </w:tr>
+      <w:tr>
+        <w:trPr>
+          <w:jc w:val="center"/>
+        </w:trPr>
+        <w:tc>
+          <w:tcPr>
+            <w:tcW w:w="2378" w:type="dxa"/>
+          </w:tcPr>
+          <w:p>
+            <w:pPr>
+              <w:jc w:val="center"/>
+              <w:rPr>
+                <w:rFonts w:ascii="Arial" w:hAnsi="Arial" w:cs="Arial"/>
+                <w:sz w:val="18"/>
+                <w:szCs w:val="18"/>
+              </w:rPr>
+            </w:pPr>
+            <w:r>
+              <w:rPr>
+                <w:rFonts w:ascii="Arial" w:hAnsi="Arial" w:cs="Arial"/>
+                <w:sz w:val="18"/>
+                <w:szCs w:val="18"/>
+              </w:rPr>
+              <w:t>{</w:t>
+            </w:r>
+            <w:proofErr w:type="spellStart"/>
+            <w:r>
+              <w:rPr>
+                <w:rFonts w:ascii="Arial" w:hAnsi="Arial" w:cs="Arial"/>
+                <w:sz w:val="18"/>
+                <w:szCs w:val="18"/>
+              </w:rPr>
+              <w:t>clazz</w:t>
+            </w:r>
+            <w:proofErr w:type="spellEnd"/>
+            <w:r>
+              <w:rPr>
+                <w:rFonts w:ascii="Arial" w:hAnsi="Arial" w:cs="Arial"/>
+                <w:sz w:val="18"/>
+                <w:szCs w:val="18"/>
+              </w:rPr>
+              <w:t>}</w:t>
+            </w:r>
+          </w:p>
+        </w:tc>
+        <w:tc>
+          <w:tcPr>
+            <w:tcW w:w="1560" w:type="dxa"/>
+          </w:tcPr>
+          <w:p>
+            <w:pPr>
+              <w:jc w:val="center"/>
+              <w:rPr>
+                <w:rFonts w:ascii="Arial" w:hAnsi="Arial" w:cs="Arial"/>
+                <w:sz w:val="18"/>
+                <w:szCs w:val="18"/>
+              </w:rPr>
+            </w:pPr>
+            <w:r>
+              <w:rPr>
+                <w:rFonts w:ascii="Arial" w:hAnsi="Arial" w:cs="Arial"/>
+                <w:sz w:val="18"/>
+                <w:szCs w:val="18"/>
+              </w:rPr>
+              <w:t>Flow</w:t>
+            </w:r>
+          </w:p>
+        </w:tc>
+        <w:tc>
+          <w:tcPr>
+            <w:tcW w:w="1273" w:type="dxa"/>
+          </w:tcPr>
+          <w:p>
+            <w:pPr>
+              <w:jc w:val="center"/>
+              <w:rPr>
+                <w:rFonts w:ascii="Arial" w:hAnsi="Arial" w:cs="Arial"/>
+                <w:sz w:val="18"/>
+                <w:szCs w:val="18"/>
+              </w:rPr>
+            </w:pPr>
+            <w:r>
+              <w:rPr>
+                <w:rFonts w:ascii="Arial" w:hAnsi="Arial" w:cs="Arial"/>
+                <w:sz w:val="18"/>
+                <w:szCs w:val="18"/>
+              </w:rPr>
+              <w:t>(8,Exit</w:t>
+            </w:r>
+            <w:r>
+              <w:rPr>
+                <w:rFonts w:ascii="Arial" w:hAnsi="Arial" w:cs="Arial"/>
+                <w:sz w:val="18"/>
+                <w:szCs w:val="18"/>
+              </w:rPr>
+              <w:t>)</w:t>
+            </w:r>
+          </w:p>
+        </w:tc>
+      </w:tr>
+      <w:tr>
+        <w:trPr>
+          <w:jc w:val="center"/>
+        </w:trPr>
+        <w:tc>
+          <w:tcPr>
+            <w:tcW w:w="2378" w:type="dxa"/>
+          </w:tcPr>
+          <w:p>
+            <w:pPr>
+              <w:jc w:val="center"/>
+              <w:rPr>
+                <w:rFonts w:ascii="Arial" w:hAnsi="Arial" w:cs="Arial"/>
+                <w:sz w:val="18"/>
+                <w:szCs w:val="18"/>
+              </w:rPr>
+            </w:pPr>
+            <w:r>
+              <w:rPr>
+                <w:rFonts w:ascii="Arial" w:hAnsi="Arial" w:cs="Arial"/>
+                <w:sz w:val="18"/>
+                <w:szCs w:val="18"/>
+              </w:rPr>
+              <w:t>{</w:t>
+            </w:r>
+            <w:proofErr w:type="spellStart"/>
+            <w:r>
+              <w:rPr>
+                <w:rFonts w:ascii="Arial" w:hAnsi="Arial" w:cs="Arial"/>
+                <w:sz w:val="18"/>
+                <w:szCs w:val="18"/>
+              </w:rPr>
+              <w:t>clazz</w:t>
+            </w:r>
+            <w:proofErr w:type="spellEnd"/>
+            <w:r>
+              <w:rPr>
+                <w:rFonts w:ascii="Arial" w:hAnsi="Arial" w:cs="Arial"/>
+                <w:sz w:val="18"/>
+                <w:szCs w:val="18"/>
+              </w:rPr>
+              <w:t>}</w:t>
+            </w:r>
+          </w:p>
+        </w:tc>
+        <w:tc>
+          <w:tcPr>
+            <w:tcW w:w="1560" w:type="dxa"/>
+          </w:tcPr>
+          <w:p>
+            <w:pPr>
+              <w:jc w:val="center"/>
+              <w:rPr>
+                <w:rFonts w:ascii="Arial" w:hAnsi="Arial" w:cs="Arial"/>
+                <w:sz w:val="18"/>
+                <w:szCs w:val="18"/>
+                <w:rtl/>
+              </w:rPr>
+            </w:pPr>
+            <w:r>
+              <w:rPr>
+                <w:rFonts w:ascii="Arial" w:hAnsi="Arial" w:cs="Arial"/>
+                <w:sz w:val="18"/>
+                <w:szCs w:val="18"/>
+              </w:rPr>
+              <w:t>Flow</w:t>
+            </w:r>
+          </w:p>
+        </w:tc>
+        <w:tc>
+          <w:tcPr>
+            <w:tcW w:w="1273" w:type="dxa"/>
+          </w:tcPr>
+          <w:p>
+            <w:pPr>
+              <w:jc w:val="center"/>
+              <w:rPr>
+                <w:rFonts w:ascii="Arial" w:hAnsi="Arial" w:cs="Arial"/>
+                <w:sz w:val="18"/>
+                <w:szCs w:val="18"/>
+              </w:rPr>
+            </w:pPr>
+            <w:r>
+              <w:rPr>
+                <w:rFonts w:ascii="Arial" w:hAnsi="Arial" w:cs="Arial"/>
+                <w:sz w:val="18"/>
+                <w:szCs w:val="18"/>
+              </w:rPr>
+              <w:t>(9,Exit</w:t>
+            </w:r>
+            <w:r>
+              <w:rPr>
+                <w:rFonts w:ascii="Arial" w:hAnsi="Arial" w:cs="Arial"/>
+                <w:sz w:val="18"/>
+                <w:szCs w:val="18"/>
+              </w:rPr>
+              <w:t>)</w:t>
+            </w:r>
+          </w:p>
+        </w:tc>
+      </w:tr>
+      <w:tr>
+        <w:trPr>
+          <w:jc w:val="center"/>
+        </w:trPr>
+        <w:tc>
+          <w:tcPr>
+            <w:tcW w:w="2378" w:type="dxa"/>
+          </w:tcPr>
+          <w:p>
+            <w:pPr>
+              <w:jc w:val="center"/>
+              <w:rPr>
+                <w:rFonts w:ascii="Arial" w:hAnsi="Arial" w:cs="Arial"/>
+                <w:sz w:val="18"/>
+                <w:szCs w:val="18"/>
+              </w:rPr>
+            </w:pPr>
+            <w:r>
+              <w:rPr>
+                <w:rFonts w:ascii="Arial" w:hAnsi="Arial" w:cs="Arial"/>
+                <w:sz w:val="18"/>
+                <w:szCs w:val="18"/>
+              </w:rPr>
+              <w:t>{</w:t>
+            </w:r>
+            <w:proofErr w:type="spellStart"/>
+            <w:r>
+              <w:rPr>
+                <w:rFonts w:ascii="Arial" w:hAnsi="Arial" w:cs="Arial"/>
+                <w:sz w:val="18"/>
+                <w:szCs w:val="18"/>
+              </w:rPr>
+              <w:t>keyType</w:t>
+            </w:r>
+            <w:proofErr w:type="spellEnd"/>
+            <w:r>
+              <w:rPr>
+                <w:rFonts w:ascii="Arial" w:hAnsi="Arial" w:cs="Arial"/>
+                <w:sz w:val="18"/>
+                <w:szCs w:val="18"/>
+              </w:rPr>
+              <w:t>}</w:t>
+            </w:r>
+          </w:p>
+        </w:tc>
+        <w:tc>
+          <w:tcPr>
+            <w:tcW w:w="1560" w:type="dxa"/>
+          </w:tcPr>
+          <w:p>
+            <w:pPr>
+              <w:jc w:val="center"/>
+              <w:rPr>
+                <w:rFonts w:ascii="Arial" w:hAnsi="Arial" w:cs="Arial"/>
+                <w:sz w:val="18"/>
+                <w:szCs w:val="18"/>
+              </w:rPr>
+            </w:pPr>
+            <w:r>
+              <w:rPr>
+                <w:rFonts w:ascii="Arial" w:hAnsi="Arial" w:cs="Arial"/>
+                <w:sz w:val="18"/>
+                <w:szCs w:val="18"/>
+              </w:rPr>
+              <w:t>Anti</w:t>
+            </w:r>
+          </w:p>
+        </w:tc>
+        <w:tc>
+          <w:tcPr>
+            <w:tcW w:w="1273" w:type="dxa"/>
+          </w:tcPr>
+          <w:p>
+            <w:pPr>
+              <w:jc w:val="center"/>
+              <w:rPr>
+                <w:rFonts w:ascii="Arial" w:hAnsi="Arial" w:cs="Arial"/>
+                <w:sz w:val="18"/>
+                <w:szCs w:val="18"/>
+              </w:rPr>
+            </w:pPr>
+            <w:r>
+              <w:rPr>
+                <w:rFonts w:ascii="Arial" w:hAnsi="Arial" w:cs="Arial"/>
+                <w:sz w:val="18"/>
+                <w:szCs w:val="18"/>
+              </w:rPr>
+              <w:t>(10,11</w:t>
+            </w:r>
+            <w:r>
+              <w:rPr>
+                <w:rFonts w:ascii="Arial" w:hAnsi="Arial" w:cs="Arial"/>
+                <w:sz w:val="18"/>
+                <w:szCs w:val="18"/>
+              </w:rPr>
+              <w:t>)</w:t>
+            </w:r>
+          </w:p>
+        </w:tc>
+      </w:tr>
+      <w:tr>
+        <w:trPr>
+          <w:jc w:val="center"/>
+        </w:trPr>
+        <w:tc>
+          <w:tcPr>
+            <w:tcW w:w="2378" w:type="dxa"/>
+          </w:tcPr>
+          <w:p>
+            <w:pPr>
+              <w:jc w:val="center"/>
+              <w:rPr>
+                <w:rFonts w:ascii="Arial" w:hAnsi="Arial" w:cs="Arial"/>
+                <w:sz w:val="18"/>
+                <w:szCs w:val="18"/>
+              </w:rPr>
+            </w:pPr>
+            <w:r>
+              <w:rPr>
+                <w:rFonts w:ascii="Arial" w:hAnsi="Arial" w:cs="Arial"/>
+                <w:sz w:val="18"/>
+                <w:szCs w:val="18"/>
+              </w:rPr>
+              <w:t>{</w:t>
+            </w:r>
+            <w:proofErr w:type="spellStart"/>
+            <w:r>
+              <w:rPr>
+                <w:rFonts w:ascii="Arial" w:hAnsi="Arial" w:cs="Arial"/>
+                <w:sz w:val="18"/>
+                <w:szCs w:val="18"/>
+              </w:rPr>
+              <w:t>keyType</w:t>
+            </w:r>
+            <w:proofErr w:type="spellEnd"/>
+            <w:r>
+              <w:rPr>
+                <w:rFonts w:ascii="Arial" w:hAnsi="Arial" w:cs="Arial"/>
+                <w:sz w:val="18"/>
+                <w:szCs w:val="18"/>
+              </w:rPr>
+              <w:t>}</w:t>
+            </w:r>
+          </w:p>
+        </w:tc>
+        <w:tc>
+          <w:tcPr>
+            <w:tcW w:w="1560" w:type="dxa"/>
+          </w:tcPr>
+          <w:p>
+            <w:pPr>
+              <w:jc w:val="center"/>
+              <w:rPr>
+                <w:rFonts w:ascii="Arial" w:hAnsi="Arial" w:cs="Arial"/>
+                <w:sz w:val="18"/>
+                <w:szCs w:val="18"/>
+              </w:rPr>
+            </w:pPr>
+            <w:r>
+              <w:rPr>
+                <w:rFonts w:ascii="Arial" w:hAnsi="Arial" w:cs="Arial"/>
+                <w:sz w:val="18"/>
+                <w:szCs w:val="18"/>
+              </w:rPr>
+              <w:t>Flow</w:t>
+            </w:r>
+          </w:p>
+        </w:tc>
+        <w:tc>
+          <w:tcPr>
+            <w:tcW w:w="1273" w:type="dxa"/>
+          </w:tcPr>
+          <w:p>
+            <w:pPr>
+              <w:jc w:val="center"/>
+              <w:rPr>
+                <w:rFonts w:ascii="Arial" w:hAnsi="Arial" w:cs="Arial"/>
+                <w:sz w:val="18"/>
+                <w:szCs w:val="18"/>
+              </w:rPr>
+            </w:pPr>
+            <w:r>
+              <w:rPr>
+                <w:rFonts w:ascii="Arial" w:hAnsi="Arial" w:cs="Arial"/>
+                <w:sz w:val="18"/>
+                <w:szCs w:val="18"/>
+              </w:rPr>
+              <w:t>(11,12</w:t>
+            </w:r>
+            <w:r>
+              <w:rPr>
+                <w:rFonts w:ascii="Arial" w:hAnsi="Arial" w:cs="Arial"/>
+                <w:sz w:val="18"/>
+                <w:szCs w:val="18"/>
+              </w:rPr>
+              <w:t>)</w:t>
+            </w:r>
+          </w:p>
+        </w:tc>
+      </w:tr>
+      <w:tr>
+        <w:trPr>
+          <w:jc w:val="center"/>
+        </w:trPr>
+        <w:tc>
+          <w:tcPr>
+            <w:tcW w:w="2378" w:type="dxa"/>
+          </w:tcPr>
+          <w:p>
+            <w:pPr>
+              <w:jc w:val="center"/>
+              <w:rPr>
+                <w:rFonts w:ascii="Arial" w:hAnsi="Arial" w:cs="Arial"/>
+                <w:sz w:val="18"/>
+                <w:szCs w:val="18"/>
+              </w:rPr>
+            </w:pPr>
+            <w:r>
+              <w:rPr>
+                <w:rFonts w:ascii="Arial" w:hAnsi="Arial" w:cs="Arial"/>
+                <w:sz w:val="18"/>
+                <w:szCs w:val="18"/>
+              </w:rPr>
+              <w:t>{</w:t>
+            </w:r>
+            <w:proofErr w:type="spellStart"/>
+            <w:r>
+              <w:rPr>
+                <w:rFonts w:ascii="Arial" w:hAnsi="Arial" w:cs="Arial"/>
+                <w:sz w:val="18"/>
+                <w:szCs w:val="18"/>
+              </w:rPr>
+              <w:t>keyType</w:t>
+            </w:r>
+            <w:proofErr w:type="spellEnd"/>
+            <w:r>
+              <w:rPr>
+                <w:rFonts w:ascii="Arial" w:hAnsi="Arial" w:cs="Arial"/>
+                <w:sz w:val="18"/>
+                <w:szCs w:val="18"/>
+              </w:rPr>
+              <w:t>}</w:t>
+            </w:r>
+          </w:p>
+        </w:tc>
+        <w:tc>
+          <w:tcPr>
+            <w:tcW w:w="1560" w:type="dxa"/>
+          </w:tcPr>
+          <w:p>
+            <w:pPr>
+              <w:jc w:val="center"/>
+              <w:rPr>
+                <w:rFonts w:ascii="Arial" w:hAnsi="Arial" w:cs="Arial"/>
+                <w:sz w:val="18"/>
+                <w:szCs w:val="18"/>
+              </w:rPr>
+            </w:pPr>
+            <w:r>
+              <w:rPr>
+                <w:rFonts w:ascii="Arial" w:hAnsi="Arial" w:cs="Arial"/>
+                <w:sz w:val="18"/>
+                <w:szCs w:val="18"/>
+              </w:rPr>
+              <w:t>Flow</w:t>
+            </w:r>
+          </w:p>
+        </w:tc>
+        <w:tc>
+          <w:tcPr>
+            <w:tcW w:w="1273" w:type="dxa"/>
+          </w:tcPr>
+          <w:p>
+            <w:pPr>
+              <w:jc w:val="center"/>
+              <w:rPr>
+                <w:rFonts w:ascii="Arial" w:hAnsi="Arial" w:cs="Arial"/>
+                <w:sz w:val="18"/>
+                <w:szCs w:val="18"/>
+              </w:rPr>
+            </w:pPr>
+            <w:r>
+              <w:rPr>
+                <w:rFonts w:ascii="Arial" w:hAnsi="Arial" w:cs="Arial"/>
+                <w:sz w:val="18"/>
+                <w:szCs w:val="18"/>
+              </w:rPr>
+              <w:t>(11</w:t>
+            </w:r>
+            <w:r>
+              <w:rPr>
+                <w:rFonts w:ascii="Arial" w:hAnsi="Arial" w:cs="Arial"/>
+                <w:sz w:val="18"/>
+                <w:szCs w:val="18"/>
+              </w:rPr>
+              <w:t>,Exit</w:t>
+            </w:r>
+            <w:r>
+              <w:rPr>
+                <w:rFonts w:ascii="Arial" w:hAnsi="Arial" w:cs="Arial"/>
+                <w:sz w:val="18"/>
+                <w:szCs w:val="18"/>
+              </w:rPr>
+              <w:t>)</w:t>
+            </w:r>
+          </w:p>
+        </w:tc>
+      </w:tr>
+    </w:tbl>
+    <w:p>
+      <w:pPr>
+        <w:rPr>
+          <w:rFonts w:ascii="Arial" w:hAnsi="Arial" w:cs="Arial" w:hint="cs"/>
+          <w:sz w:val="28"/>
+          <w:szCs w:val="28"/>
+          <w:rtl/>
+        </w:rPr>
+      </w:pPr>
     </w:p>
     <w:p>
       <w:pPr>
@@ -6249,7 +9574,29 @@
           <w:szCs w:val="28"/>
           <w:rtl/>
         </w:rPr>
-        <w:t>נוודא כעת שכלל הטסטים עדיין עוברים לאחר השינוי:</w:t>
+        <w:t xml:space="preserve">כעת נפעיל סליידינג עבור </w:t>
+      </w:r>
+      <m:oMath>
+        <m:r>
+          <m:rPr>
+            <m:sty m:val="p"/>
+          </m:rPr>
+          <w:rPr>
+            <w:rFonts w:ascii="Cambria Math" w:hAnsi="Cambria Math" w:cs="Arial"/>
+            <w:sz w:val="28"/>
+            <w:szCs w:val="28"/>
+          </w:rPr>
+          <m:t>V={keyType}</m:t>
+        </m:r>
+      </m:oMath>
+      <w:r>
+        <w:rPr>
+          <w:rFonts w:ascii="Arial" w:hAnsi="Arial" w:cs="Arial" w:hint="cs"/>
+          <w:sz w:val="28"/>
+          <w:szCs w:val="28"/>
+          <w:rtl/>
+        </w:rPr>
+        <w:t>.</w:t>
       </w:r>
     </w:p>
     <w:p>
@@ -6258,18 +9605,312 @@
           <w:rFonts w:ascii="Arial" w:hAnsi="Arial" w:cs="Arial"/>
           <w:sz w:val="28"/>
           <w:szCs w:val="28"/>
-          <w:rtl/>
-        </w:rPr>
-      </w:pPr>
-      <w:r>
+          <w:u w:val="single"/>
+        </w:rPr>
+      </w:pPr>
+      <w:r>
+        <w:rPr>
+          <w:rFonts w:ascii="Arial" w:hAnsi="Arial" w:cs="Arial" w:hint="cs"/>
+          <w:sz w:val="28"/>
+          <w:szCs w:val="28"/>
+          <w:u w:val="single"/>
+          <w:rtl/>
+        </w:rPr>
+        <w:t>תוצאת הסליידינג:</w:t>
+      </w:r>
+    </w:p>
+    <w:p>
+      <w:pPr>
+        <w:pStyle w:val="ListParagraph"/>
+        <w:numPr>
+          <w:ilvl w:val="0"/>
+          <w:numId w:val="14"/>
+        </w:numPr>
         <w:rPr>
           <w:rFonts w:ascii="Arial" w:hAnsi="Arial" w:cs="Arial"/>
           <w:sz w:val="28"/>
           <w:szCs w:val="28"/>
         </w:rPr>
+      </w:pPr>
+      <w:r>
+        <w:rPr>
+          <w:rFonts w:ascii="Arial" w:hAnsi="Arial" w:cs="Arial" w:hint="cs"/>
+          <w:sz w:val="28"/>
+          <w:szCs w:val="28"/>
+          <w:rtl/>
+        </w:rPr>
+        <w:t xml:space="preserve">הקוד המחולץ (הסלייס, תת הקבוצה </w:t>
+      </w:r>
+      <w:proofErr w:type="spellStart"/>
+      <w:r>
+        <w:rPr>
+          <w:rFonts w:ascii="Arial" w:hAnsi="Arial" w:cs="Arial"/>
+          <w:sz w:val="28"/>
+          <w:szCs w:val="28"/>
+        </w:rPr>
+        <w:t>Nv</w:t>
+      </w:r>
+      <w:proofErr w:type="spellEnd"/>
+      <w:r>
+        <w:rPr>
+          <w:rFonts w:ascii="Arial" w:hAnsi="Arial" w:cs="Arial" w:hint="cs"/>
+          <w:sz w:val="28"/>
+          <w:szCs w:val="28"/>
+          <w:rtl/>
+        </w:rPr>
+        <w:t>) יהיה:</w:t>
+      </w:r>
+      <w:r>
+        <w:rPr>
+          <w:rFonts w:ascii="Arial" w:hAnsi="Arial" w:cs="Arial"/>
+          <w:sz w:val="28"/>
+          <w:szCs w:val="28"/>
+        </w:rPr>
+        <w:t xml:space="preserve"> </w:t>
+      </w:r>
+      <w:r>
+        <w:rPr>
+          <w:rFonts w:ascii="Arial" w:hAnsi="Arial" w:cs="Arial" w:hint="cs"/>
+          <w:sz w:val="28"/>
+          <w:szCs w:val="28"/>
+          <w:rtl/>
+        </w:rPr>
+        <w:t xml:space="preserve"> </w:t>
+      </w:r>
+      <m:oMath>
+        <m:r>
+          <w:rPr>
+            <w:rFonts w:ascii="Cambria Math" w:hAnsi="Cambria Math" w:cs="Arial"/>
+            <w:sz w:val="28"/>
+            <w:szCs w:val="28"/>
+          </w:rPr>
+          <m:t>{Entry, 1,2,3,4,10,11, Exit}</m:t>
+        </m:r>
+      </m:oMath>
+    </w:p>
+    <w:p>
+      <w:pPr>
+        <w:pStyle w:val="ListParagraph"/>
+        <w:numPr>
+          <w:ilvl w:val="0"/>
+          <w:numId w:val="14"/>
+        </w:numPr>
+        <w:rPr>
+          <w:rFonts w:ascii="Arial" w:hAnsi="Arial" w:cs="Arial"/>
+          <w:sz w:val="28"/>
+          <w:szCs w:val="28"/>
+          <w:rtl/>
+        </w:rPr>
+      </w:pPr>
+      <w:r>
+        <w:rPr>
+          <w:rFonts w:ascii="Arial" w:hAnsi="Arial" w:cs="Arial" w:hint="cs"/>
+          <w:sz w:val="28"/>
+          <w:szCs w:val="28"/>
+          <w:rtl/>
+        </w:rPr>
+        <w:t>הקוד המשלים את הקו-סלייס יהיה (</w:t>
+      </w:r>
+      <w:proofErr w:type="spellStart"/>
+      <w:r>
+        <w:rPr>
+          <w:rFonts w:ascii="Arial" w:hAnsi="Arial" w:cs="Arial"/>
+          <w:sz w:val="28"/>
+          <w:szCs w:val="28"/>
+        </w:rPr>
+        <w:t>Ncov</w:t>
+      </w:r>
+      <w:proofErr w:type="spellEnd"/>
+      <w:r>
+        <w:rPr>
+          <w:rFonts w:ascii="Arial" w:hAnsi="Arial" w:cs="Arial" w:hint="cs"/>
+          <w:sz w:val="28"/>
+          <w:szCs w:val="28"/>
+          <w:rtl/>
+        </w:rPr>
+        <w:t>):</w:t>
+      </w:r>
+    </w:p>
+    <w:p>
+      <w:pPr>
+        <w:rPr>
+          <w:oMath/>
+          <w:rFonts w:ascii="Cambria Math" w:hAnsi="Cambria Math" w:cs="Arial"/>
+          <w:sz w:val="28"/>
+          <w:szCs w:val="28"/>
+        </w:rPr>
+      </w:pPr>
+      <m:oMathPara>
+        <m:oMathParaPr>
+          <m:jc m:val="right"/>
+        </m:oMathParaPr>
+        <m:oMath>
+          <m:r>
+            <w:rPr>
+              <w:rFonts w:ascii="Cambria Math" w:hAnsi="Cambria Math" w:cs="Arial"/>
+              <w:sz w:val="28"/>
+              <w:szCs w:val="28"/>
+            </w:rPr>
+            <m:t>{Entry,2,3,6,7,8,9,Exit}</m:t>
+          </m:r>
+        </m:oMath>
+      </m:oMathPara>
+    </w:p>
+    <w:p>
+      <w:pPr>
+        <w:rPr>
+          <w:rFonts w:ascii="Arial" w:hAnsi="Arial" w:cs="Arial"/>
+          <w:sz w:val="28"/>
+          <w:szCs w:val="28"/>
+          <w:rtl/>
+        </w:rPr>
+      </w:pPr>
+    </w:p>
+    <w:p>
+      <w:pPr>
+        <w:rPr>
+          <w:rFonts w:ascii="Arial" w:hAnsi="Arial" w:cs="Arial" w:hint="cs"/>
+          <w:sz w:val="28"/>
+          <w:szCs w:val="28"/>
+          <w:rtl/>
+        </w:rPr>
+      </w:pPr>
+    </w:p>
+    <w:p>
+      <w:pPr>
+        <w:rPr>
+          <w:rFonts w:ascii="Arial" w:hAnsi="Arial" w:cs="Arial"/>
+          <w:sz w:val="28"/>
+          <w:szCs w:val="28"/>
+          <w:rtl/>
+        </w:rPr>
+      </w:pPr>
+    </w:p>
+    <w:p>
+      <w:pPr>
+        <w:rPr>
+          <w:rFonts w:ascii="Arial" w:hAnsi="Arial" w:cs="Arial"/>
+          <w:sz w:val="28"/>
+          <w:szCs w:val="28"/>
+          <w:rtl/>
+        </w:rPr>
+      </w:pPr>
+      <w:r>
+        <w:rPr>
+          <w:rFonts w:ascii="Arial" w:hAnsi="Arial" w:cs="Arial" w:hint="cs"/>
+          <w:sz w:val="28"/>
+          <w:szCs w:val="28"/>
+          <w:rtl/>
+        </w:rPr>
+        <w:t xml:space="preserve"> </w:t>
+      </w:r>
+    </w:p>
+    <w:p>
+      <w:pPr>
+        <w:rPr>
+          <w:rFonts w:ascii="Arial" w:hAnsi="Arial" w:cs="Arial"/>
+          <w:sz w:val="28"/>
+          <w:szCs w:val="28"/>
+          <w:rtl/>
+        </w:rPr>
+      </w:pPr>
+    </w:p>
+    <w:p>
+      <w:pPr>
+        <w:rPr>
+          <w:rFonts w:ascii="Arial" w:hAnsi="Arial" w:cs="Arial"/>
+          <w:sz w:val="28"/>
+          <w:szCs w:val="28"/>
+          <w:rtl/>
+        </w:rPr>
+      </w:pPr>
+    </w:p>
+    <w:p>
+      <w:pPr>
+        <w:rPr>
+          <w:rFonts w:ascii="Arial" w:hAnsi="Arial" w:cs="Arial"/>
+          <w:sz w:val="28"/>
+          <w:szCs w:val="28"/>
+          <w:rtl/>
+        </w:rPr>
+      </w:pPr>
+    </w:p>
+    <w:p>
+      <w:pPr>
+        <w:rPr>
+          <w:rFonts w:ascii="Arial" w:hAnsi="Arial" w:cs="Arial"/>
+          <w:sz w:val="28"/>
+          <w:szCs w:val="28"/>
+          <w:rtl/>
+        </w:rPr>
+      </w:pPr>
+    </w:p>
+    <w:p>
+      <w:pPr>
+        <w:rPr>
+          <w:rFonts w:ascii="Arial" w:hAnsi="Arial" w:cs="Arial"/>
+          <w:sz w:val="28"/>
+          <w:szCs w:val="28"/>
+          <w:rtl/>
+        </w:rPr>
+      </w:pPr>
+    </w:p>
+    <w:p>
+      <w:pPr>
+        <w:rPr>
+          <w:rFonts w:ascii="Arial" w:hAnsi="Arial" w:cs="Arial"/>
+          <w:sz w:val="28"/>
+          <w:szCs w:val="28"/>
+        </w:rPr>
+      </w:pPr>
+    </w:p>
+    <w:p>
+      <w:pPr>
+        <w:rPr>
+          <w:rFonts w:ascii="Arial" w:hAnsi="Arial" w:cs="Arial"/>
+          <w:sz w:val="28"/>
+          <w:szCs w:val="28"/>
+          <w:rtl/>
+        </w:rPr>
+      </w:pPr>
+    </w:p>
+    <w:p>
+      <w:pPr>
+        <w:rPr>
+          <w:rFonts w:ascii="Arial" w:hAnsi="Arial" w:cs="Arial"/>
+          <w:sz w:val="28"/>
+          <w:szCs w:val="28"/>
+          <w:rtl/>
+        </w:rPr>
+      </w:pPr>
+      <w:r>
+        <w:rPr>
+          <w:rFonts w:ascii="Arial" w:hAnsi="Arial" w:cs="Arial" w:hint="cs"/>
+          <w:sz w:val="28"/>
+          <w:szCs w:val="28"/>
+          <w:rtl/>
+        </w:rPr>
+        <w:t>נוודא כעת שכלל הטסטים עדיין עוברים לאחר השינוי:</w:t>
+      </w:r>
+    </w:p>
+    <w:p>
+      <w:pPr>
+        <w:rPr>
+          <w:rFonts w:ascii="Arial" w:hAnsi="Arial" w:cs="Arial"/>
+          <w:sz w:val="28"/>
+          <w:szCs w:val="28"/>
+          <w:rtl/>
+        </w:rPr>
+      </w:pPr>
+      <w:r>
+        <w:rPr>
+          <w:rFonts w:ascii="Arial" w:hAnsi="Arial" w:cs="Arial"/>
+          <w:sz w:val="28"/>
+          <w:szCs w:val="28"/>
+        </w:rPr>
         <w:pict>
-          <v:shape id="_x0000_i1025" type="#_x0000_t75" style="width:181.5pt;height:27pt">
-            <v:imagedata r:id="rId12" o:title="Test21"/>
+          <v:shape id="_x0000_i1026" type="#_x0000_t75" style="width:181.35pt;height:27.15pt">
+            <v:imagedata r:id="rId15" o:title="Test21"/>
           </v:shape>
         </w:pict>
       </w:r>
@@ -6289,9 +9930,10 @@
           <w:sz w:val="28"/>
           <w:szCs w:val="28"/>
         </w:rPr>
+        <w:lastRenderedPageBreak/>
         <w:pict>
-          <v:shape id="_x0000_i1026" type="#_x0000_t75" style="width:415.5pt;height:102.75pt">
-            <v:imagedata r:id="rId13" o:title="Tests12"/>
+          <v:shape id="_x0000_i1027" type="#_x0000_t75" style="width:415.7pt;height:102.55pt">
+            <v:imagedata r:id="rId16" o:title="Tests12"/>
           </v:shape>
         </w:pict>
       </w:r>
@@ -6667,6 +10309,95 @@
     </w:lvl>
   </w:abstractNum>
   <w:abstractNum w:abstractNumId="4">
+    <w:nsid w:val="3F090E94"/>
+    <w:multiLevelType w:val="hybridMultilevel"/>
+    <w:tmpl w:val="CED41390"/>
+    <w:lvl w:ilvl="0" w:tplc="0409000F">
+      <w:start w:val="1"/>
+      <w:numFmt w:val="decimal"/>
+      <w:lvlText w:val="%1."/>
+      <w:lvlJc w:val="left"/>
+      <w:pPr>
+        <w:ind w:left="720" w:hanging="360"/>
+      </w:pPr>
+      <w:rPr>
+        <w:rFonts w:hint="default"/>
+      </w:rPr>
+    </w:lvl>
+    <w:lvl w:ilvl="1" w:tplc="04090019" w:tentative="1">
+      <w:start w:val="1"/>
+      <w:numFmt w:val="lowerLetter"/>
+      <w:lvlText w:val="%2."/>
+      <w:lvlJc w:val="left"/>
+      <w:pPr>
+        <w:ind w:left="1440" w:hanging="360"/>
+      </w:pPr>
+    </w:lvl>
+    <w:lvl w:ilvl="2" w:tplc="0409001B" w:tentative="1">
+      <w:start w:val="1"/>
+      <w:numFmt w:val="lowerRoman"/>
+      <w:lvlText w:val="%3."/>
+      <w:lvlJc w:val="right"/>
+      <w:pPr>
+        <w:ind w:left="2160" w:hanging="180"/>
+      </w:pPr>
+    </w:lvl>
+    <w:lvl w:ilvl="3" w:tplc="0409000F" w:tentative="1">
+      <w:start w:val="1"/>
+      <w:numFmt w:val="decimal"/>
+      <w:lvlText w:val="%4."/>
+      <w:lvlJc w:val="left"/>
+      <w:pPr>
+        <w:ind w:left="2880" w:hanging="360"/>
+      </w:pPr>
+    </w:lvl>
+    <w:lvl w:ilvl="4" w:tplc="04090019" w:tentative="1">
+      <w:start w:val="1"/>
+      <w:numFmt w:val="lowerLetter"/>
+      <w:lvlText w:val="%5."/>
+      <w:lvlJc w:val="left"/>
+      <w:pPr>
+        <w:ind w:left="3600" w:hanging="360"/>
+      </w:pPr>
+    </w:lvl>
+    <w:lvl w:ilvl="5" w:tplc="0409001B" w:tentative="1">
+      <w:start w:val="1"/>
+      <w:numFmt w:val="lowerRoman"/>
+      <w:lvlText w:val="%6."/>
+      <w:lvlJc w:val="right"/>
+      <w:pPr>
+        <w:ind w:left="4320" w:hanging="180"/>
+      </w:pPr>
+    </w:lvl>
+    <w:lvl w:ilvl="6" w:tplc="0409000F" w:tentative="1">
+      <w:start w:val="1"/>
+      <w:numFmt w:val="decimal"/>
+      <w:lvlText w:val="%7."/>
+      <w:lvlJc w:val="left"/>
+      <w:pPr>
+        <w:ind w:left="5040" w:hanging="360"/>
+      </w:pPr>
+    </w:lvl>
+    <w:lvl w:ilvl="7" w:tplc="04090019" w:tentative="1">
+      <w:start w:val="1"/>
+      <w:numFmt w:val="lowerLetter"/>
+      <w:lvlText w:val="%8."/>
+      <w:lvlJc w:val="left"/>
+      <w:pPr>
+        <w:ind w:left="5760" w:hanging="360"/>
+      </w:pPr>
+    </w:lvl>
+    <w:lvl w:ilvl="8" w:tplc="0409001B" w:tentative="1">
+      <w:start w:val="1"/>
+      <w:numFmt w:val="lowerRoman"/>
+      <w:lvlText w:val="%9."/>
+      <w:lvlJc w:val="right"/>
+      <w:pPr>
+        <w:ind w:left="6480" w:hanging="180"/>
+      </w:pPr>
+    </w:lvl>
+  </w:abstractNum>
+  <w:abstractNum w:abstractNumId="5">
     <w:nsid w:val="42673177"/>
     <w:multiLevelType w:val="hybridMultilevel"/>
     <w:tmpl w:val="BFA83A06"/>
@@ -6755,7 +10486,7 @@
       </w:pPr>
     </w:lvl>
   </w:abstractNum>
-  <w:abstractNum w:abstractNumId="5">
+  <w:abstractNum w:abstractNumId="6">
     <w:nsid w:val="44732C2D"/>
     <w:multiLevelType w:val="hybridMultilevel"/>
     <w:tmpl w:val="DBA04702"/>
@@ -6845,7 +10576,7 @@
       </w:pPr>
     </w:lvl>
   </w:abstractNum>
-  <w:abstractNum w:abstractNumId="6">
+  <w:abstractNum w:abstractNumId="7">
     <w:nsid w:val="4C8A0A39"/>
     <w:multiLevelType w:val="hybridMultilevel"/>
     <w:tmpl w:val="01AA130A"/>
@@ -6934,7 +10665,7 @@
       </w:pPr>
     </w:lvl>
   </w:abstractNum>
-  <w:abstractNum w:abstractNumId="7">
+  <w:abstractNum w:abstractNumId="8">
     <w:nsid w:val="4EA72212"/>
     <w:multiLevelType w:val="multilevel"/>
     <w:tmpl w:val="7A602466"/>
@@ -7055,7 +10786,7 @@
       </w:rPr>
     </w:lvl>
   </w:abstractNum>
-  <w:abstractNum w:abstractNumId="8">
+  <w:abstractNum w:abstractNumId="9">
     <w:nsid w:val="53EF32A7"/>
     <w:multiLevelType w:val="hybridMultilevel"/>
     <w:tmpl w:val="CED41390"/>
@@ -7144,7 +10875,7 @@
       </w:pPr>
     </w:lvl>
   </w:abstractNum>
-  <w:abstractNum w:abstractNumId="9">
+  <w:abstractNum w:abstractNumId="10">
     <w:nsid w:val="566821A2"/>
     <w:multiLevelType w:val="hybridMultilevel"/>
     <w:tmpl w:val="DBA04702"/>
@@ -7234,7 +10965,7 @@
       </w:pPr>
     </w:lvl>
   </w:abstractNum>
-  <w:abstractNum w:abstractNumId="10">
+  <w:abstractNum w:abstractNumId="11">
     <w:nsid w:val="66F64410"/>
     <w:multiLevelType w:val="hybridMultilevel"/>
     <w:tmpl w:val="DBA04702"/>
@@ -7324,7 +11055,7 @@
       </w:pPr>
     </w:lvl>
   </w:abstractNum>
-  <w:abstractNum w:abstractNumId="11">
+  <w:abstractNum w:abstractNumId="12">
     <w:nsid w:val="6C605F9F"/>
     <w:multiLevelType w:val="hybridMultilevel"/>
     <w:tmpl w:val="244E161E"/>
@@ -7414,7 +11145,7 @@
       </w:pPr>
     </w:lvl>
   </w:abstractNum>
-  <w:abstractNum w:abstractNumId="12">
+  <w:abstractNum w:abstractNumId="13">
     <w:nsid w:val="73EF74E9"/>
     <w:multiLevelType w:val="hybridMultilevel"/>
     <w:tmpl w:val="B47812B2"/>
@@ -7504,43 +11235,46 @@
     </w:lvl>
   </w:abstractNum>
   <w:num w:numId="1">
+    <w:abstractNumId w:val="11"/>
+  </w:num>
+  <w:num w:numId="2">
     <w:abstractNumId w:val="10"/>
   </w:num>
-  <w:num w:numId="2">
-    <w:abstractNumId w:val="9"/>
-  </w:num>
   <w:num w:numId="3">
-    <w:abstractNumId w:val="4"/>
+    <w:abstractNumId w:val="5"/>
   </w:num>
   <w:num w:numId="4">
     <w:abstractNumId w:val="3"/>
   </w:num>
   <w:num w:numId="5">
-    <w:abstractNumId w:val="6"/>
+    <w:abstractNumId w:val="7"/>
   </w:num>
   <w:num w:numId="6">
     <w:abstractNumId w:val="0"/>
   </w:num>
   <w:num w:numId="7">
-    <w:abstractNumId w:val="5"/>
+    <w:abstractNumId w:val="6"/>
   </w:num>
   <w:num w:numId="8">
     <w:abstractNumId w:val="2"/>
   </w:num>
   <w:num w:numId="9">
-    <w:abstractNumId w:val="11"/>
+    <w:abstractNumId w:val="12"/>
   </w:num>
   <w:num w:numId="10">
-    <w:abstractNumId w:val="12"/>
+    <w:abstractNumId w:val="13"/>
   </w:num>
   <w:num w:numId="11">
     <w:abstractNumId w:val="1"/>
   </w:num>
   <w:num w:numId="12">
-    <w:abstractNumId w:val="7"/>
+    <w:abstractNumId w:val="8"/>
   </w:num>
   <w:num w:numId="13">
-    <w:abstractNumId w:val="8"/>
+    <w:abstractNumId w:val="9"/>
+  </w:num>
+  <w:num w:numId="14">
+    <w:abstractNumId w:val="4"/>
   </w:num>
 </w:numbering>
 </file>
@@ -8111,7 +11845,7 @@
 </file>
 
 <file path=customXml/itemProps1.xml><?xml version="1.0" encoding="utf-8"?>
-<ds:datastoreItem xmlns:ds="http://schemas.openxmlformats.org/officeDocument/2006/customXml" ds:itemID="{0F8CD9AC-4967-408A-9689-A5543615FE7E}">
+<ds:datastoreItem xmlns:ds="http://schemas.openxmlformats.org/officeDocument/2006/customXml" ds:itemID="{2E126BED-E5AD-4484-949D-464EA592BB9E}">
   <ds:schemaRefs>
     <ds:schemaRef ds:uri="http://schemas.openxmlformats.org/officeDocument/2006/bibliography"/>
   </ds:schemaRefs>

</xml_diff>

<commit_message>
before and after changes
</commit_message>
<xml_diff>
--- a/Refactoring-Project-Documentation.docx
+++ b/Refactoring-Project-Documentation.docx
@@ -846,17 +846,33 @@
         </w:rPr>
         <w:t xml:space="preserve"> הזמין לצפייה בקישור הבא: </w:t>
       </w:r>
-      <w:hyperlink r:id="rId6" w:history="1">
-        <w:r>
-          <w:rPr>
-            <w:rStyle w:val="Hyperlink"/>
-            <w:rFonts w:ascii="David" w:hAnsi="David" w:cs="David"/>
-            <w:sz w:val="32"/>
-            <w:szCs w:val="32"/>
-          </w:rPr>
-          <w:t>https://github.com/json-iterator/java</w:t>
-        </w:r>
-      </w:hyperlink>
+      <w:r>
+        <w:fldChar w:fldCharType="begin"/>
+      </w:r>
+      <w:r>
+        <w:instrText xml:space="preserve"> HYPERLINK "https://github.com/json-iterator/java" </w:instrText>
+      </w:r>
+      <w:r>
+        <w:fldChar w:fldCharType="separate"/>
+      </w:r>
+      <w:r>
+        <w:rPr>
+          <w:rStyle w:val="Hyperlink"/>
+          <w:rFonts w:ascii="David" w:hAnsi="David" w:cs="David"/>
+          <w:sz w:val="32"/>
+          <w:szCs w:val="32"/>
+        </w:rPr>
+        <w:t>https://github.com/json-iterator/java</w:t>
+      </w:r>
+      <w:r>
+        <w:rPr>
+          <w:rStyle w:val="Hyperlink"/>
+          <w:rFonts w:ascii="David" w:hAnsi="David" w:cs="David"/>
+          <w:sz w:val="32"/>
+          <w:szCs w:val="32"/>
+        </w:rPr>
+        <w:fldChar w:fldCharType="end"/>
+      </w:r>
       <w:r>
         <w:rPr>
           <w:rFonts w:ascii="David" w:hAnsi="David" w:cs="David" w:hint="cs"/>
@@ -947,7 +963,7 @@
             <o:lock v:ext="edit" aspectratio="t"/>
           </v:shapetype>
           <v:shape id="_x0000_s1043" type="#_x0000_t75" style="position:absolute;left:0;text-align:left;margin-left:29.15pt;margin-top:6.45pt;width:345pt;height:216.75pt;z-index:251680768">
-            <v:imagedata r:id="rId7" o:title="tests"/>
+            <v:imagedata r:id="rId6" o:title="tests"/>
             <w10:wrap type="square"/>
           </v:shape>
         </w:pict>
@@ -1351,7 +1367,7 @@
         </w:rPr>
         <w:pict>
           <v:shape id="_x0000_s1047" type="#_x0000_t75" style="position:absolute;left:0;text-align:left;margin-left:-34.95pt;margin-top:18pt;width:473.7pt;height:224.8pt;z-index:251682816">
-            <v:imagedata r:id="rId8" o:title="Capture" croptop="779f" cropbottom="1063f"/>
+            <v:imagedata r:id="rId7" o:title="Capture" croptop="779f" cropbottom="1063f"/>
             <w10:wrap type="square"/>
           </v:shape>
         </w:pict>
@@ -1408,7 +1424,7 @@
         </w:rPr>
         <w:pict>
           <v:shape id="_x0000_s1073" type="#_x0000_t75" style="position:absolute;left:0;text-align:left;margin-left:-1.2pt;margin-top:31.35pt;width:415pt;height:197.95pt;z-index:251702272">
-            <v:imagedata r:id="rId9" o:title="slice_changed" croptop="574f"/>
+            <v:imagedata r:id="rId8" o:title="slice_changed" croptop="574f"/>
             <w10:wrap type="square"/>
           </v:shape>
         </w:pict>
@@ -1524,7 +1540,7 @@
         </w:rPr>
         <w:pict>
           <v:shape id="_x0000_s1074" type="#_x0000_t75" style="position:absolute;left:0;text-align:left;margin-left:66.7pt;margin-top:7.5pt;width:285.55pt;height:160pt;z-index:251704320">
-            <v:imagedata r:id="rId10" o:title="test_failed"/>
+            <v:imagedata r:id="rId9" o:title="test_failed"/>
             <w10:wrap type="square"/>
           </v:shape>
         </w:pict>
@@ -1841,7 +1857,7 @@
         </w:rPr>
         <w:pict>
           <v:shape id="_x0000_s1048" type="#_x0000_t75" style="position:absolute;left:0;text-align:left;margin-left:-3.85pt;margin-top:23.65pt;width:402.85pt;height:267.6pt;z-index:251684864">
-            <v:imagedata r:id="rId11" o:title="code_numbered"/>
+            <v:imagedata r:id="rId10" o:title="code_numbered"/>
             <w10:wrap type="square"/>
           </v:shape>
         </w:pict>
@@ -1920,7 +1936,7 @@
         </w:rPr>
         <w:pict>
           <v:shape id="_x0000_s1049" type="#_x0000_t75" style="position:absolute;left:0;text-align:left;margin-left:-63.85pt;margin-top:17pt;width:537.6pt;height:147.5pt;z-index:251686912">
-            <v:imagedata r:id="rId12" o:title="CFG-PDG-Based-Sliding-Example"/>
+            <v:imagedata r:id="rId11" o:title="CFG-PDG-Based-Sliding-Example"/>
             <w10:wrap type="square"/>
           </v:shape>
         </w:pict>
@@ -2134,6 +2150,7 @@
         </w:rPr>
         <w:t xml:space="preserve"> (הקבוצה </w:t>
       </w:r>
+      <w:proofErr w:type="spellStart"/>
       <w:r>
         <w:rPr>
           <w:rFonts w:ascii="Arial" w:hAnsi="Arial" w:cs="Arial"/>
@@ -2142,6 +2159,7 @@
         </w:rPr>
         <w:t>Ec</w:t>
       </w:r>
+      <w:proofErr w:type="spellEnd"/>
       <w:r>
         <w:rPr>
           <w:rFonts w:ascii="Arial" w:hAnsi="Arial" w:cs="Arial" w:hint="cs"/>
@@ -2251,6 +2269,7 @@
                 <w:rtl/>
               </w:rPr>
             </w:pPr>
+            <w:proofErr w:type="spellStart"/>
             <w:r>
               <w:rPr>
                 <w:rFonts w:ascii="Arial" w:hAnsi="Arial" w:cs="Arial"/>
@@ -2259,6 +2278,7 @@
               </w:rPr>
               <w:t>Vars</w:t>
             </w:r>
+            <w:proofErr w:type="spellEnd"/>
           </w:p>
         </w:tc>
         <w:tc>
@@ -3908,8 +3928,18 @@
                 <w:sz w:val="18"/>
                 <w:szCs w:val="18"/>
               </w:rPr>
-              <w:t>{clazz</w:t>
-            </w:r>
+              <w:t>{</w:t>
+            </w:r>
+            <w:proofErr w:type="spellStart"/>
+            <w:r>
+              <w:rPr>
+                <w:rFonts w:ascii="Arial" w:hAnsi="Arial" w:cs="Arial"/>
+                <w:sz w:val="18"/>
+                <w:szCs w:val="18"/>
+              </w:rPr>
+              <w:t>clazz</w:t>
+            </w:r>
+            <w:proofErr w:type="spellEnd"/>
             <w:r>
               <w:rPr>
                 <w:rFonts w:ascii="Arial" w:hAnsi="Arial" w:cs="Arial"/>
@@ -4007,8 +4037,18 @@
                 <w:sz w:val="18"/>
                 <w:szCs w:val="18"/>
               </w:rPr>
-              <w:t>{implClazz</w:t>
-            </w:r>
+              <w:t>{</w:t>
+            </w:r>
+            <w:proofErr w:type="spellStart"/>
+            <w:r>
+              <w:rPr>
+                <w:rFonts w:ascii="Arial" w:hAnsi="Arial" w:cs="Arial"/>
+                <w:sz w:val="18"/>
+                <w:szCs w:val="18"/>
+              </w:rPr>
+              <w:t>implClazz</w:t>
+            </w:r>
+            <w:proofErr w:type="spellEnd"/>
             <w:r>
               <w:rPr>
                 <w:rFonts w:ascii="Arial" w:hAnsi="Arial" w:cs="Arial"/>
@@ -4105,8 +4145,18 @@
                 <w:sz w:val="18"/>
                 <w:szCs w:val="18"/>
               </w:rPr>
-              <w:t>{implClazz</w:t>
-            </w:r>
+              <w:t>{</w:t>
+            </w:r>
+            <w:proofErr w:type="spellStart"/>
+            <w:r>
+              <w:rPr>
+                <w:rFonts w:ascii="Arial" w:hAnsi="Arial" w:cs="Arial"/>
+                <w:sz w:val="18"/>
+                <w:szCs w:val="18"/>
+              </w:rPr>
+              <w:t>implClazz</w:t>
+            </w:r>
+            <w:proofErr w:type="spellEnd"/>
             <w:r>
               <w:rPr>
                 <w:rFonts w:ascii="Arial" w:hAnsi="Arial" w:cs="Arial"/>
@@ -4203,8 +4253,18 @@
                 <w:sz w:val="18"/>
                 <w:szCs w:val="18"/>
               </w:rPr>
-              <w:t>{keyType</w:t>
-            </w:r>
+              <w:t>{</w:t>
+            </w:r>
+            <w:proofErr w:type="spellStart"/>
+            <w:r>
+              <w:rPr>
+                <w:rFonts w:ascii="Arial" w:hAnsi="Arial" w:cs="Arial"/>
+                <w:sz w:val="18"/>
+                <w:szCs w:val="18"/>
+              </w:rPr>
+              <w:t>keyType</w:t>
+            </w:r>
+            <w:proofErr w:type="spellEnd"/>
             <w:r>
               <w:rPr>
                 <w:rFonts w:ascii="Arial" w:hAnsi="Arial" w:cs="Arial"/>
@@ -4302,8 +4362,18 @@
                 <w:sz w:val="18"/>
                 <w:szCs w:val="18"/>
               </w:rPr>
-              <w:t>{keyType</w:t>
-            </w:r>
+              <w:t>{</w:t>
+            </w:r>
+            <w:proofErr w:type="spellStart"/>
+            <w:r>
+              <w:rPr>
+                <w:rFonts w:ascii="Arial" w:hAnsi="Arial" w:cs="Arial"/>
+                <w:sz w:val="18"/>
+                <w:szCs w:val="18"/>
+              </w:rPr>
+              <w:t>keyType</w:t>
+            </w:r>
+            <w:proofErr w:type="spellEnd"/>
             <w:r>
               <w:rPr>
                 <w:rFonts w:ascii="Arial" w:hAnsi="Arial" w:cs="Arial"/>
@@ -4400,8 +4470,18 @@
                 <w:sz w:val="18"/>
                 <w:szCs w:val="18"/>
               </w:rPr>
-              <w:t>{keyType</w:t>
-            </w:r>
+              <w:t>{</w:t>
+            </w:r>
+            <w:proofErr w:type="spellStart"/>
+            <w:r>
+              <w:rPr>
+                <w:rFonts w:ascii="Arial" w:hAnsi="Arial" w:cs="Arial"/>
+                <w:sz w:val="18"/>
+                <w:szCs w:val="18"/>
+              </w:rPr>
+              <w:t>keyType</w:t>
+            </w:r>
+            <w:proofErr w:type="spellEnd"/>
             <w:r>
               <w:rPr>
                 <w:rFonts w:ascii="Arial" w:hAnsi="Arial" w:cs="Arial"/>
@@ -4514,8 +4594,18 @@
                 <w:sz w:val="18"/>
                 <w:szCs w:val="18"/>
               </w:rPr>
-              <w:t>{keyType</w:t>
-            </w:r>
+              <w:t>{</w:t>
+            </w:r>
+            <w:proofErr w:type="spellStart"/>
+            <w:r>
+              <w:rPr>
+                <w:rFonts w:ascii="Arial" w:hAnsi="Arial" w:cs="Arial"/>
+                <w:sz w:val="18"/>
+                <w:szCs w:val="18"/>
+              </w:rPr>
+              <w:t>keyType</w:t>
+            </w:r>
+            <w:proofErr w:type="spellEnd"/>
             <w:r>
               <w:rPr>
                 <w:rFonts w:ascii="Arial" w:hAnsi="Arial" w:cs="Arial"/>
@@ -4606,8 +4696,18 @@
                 <w:sz w:val="18"/>
                 <w:szCs w:val="18"/>
               </w:rPr>
-              <w:t>{clazz</w:t>
-            </w:r>
+              <w:t>{</w:t>
+            </w:r>
+            <w:proofErr w:type="spellStart"/>
+            <w:r>
+              <w:rPr>
+                <w:rFonts w:ascii="Arial" w:hAnsi="Arial" w:cs="Arial"/>
+                <w:sz w:val="18"/>
+                <w:szCs w:val="18"/>
+              </w:rPr>
+              <w:t>clazz</w:t>
+            </w:r>
+            <w:proofErr w:type="spellEnd"/>
             <w:r>
               <w:rPr>
                 <w:rFonts w:ascii="Arial" w:hAnsi="Arial" w:cs="Arial"/>
@@ -4696,8 +4796,18 @@
                 <w:sz w:val="18"/>
                 <w:szCs w:val="18"/>
               </w:rPr>
-              <w:t>{clazz</w:t>
-            </w:r>
+              <w:t>{</w:t>
+            </w:r>
+            <w:proofErr w:type="spellStart"/>
+            <w:r>
+              <w:rPr>
+                <w:rFonts w:ascii="Arial" w:hAnsi="Arial" w:cs="Arial"/>
+                <w:sz w:val="18"/>
+                <w:szCs w:val="18"/>
+              </w:rPr>
+              <w:t>clazz</w:t>
+            </w:r>
+            <w:proofErr w:type="spellEnd"/>
             <w:r>
               <w:rPr>
                 <w:rFonts w:ascii="Arial" w:hAnsi="Arial" w:cs="Arial"/>
@@ -4786,8 +4896,18 @@
                 <w:sz w:val="18"/>
                 <w:szCs w:val="18"/>
               </w:rPr>
-              <w:t>{keyType</w:t>
-            </w:r>
+              <w:t>{</w:t>
+            </w:r>
+            <w:proofErr w:type="spellStart"/>
+            <w:r>
+              <w:rPr>
+                <w:rFonts w:ascii="Arial" w:hAnsi="Arial" w:cs="Arial"/>
+                <w:sz w:val="18"/>
+                <w:szCs w:val="18"/>
+              </w:rPr>
+              <w:t>keyType</w:t>
+            </w:r>
+            <w:proofErr w:type="spellEnd"/>
             <w:r>
               <w:rPr>
                 <w:rFonts w:ascii="Arial" w:hAnsi="Arial" w:cs="Arial"/>
@@ -4876,8 +4996,18 @@
                 <w:sz w:val="18"/>
                 <w:szCs w:val="18"/>
               </w:rPr>
-              <w:t>{keyType</w:t>
-            </w:r>
+              <w:t>{</w:t>
+            </w:r>
+            <w:proofErr w:type="spellStart"/>
+            <w:r>
+              <w:rPr>
+                <w:rFonts w:ascii="Arial" w:hAnsi="Arial" w:cs="Arial"/>
+                <w:sz w:val="18"/>
+                <w:szCs w:val="18"/>
+              </w:rPr>
+              <w:t>keyType</w:t>
+            </w:r>
+            <w:proofErr w:type="spellEnd"/>
             <w:r>
               <w:rPr>
                 <w:rFonts w:ascii="Arial" w:hAnsi="Arial" w:cs="Arial"/>
@@ -4967,7 +5097,25 @@
                 <w:sz w:val="18"/>
                 <w:szCs w:val="18"/>
               </w:rPr>
-              <w:t>{keyType}</w:t>
+              <w:t>{</w:t>
+            </w:r>
+            <w:proofErr w:type="spellStart"/>
+            <w:r>
+              <w:rPr>
+                <w:rFonts w:ascii="Arial" w:hAnsi="Arial" w:cs="Arial"/>
+                <w:sz w:val="18"/>
+                <w:szCs w:val="18"/>
+              </w:rPr>
+              <w:t>keyType</w:t>
+            </w:r>
+            <w:proofErr w:type="spellEnd"/>
+            <w:r>
+              <w:rPr>
+                <w:rFonts w:ascii="Arial" w:hAnsi="Arial" w:cs="Arial"/>
+                <w:sz w:val="18"/>
+                <w:szCs w:val="18"/>
+              </w:rPr>
+              <w:t>}</w:t>
             </w:r>
           </w:p>
         </w:tc>
@@ -5021,7 +5169,25 @@
                 <w:sz w:val="18"/>
                 <w:szCs w:val="18"/>
               </w:rPr>
-              <w:t>(1,Exit)</w:t>
+              <w:t>(</w:t>
+            </w:r>
+            <w:proofErr w:type="gramStart"/>
+            <w:r>
+              <w:rPr>
+                <w:rFonts w:ascii="Arial" w:hAnsi="Arial" w:cs="Arial"/>
+                <w:sz w:val="18"/>
+                <w:szCs w:val="18"/>
+              </w:rPr>
+              <w:t>1,Exit</w:t>
+            </w:r>
+            <w:proofErr w:type="gramEnd"/>
+            <w:r>
+              <w:rPr>
+                <w:rFonts w:ascii="Arial" w:hAnsi="Arial" w:cs="Arial"/>
+                <w:sz w:val="18"/>
+                <w:szCs w:val="18"/>
+              </w:rPr>
+              <w:t>)</w:t>
             </w:r>
           </w:p>
         </w:tc>
@@ -5050,8 +5216,18 @@
                 <w:szCs w:val="18"/>
               </w:rPr>
               <w:lastRenderedPageBreak/>
-              <w:t>{keyType</w:t>
-            </w:r>
+              <w:t>{</w:t>
+            </w:r>
+            <w:proofErr w:type="spellStart"/>
+            <w:r>
+              <w:rPr>
+                <w:rFonts w:ascii="Arial" w:hAnsi="Arial" w:cs="Arial"/>
+                <w:sz w:val="18"/>
+                <w:szCs w:val="18"/>
+              </w:rPr>
+              <w:t>keyType</w:t>
+            </w:r>
+            <w:proofErr w:type="spellEnd"/>
             <w:r>
               <w:rPr>
                 <w:rFonts w:ascii="Arial" w:hAnsi="Arial" w:cs="Arial"/>
@@ -5104,8 +5280,18 @@
                 <w:sz w:val="18"/>
                 <w:szCs w:val="18"/>
               </w:rPr>
-              <w:t>(6,Exit</w:t>
-            </w:r>
+              <w:t>(</w:t>
+            </w:r>
+            <w:proofErr w:type="gramStart"/>
+            <w:r>
+              <w:rPr>
+                <w:rFonts w:ascii="Arial" w:hAnsi="Arial" w:cs="Arial"/>
+                <w:sz w:val="18"/>
+                <w:szCs w:val="18"/>
+              </w:rPr>
+              <w:t>6,Exit</w:t>
+            </w:r>
+            <w:proofErr w:type="gramEnd"/>
             <w:r>
               <w:rPr>
                 <w:rFonts w:ascii="Arial" w:hAnsi="Arial" w:cs="Arial"/>
@@ -5140,8 +5326,18 @@
                 <w:sz w:val="18"/>
                 <w:szCs w:val="18"/>
               </w:rPr>
-              <w:t>{keyType</w:t>
-            </w:r>
+              <w:t>{</w:t>
+            </w:r>
+            <w:proofErr w:type="spellStart"/>
+            <w:r>
+              <w:rPr>
+                <w:rFonts w:ascii="Arial" w:hAnsi="Arial" w:cs="Arial"/>
+                <w:sz w:val="18"/>
+                <w:szCs w:val="18"/>
+              </w:rPr>
+              <w:t>keyType</w:t>
+            </w:r>
+            <w:proofErr w:type="spellEnd"/>
             <w:r>
               <w:rPr>
                 <w:rFonts w:ascii="Arial" w:hAnsi="Arial" w:cs="Arial"/>
@@ -5194,8 +5390,18 @@
                 <w:sz w:val="18"/>
                 <w:szCs w:val="18"/>
               </w:rPr>
-              <w:t>(14,Exit</w:t>
-            </w:r>
+              <w:t>(</w:t>
+            </w:r>
+            <w:proofErr w:type="gramStart"/>
+            <w:r>
+              <w:rPr>
+                <w:rFonts w:ascii="Arial" w:hAnsi="Arial" w:cs="Arial"/>
+                <w:sz w:val="18"/>
+                <w:szCs w:val="18"/>
+              </w:rPr>
+              <w:t>14,Exit</w:t>
+            </w:r>
+            <w:proofErr w:type="gramEnd"/>
             <w:r>
               <w:rPr>
                 <w:rFonts w:ascii="Arial" w:hAnsi="Arial" w:cs="Arial"/>
@@ -5231,8 +5437,18 @@
                 <w:sz w:val="18"/>
                 <w:szCs w:val="18"/>
               </w:rPr>
-              <w:t>{valueType</w:t>
-            </w:r>
+              <w:t>{</w:t>
+            </w:r>
+            <w:proofErr w:type="spellStart"/>
+            <w:r>
+              <w:rPr>
+                <w:rFonts w:ascii="Arial" w:hAnsi="Arial" w:cs="Arial"/>
+                <w:sz w:val="18"/>
+                <w:szCs w:val="18"/>
+              </w:rPr>
+              <w:t>valueType</w:t>
+            </w:r>
+            <w:proofErr w:type="spellEnd"/>
             <w:r>
               <w:rPr>
                 <w:rFonts w:ascii="Arial" w:hAnsi="Arial" w:cs="Arial"/>
@@ -5285,8 +5501,18 @@
                 <w:sz w:val="18"/>
                 <w:szCs w:val="18"/>
               </w:rPr>
-              <w:t>(2,Exit</w:t>
-            </w:r>
+              <w:t>(</w:t>
+            </w:r>
+            <w:proofErr w:type="gramStart"/>
+            <w:r>
+              <w:rPr>
+                <w:rFonts w:ascii="Arial" w:hAnsi="Arial" w:cs="Arial"/>
+                <w:sz w:val="18"/>
+                <w:szCs w:val="18"/>
+              </w:rPr>
+              <w:t>2,Exit</w:t>
+            </w:r>
+            <w:proofErr w:type="gramEnd"/>
             <w:r>
               <w:rPr>
                 <w:rFonts w:ascii="Arial" w:hAnsi="Arial" w:cs="Arial"/>
@@ -5321,8 +5547,18 @@
                 <w:sz w:val="18"/>
                 <w:szCs w:val="18"/>
               </w:rPr>
-              <w:t>{valueType</w:t>
-            </w:r>
+              <w:t>{</w:t>
+            </w:r>
+            <w:proofErr w:type="spellStart"/>
+            <w:r>
+              <w:rPr>
+                <w:rFonts w:ascii="Arial" w:hAnsi="Arial" w:cs="Arial"/>
+                <w:sz w:val="18"/>
+                <w:szCs w:val="18"/>
+              </w:rPr>
+              <w:t>valueType</w:t>
+            </w:r>
+            <w:proofErr w:type="spellEnd"/>
             <w:r>
               <w:rPr>
                 <w:rFonts w:ascii="Arial" w:hAnsi="Arial" w:cs="Arial"/>
@@ -5375,8 +5611,18 @@
                 <w:sz w:val="18"/>
                 <w:szCs w:val="18"/>
               </w:rPr>
-              <w:t>(7,Exit</w:t>
-            </w:r>
+              <w:t>(</w:t>
+            </w:r>
+            <w:proofErr w:type="gramStart"/>
+            <w:r>
+              <w:rPr>
+                <w:rFonts w:ascii="Arial" w:hAnsi="Arial" w:cs="Arial"/>
+                <w:sz w:val="18"/>
+                <w:szCs w:val="18"/>
+              </w:rPr>
+              <w:t>7,Exit</w:t>
+            </w:r>
+            <w:proofErr w:type="gramEnd"/>
             <w:r>
               <w:rPr>
                 <w:rFonts w:ascii="Arial" w:hAnsi="Arial" w:cs="Arial"/>
@@ -5411,8 +5657,18 @@
                 <w:sz w:val="18"/>
                 <w:szCs w:val="18"/>
               </w:rPr>
-              <w:t>{clazz</w:t>
-            </w:r>
+              <w:t>{</w:t>
+            </w:r>
+            <w:proofErr w:type="spellStart"/>
+            <w:r>
+              <w:rPr>
+                <w:rFonts w:ascii="Arial" w:hAnsi="Arial" w:cs="Arial"/>
+                <w:sz w:val="18"/>
+                <w:szCs w:val="18"/>
+              </w:rPr>
+              <w:t>clazz</w:t>
+            </w:r>
+            <w:proofErr w:type="spellEnd"/>
             <w:r>
               <w:rPr>
                 <w:rFonts w:ascii="Arial" w:hAnsi="Arial" w:cs="Arial"/>
@@ -5465,8 +5721,18 @@
                 <w:sz w:val="18"/>
                 <w:szCs w:val="18"/>
               </w:rPr>
-              <w:t>(11,Exit</w:t>
-            </w:r>
+              <w:t>(</w:t>
+            </w:r>
+            <w:proofErr w:type="gramStart"/>
+            <w:r>
+              <w:rPr>
+                <w:rFonts w:ascii="Arial" w:hAnsi="Arial" w:cs="Arial"/>
+                <w:sz w:val="18"/>
+                <w:szCs w:val="18"/>
+              </w:rPr>
+              <w:t>11,Exit</w:t>
+            </w:r>
+            <w:proofErr w:type="gramEnd"/>
             <w:r>
               <w:rPr>
                 <w:rFonts w:ascii="Arial" w:hAnsi="Arial" w:cs="Arial"/>
@@ -5502,8 +5768,18 @@
                 <w:sz w:val="18"/>
                 <w:szCs w:val="18"/>
               </w:rPr>
-              <w:t>{clazz</w:t>
-            </w:r>
+              <w:t>{</w:t>
+            </w:r>
+            <w:proofErr w:type="spellStart"/>
+            <w:r>
+              <w:rPr>
+                <w:rFonts w:ascii="Arial" w:hAnsi="Arial" w:cs="Arial"/>
+                <w:sz w:val="18"/>
+                <w:szCs w:val="18"/>
+              </w:rPr>
+              <w:t>clazz</w:t>
+            </w:r>
+            <w:proofErr w:type="spellEnd"/>
             <w:r>
               <w:rPr>
                 <w:rFonts w:ascii="Arial" w:hAnsi="Arial" w:cs="Arial"/>
@@ -5556,8 +5832,18 @@
                 <w:sz w:val="18"/>
                 <w:szCs w:val="18"/>
               </w:rPr>
-              <w:t>(12,Exit</w:t>
-            </w:r>
+              <w:t>(</w:t>
+            </w:r>
+            <w:proofErr w:type="gramStart"/>
+            <w:r>
+              <w:rPr>
+                <w:rFonts w:ascii="Arial" w:hAnsi="Arial" w:cs="Arial"/>
+                <w:sz w:val="18"/>
+                <w:szCs w:val="18"/>
+              </w:rPr>
+              <w:t>12,Exit</w:t>
+            </w:r>
+            <w:proofErr w:type="gramEnd"/>
             <w:r>
               <w:rPr>
                 <w:rFonts w:ascii="Arial" w:hAnsi="Arial" w:cs="Arial"/>
@@ -5595,6 +5881,7 @@
               </w:rPr>
               <w:t>{</w:t>
             </w:r>
+            <w:proofErr w:type="spellStart"/>
             <w:r>
               <w:rPr>
                 <w:rFonts w:ascii="Arial" w:hAnsi="Arial" w:cs="Arial"/>
@@ -5603,6 +5890,7 @@
               </w:rPr>
               <w:t>IllegalArgumentException</w:t>
             </w:r>
+            <w:proofErr w:type="spellEnd"/>
             <w:r>
               <w:rPr>
                 <w:rFonts w:ascii="Arial" w:hAnsi="Arial" w:cs="Arial"/>
@@ -5655,8 +5943,18 @@
                 <w:sz w:val="18"/>
                 <w:szCs w:val="18"/>
               </w:rPr>
-              <w:t>(8,Exit</w:t>
-            </w:r>
+              <w:t>(</w:t>
+            </w:r>
+            <w:proofErr w:type="gramStart"/>
+            <w:r>
+              <w:rPr>
+                <w:rFonts w:ascii="Arial" w:hAnsi="Arial" w:cs="Arial"/>
+                <w:sz w:val="18"/>
+                <w:szCs w:val="18"/>
+              </w:rPr>
+              <w:t>8,Exit</w:t>
+            </w:r>
+            <w:proofErr w:type="gramEnd"/>
             <w:r>
               <w:rPr>
                 <w:rFonts w:ascii="Arial" w:hAnsi="Arial" w:cs="Arial"/>
@@ -5824,6 +6122,7 @@
         </w:rPr>
         <w:t xml:space="preserve">, תת הקבוצה </w:t>
       </w:r>
+      <w:proofErr w:type="spellStart"/>
       <w:r>
         <w:rPr>
           <w:rFonts w:ascii="Arial" w:hAnsi="Arial" w:cs="Arial"/>
@@ -5832,6 +6131,7 @@
         </w:rPr>
         <w:t>Nv</w:t>
       </w:r>
+      <w:proofErr w:type="spellEnd"/>
       <w:r>
         <w:rPr>
           <w:rFonts w:ascii="Arial" w:hAnsi="Arial" w:cs="Arial" w:hint="cs"/>
@@ -5926,6 +6226,7 @@
         </w:rPr>
         <w:t xml:space="preserve">, תת הקבוצה </w:t>
       </w:r>
+      <w:proofErr w:type="spellStart"/>
       <w:r>
         <w:rPr>
           <w:rFonts w:ascii="Arial" w:hAnsi="Arial" w:cs="Arial"/>
@@ -5934,6 +6235,7 @@
         </w:rPr>
         <w:t>Ncov</w:t>
       </w:r>
+      <w:proofErr w:type="spellEnd"/>
       <w:r>
         <w:rPr>
           <w:rFonts w:ascii="Arial" w:hAnsi="Arial" w:cs="Arial" w:hint="cs"/>
@@ -6068,7 +6370,7 @@
         </w:rPr>
         <w:pict>
           <v:shape id="_x0000_s1053" type="#_x0000_t75" style="position:absolute;left:0;text-align:left;margin-left:23.9pt;margin-top:10.9pt;width:318pt;height:111pt;z-index:251692032">
-            <v:imagedata r:id="rId13" o:title="Capture"/>
+            <v:imagedata r:id="rId12" o:title="Capture"/>
             <w10:wrap type="square"/>
           </v:shape>
         </w:pict>
@@ -6218,7 +6520,7 @@
                     </pic:cNvPicPr>
                   </pic:nvPicPr>
                   <pic:blipFill>
-                    <a:blip r:embed="rId14" cstate="print"/>
+                    <a:blip r:embed="rId13" cstate="print"/>
                     <a:srcRect/>
                     <a:stretch>
                       <a:fillRect/>
@@ -6389,6 +6691,7 @@
         </w:rPr>
         <w:t xml:space="preserve"> עבור המשתנים </w:t>
       </w:r>
+      <w:proofErr w:type="spellStart"/>
       <w:r>
         <w:rPr>
           <w:rFonts w:ascii="Arial" w:hAnsi="Arial" w:cs="Arial"/>
@@ -6397,6 +6700,7 @@
         </w:rPr>
         <w:t>clazz</w:t>
       </w:r>
+      <w:proofErr w:type="spellEnd"/>
       <w:r>
         <w:rPr>
           <w:rFonts w:ascii="Arial" w:hAnsi="Arial" w:cs="Arial" w:hint="cs"/>
@@ -6406,6 +6710,7 @@
         </w:rPr>
         <w:t xml:space="preserve"> ו-</w:t>
       </w:r>
+      <w:proofErr w:type="spellStart"/>
       <w:r>
         <w:rPr>
           <w:rFonts w:ascii="Arial" w:hAnsi="Arial" w:cs="Arial"/>
@@ -6414,6 +6719,7 @@
         </w:rPr>
         <w:t>keyType</w:t>
       </w:r>
+      <w:proofErr w:type="spellEnd"/>
       <w:r>
         <w:rPr>
           <w:rFonts w:ascii="Arial" w:hAnsi="Arial" w:cs="Arial" w:hint="cs"/>
@@ -6619,8 +6925,8 @@
           <w:szCs w:val="28"/>
         </w:rPr>
         <w:pict>
-          <v:shape id="_x0000_i1025" type="#_x0000_t75" style="width:415.25pt;height:242.35pt">
-            <v:imagedata r:id="rId15" o:title="Capture"/>
+          <v:shape id="_x0000_i1025" type="#_x0000_t75" style="width:415.5pt;height:242.25pt">
+            <v:imagedata r:id="rId14" o:title="Capture"/>
           </v:shape>
         </w:pict>
       </w:r>
@@ -6693,7 +6999,7 @@
         </w:rPr>
         <w:pict>
           <v:shape id="_x0000_s1057" type="#_x0000_t75" style="position:absolute;left:0;text-align:left;margin-left:.3pt;margin-top:3.75pt;width:414.75pt;height:157.5pt;z-index:251694080">
-            <v:imagedata r:id="rId16" o:title="20526782_10156143116679068_1059363972_n"/>
+            <v:imagedata r:id="rId15" o:title="20526782_10156143116679068_1059363972_n"/>
             <w10:wrap type="square"/>
           </v:shape>
         </w:pict>
@@ -6891,6 +7197,7 @@
         </w:rPr>
         <w:t xml:space="preserve"> (הקבוצה </w:t>
       </w:r>
+      <w:proofErr w:type="spellStart"/>
       <w:r>
         <w:rPr>
           <w:rFonts w:ascii="Arial" w:hAnsi="Arial" w:cs="Arial"/>
@@ -6899,6 +7206,7 @@
         </w:rPr>
         <w:t>Ec</w:t>
       </w:r>
+      <w:proofErr w:type="spellEnd"/>
       <w:r>
         <w:rPr>
           <w:rFonts w:ascii="Arial" w:hAnsi="Arial" w:cs="Arial" w:hint="cs"/>
@@ -7008,6 +7316,7 @@
                 <w:rtl/>
               </w:rPr>
             </w:pPr>
+            <w:proofErr w:type="spellStart"/>
             <w:r>
               <w:rPr>
                 <w:rFonts w:ascii="Arial" w:hAnsi="Arial" w:cs="Arial"/>
@@ -7016,6 +7325,7 @@
               </w:rPr>
               <w:t>Vars</w:t>
             </w:r>
+            <w:proofErr w:type="spellEnd"/>
           </w:p>
         </w:tc>
         <w:tc>
@@ -8337,8 +8647,18 @@
                 <w:sz w:val="18"/>
                 <w:szCs w:val="18"/>
               </w:rPr>
-              <w:t>{clazz</w:t>
-            </w:r>
+              <w:t>{</w:t>
+            </w:r>
+            <w:proofErr w:type="spellStart"/>
+            <w:r>
+              <w:rPr>
+                <w:rFonts w:ascii="Arial" w:hAnsi="Arial" w:cs="Arial"/>
+                <w:sz w:val="18"/>
+                <w:szCs w:val="18"/>
+              </w:rPr>
+              <w:t>clazz</w:t>
+            </w:r>
+            <w:proofErr w:type="spellEnd"/>
             <w:r>
               <w:rPr>
                 <w:rFonts w:ascii="Arial" w:hAnsi="Arial" w:cs="Arial"/>
@@ -8444,8 +8764,18 @@
                 <w:sz w:val="18"/>
                 <w:szCs w:val="18"/>
               </w:rPr>
-              <w:t>{implClazz</w:t>
-            </w:r>
+              <w:t>{</w:t>
+            </w:r>
+            <w:proofErr w:type="spellStart"/>
+            <w:r>
+              <w:rPr>
+                <w:rFonts w:ascii="Arial" w:hAnsi="Arial" w:cs="Arial"/>
+                <w:sz w:val="18"/>
+                <w:szCs w:val="18"/>
+              </w:rPr>
+              <w:t>implClazz</w:t>
+            </w:r>
+            <w:proofErr w:type="spellEnd"/>
             <w:r>
               <w:rPr>
                 <w:rFonts w:ascii="Arial" w:hAnsi="Arial" w:cs="Arial"/>
@@ -8542,8 +8872,18 @@
                 <w:sz w:val="18"/>
                 <w:szCs w:val="18"/>
               </w:rPr>
-              <w:t>{implClazz</w:t>
-            </w:r>
+              <w:t>{</w:t>
+            </w:r>
+            <w:proofErr w:type="spellStart"/>
+            <w:r>
+              <w:rPr>
+                <w:rFonts w:ascii="Arial" w:hAnsi="Arial" w:cs="Arial"/>
+                <w:sz w:val="18"/>
+                <w:szCs w:val="18"/>
+              </w:rPr>
+              <w:t>implClazz</w:t>
+            </w:r>
+            <w:proofErr w:type="spellEnd"/>
             <w:r>
               <w:rPr>
                 <w:rFonts w:ascii="Arial" w:hAnsi="Arial" w:cs="Arial"/>
@@ -8640,8 +8980,18 @@
                 <w:sz w:val="18"/>
                 <w:szCs w:val="18"/>
               </w:rPr>
-              <w:t>{keyType</w:t>
-            </w:r>
+              <w:t>{</w:t>
+            </w:r>
+            <w:proofErr w:type="spellStart"/>
+            <w:r>
+              <w:rPr>
+                <w:rFonts w:ascii="Arial" w:hAnsi="Arial" w:cs="Arial"/>
+                <w:sz w:val="18"/>
+                <w:szCs w:val="18"/>
+              </w:rPr>
+              <w:t>keyType</w:t>
+            </w:r>
+            <w:proofErr w:type="spellEnd"/>
             <w:r>
               <w:rPr>
                 <w:rFonts w:ascii="Arial" w:hAnsi="Arial" w:cs="Arial"/>
@@ -8739,8 +9089,18 @@
                 <w:sz w:val="18"/>
                 <w:szCs w:val="18"/>
               </w:rPr>
-              <w:t>{keyType</w:t>
-            </w:r>
+              <w:t>{</w:t>
+            </w:r>
+            <w:proofErr w:type="spellStart"/>
+            <w:r>
+              <w:rPr>
+                <w:rFonts w:ascii="Arial" w:hAnsi="Arial" w:cs="Arial"/>
+                <w:sz w:val="18"/>
+                <w:szCs w:val="18"/>
+              </w:rPr>
+              <w:t>keyType</w:t>
+            </w:r>
+            <w:proofErr w:type="spellEnd"/>
             <w:r>
               <w:rPr>
                 <w:rFonts w:ascii="Arial" w:hAnsi="Arial" w:cs="Arial"/>
@@ -8837,8 +9197,18 @@
                 <w:sz w:val="18"/>
                 <w:szCs w:val="18"/>
               </w:rPr>
-              <w:t>{keyType</w:t>
-            </w:r>
+              <w:t>{</w:t>
+            </w:r>
+            <w:proofErr w:type="spellStart"/>
+            <w:r>
+              <w:rPr>
+                <w:rFonts w:ascii="Arial" w:hAnsi="Arial" w:cs="Arial"/>
+                <w:sz w:val="18"/>
+                <w:szCs w:val="18"/>
+              </w:rPr>
+              <w:t>keyType</w:t>
+            </w:r>
+            <w:proofErr w:type="spellEnd"/>
             <w:r>
               <w:rPr>
                 <w:rFonts w:ascii="Arial" w:hAnsi="Arial" w:cs="Arial"/>
@@ -8901,6 +9271,7 @@
               </w:rPr>
               <w:t>(</w:t>
             </w:r>
+            <w:proofErr w:type="gramStart"/>
             <w:r>
               <w:rPr>
                 <w:rFonts w:ascii="Arial" w:hAnsi="Arial" w:cs="Arial"/>
@@ -8909,6 +9280,7 @@
               </w:rPr>
               <w:t>1,Exit</w:t>
             </w:r>
+            <w:proofErr w:type="gramEnd"/>
             <w:r>
               <w:rPr>
                 <w:rFonts w:ascii="Arial" w:hAnsi="Arial" w:cs="Arial"/>
@@ -8943,8 +9315,18 @@
                 <w:sz w:val="18"/>
                 <w:szCs w:val="18"/>
               </w:rPr>
-              <w:t>{keyType</w:t>
-            </w:r>
+              <w:t>{</w:t>
+            </w:r>
+            <w:proofErr w:type="spellStart"/>
+            <w:r>
+              <w:rPr>
+                <w:rFonts w:ascii="Arial" w:hAnsi="Arial" w:cs="Arial"/>
+                <w:sz w:val="18"/>
+                <w:szCs w:val="18"/>
+              </w:rPr>
+              <w:t>keyType</w:t>
+            </w:r>
+            <w:proofErr w:type="spellEnd"/>
             <w:r>
               <w:rPr>
                 <w:rFonts w:ascii="Arial" w:hAnsi="Arial" w:cs="Arial"/>
@@ -9035,8 +9417,18 @@
                 <w:sz w:val="18"/>
                 <w:szCs w:val="18"/>
               </w:rPr>
-              <w:t>{keyType</w:t>
-            </w:r>
+              <w:t>{</w:t>
+            </w:r>
+            <w:proofErr w:type="spellStart"/>
+            <w:r>
+              <w:rPr>
+                <w:rFonts w:ascii="Arial" w:hAnsi="Arial" w:cs="Arial"/>
+                <w:sz w:val="18"/>
+                <w:szCs w:val="18"/>
+              </w:rPr>
+              <w:t>keyType</w:t>
+            </w:r>
+            <w:proofErr w:type="spellEnd"/>
             <w:r>
               <w:rPr>
                 <w:rFonts w:ascii="Arial" w:hAnsi="Arial" w:cs="Arial"/>
@@ -9125,8 +9517,18 @@
                 <w:sz w:val="18"/>
                 <w:szCs w:val="18"/>
               </w:rPr>
-              <w:t>{keyType</w:t>
-            </w:r>
+              <w:t>{</w:t>
+            </w:r>
+            <w:proofErr w:type="spellStart"/>
+            <w:r>
+              <w:rPr>
+                <w:rFonts w:ascii="Arial" w:hAnsi="Arial" w:cs="Arial"/>
+                <w:sz w:val="18"/>
+                <w:szCs w:val="18"/>
+              </w:rPr>
+              <w:t>keyType</w:t>
+            </w:r>
+            <w:proofErr w:type="spellEnd"/>
             <w:r>
               <w:rPr>
                 <w:rFonts w:ascii="Arial" w:hAnsi="Arial" w:cs="Arial"/>
@@ -9179,8 +9581,18 @@
                 <w:sz w:val="18"/>
                 <w:szCs w:val="18"/>
               </w:rPr>
-              <w:t>(4,Exit</w:t>
-            </w:r>
+              <w:t>(</w:t>
+            </w:r>
+            <w:proofErr w:type="gramStart"/>
+            <w:r>
+              <w:rPr>
+                <w:rFonts w:ascii="Arial" w:hAnsi="Arial" w:cs="Arial"/>
+                <w:sz w:val="18"/>
+                <w:szCs w:val="18"/>
+              </w:rPr>
+              <w:t>4,Exit</w:t>
+            </w:r>
+            <w:proofErr w:type="gramEnd"/>
             <w:r>
               <w:rPr>
                 <w:rFonts w:ascii="Arial" w:hAnsi="Arial" w:cs="Arial"/>
@@ -9216,7 +9628,25 @@
                 <w:sz w:val="18"/>
                 <w:szCs w:val="18"/>
               </w:rPr>
-              <w:t>{clazz}</w:t>
+              <w:t>{</w:t>
+            </w:r>
+            <w:proofErr w:type="spellStart"/>
+            <w:r>
+              <w:rPr>
+                <w:rFonts w:ascii="Arial" w:hAnsi="Arial" w:cs="Arial"/>
+                <w:sz w:val="18"/>
+                <w:szCs w:val="18"/>
+              </w:rPr>
+              <w:t>clazz</w:t>
+            </w:r>
+            <w:proofErr w:type="spellEnd"/>
+            <w:r>
+              <w:rPr>
+                <w:rFonts w:ascii="Arial" w:hAnsi="Arial" w:cs="Arial"/>
+                <w:sz w:val="18"/>
+                <w:szCs w:val="18"/>
+              </w:rPr>
+              <w:t>}</w:t>
             </w:r>
           </w:p>
         </w:tc>
@@ -9299,7 +9729,25 @@
                 <w:sz w:val="18"/>
                 <w:szCs w:val="18"/>
               </w:rPr>
-              <w:t>{clazz}</w:t>
+              <w:t>{</w:t>
+            </w:r>
+            <w:proofErr w:type="spellStart"/>
+            <w:r>
+              <w:rPr>
+                <w:rFonts w:ascii="Arial" w:hAnsi="Arial" w:cs="Arial"/>
+                <w:sz w:val="18"/>
+                <w:szCs w:val="18"/>
+              </w:rPr>
+              <w:t>clazz</w:t>
+            </w:r>
+            <w:proofErr w:type="spellEnd"/>
+            <w:r>
+              <w:rPr>
+                <w:rFonts w:ascii="Arial" w:hAnsi="Arial" w:cs="Arial"/>
+                <w:sz w:val="18"/>
+                <w:szCs w:val="18"/>
+              </w:rPr>
+              <w:t>}</w:t>
             </w:r>
           </w:p>
         </w:tc>
@@ -9376,6 +9824,7 @@
               </w:rPr>
               <w:t>{</w:t>
             </w:r>
+            <w:proofErr w:type="spellStart"/>
             <w:r>
               <w:rPr>
                 <w:rFonts w:ascii="Arial" w:hAnsi="Arial" w:cs="Arial"/>
@@ -9384,6 +9833,7 @@
               </w:rPr>
               <w:t>IllegalArgumentException</w:t>
             </w:r>
+            <w:proofErr w:type="spellEnd"/>
             <w:r>
               <w:rPr>
                 <w:rFonts w:ascii="Arial" w:hAnsi="Arial" w:cs="Arial"/>
@@ -9436,8 +9886,18 @@
                 <w:sz w:val="18"/>
                 <w:szCs w:val="18"/>
               </w:rPr>
-              <w:t>(5,Exit</w:t>
-            </w:r>
+              <w:t>(</w:t>
+            </w:r>
+            <w:proofErr w:type="gramStart"/>
+            <w:r>
+              <w:rPr>
+                <w:rFonts w:ascii="Arial" w:hAnsi="Arial" w:cs="Arial"/>
+                <w:sz w:val="18"/>
+                <w:szCs w:val="18"/>
+              </w:rPr>
+              <w:t>5,Exit</w:t>
+            </w:r>
+            <w:proofErr w:type="gramEnd"/>
             <w:r>
               <w:rPr>
                 <w:rFonts w:ascii="Arial" w:hAnsi="Arial" w:cs="Arial"/>
@@ -9472,8 +9932,18 @@
                 <w:sz w:val="18"/>
                 <w:szCs w:val="18"/>
               </w:rPr>
-              <w:t>{clazz</w:t>
-            </w:r>
+              <w:t>{</w:t>
+            </w:r>
+            <w:proofErr w:type="spellStart"/>
+            <w:r>
+              <w:rPr>
+                <w:rFonts w:ascii="Arial" w:hAnsi="Arial" w:cs="Arial"/>
+                <w:sz w:val="18"/>
+                <w:szCs w:val="18"/>
+              </w:rPr>
+              <w:t>clazz</w:t>
+            </w:r>
+            <w:proofErr w:type="spellEnd"/>
             <w:r>
               <w:rPr>
                 <w:rFonts w:ascii="Arial" w:hAnsi="Arial" w:cs="Arial"/>
@@ -9526,8 +9996,18 @@
                 <w:sz w:val="18"/>
                 <w:szCs w:val="18"/>
               </w:rPr>
-              <w:t>(8,Exit</w:t>
-            </w:r>
+              <w:t>(</w:t>
+            </w:r>
+            <w:proofErr w:type="gramStart"/>
+            <w:r>
+              <w:rPr>
+                <w:rFonts w:ascii="Arial" w:hAnsi="Arial" w:cs="Arial"/>
+                <w:sz w:val="18"/>
+                <w:szCs w:val="18"/>
+              </w:rPr>
+              <w:t>8,Exit</w:t>
+            </w:r>
+            <w:proofErr w:type="gramEnd"/>
             <w:r>
               <w:rPr>
                 <w:rFonts w:ascii="Arial" w:hAnsi="Arial" w:cs="Arial"/>
@@ -9564,6 +10044,7 @@
               </w:rPr>
               <w:t>{</w:t>
             </w:r>
+            <w:proofErr w:type="spellStart"/>
             <w:r>
               <w:rPr>
                 <w:rFonts w:ascii="Arial" w:hAnsi="Arial" w:cs="Arial"/>
@@ -9572,6 +10053,7 @@
               </w:rPr>
               <w:t>clazz</w:t>
             </w:r>
+            <w:proofErr w:type="spellEnd"/>
             <w:r>
               <w:rPr>
                 <w:rFonts w:ascii="Arial" w:hAnsi="Arial" w:cs="Arial"/>
@@ -9625,8 +10107,18 @@
                 <w:sz w:val="18"/>
                 <w:szCs w:val="18"/>
               </w:rPr>
-              <w:t>(9,Exit</w:t>
-            </w:r>
+              <w:t>(</w:t>
+            </w:r>
+            <w:proofErr w:type="gramStart"/>
+            <w:r>
+              <w:rPr>
+                <w:rFonts w:ascii="Arial" w:hAnsi="Arial" w:cs="Arial"/>
+                <w:sz w:val="18"/>
+                <w:szCs w:val="18"/>
+              </w:rPr>
+              <w:t>9,Exit</w:t>
+            </w:r>
+            <w:proofErr w:type="gramEnd"/>
             <w:r>
               <w:rPr>
                 <w:rFonts w:ascii="Arial" w:hAnsi="Arial" w:cs="Arial"/>
@@ -9661,7 +10153,25 @@
                 <w:sz w:val="18"/>
                 <w:szCs w:val="18"/>
               </w:rPr>
-              <w:t>{keyType}</w:t>
+              <w:t>{</w:t>
+            </w:r>
+            <w:proofErr w:type="spellStart"/>
+            <w:r>
+              <w:rPr>
+                <w:rFonts w:ascii="Arial" w:hAnsi="Arial" w:cs="Arial"/>
+                <w:sz w:val="18"/>
+                <w:szCs w:val="18"/>
+              </w:rPr>
+              <w:t>keyType</w:t>
+            </w:r>
+            <w:proofErr w:type="spellEnd"/>
+            <w:r>
+              <w:rPr>
+                <w:rFonts w:ascii="Arial" w:hAnsi="Arial" w:cs="Arial"/>
+                <w:sz w:val="18"/>
+                <w:szCs w:val="18"/>
+              </w:rPr>
+              <w:t>}</w:t>
             </w:r>
           </w:p>
         </w:tc>
@@ -9743,8 +10253,18 @@
                 <w:sz w:val="18"/>
                 <w:szCs w:val="18"/>
               </w:rPr>
-              <w:t>{keyType</w:t>
-            </w:r>
+              <w:t>{</w:t>
+            </w:r>
+            <w:proofErr w:type="spellStart"/>
+            <w:r>
+              <w:rPr>
+                <w:rFonts w:ascii="Arial" w:hAnsi="Arial" w:cs="Arial"/>
+                <w:sz w:val="18"/>
+                <w:szCs w:val="18"/>
+              </w:rPr>
+              <w:t>keyType</w:t>
+            </w:r>
+            <w:proofErr w:type="spellEnd"/>
             <w:r>
               <w:rPr>
                 <w:rFonts w:ascii="Arial" w:hAnsi="Arial" w:cs="Arial"/>
@@ -9833,8 +10353,18 @@
                 <w:sz w:val="18"/>
                 <w:szCs w:val="18"/>
               </w:rPr>
-              <w:t>{keyType</w:t>
-            </w:r>
+              <w:t>{</w:t>
+            </w:r>
+            <w:proofErr w:type="spellStart"/>
+            <w:r>
+              <w:rPr>
+                <w:rFonts w:ascii="Arial" w:hAnsi="Arial" w:cs="Arial"/>
+                <w:sz w:val="18"/>
+                <w:szCs w:val="18"/>
+              </w:rPr>
+              <w:t>keyType</w:t>
+            </w:r>
+            <w:proofErr w:type="spellEnd"/>
             <w:r>
               <w:rPr>
                 <w:rFonts w:ascii="Arial" w:hAnsi="Arial" w:cs="Arial"/>
@@ -9887,7 +10417,16 @@
                 <w:sz w:val="18"/>
                 <w:szCs w:val="18"/>
               </w:rPr>
-              <w:t>(11</w:t>
+              <w:t>(</w:t>
+            </w:r>
+            <w:proofErr w:type="gramStart"/>
+            <w:r>
+              <w:rPr>
+                <w:rFonts w:ascii="Arial" w:hAnsi="Arial" w:cs="Arial"/>
+                <w:sz w:val="18"/>
+                <w:szCs w:val="18"/>
+              </w:rPr>
+              <w:t>11</w:t>
             </w:r>
             <w:r>
               <w:rPr>
@@ -9897,6 +10436,7 @@
               </w:rPr>
               <w:t>,Exit</w:t>
             </w:r>
+            <w:proofErr w:type="gramEnd"/>
             <w:r>
               <w:rPr>
                 <w:rFonts w:ascii="Arial" w:hAnsi="Arial" w:cs="Arial"/>
@@ -10002,6 +10542,7 @@
         </w:rPr>
         <w:t xml:space="preserve">הקוד המחולץ (הסלייס, תת הקבוצה </w:t>
       </w:r>
+      <w:proofErr w:type="spellStart"/>
       <w:r>
         <w:rPr>
           <w:rFonts w:ascii="Arial" w:hAnsi="Arial" w:cs="Arial"/>
@@ -10010,6 +10551,7 @@
         </w:rPr>
         <w:t>Nv</w:t>
       </w:r>
+      <w:proofErr w:type="spellEnd"/>
       <w:r>
         <w:rPr>
           <w:rFonts w:ascii="Arial" w:hAnsi="Arial" w:cs="Arial" w:hint="cs"/>
@@ -10070,6 +10612,7 @@
         </w:rPr>
         <w:t>הקוד המשלים את הקו-סלייס יהיה (</w:t>
       </w:r>
+      <w:proofErr w:type="spellStart"/>
       <w:r>
         <w:rPr>
           <w:rFonts w:ascii="Arial" w:hAnsi="Arial" w:cs="Arial"/>
@@ -10078,6 +10621,7 @@
         </w:rPr>
         <w:t>Ncov</w:t>
       </w:r>
+      <w:proofErr w:type="spellEnd"/>
       <w:r>
         <w:rPr>
           <w:rFonts w:ascii="Arial" w:hAnsi="Arial" w:cs="Arial" w:hint="cs"/>
@@ -10184,8 +10728,8 @@
         </w:rPr>
         <w:lastRenderedPageBreak/>
         <w:pict>
-          <v:shape id="_x0000_i1026" type="#_x0000_t75" style="width:319.45pt;height:149.05pt">
-            <v:imagedata r:id="rId17" o:title="1"/>
+          <v:shape id="_x0000_i1026" type="#_x0000_t75" style="width:319.5pt;height:149.25pt">
+            <v:imagedata r:id="rId16" o:title="1"/>
           </v:shape>
         </w:pict>
       </w:r>
@@ -10206,7 +10750,7 @@
         </w:rPr>
         <w:pict>
           <v:shape id="_x0000_s1058" type="#_x0000_t75" style="position:absolute;left:0;text-align:left;margin-left:-39.25pt;margin-top:3.05pt;width:364.25pt;height:171.1pt;z-index:251696128">
-            <v:imagedata r:id="rId18" o:title="2"/>
+            <v:imagedata r:id="rId17" o:title="2"/>
             <w10:wrap type="square"/>
           </v:shape>
         </w:pict>
@@ -10613,8 +11157,8 @@
           <w:szCs w:val="28"/>
         </w:rPr>
         <w:pict>
-          <v:shape id="_x0000_i1027" type="#_x0000_t75" style="width:414.75pt;height:56.8pt">
-            <v:imagedata r:id="rId19" o:title="Capture"/>
+          <v:shape id="_x0000_i1027" type="#_x0000_t75" style="width:414.75pt;height:57pt">
+            <v:imagedata r:id="rId18" o:title="Capture"/>
           </v:shape>
         </w:pict>
       </w:r>
@@ -10746,8 +11290,8 @@
         </w:rPr>
         <w:lastRenderedPageBreak/>
         <w:pict>
-          <v:shape id="_x0000_i1028" type="#_x0000_t75" style="width:372.15pt;height:264.15pt">
-            <v:imagedata r:id="rId20" o:title="Capture"/>
+          <v:shape id="_x0000_i1028" type="#_x0000_t75" style="width:372pt;height:264pt">
+            <v:imagedata r:id="rId19" o:title="Capture"/>
           </v:shape>
         </w:pict>
       </w:r>
@@ -11050,7 +11594,7 @@
         </w:rPr>
         <w:pict>
           <v:shape id="_x0000_s1075" type="#_x0000_t75" style="position:absolute;left:0;text-align:left;margin-left:11.35pt;margin-top:37.45pt;width:392.6pt;height:171.15pt;z-index:251706368">
-            <v:imagedata r:id="rId21" o:title="1"/>
+            <v:imagedata r:id="rId20" o:title="1"/>
             <w10:wrap type="square"/>
           </v:shape>
         </w:pict>
@@ -11064,6 +11608,7 @@
         </w:rPr>
         <w:t xml:space="preserve">נתבונן בקטע קוד הבא מהמחלקה </w:t>
       </w:r>
+      <w:proofErr w:type="spellStart"/>
       <w:r>
         <w:rPr>
           <w:rFonts w:ascii="Arial" w:hAnsi="Arial" w:cs="Arial"/>
@@ -11072,6 +11617,7 @@
         </w:rPr>
         <w:t>JsonIterator</w:t>
       </w:r>
+      <w:proofErr w:type="spellEnd"/>
       <w:r>
         <w:rPr>
           <w:rFonts w:ascii="Arial" w:hAnsi="Arial" w:cs="Arial" w:hint="cs"/>
@@ -11122,7 +11668,25 @@
           <w:sz w:val="28"/>
           <w:szCs w:val="28"/>
         </w:rPr>
-        <w:t>:"Mechanics for SQfM"</w:t>
+        <w:t xml:space="preserve">:"Mechanics for </w:t>
+      </w:r>
+      <w:proofErr w:type="spellStart"/>
+      <w:r>
+        <w:rPr>
+          <w:rFonts w:ascii="Arial" w:hAnsi="Arial" w:cs="Arial"/>
+          <w:sz w:val="28"/>
+          <w:szCs w:val="28"/>
+        </w:rPr>
+        <w:t>SQfM</w:t>
+      </w:r>
+      <w:proofErr w:type="spellEnd"/>
+      <w:r>
+        <w:rPr>
+          <w:rFonts w:ascii="Arial" w:hAnsi="Arial" w:cs="Arial"/>
+          <w:sz w:val="28"/>
+          <w:szCs w:val="28"/>
+        </w:rPr>
+        <w:t>"</w:t>
       </w:r>
     </w:p>
     <w:p>
@@ -11212,7 +11776,7 @@
         </w:rPr>
         <w:pict>
           <v:shape id="_x0000_s1076" type="#_x0000_t75" style="position:absolute;left:0;text-align:left;margin-left:-3.65pt;margin-top:23pt;width:401.45pt;height:195.6pt;z-index:251708416">
-            <v:imagedata r:id="rId22" o:title="retVal"/>
+            <v:imagedata r:id="rId21" o:title="retVal"/>
             <w10:wrap type="square"/>
           </v:shape>
         </w:pict>
@@ -11308,7 +11872,7 @@
         <w:lastRenderedPageBreak/>
         <w:pict>
           <v:shape id="_x0000_s1096" type="#_x0000_t75" style="position:absolute;left:0;text-align:left;margin-left:-9.75pt;margin-top:64.8pt;width:411.6pt;height:336.25pt;z-index:251722752">
-            <v:imagedata r:id="rId23" o:title="21"/>
+            <v:imagedata r:id="rId22" o:title="21"/>
             <w10:wrap type="square"/>
           </v:shape>
         </w:pict>
@@ -11357,6 +11921,7 @@
         </w:rPr>
         <w:t xml:space="preserve"> על הערך המוחזר </w:t>
       </w:r>
+      <w:proofErr w:type="spellStart"/>
       <w:r>
         <w:rPr>
           <w:rFonts w:ascii="Arial" w:hAnsi="Arial" w:cs="Arial"/>
@@ -11365,6 +11930,7 @@
         </w:rPr>
         <w:t>retVal</w:t>
       </w:r>
+      <w:proofErr w:type="spellEnd"/>
       <w:r>
         <w:rPr>
           <w:rFonts w:ascii="Arial" w:hAnsi="Arial" w:cs="Arial" w:hint="cs"/>
@@ -11474,6 +12040,7 @@
         </w:rPr>
         <w:t xml:space="preserve"> הוא ה-</w:t>
       </w:r>
+      <w:proofErr w:type="spellStart"/>
       <w:r>
         <w:rPr>
           <w:rFonts w:ascii="Arial" w:hAnsi="Arial" w:cs="Arial" w:hint="cs"/>
@@ -11490,6 +12057,7 @@
         </w:rPr>
         <w:t>odifer</w:t>
       </w:r>
+      <w:proofErr w:type="spellEnd"/>
       <w:r>
         <w:rPr>
           <w:rFonts w:ascii="Arial" w:hAnsi="Arial" w:cs="Arial" w:hint="cs"/>
@@ -11594,7 +12162,7 @@
         </w:rPr>
         <w:pict>
           <v:shape id="_x0000_s1097" type="#_x0000_t75" style="position:absolute;left:0;text-align:left;margin-left:11pt;margin-top:8.6pt;width:370.4pt;height:308.6pt;z-index:251724800">
-            <v:imagedata r:id="rId24" o:title="3"/>
+            <v:imagedata r:id="rId23" o:title="3"/>
             <w10:wrap type="square"/>
           </v:shape>
         </w:pict>
@@ -11740,7 +12308,7 @@
         <w:lastRenderedPageBreak/>
         <w:pict>
           <v:shape id="_x0000_s1098" type="#_x0000_t75" style="position:absolute;left:0;text-align:left;margin-left:5.6pt;margin-top:27.95pt;width:387.15pt;height:180.2pt;z-index:251726848">
-            <v:imagedata r:id="rId25" o:title="41" cropbottom="897f"/>
+            <v:imagedata r:id="rId24" o:title="41" cropbottom="897f"/>
             <w10:wrap type="square"/>
           </v:shape>
         </w:pict>
@@ -11831,7 +12399,7 @@
         </w:rPr>
         <w:pict>
           <v:shape id="_x0000_s1099" type="#_x0000_t75" style="position:absolute;left:0;text-align:left;margin-left:-13.05pt;margin-top:28.45pt;width:415pt;height:226.5pt;z-index:251728896">
-            <v:imagedata r:id="rId26" o:title="5" croptop="1067f"/>
+            <v:imagedata r:id="rId25" o:title="5" croptop="1067f"/>
             <w10:wrap type="square"/>
           </v:shape>
         </w:pict>
@@ -12124,8 +12692,8 @@
           <w:szCs w:val="28"/>
         </w:rPr>
         <w:pict>
-          <v:shape id="_x0000_i1029" type="#_x0000_t75" style="width:380.8pt;height:203.3pt">
-            <v:imagedata r:id="rId27" o:title="6"/>
+          <v:shape id="_x0000_i1029" type="#_x0000_t75" style="width:381pt;height:203.25pt">
+            <v:imagedata r:id="rId26" o:title="6"/>
           </v:shape>
         </w:pict>
       </w:r>
@@ -12164,90 +12732,254 @@
         </w:rPr>
         <w:pict>
           <v:shape id="_x0000_s1100" type="#_x0000_t75" style="position:absolute;left:0;text-align:left;margin-left:-10.7pt;margin-top:68.05pt;width:396.85pt;height:250.05pt;z-index:251730944">
+            <v:imagedata r:id="rId27" o:title="Capture1"/>
+            <w10:wrap type="square"/>
+          </v:shape>
+        </w:pict>
+      </w:r>
+      <w:r>
+        <w:rPr>
+          <w:rFonts w:ascii="Arial" w:hAnsi="Arial" w:cs="Arial" w:hint="cs"/>
+          <w:sz w:val="28"/>
+          <w:szCs w:val="28"/>
+          <w:u w:val="single"/>
+          <w:rtl/>
+        </w:rPr>
+        <w:t>שלב 7:</w:t>
+      </w:r>
+      <w:r>
+        <w:rPr>
+          <w:rFonts w:ascii="Arial" w:hAnsi="Arial" w:cs="Arial" w:hint="cs"/>
+          <w:sz w:val="28"/>
+          <w:szCs w:val="28"/>
+          <w:rtl/>
+        </w:rPr>
+        <w:t xml:space="preserve"> ביצוע </w:t>
+      </w:r>
+      <w:r>
+        <w:rPr>
+          <w:rFonts w:ascii="Arial" w:hAnsi="Arial" w:cs="Arial"/>
+          <w:sz w:val="28"/>
+          <w:szCs w:val="28"/>
+        </w:rPr>
+        <w:t>Inline Method</w:t>
+      </w:r>
+      <w:r>
+        <w:rPr>
+          <w:rFonts w:ascii="Arial" w:hAnsi="Arial" w:cs="Arial" w:hint="cs"/>
+          <w:sz w:val="28"/>
+          <w:szCs w:val="28"/>
+          <w:rtl/>
+        </w:rPr>
+        <w:t xml:space="preserve"> על הגרסה שלאחר ה</w:t>
+      </w:r>
+      <w:r>
+        <w:rPr>
+          <w:rFonts w:ascii="Arial" w:hAnsi="Arial" w:cs="Arial"/>
+          <w:sz w:val="28"/>
+          <w:szCs w:val="28"/>
+        </w:rPr>
+        <w:t>refactoring</w:t>
+      </w:r>
+      <w:r>
+        <w:rPr>
+          <w:rFonts w:ascii="Arial" w:hAnsi="Arial" w:cs="Arial" w:hint="cs"/>
+          <w:sz w:val="28"/>
+          <w:szCs w:val="28"/>
+          <w:rtl/>
+        </w:rPr>
+        <w:t>:</w:t>
+      </w:r>
+      <w:r>
+        <w:rPr>
+          <w:rFonts w:ascii="Arial" w:hAnsi="Arial" w:cs="Arial" w:hint="cs"/>
+          <w:sz w:val="28"/>
+          <w:szCs w:val="28"/>
+          <w:rtl/>
+        </w:rPr>
+        <w:t xml:space="preserve"> נשים לב שלא ניתן לבצע את ה</w:t>
+      </w:r>
+      <w:r>
+        <w:rPr>
+          <w:rFonts w:ascii="Arial" w:hAnsi="Arial" w:cs="Arial"/>
+          <w:sz w:val="28"/>
+          <w:szCs w:val="28"/>
+        </w:rPr>
+        <w:t>Inline Method</w:t>
+      </w:r>
+      <w:r>
+        <w:rPr>
+          <w:rFonts w:ascii="Arial" w:hAnsi="Arial" w:cs="Arial" w:hint="cs"/>
+          <w:sz w:val="28"/>
+          <w:szCs w:val="28"/>
+          <w:rtl/>
+        </w:rPr>
+        <w:t xml:space="preserve"> הבא (ואכן, טסט 1 נופל כאשר אנו מבצעים זאת):</w:t>
+      </w:r>
+    </w:p>
+    <w:p>
+      <w:pPr>
+        <w:tabs>
+          <w:tab w:val="left" w:pos="1962"/>
+          <w:tab w:val="left" w:pos="5372"/>
+        </w:tabs>
+        <w:rPr>
+          <w:rFonts w:ascii="Arial" w:hAnsi="Arial" w:cs="Arial"/>
+          <w:sz w:val="28"/>
+          <w:szCs w:val="28"/>
+        </w:rPr>
+      </w:pPr>
+    </w:p>
+    <w:p>
+      <w:pPr>
+        <w:tabs>
+          <w:tab w:val="left" w:pos="1962"/>
+          <w:tab w:val="left" w:pos="5372"/>
+        </w:tabs>
+        <w:rPr>
+          <w:rFonts w:ascii="Arial" w:hAnsi="Arial" w:cs="Arial"/>
+          <w:sz w:val="28"/>
+          <w:szCs w:val="28"/>
+        </w:rPr>
+      </w:pPr>
+    </w:p>
+    <w:p>
+      <w:pPr>
+        <w:tabs>
+          <w:tab w:val="left" w:pos="1962"/>
+          <w:tab w:val="left" w:pos="5372"/>
+        </w:tabs>
+        <w:rPr>
+          <w:rFonts w:ascii="Arial" w:hAnsi="Arial" w:cs="Arial"/>
+          <w:sz w:val="28"/>
+          <w:szCs w:val="28"/>
+          <w:rtl/>
+        </w:rPr>
+      </w:pPr>
+    </w:p>
+    <w:p>
+      <w:pPr>
+        <w:tabs>
+          <w:tab w:val="left" w:pos="1962"/>
+          <w:tab w:val="left" w:pos="5372"/>
+        </w:tabs>
+        <w:rPr>
+          <w:rFonts w:ascii="Arial" w:hAnsi="Arial" w:cs="Arial"/>
+          <w:sz w:val="28"/>
+          <w:szCs w:val="28"/>
+          <w:rtl/>
+        </w:rPr>
+      </w:pPr>
+    </w:p>
+    <w:p>
+      <w:pPr>
+        <w:tabs>
+          <w:tab w:val="left" w:pos="1962"/>
+          <w:tab w:val="left" w:pos="5372"/>
+        </w:tabs>
+        <w:rPr>
+          <w:rFonts w:ascii="Arial" w:hAnsi="Arial" w:cs="Arial"/>
+          <w:sz w:val="28"/>
+          <w:szCs w:val="28"/>
+          <w:rtl/>
+        </w:rPr>
+      </w:pPr>
+    </w:p>
+    <w:p>
+      <w:pPr>
+        <w:tabs>
+          <w:tab w:val="left" w:pos="1962"/>
+          <w:tab w:val="left" w:pos="5372"/>
+        </w:tabs>
+        <w:rPr>
+          <w:rFonts w:ascii="Arial" w:hAnsi="Arial" w:cs="Arial"/>
+          <w:sz w:val="28"/>
+          <w:szCs w:val="28"/>
+          <w:rtl/>
+        </w:rPr>
+      </w:pPr>
+    </w:p>
+    <w:p>
+      <w:pPr>
+        <w:tabs>
+          <w:tab w:val="left" w:pos="1962"/>
+          <w:tab w:val="left" w:pos="5372"/>
+        </w:tabs>
+        <w:rPr>
+          <w:rFonts w:ascii="Arial" w:hAnsi="Arial" w:cs="Arial"/>
+          <w:sz w:val="28"/>
+          <w:szCs w:val="28"/>
+          <w:rtl/>
+        </w:rPr>
+      </w:pPr>
+    </w:p>
+    <w:p>
+      <w:pPr>
+        <w:tabs>
+          <w:tab w:val="left" w:pos="1962"/>
+          <w:tab w:val="left" w:pos="5372"/>
+        </w:tabs>
+        <w:rPr>
+          <w:rFonts w:ascii="Arial" w:hAnsi="Arial" w:cs="Arial"/>
+          <w:sz w:val="28"/>
+          <w:szCs w:val="28"/>
+          <w:rtl/>
+        </w:rPr>
+      </w:pPr>
+    </w:p>
+    <w:p>
+      <w:pPr>
+        <w:tabs>
+          <w:tab w:val="left" w:pos="1962"/>
+          <w:tab w:val="left" w:pos="5372"/>
+        </w:tabs>
+        <w:rPr>
+          <w:rFonts w:ascii="Arial" w:hAnsi="Arial" w:cs="Arial"/>
+          <w:sz w:val="28"/>
+          <w:szCs w:val="28"/>
+          <w:rtl/>
+        </w:rPr>
+      </w:pPr>
+    </w:p>
+    <w:p>
+      <w:pPr>
+        <w:tabs>
+          <w:tab w:val="left" w:pos="1962"/>
+          <w:tab w:val="left" w:pos="5372"/>
+        </w:tabs>
+        <w:rPr>
+          <w:rFonts w:ascii="Arial" w:hAnsi="Arial" w:cs="Arial"/>
+          <w:sz w:val="28"/>
+          <w:szCs w:val="28"/>
+          <w:rtl/>
+        </w:rPr>
+      </w:pPr>
+    </w:p>
+    <w:p>
+      <w:pPr>
+        <w:tabs>
+          <w:tab w:val="left" w:pos="1962"/>
+          <w:tab w:val="left" w:pos="5372"/>
+        </w:tabs>
+        <w:rPr>
+          <w:rFonts w:ascii="Arial" w:hAnsi="Arial" w:cs="Arial"/>
+          <w:sz w:val="28"/>
+          <w:szCs w:val="28"/>
+          <w:rtl/>
+        </w:rPr>
+      </w:pPr>
+      <w:r>
+        <w:rPr>
+          <w:noProof/>
+          <w:rtl/>
+        </w:rPr>
+        <w:pict>
+          <v:shape id="_x0000_s1101" type="#_x0000_t75" style="position:absolute;left:0;text-align:left;margin-left:-334.35pt;margin-top:14.65pt;width:272.25pt;height:136.6pt;z-index:251732992">
             <v:imagedata r:id="rId28" o:title="Capture1"/>
             <w10:wrap type="square"/>
           </v:shape>
         </w:pict>
       </w:r>
-      <w:r>
-        <w:rPr>
-          <w:rFonts w:ascii="Arial" w:hAnsi="Arial" w:cs="Arial" w:hint="cs"/>
-          <w:sz w:val="28"/>
-          <w:szCs w:val="28"/>
-          <w:u w:val="single"/>
-          <w:rtl/>
-        </w:rPr>
-        <w:t>שלב 7:</w:t>
-      </w:r>
-      <w:r>
-        <w:rPr>
-          <w:rFonts w:ascii="Arial" w:hAnsi="Arial" w:cs="Arial" w:hint="cs"/>
-          <w:sz w:val="28"/>
-          <w:szCs w:val="28"/>
-          <w:rtl/>
-        </w:rPr>
-        <w:t xml:space="preserve"> ביצוע </w:t>
-      </w:r>
-      <w:r>
-        <w:rPr>
-          <w:rFonts w:ascii="Arial" w:hAnsi="Arial" w:cs="Arial"/>
-          <w:sz w:val="28"/>
-          <w:szCs w:val="28"/>
-        </w:rPr>
-        <w:t>Inline Method</w:t>
-      </w:r>
-      <w:r>
-        <w:rPr>
-          <w:rFonts w:ascii="Arial" w:hAnsi="Arial" w:cs="Arial" w:hint="cs"/>
-          <w:sz w:val="28"/>
-          <w:szCs w:val="28"/>
-          <w:rtl/>
-        </w:rPr>
-        <w:t xml:space="preserve"> על הגרסה שלאחר ה</w:t>
-      </w:r>
-      <w:r>
-        <w:rPr>
-          <w:rFonts w:ascii="Arial" w:hAnsi="Arial" w:cs="Arial"/>
-          <w:sz w:val="28"/>
-          <w:szCs w:val="28"/>
-        </w:rPr>
-        <w:t>refactoring</w:t>
-      </w:r>
-      <w:r>
-        <w:rPr>
-          <w:rFonts w:ascii="Arial" w:hAnsi="Arial" w:cs="Arial" w:hint="cs"/>
-          <w:sz w:val="28"/>
-          <w:szCs w:val="28"/>
-          <w:rtl/>
-        </w:rPr>
-        <w:t>:</w:t>
-      </w:r>
-      <w:r>
-        <w:rPr>
-          <w:rFonts w:ascii="Arial" w:hAnsi="Arial" w:cs="Arial" w:hint="cs"/>
-          <w:sz w:val="28"/>
-          <w:szCs w:val="28"/>
-          <w:rtl/>
-        </w:rPr>
-        <w:t xml:space="preserve"> נשים לב שלא ניתן לבצע את ה</w:t>
-      </w:r>
-      <w:r>
-        <w:rPr>
-          <w:rFonts w:ascii="Arial" w:hAnsi="Arial" w:cs="Arial"/>
-          <w:sz w:val="28"/>
-          <w:szCs w:val="28"/>
-        </w:rPr>
-        <w:t>Inline Method</w:t>
-      </w:r>
-      <w:r>
-        <w:rPr>
-          <w:rFonts w:ascii="Arial" w:hAnsi="Arial" w:cs="Arial" w:hint="cs"/>
-          <w:sz w:val="28"/>
-          <w:szCs w:val="28"/>
-          <w:rtl/>
-        </w:rPr>
-        <w:t xml:space="preserve"> הבא (ואכן, טסט 1 נופל כאשר אנו מבצעים זאת):</w:t>
-      </w:r>
     </w:p>
     <w:p>
       <w:pPr>
@@ -12259,6 +12991,7 @@
           <w:rFonts w:ascii="Arial" w:hAnsi="Arial" w:cs="Arial"/>
           <w:sz w:val="28"/>
           <w:szCs w:val="28"/>
+          <w:rtl/>
         </w:rPr>
       </w:pPr>
     </w:p>
@@ -12272,6 +13005,7 @@
           <w:rFonts w:ascii="Arial" w:hAnsi="Arial" w:cs="Arial"/>
           <w:sz w:val="28"/>
           <w:szCs w:val="28"/>
+          <w:rtl/>
         </w:rPr>
       </w:pPr>
     </w:p>
@@ -12316,6 +13050,93 @@
           <w:rtl/>
         </w:rPr>
       </w:pPr>
+      <w:r>
+        <w:rPr>
+          <w:rFonts w:ascii="Arial" w:hAnsi="Arial" w:cs="Arial" w:hint="cs"/>
+          <w:sz w:val="28"/>
+          <w:szCs w:val="28"/>
+          <w:rtl/>
+        </w:rPr>
+        <w:t xml:space="preserve">וזאת משום שהפונקציה </w:t>
+      </w:r>
+      <w:proofErr w:type="spellStart"/>
+      <w:r>
+        <w:rPr>
+          <w:rFonts w:ascii="Arial" w:hAnsi="Arial" w:cs="Arial"/>
+          <w:sz w:val="28"/>
+          <w:szCs w:val="28"/>
+        </w:rPr>
+        <w:t>whatIsNext</w:t>
+      </w:r>
+      <w:proofErr w:type="spellEnd"/>
+      <w:r>
+        <w:rPr>
+          <w:rFonts w:ascii="Arial" w:hAnsi="Arial" w:cs="Arial"/>
+          <w:sz w:val="28"/>
+          <w:szCs w:val="28"/>
+        </w:rPr>
+        <w:t>()</w:t>
+      </w:r>
+      <w:r>
+        <w:rPr>
+          <w:rFonts w:ascii="Arial" w:hAnsi="Arial" w:cs="Arial" w:hint="cs"/>
+          <w:sz w:val="28"/>
+          <w:szCs w:val="28"/>
+          <w:rtl/>
+        </w:rPr>
+        <w:t xml:space="preserve"> מבצעת </w:t>
+      </w:r>
+      <w:r>
+        <w:rPr>
+          <w:rFonts w:ascii="Arial" w:hAnsi="Arial" w:cs="Arial"/>
+          <w:sz w:val="28"/>
+          <w:szCs w:val="28"/>
+        </w:rPr>
+        <w:t>side-effect</w:t>
+      </w:r>
+      <w:r>
+        <w:rPr>
+          <w:rFonts w:ascii="Arial" w:hAnsi="Arial" w:cs="Arial" w:hint="cs"/>
+          <w:sz w:val="28"/>
+          <w:szCs w:val="28"/>
+          <w:rtl/>
+        </w:rPr>
+        <w:t>. כלומר ה</w:t>
+      </w:r>
+      <w:r>
+        <w:rPr>
+          <w:rFonts w:ascii="Arial" w:hAnsi="Arial" w:cs="Arial"/>
+          <w:sz w:val="28"/>
+          <w:szCs w:val="28"/>
+        </w:rPr>
+        <w:t>Inline Method</w:t>
+      </w:r>
+      <w:r>
+        <w:rPr>
+          <w:rFonts w:ascii="Arial" w:hAnsi="Arial" w:cs="Arial" w:hint="cs"/>
+          <w:sz w:val="28"/>
+          <w:szCs w:val="28"/>
+          <w:rtl/>
+        </w:rPr>
+        <w:t xml:space="preserve"> היחיד שנוכל פוטנציאלית לבצע הוא ל</w:t>
+      </w:r>
+      <w:r>
+        <w:rPr>
+          <w:rFonts w:ascii="Arial" w:hAnsi="Arial" w:cs="Arial"/>
+          <w:sz w:val="28"/>
+          <w:szCs w:val="28"/>
+        </w:rPr>
+        <w:t>Query</w:t>
+      </w:r>
+      <w:r>
+        <w:rPr>
+          <w:rFonts w:ascii="Arial" w:hAnsi="Arial" w:cs="Arial" w:hint="cs"/>
+          <w:sz w:val="28"/>
+          <w:szCs w:val="28"/>
+          <w:rtl/>
+        </w:rPr>
+        <w:t xml:space="preserve"> שלנו, אבל לא קיים כזה.</w:t>
+      </w:r>
     </w:p>
     <w:p>
       <w:pPr>
@@ -12330,6 +13151,27 @@
           <w:rtl/>
         </w:rPr>
       </w:pPr>
+      <w:r>
+        <w:rPr>
+          <w:noProof/>
+          <w:rtl/>
+        </w:rPr>
+        <w:pict>
+          <v:shape id="_x0000_s1102" type="#_x0000_t75" style="position:absolute;left:0;text-align:left;margin-left:-3.25pt;margin-top:29.7pt;width:415pt;height:275.75pt;z-index:251735040">
+            <v:imagedata r:id="rId29" o:title="Capture1"/>
+            <w10:wrap type="square"/>
+          </v:shape>
+        </w:pict>
+      </w:r>
+      <w:r>
+        <w:rPr>
+          <w:rFonts w:ascii="Arial" w:hAnsi="Arial" w:cs="Arial" w:hint="cs"/>
+          <w:sz w:val="28"/>
+          <w:szCs w:val="28"/>
+          <w:rtl/>
+        </w:rPr>
+        <w:t>לכן הגרסה הסופית תהיה:</w:t>
+      </w:r>
     </w:p>
     <w:p>
       <w:pPr>
@@ -12344,6 +13186,50 @@
           <w:rtl/>
         </w:rPr>
       </w:pPr>
+      <w:r>
+        <w:rPr>
+          <w:rFonts w:ascii="Arial" w:hAnsi="Arial" w:cs="Arial" w:hint="cs"/>
+          <w:sz w:val="28"/>
+          <w:szCs w:val="28"/>
+          <w:rtl/>
+        </w:rPr>
+        <w:t xml:space="preserve">נציין שלאחר כל שלב ביצענו </w:t>
+      </w:r>
+      <w:r>
+        <w:rPr>
+          <w:rFonts w:ascii="Arial" w:hAnsi="Arial" w:cs="Arial"/>
+          <w:sz w:val="28"/>
+          <w:szCs w:val="28"/>
+        </w:rPr>
+        <w:t>Compile &amp; Test</w:t>
+      </w:r>
+      <w:r>
+        <w:rPr>
+          <w:rFonts w:ascii="Arial" w:hAnsi="Arial" w:cs="Arial" w:hint="cs"/>
+          <w:sz w:val="28"/>
+          <w:szCs w:val="28"/>
+          <w:rtl/>
+        </w:rPr>
+        <w:t xml:space="preserve"> ווידאנו שכלל </w:t>
+      </w:r>
+      <w:r>
+        <w:rPr>
+          <w:rFonts w:ascii="Arial" w:hAnsi="Arial" w:cs="Arial" w:hint="cs"/>
+          <w:sz w:val="28"/>
+          <w:szCs w:val="28"/>
+          <w:rtl/>
+        </w:rPr>
+        <w:t>הבדיקות עוברות</w:t>
+      </w:r>
+      <w:r>
+        <w:rPr>
+          <w:rFonts w:ascii="Arial" w:hAnsi="Arial" w:cs="Arial" w:hint="cs"/>
+          <w:sz w:val="28"/>
+          <w:szCs w:val="28"/>
+          <w:rtl/>
+        </w:rPr>
+        <w:t>:</w:t>
+      </w:r>
     </w:p>
     <w:p>
       <w:pPr>
@@ -12358,6 +13244,18 @@
           <w:rtl/>
         </w:rPr>
       </w:pPr>
+      <w:r>
+        <w:rPr>
+          <w:noProof/>
+          <w:rtl/>
+        </w:rPr>
+        <w:pict>
+          <v:shape id="_x0000_s1103" type="#_x0000_t75" style="position:absolute;left:0;text-align:left;margin-left:47.4pt;margin-top:10.9pt;width:303.45pt;height:202.5pt;z-index:251737088">
+            <v:imagedata r:id="rId30" o:title="Capture1"/>
+            <w10:wrap type="square"/>
+          </v:shape>
+        </w:pict>
+      </w:r>
     </w:p>
     <w:p>
       <w:pPr>
@@ -12383,7 +13281,6 @@
           <w:rFonts w:ascii="Arial" w:hAnsi="Arial" w:cs="Arial"/>
           <w:sz w:val="28"/>
           <w:szCs w:val="28"/>
-          <w:rtl/>
         </w:rPr>
       </w:pPr>
     </w:p>
@@ -12397,21 +13294,8 @@
           <w:rFonts w:ascii="Arial" w:hAnsi="Arial" w:cs="Arial"/>
           <w:sz w:val="28"/>
           <w:szCs w:val="28"/>
-          <w:rtl/>
-        </w:rPr>
-      </w:pPr>
-      <w:r>
-        <w:rPr>
-          <w:noProof/>
-          <w:rtl/>
-        </w:rPr>
-        <w:pict>
-          <v:shape id="_x0000_s1101" type="#_x0000_t75" style="position:absolute;left:0;text-align:left;margin-left:-334.35pt;margin-top:14.65pt;width:272.25pt;height:136.6pt;z-index:251732992">
-            <v:imagedata r:id="rId29" o:title="Capture1"/>
-            <w10:wrap type="square"/>
-          </v:shape>
-        </w:pict>
-      </w:r>
+        </w:rPr>
+      </w:pPr>
     </w:p>
     <w:p>
       <w:pPr>
@@ -12482,83 +13366,6 @@
           <w:rtl/>
         </w:rPr>
       </w:pPr>
-      <w:r>
-        <w:rPr>
-          <w:rFonts w:ascii="Arial" w:hAnsi="Arial" w:cs="Arial" w:hint="cs"/>
-          <w:sz w:val="28"/>
-          <w:szCs w:val="28"/>
-          <w:rtl/>
-        </w:rPr>
-        <w:t xml:space="preserve">וזאת משום שהפונקציה </w:t>
-      </w:r>
-      <w:r>
-        <w:rPr>
-          <w:rFonts w:ascii="Arial" w:hAnsi="Arial" w:cs="Arial"/>
-          <w:sz w:val="28"/>
-          <w:szCs w:val="28"/>
-        </w:rPr>
-        <w:t>whatIsNext()</w:t>
-      </w:r>
-      <w:r>
-        <w:rPr>
-          <w:rFonts w:ascii="Arial" w:hAnsi="Arial" w:cs="Arial" w:hint="cs"/>
-          <w:sz w:val="28"/>
-          <w:szCs w:val="28"/>
-          <w:rtl/>
-        </w:rPr>
-        <w:t xml:space="preserve"> מבצעת </w:t>
-      </w:r>
-      <w:r>
-        <w:rPr>
-          <w:rFonts w:ascii="Arial" w:hAnsi="Arial" w:cs="Arial"/>
-          <w:sz w:val="28"/>
-          <w:szCs w:val="28"/>
-        </w:rPr>
-        <w:t>side-effect</w:t>
-      </w:r>
-      <w:r>
-        <w:rPr>
-          <w:rFonts w:ascii="Arial" w:hAnsi="Arial" w:cs="Arial" w:hint="cs"/>
-          <w:sz w:val="28"/>
-          <w:szCs w:val="28"/>
-          <w:rtl/>
-        </w:rPr>
-        <w:t>. כלומר ה</w:t>
-      </w:r>
-      <w:r>
-        <w:rPr>
-          <w:rFonts w:ascii="Arial" w:hAnsi="Arial" w:cs="Arial"/>
-          <w:sz w:val="28"/>
-          <w:szCs w:val="28"/>
-        </w:rPr>
-        <w:t>Inline Method</w:t>
-      </w:r>
-      <w:r>
-        <w:rPr>
-          <w:rFonts w:ascii="Arial" w:hAnsi="Arial" w:cs="Arial" w:hint="cs"/>
-          <w:sz w:val="28"/>
-          <w:szCs w:val="28"/>
-          <w:rtl/>
-        </w:rPr>
-        <w:t xml:space="preserve"> היחיד שנוכל פוטנציאלית לבצע הוא ל</w:t>
-      </w:r>
-      <w:r>
-        <w:rPr>
-          <w:rFonts w:ascii="Arial" w:hAnsi="Arial" w:cs="Arial"/>
-          <w:sz w:val="28"/>
-          <w:szCs w:val="28"/>
-        </w:rPr>
-        <w:t>Query</w:t>
-      </w:r>
-      <w:r>
-        <w:rPr>
-          <w:rFonts w:ascii="Arial" w:hAnsi="Arial" w:cs="Arial" w:hint="cs"/>
-          <w:sz w:val="28"/>
-          <w:szCs w:val="28"/>
-          <w:rtl/>
-        </w:rPr>
-        <w:t xml:space="preserve"> שלנו, אבל לא קיים כזה.</w:t>
-      </w:r>
     </w:p>
     <w:p>
       <w:pPr>
@@ -12570,235 +13377,6 @@
           <w:rFonts w:ascii="Arial" w:hAnsi="Arial" w:cs="Arial"/>
           <w:sz w:val="28"/>
           <w:szCs w:val="28"/>
-          <w:rtl/>
-        </w:rPr>
-      </w:pPr>
-      <w:r>
-        <w:rPr>
-          <w:noProof/>
-          <w:rtl/>
-        </w:rPr>
-        <w:pict>
-          <v:shape id="_x0000_s1102" type="#_x0000_t75" style="position:absolute;left:0;text-align:left;margin-left:-3.25pt;margin-top:29.7pt;width:415pt;height:275.75pt;z-index:251735040">
-            <v:imagedata r:id="rId30" o:title="Capture1"/>
-            <w10:wrap type="square"/>
-          </v:shape>
-        </w:pict>
-      </w:r>
-      <w:r>
-        <w:rPr>
-          <w:rFonts w:ascii="Arial" w:hAnsi="Arial" w:cs="Arial" w:hint="cs"/>
-          <w:sz w:val="28"/>
-          <w:szCs w:val="28"/>
-          <w:rtl/>
-        </w:rPr>
-        <w:t>לכן הגרסה הסופית תהיה:</w:t>
-      </w:r>
-    </w:p>
-    <w:p>
-      <w:pPr>
-        <w:tabs>
-          <w:tab w:val="left" w:pos="1962"/>
-          <w:tab w:val="left" w:pos="5372"/>
-        </w:tabs>
-        <w:rPr>
-          <w:rFonts w:ascii="Arial" w:hAnsi="Arial" w:cs="Arial"/>
-          <w:sz w:val="28"/>
-          <w:szCs w:val="28"/>
-          <w:rtl/>
-        </w:rPr>
-      </w:pPr>
-      <w:r>
-        <w:rPr>
-          <w:rFonts w:ascii="Arial" w:hAnsi="Arial" w:cs="Arial" w:hint="cs"/>
-          <w:sz w:val="28"/>
-          <w:szCs w:val="28"/>
-          <w:rtl/>
-        </w:rPr>
-        <w:t xml:space="preserve">נציין שלאחר כל שלב ביצענו </w:t>
-      </w:r>
-      <w:r>
-        <w:rPr>
-          <w:rFonts w:ascii="Arial" w:hAnsi="Arial" w:cs="Arial"/>
-          <w:sz w:val="28"/>
-          <w:szCs w:val="28"/>
-        </w:rPr>
-        <w:t>Compile &amp; Test</w:t>
-      </w:r>
-      <w:r>
-        <w:rPr>
-          <w:rFonts w:ascii="Arial" w:hAnsi="Arial" w:cs="Arial" w:hint="cs"/>
-          <w:sz w:val="28"/>
-          <w:szCs w:val="28"/>
-          <w:rtl/>
-        </w:rPr>
-        <w:t xml:space="preserve"> ווידאנו שכלל </w:t>
-      </w:r>
-      <w:r>
-        <w:rPr>
-          <w:rFonts w:ascii="Arial" w:hAnsi="Arial" w:cs="Arial" w:hint="cs"/>
-          <w:sz w:val="28"/>
-          <w:szCs w:val="28"/>
-          <w:rtl/>
-        </w:rPr>
-        <w:t>הבדיקות עוברות</w:t>
-      </w:r>
-      <w:r>
-        <w:rPr>
-          <w:rFonts w:ascii="Arial" w:hAnsi="Arial" w:cs="Arial" w:hint="cs"/>
-          <w:sz w:val="28"/>
-          <w:szCs w:val="28"/>
-          <w:rtl/>
-        </w:rPr>
-        <w:t>:</w:t>
-      </w:r>
-    </w:p>
-    <w:p>
-      <w:pPr>
-        <w:tabs>
-          <w:tab w:val="left" w:pos="1962"/>
-          <w:tab w:val="left" w:pos="5372"/>
-        </w:tabs>
-        <w:rPr>
-          <w:rFonts w:ascii="Arial" w:hAnsi="Arial" w:cs="Arial"/>
-          <w:sz w:val="28"/>
-          <w:szCs w:val="28"/>
-          <w:rtl/>
-        </w:rPr>
-      </w:pPr>
-      <w:r>
-        <w:rPr>
-          <w:noProof/>
-          <w:rtl/>
-        </w:rPr>
-        <w:pict>
-          <v:shape id="_x0000_s1103" type="#_x0000_t75" style="position:absolute;left:0;text-align:left;margin-left:47.4pt;margin-top:10.9pt;width:303.45pt;height:202.5pt;z-index:251737088">
-            <v:imagedata r:id="rId31" o:title="Capture1"/>
-            <w10:wrap type="square"/>
-          </v:shape>
-        </w:pict>
-      </w:r>
-    </w:p>
-    <w:p>
-      <w:pPr>
-        <w:tabs>
-          <w:tab w:val="left" w:pos="1962"/>
-          <w:tab w:val="left" w:pos="5372"/>
-        </w:tabs>
-        <w:rPr>
-          <w:rFonts w:ascii="Arial" w:hAnsi="Arial" w:cs="Arial"/>
-          <w:sz w:val="28"/>
-          <w:szCs w:val="28"/>
-          <w:rtl/>
-        </w:rPr>
-      </w:pPr>
-    </w:p>
-    <w:p>
-      <w:pPr>
-        <w:tabs>
-          <w:tab w:val="left" w:pos="1962"/>
-          <w:tab w:val="left" w:pos="5372"/>
-        </w:tabs>
-        <w:rPr>
-          <w:rFonts w:ascii="Arial" w:hAnsi="Arial" w:cs="Arial"/>
-          <w:sz w:val="28"/>
-          <w:szCs w:val="28"/>
-        </w:rPr>
-      </w:pPr>
-    </w:p>
-    <w:p>
-      <w:pPr>
-        <w:tabs>
-          <w:tab w:val="left" w:pos="1962"/>
-          <w:tab w:val="left" w:pos="5372"/>
-        </w:tabs>
-        <w:rPr>
-          <w:rFonts w:ascii="Arial" w:hAnsi="Arial" w:cs="Arial"/>
-          <w:sz w:val="28"/>
-          <w:szCs w:val="28"/>
-        </w:rPr>
-      </w:pPr>
-    </w:p>
-    <w:p>
-      <w:pPr>
-        <w:tabs>
-          <w:tab w:val="left" w:pos="1962"/>
-          <w:tab w:val="left" w:pos="5372"/>
-        </w:tabs>
-        <w:rPr>
-          <w:rFonts w:ascii="Arial" w:hAnsi="Arial" w:cs="Arial"/>
-          <w:sz w:val="28"/>
-          <w:szCs w:val="28"/>
-          <w:rtl/>
-        </w:rPr>
-      </w:pPr>
-    </w:p>
-    <w:p>
-      <w:pPr>
-        <w:tabs>
-          <w:tab w:val="left" w:pos="1962"/>
-          <w:tab w:val="left" w:pos="5372"/>
-        </w:tabs>
-        <w:rPr>
-          <w:rFonts w:ascii="Arial" w:hAnsi="Arial" w:cs="Arial"/>
-          <w:sz w:val="28"/>
-          <w:szCs w:val="28"/>
-          <w:rtl/>
-        </w:rPr>
-      </w:pPr>
-    </w:p>
-    <w:p>
-      <w:pPr>
-        <w:tabs>
-          <w:tab w:val="left" w:pos="1962"/>
-          <w:tab w:val="left" w:pos="5372"/>
-        </w:tabs>
-        <w:rPr>
-          <w:rFonts w:ascii="Arial" w:hAnsi="Arial" w:cs="Arial"/>
-          <w:sz w:val="28"/>
-          <w:szCs w:val="28"/>
-          <w:rtl/>
-        </w:rPr>
-      </w:pPr>
-    </w:p>
-    <w:p>
-      <w:pPr>
-        <w:tabs>
-          <w:tab w:val="left" w:pos="1962"/>
-          <w:tab w:val="left" w:pos="5372"/>
-        </w:tabs>
-        <w:rPr>
-          <w:rFonts w:ascii="Arial" w:hAnsi="Arial" w:cs="Arial"/>
-          <w:sz w:val="28"/>
-          <w:szCs w:val="28"/>
-          <w:rtl/>
-        </w:rPr>
-      </w:pPr>
-    </w:p>
-    <w:p>
-      <w:pPr>
-        <w:tabs>
-          <w:tab w:val="left" w:pos="1962"/>
-          <w:tab w:val="left" w:pos="5372"/>
-        </w:tabs>
-        <w:rPr>
-          <w:rFonts w:ascii="Arial" w:hAnsi="Arial" w:cs="Arial"/>
-          <w:sz w:val="28"/>
-          <w:szCs w:val="28"/>
-          <w:rtl/>
-        </w:rPr>
-      </w:pPr>
-    </w:p>
-    <w:p>
-      <w:pPr>
-        <w:tabs>
-          <w:tab w:val="left" w:pos="1962"/>
-          <w:tab w:val="left" w:pos="5372"/>
-        </w:tabs>
-        <w:rPr>
-          <w:rFonts w:ascii="Arial" w:hAnsi="Arial" w:cs="Arial"/>
-          <w:sz w:val="28"/>
-          <w:szCs w:val="28"/>
         </w:rPr>
       </w:pPr>
       <w:r>
@@ -12915,6 +13493,7 @@
         </w:rPr>
         <w:t xml:space="preserve">מהמחלקות </w:t>
       </w:r>
+      <w:proofErr w:type="spellStart"/>
       <w:r>
         <w:rPr>
           <w:rFonts w:ascii="Arial" w:hAnsi="Arial" w:cs="Arial"/>
@@ -12923,6 +13502,7 @@
         </w:rPr>
         <w:t>ObjectAny</w:t>
       </w:r>
+      <w:proofErr w:type="spellEnd"/>
       <w:r>
         <w:rPr>
           <w:rFonts w:ascii="Arial" w:hAnsi="Arial" w:cs="Arial" w:hint="cs"/>
@@ -12941,6 +13521,7 @@
         </w:rPr>
         <w:t xml:space="preserve"> </w:t>
       </w:r>
+      <w:proofErr w:type="spellStart"/>
       <w:r>
         <w:rPr>
           <w:rFonts w:ascii="Arial" w:hAnsi="Arial" w:cs="Arial"/>
@@ -12949,6 +13530,7 @@
         </w:rPr>
         <w:t>MapWrapperAny</w:t>
       </w:r>
+      <w:proofErr w:type="spellEnd"/>
       <w:r>
         <w:rPr>
           <w:rFonts w:ascii="Arial" w:hAnsi="Arial" w:cs="Arial" w:hint="cs"/>
@@ -12977,7 +13559,7 @@
         </w:rPr>
         <w:pict>
           <v:shape id="_x0000_s1114" type="#_x0000_t75" style="position:absolute;left:0;text-align:left;margin-left:-73.9pt;margin-top:5.5pt;width:254.9pt;height:198.55pt;z-index:251743232">
-            <v:imagedata r:id="rId32" o:title="A1" croptop="3485f"/>
+            <v:imagedata r:id="rId31" o:title="A1" croptop="3485f"/>
             <w10:wrap type="square"/>
           </v:shape>
         </w:pict>
@@ -12989,7 +13571,7 @@
         </w:rPr>
         <w:pict>
           <v:shape id="_x0000_s1113" type="#_x0000_t75" style="position:absolute;left:0;text-align:left;margin-left:214.2pt;margin-top:4.25pt;width:269.8pt;height:199.8pt;z-index:251741184">
-            <v:imagedata r:id="rId33" o:title="B" croptop="3655f"/>
+            <v:imagedata r:id="rId32" o:title="B" croptop="3655f"/>
             <w10:wrap type="square"/>
           </v:shape>
         </w:pict>
@@ -13099,7 +13681,7 @@
         </w:rPr>
         <w:pict>
           <v:shape id="_x0000_s1115" type="#_x0000_t75" style="position:absolute;left:0;text-align:left;margin-left:-6pt;margin-top:6.45pt;width:393.8pt;height:279.25pt;z-index:251745280">
-            <v:imagedata r:id="rId34" o:title="d"/>
+            <v:imagedata r:id="rId33" o:title="d"/>
             <w10:wrap type="square"/>
           </v:shape>
         </w:pict>
@@ -13262,6 +13844,7 @@
         </w:rPr>
         <w:t>תחילה נהפוך את לולאת ה</w:t>
       </w:r>
+      <w:proofErr w:type="spellStart"/>
       <w:r>
         <w:rPr>
           <w:rFonts w:ascii="Arial" w:hAnsi="Arial" w:cs="Arial"/>
@@ -13270,6 +13853,7 @@
         </w:rPr>
         <w:t>forEach</w:t>
       </w:r>
+      <w:proofErr w:type="spellEnd"/>
       <w:r>
         <w:rPr>
           <w:rFonts w:ascii="Arial" w:hAnsi="Arial" w:cs="Arial" w:hint="cs"/>
@@ -13348,6 +13932,7 @@
         </w:rPr>
         <w:t xml:space="preserve"> יחיד, לכן ניצור משתנה ערך מוחזר (</w:t>
       </w:r>
+      <w:proofErr w:type="spellStart"/>
       <w:r>
         <w:rPr>
           <w:rFonts w:ascii="Arial" w:hAnsi="Arial" w:cs="Arial"/>
@@ -13356,6 +13941,7 @@
         </w:rPr>
         <w:t>retVal</w:t>
       </w:r>
+      <w:proofErr w:type="spellEnd"/>
       <w:r>
         <w:rPr>
           <w:rFonts w:ascii="Arial" w:hAnsi="Arial" w:cs="Arial" w:hint="cs"/>
@@ -13435,6 +14021,7 @@
         </w:rPr>
         <w:t xml:space="preserve"> נבצע השמה לערך </w:t>
       </w:r>
+      <w:proofErr w:type="spellStart"/>
       <w:r>
         <w:rPr>
           <w:rFonts w:ascii="Arial" w:hAnsi="Arial" w:cs="Arial"/>
@@ -13443,6 +14030,7 @@
         </w:rPr>
         <w:t>retVal</w:t>
       </w:r>
+      <w:proofErr w:type="spellEnd"/>
       <w:r>
         <w:rPr>
           <w:rFonts w:ascii="Arial" w:hAnsi="Arial" w:cs="Arial" w:hint="cs"/>
@@ -13516,7 +14104,7 @@
                     <pic:cNvPicPr/>
                   </pic:nvPicPr>
                   <pic:blipFill>
-                    <a:blip r:embed="rId35"/>
+                    <a:blip r:embed="rId34"/>
                     <a:stretch>
                       <a:fillRect/>
                     </a:stretch>
@@ -13602,7 +14190,7 @@
                     </pic:cNvPicPr>
                   </pic:nvPicPr>
                   <pic:blipFill>
-                    <a:blip r:embed="rId36" cstate="print">
+                    <a:blip r:embed="rId35" cstate="print">
                       <a:extLst>
                         <a:ext uri="{28A0092B-C50C-407E-A947-70E740481C1C}">
                           <a14:useLocalDpi xmlns:a14="http://schemas.microsoft.com/office/drawing/2010/main" val="0"/>
@@ -13844,6 +14432,7 @@
                 <w:rtl/>
               </w:rPr>
             </w:pPr>
+            <w:proofErr w:type="spellStart"/>
             <w:r>
               <w:rPr>
                 <w:rFonts w:ascii="Arial" w:hAnsi="Arial" w:cs="Arial"/>
@@ -13852,6 +14441,7 @@
               </w:rPr>
               <w:t>Vars</w:t>
             </w:r>
+            <w:proofErr w:type="spellEnd"/>
           </w:p>
         </w:tc>
         <w:tc>
@@ -15859,7 +16449,27 @@
                 <w:sz w:val="18"/>
                 <w:szCs w:val="18"/>
               </w:rPr>
-              <w:t>{keys,idx}</w:t>
+              <w:t>{</w:t>
+            </w:r>
+            <w:proofErr w:type="spellStart"/>
+            <w:proofErr w:type="gramStart"/>
+            <w:r>
+              <w:rPr>
+                <w:rFonts w:ascii="Arial" w:hAnsi="Arial" w:cs="Arial"/>
+                <w:sz w:val="18"/>
+                <w:szCs w:val="18"/>
+              </w:rPr>
+              <w:t>keys,idx</w:t>
+            </w:r>
+            <w:proofErr w:type="spellEnd"/>
+            <w:proofErr w:type="gramEnd"/>
+            <w:r>
+              <w:rPr>
+                <w:rFonts w:ascii="Arial" w:hAnsi="Arial" w:cs="Arial"/>
+                <w:sz w:val="18"/>
+                <w:szCs w:val="18"/>
+              </w:rPr>
+              <w:t>}</w:t>
             </w:r>
           </w:p>
         </w:tc>
@@ -15939,7 +16549,27 @@
                 <w:sz w:val="18"/>
                 <w:szCs w:val="18"/>
               </w:rPr>
-              <w:t>{keys,idx}</w:t>
+              <w:t>{</w:t>
+            </w:r>
+            <w:proofErr w:type="spellStart"/>
+            <w:proofErr w:type="gramStart"/>
+            <w:r>
+              <w:rPr>
+                <w:rFonts w:ascii="Arial" w:hAnsi="Arial" w:cs="Arial"/>
+                <w:sz w:val="18"/>
+                <w:szCs w:val="18"/>
+              </w:rPr>
+              <w:t>keys,idx</w:t>
+            </w:r>
+            <w:proofErr w:type="spellEnd"/>
+            <w:proofErr w:type="gramEnd"/>
+            <w:r>
+              <w:rPr>
+                <w:rFonts w:ascii="Arial" w:hAnsi="Arial" w:cs="Arial"/>
+                <w:sz w:val="18"/>
+                <w:szCs w:val="18"/>
+              </w:rPr>
+              <w:t>}</w:t>
             </w:r>
           </w:p>
         </w:tc>
@@ -16019,7 +16649,27 @@
                 <w:sz w:val="18"/>
                 <w:szCs w:val="18"/>
               </w:rPr>
-              <w:t>{keys,idx}</w:t>
+              <w:t>{</w:t>
+            </w:r>
+            <w:proofErr w:type="spellStart"/>
+            <w:proofErr w:type="gramStart"/>
+            <w:r>
+              <w:rPr>
+                <w:rFonts w:ascii="Arial" w:hAnsi="Arial" w:cs="Arial"/>
+                <w:sz w:val="18"/>
+                <w:szCs w:val="18"/>
+              </w:rPr>
+              <w:t>keys,idx</w:t>
+            </w:r>
+            <w:proofErr w:type="spellEnd"/>
+            <w:proofErr w:type="gramEnd"/>
+            <w:r>
+              <w:rPr>
+                <w:rFonts w:ascii="Arial" w:hAnsi="Arial" w:cs="Arial"/>
+                <w:sz w:val="18"/>
+                <w:szCs w:val="18"/>
+              </w:rPr>
+              <w:t>}</w:t>
             </w:r>
           </w:p>
         </w:tc>
@@ -16099,7 +16749,27 @@
                 <w:sz w:val="18"/>
                 <w:szCs w:val="18"/>
               </w:rPr>
-              <w:t>{keys,idx}</w:t>
+              <w:t>{</w:t>
+            </w:r>
+            <w:proofErr w:type="spellStart"/>
+            <w:proofErr w:type="gramStart"/>
+            <w:r>
+              <w:rPr>
+                <w:rFonts w:ascii="Arial" w:hAnsi="Arial" w:cs="Arial"/>
+                <w:sz w:val="18"/>
+                <w:szCs w:val="18"/>
+              </w:rPr>
+              <w:t>keys,idx</w:t>
+            </w:r>
+            <w:proofErr w:type="spellEnd"/>
+            <w:proofErr w:type="gramEnd"/>
+            <w:r>
+              <w:rPr>
+                <w:rFonts w:ascii="Arial" w:hAnsi="Arial" w:cs="Arial"/>
+                <w:sz w:val="18"/>
+                <w:szCs w:val="18"/>
+              </w:rPr>
+              <w:t>}</w:t>
             </w:r>
           </w:p>
         </w:tc>
@@ -16179,7 +16849,27 @@
                 <w:sz w:val="18"/>
                 <w:szCs w:val="18"/>
               </w:rPr>
-              <w:t>{keys,idx}</w:t>
+              <w:t>{</w:t>
+            </w:r>
+            <w:proofErr w:type="spellStart"/>
+            <w:proofErr w:type="gramStart"/>
+            <w:r>
+              <w:rPr>
+                <w:rFonts w:ascii="Arial" w:hAnsi="Arial" w:cs="Arial"/>
+                <w:sz w:val="18"/>
+                <w:szCs w:val="18"/>
+              </w:rPr>
+              <w:t>keys,idx</w:t>
+            </w:r>
+            <w:proofErr w:type="spellEnd"/>
+            <w:proofErr w:type="gramEnd"/>
+            <w:r>
+              <w:rPr>
+                <w:rFonts w:ascii="Arial" w:hAnsi="Arial" w:cs="Arial"/>
+                <w:sz w:val="18"/>
+                <w:szCs w:val="18"/>
+              </w:rPr>
+              <w:t>}</w:t>
             </w:r>
           </w:p>
         </w:tc>
@@ -16261,6 +16951,7 @@
               </w:rPr>
               <w:t>{</w:t>
             </w:r>
+            <w:proofErr w:type="spellStart"/>
             <w:r>
               <w:rPr>
                 <w:rFonts w:ascii="Arial" w:hAnsi="Arial" w:cs="Arial"/>
@@ -16269,6 +16960,7 @@
               </w:rPr>
               <w:t>retVal</w:t>
             </w:r>
+            <w:proofErr w:type="spellEnd"/>
             <w:r>
               <w:rPr>
                 <w:rFonts w:ascii="Arial" w:hAnsi="Arial" w:cs="Arial"/>
@@ -16315,13 +17007,23 @@
                 <w:szCs w:val="18"/>
               </w:rPr>
             </w:pPr>
-            <w:r>
-              <w:rPr>
-                <w:rFonts w:ascii="Arial" w:hAnsi="Arial" w:cs="Arial"/>
-                <w:sz w:val="18"/>
-                <w:szCs w:val="18"/>
-              </w:rPr>
-              <w:t>1,Exit)</w:t>
+            <w:proofErr w:type="gramStart"/>
+            <w:r>
+              <w:rPr>
+                <w:rFonts w:ascii="Arial" w:hAnsi="Arial" w:cs="Arial"/>
+                <w:sz w:val="18"/>
+                <w:szCs w:val="18"/>
+              </w:rPr>
+              <w:t>1,Exit</w:t>
+            </w:r>
+            <w:proofErr w:type="gramEnd"/>
+            <w:r>
+              <w:rPr>
+                <w:rFonts w:ascii="Arial" w:hAnsi="Arial" w:cs="Arial"/>
+                <w:sz w:val="18"/>
+                <w:szCs w:val="18"/>
+              </w:rPr>
+              <w:t>)</w:t>
             </w:r>
             <w:r>
               <w:rPr>
@@ -16355,7 +17057,25 @@
                 <w:sz w:val="18"/>
                 <w:szCs w:val="18"/>
               </w:rPr>
-              <w:t>{retVal}</w:t>
+              <w:t>{</w:t>
+            </w:r>
+            <w:proofErr w:type="spellStart"/>
+            <w:r>
+              <w:rPr>
+                <w:rFonts w:ascii="Arial" w:hAnsi="Arial" w:cs="Arial"/>
+                <w:sz w:val="18"/>
+                <w:szCs w:val="18"/>
+              </w:rPr>
+              <w:t>retVal</w:t>
+            </w:r>
+            <w:proofErr w:type="spellEnd"/>
+            <w:r>
+              <w:rPr>
+                <w:rFonts w:ascii="Arial" w:hAnsi="Arial" w:cs="Arial"/>
+                <w:sz w:val="18"/>
+                <w:szCs w:val="18"/>
+              </w:rPr>
+              <w:t>}</w:t>
             </w:r>
           </w:p>
         </w:tc>
@@ -16395,13 +17115,23 @@
                 <w:szCs w:val="18"/>
               </w:rPr>
             </w:pPr>
-            <w:r>
-              <w:rPr>
-                <w:rFonts w:ascii="Arial" w:hAnsi="Arial" w:cs="Arial"/>
-                <w:sz w:val="18"/>
-                <w:szCs w:val="18"/>
-              </w:rPr>
-              <w:t>4,Exit)</w:t>
+            <w:proofErr w:type="gramStart"/>
+            <w:r>
+              <w:rPr>
+                <w:rFonts w:ascii="Arial" w:hAnsi="Arial" w:cs="Arial"/>
+                <w:sz w:val="18"/>
+                <w:szCs w:val="18"/>
+              </w:rPr>
+              <w:t>4,Exit</w:t>
+            </w:r>
+            <w:proofErr w:type="gramEnd"/>
+            <w:r>
+              <w:rPr>
+                <w:rFonts w:ascii="Arial" w:hAnsi="Arial" w:cs="Arial"/>
+                <w:sz w:val="18"/>
+                <w:szCs w:val="18"/>
+              </w:rPr>
+              <w:t>)</w:t>
             </w:r>
             <w:r>
               <w:rPr>
@@ -17539,7 +18269,25 @@
                 <w:sz w:val="18"/>
                 <w:szCs w:val="18"/>
               </w:rPr>
-              <w:t>{retVal}</w:t>
+              <w:t>{</w:t>
+            </w:r>
+            <w:proofErr w:type="spellStart"/>
+            <w:r>
+              <w:rPr>
+                <w:rFonts w:ascii="Arial" w:hAnsi="Arial" w:cs="Arial"/>
+                <w:sz w:val="18"/>
+                <w:szCs w:val="18"/>
+              </w:rPr>
+              <w:t>retVal</w:t>
+            </w:r>
+            <w:proofErr w:type="spellEnd"/>
+            <w:r>
+              <w:rPr>
+                <w:rFonts w:ascii="Arial" w:hAnsi="Arial" w:cs="Arial"/>
+                <w:sz w:val="18"/>
+                <w:szCs w:val="18"/>
+              </w:rPr>
+              <w:t>}</w:t>
             </w:r>
           </w:p>
         </w:tc>
@@ -17579,13 +18327,23 @@
                 <w:szCs w:val="18"/>
               </w:rPr>
             </w:pPr>
-            <w:r>
-              <w:rPr>
-                <w:rFonts w:ascii="Arial" w:hAnsi="Arial" w:cs="Arial"/>
-                <w:sz w:val="18"/>
-                <w:szCs w:val="18"/>
-              </w:rPr>
-              <w:t>16,Exit)</w:t>
+            <w:proofErr w:type="gramStart"/>
+            <w:r>
+              <w:rPr>
+                <w:rFonts w:ascii="Arial" w:hAnsi="Arial" w:cs="Arial"/>
+                <w:sz w:val="18"/>
+                <w:szCs w:val="18"/>
+              </w:rPr>
+              <w:t>16,Exit</w:t>
+            </w:r>
+            <w:proofErr w:type="gramEnd"/>
+            <w:r>
+              <w:rPr>
+                <w:rFonts w:ascii="Arial" w:hAnsi="Arial" w:cs="Arial"/>
+                <w:sz w:val="18"/>
+                <w:szCs w:val="18"/>
+              </w:rPr>
+              <w:t>)</w:t>
             </w:r>
             <w:r>
               <w:rPr>
@@ -17779,7 +18537,25 @@
                 <w:sz w:val="18"/>
                 <w:szCs w:val="18"/>
               </w:rPr>
-              <w:t>{retVal}</w:t>
+              <w:t>{</w:t>
+            </w:r>
+            <w:proofErr w:type="spellStart"/>
+            <w:r>
+              <w:rPr>
+                <w:rFonts w:ascii="Arial" w:hAnsi="Arial" w:cs="Arial"/>
+                <w:sz w:val="18"/>
+                <w:szCs w:val="18"/>
+              </w:rPr>
+              <w:t>retVal</w:t>
+            </w:r>
+            <w:proofErr w:type="spellEnd"/>
+            <w:r>
+              <w:rPr>
+                <w:rFonts w:ascii="Arial" w:hAnsi="Arial" w:cs="Arial"/>
+                <w:sz w:val="18"/>
+                <w:szCs w:val="18"/>
+              </w:rPr>
+              <w:t>}</w:t>
             </w:r>
           </w:p>
         </w:tc>
@@ -17819,13 +18595,23 @@
                 <w:szCs w:val="18"/>
               </w:rPr>
             </w:pPr>
-            <w:r>
-              <w:rPr>
-                <w:rFonts w:ascii="Arial" w:hAnsi="Arial" w:cs="Arial"/>
-                <w:sz w:val="18"/>
-                <w:szCs w:val="18"/>
-              </w:rPr>
-              <w:t>20,Exit)</w:t>
+            <w:proofErr w:type="gramStart"/>
+            <w:r>
+              <w:rPr>
+                <w:rFonts w:ascii="Arial" w:hAnsi="Arial" w:cs="Arial"/>
+                <w:sz w:val="18"/>
+                <w:szCs w:val="18"/>
+              </w:rPr>
+              <w:t>20,Exit</w:t>
+            </w:r>
+            <w:proofErr w:type="gramEnd"/>
+            <w:r>
+              <w:rPr>
+                <w:rFonts w:ascii="Arial" w:hAnsi="Arial" w:cs="Arial"/>
+                <w:sz w:val="18"/>
+                <w:szCs w:val="18"/>
+              </w:rPr>
+              <w:t>)</w:t>
             </w:r>
             <w:r>
               <w:rPr>
@@ -17859,7 +18645,25 @@
                 <w:sz w:val="18"/>
                 <w:szCs w:val="18"/>
               </w:rPr>
-              <w:t>{retVal}</w:t>
+              <w:t>{</w:t>
+            </w:r>
+            <w:proofErr w:type="spellStart"/>
+            <w:r>
+              <w:rPr>
+                <w:rFonts w:ascii="Arial" w:hAnsi="Arial" w:cs="Arial"/>
+                <w:sz w:val="18"/>
+                <w:szCs w:val="18"/>
+              </w:rPr>
+              <w:t>retVal</w:t>
+            </w:r>
+            <w:proofErr w:type="spellEnd"/>
+            <w:r>
+              <w:rPr>
+                <w:rFonts w:ascii="Arial" w:hAnsi="Arial" w:cs="Arial"/>
+                <w:sz w:val="18"/>
+                <w:szCs w:val="18"/>
+              </w:rPr>
+              <w:t>}</w:t>
             </w:r>
           </w:p>
         </w:tc>
@@ -17899,13 +18703,23 @@
                 <w:szCs w:val="18"/>
               </w:rPr>
             </w:pPr>
-            <w:r>
-              <w:rPr>
-                <w:rFonts w:ascii="Arial" w:hAnsi="Arial" w:cs="Arial"/>
-                <w:sz w:val="18"/>
-                <w:szCs w:val="18"/>
-              </w:rPr>
-              <w:t>22,Exit)</w:t>
+            <w:proofErr w:type="gramStart"/>
+            <w:r>
+              <w:rPr>
+                <w:rFonts w:ascii="Arial" w:hAnsi="Arial" w:cs="Arial"/>
+                <w:sz w:val="18"/>
+                <w:szCs w:val="18"/>
+              </w:rPr>
+              <w:t>22,Exit</w:t>
+            </w:r>
+            <w:proofErr w:type="gramEnd"/>
+            <w:r>
+              <w:rPr>
+                <w:rFonts w:ascii="Arial" w:hAnsi="Arial" w:cs="Arial"/>
+                <w:sz w:val="18"/>
+                <w:szCs w:val="18"/>
+              </w:rPr>
+              <w:t>)</w:t>
             </w:r>
             <w:r>
               <w:rPr>
@@ -17939,6 +18753,16 @@
         </w:rPr>
         <w:br w:type="textWrapping" w:clear="all"/>
       </w:r>
+    </w:p>
+    <w:p>
+      <w:pPr>
+        <w:rPr>
+          <w:rFonts w:ascii="Arial" w:hAnsi="Arial" w:cs="Arial"/>
+          <w:sz w:val="28"/>
+          <w:szCs w:val="28"/>
+          <w:rtl/>
+        </w:rPr>
+      </w:pPr>
     </w:p>
     <w:p>
       <w:pPr>
@@ -18091,6 +18915,24 @@
           <w:rtl/>
         </w:rPr>
         <w:t>}</w:t>
+      </w:r>
+      <w:r>
+        <w:rPr>
+          <w:rFonts w:ascii="Arial" w:hAnsi="Arial" w:cs="Arial"/>
+          <w:sz w:val="28"/>
+          <w:szCs w:val="28"/>
+          <w:rtl/>
+        </w:rPr>
+        <w:br/>
+      </w:r>
+      <w:r>
+        <w:rPr>
+          <w:rFonts w:ascii="Arial" w:hAnsi="Arial" w:cs="Arial"/>
+          <w:sz w:val="28"/>
+          <w:szCs w:val="28"/>
+          <w:rtl/>
+        </w:rPr>
+        <w:br/>
       </w:r>
     </w:p>
     <w:tbl>
@@ -18382,7 +19224,7 @@
             <w:pPr>
               <w:jc w:val="center"/>
               <w:rPr>
-                <w:rFonts w:ascii="Arial" w:hAnsi="Arial" w:cs="Arial" w:hint="cs"/>
+                <w:rFonts w:ascii="Arial" w:hAnsi="Arial" w:cs="Arial"/>
                 <w:sz w:val="18"/>
                 <w:szCs w:val="18"/>
                 <w:rtl/>
@@ -18484,15 +19326,7 @@
                 <w:sz w:val="18"/>
                 <w:szCs w:val="18"/>
               </w:rPr>
-              <w:t>(10,14</w:t>
-            </w:r>
-            <w:r>
-              <w:rPr>
-                <w:rFonts w:ascii="Arial" w:hAnsi="Arial" w:cs="Arial"/>
-                <w:sz w:val="18"/>
-                <w:szCs w:val="18"/>
-              </w:rPr>
-              <w:t>)</w:t>
+              <w:t>(10,15)</w:t>
             </w:r>
           </w:p>
         </w:tc>
@@ -18504,7 +19338,7 @@
             <w:pPr>
               <w:jc w:val="center"/>
               <w:rPr>
-                <w:rFonts w:ascii="Arial" w:hAnsi="Arial" w:cs="Arial" w:hint="cs"/>
+                <w:rFonts w:ascii="Arial" w:hAnsi="Arial" w:cs="Arial"/>
                 <w:sz w:val="18"/>
                 <w:szCs w:val="18"/>
                 <w:rtl/>
@@ -18538,7 +19372,7 @@
             <w:pPr>
               <w:jc w:val="center"/>
               <w:rPr>
-                <w:rFonts w:ascii="Arial" w:hAnsi="Arial" w:cs="Arial" w:hint="cs"/>
+                <w:rFonts w:ascii="Arial" w:hAnsi="Arial" w:cs="Arial"/>
                 <w:sz w:val="18"/>
                 <w:szCs w:val="18"/>
                 <w:rtl/>
@@ -18570,7 +19404,7 @@
             <w:pPr>
               <w:jc w:val="center"/>
               <w:rPr>
-                <w:rFonts w:ascii="Arial" w:hAnsi="Arial" w:cs="Arial" w:hint="cs"/>
+                <w:rFonts w:ascii="Arial" w:hAnsi="Arial" w:cs="Arial"/>
                 <w:sz w:val="18"/>
                 <w:szCs w:val="18"/>
                 <w:rtl/>
@@ -18582,15 +19416,7 @@
                 <w:sz w:val="18"/>
                 <w:szCs w:val="18"/>
               </w:rPr>
-              <w:t>(6,</w:t>
-            </w:r>
-            <w:r>
-              <w:rPr>
-                <w:rFonts w:ascii="Arial" w:hAnsi="Arial" w:cs="Arial"/>
-                <w:sz w:val="18"/>
-                <w:szCs w:val="18"/>
-              </w:rPr>
-              <w:t>13</w:t>
+              <w:t>(6,13</w:t>
             </w:r>
             <w:r>
               <w:rPr>
@@ -18612,7 +19438,7 @@
             <w:pPr>
               <w:jc w:val="center"/>
               <w:rPr>
-                <w:rFonts w:ascii="Arial" w:hAnsi="Arial" w:cs="Arial" w:hint="cs"/>
+                <w:rFonts w:ascii="Arial" w:hAnsi="Arial" w:cs="Arial"/>
                 <w:sz w:val="18"/>
                 <w:szCs w:val="18"/>
                 <w:rtl/>
@@ -18644,7 +19470,7 @@
             <w:pPr>
               <w:jc w:val="center"/>
               <w:rPr>
-                <w:rFonts w:ascii="Arial" w:hAnsi="Arial" w:cs="Arial" w:hint="cs"/>
+                <w:rFonts w:ascii="Arial" w:hAnsi="Arial" w:cs="Arial"/>
                 <w:sz w:val="18"/>
                 <w:szCs w:val="18"/>
                 <w:rtl/>
@@ -18656,15 +19482,7 @@
                 <w:sz w:val="18"/>
                 <w:szCs w:val="18"/>
               </w:rPr>
-              <w:t>(6,</w:t>
-            </w:r>
-            <w:r>
-              <w:rPr>
-                <w:rFonts w:ascii="Arial" w:hAnsi="Arial" w:cs="Arial"/>
-                <w:sz w:val="18"/>
-                <w:szCs w:val="18"/>
-              </w:rPr>
-              <w:t>15</w:t>
+              <w:t>(6,15</w:t>
             </w:r>
             <w:r>
               <w:rPr>
@@ -18686,7 +19504,7 @@
             <w:pPr>
               <w:jc w:val="center"/>
               <w:rPr>
-                <w:rFonts w:ascii="Arial" w:hAnsi="Arial" w:cs="Arial" w:hint="cs"/>
+                <w:rFonts w:ascii="Arial" w:hAnsi="Arial" w:cs="Arial"/>
                 <w:sz w:val="18"/>
                 <w:szCs w:val="18"/>
                 <w:rtl/>
@@ -18718,7 +19536,7 @@
             <w:pPr>
               <w:jc w:val="center"/>
               <w:rPr>
-                <w:rFonts w:ascii="Arial" w:hAnsi="Arial" w:cs="Arial" w:hint="cs"/>
+                <w:rFonts w:ascii="Arial" w:hAnsi="Arial" w:cs="Arial"/>
                 <w:sz w:val="18"/>
                 <w:szCs w:val="18"/>
                 <w:rtl/>
@@ -18730,15 +19548,7 @@
                 <w:sz w:val="18"/>
                 <w:szCs w:val="18"/>
               </w:rPr>
-              <w:t>(6,</w:t>
-            </w:r>
-            <w:r>
-              <w:rPr>
-                <w:rFonts w:ascii="Arial" w:hAnsi="Arial" w:cs="Arial"/>
-                <w:sz w:val="18"/>
-                <w:szCs w:val="18"/>
-              </w:rPr>
-              <w:t>16</w:t>
+              <w:t>(6,16</w:t>
             </w:r>
             <w:r>
               <w:rPr>
@@ -18760,7 +19570,7 @@
             <w:pPr>
               <w:jc w:val="center"/>
               <w:rPr>
-                <w:rFonts w:ascii="Arial" w:hAnsi="Arial" w:cs="Arial" w:hint="cs"/>
+                <w:rFonts w:ascii="Arial" w:hAnsi="Arial" w:cs="Arial"/>
                 <w:sz w:val="18"/>
                 <w:szCs w:val="18"/>
                 <w:rtl/>
@@ -18792,7 +19602,7 @@
             <w:pPr>
               <w:jc w:val="center"/>
               <w:rPr>
-                <w:rFonts w:ascii="Arial" w:hAnsi="Arial" w:cs="Arial" w:hint="cs"/>
+                <w:rFonts w:ascii="Arial" w:hAnsi="Arial" w:cs="Arial"/>
                 <w:sz w:val="18"/>
                 <w:szCs w:val="18"/>
                 <w:rtl/>
@@ -18804,15 +19614,7 @@
                 <w:sz w:val="18"/>
                 <w:szCs w:val="18"/>
               </w:rPr>
-              <w:t>(6,</w:t>
-            </w:r>
-            <w:r>
-              <w:rPr>
-                <w:rFonts w:ascii="Arial" w:hAnsi="Arial" w:cs="Arial"/>
-                <w:sz w:val="18"/>
-                <w:szCs w:val="18"/>
-              </w:rPr>
-              <w:t>17</w:t>
+              <w:t>(6,17</w:t>
             </w:r>
             <w:r>
               <w:rPr>
@@ -18834,7 +19636,7 @@
             <w:pPr>
               <w:jc w:val="center"/>
               <w:rPr>
-                <w:rFonts w:ascii="Arial" w:hAnsi="Arial" w:cs="Arial" w:hint="cs"/>
+                <w:rFonts w:ascii="Arial" w:hAnsi="Arial" w:cs="Arial"/>
                 <w:sz w:val="18"/>
                 <w:szCs w:val="18"/>
                 <w:rtl/>
@@ -18866,7 +19668,7 @@
             <w:pPr>
               <w:jc w:val="center"/>
               <w:rPr>
-                <w:rFonts w:ascii="Arial" w:hAnsi="Arial" w:cs="Arial" w:hint="cs"/>
+                <w:rFonts w:ascii="Arial" w:hAnsi="Arial" w:cs="Arial"/>
                 <w:sz w:val="18"/>
                 <w:szCs w:val="18"/>
                 <w:rtl/>
@@ -18878,15 +19680,7 @@
                 <w:sz w:val="18"/>
                 <w:szCs w:val="18"/>
               </w:rPr>
-              <w:t>(6,</w:t>
-            </w:r>
-            <w:r>
-              <w:rPr>
-                <w:rFonts w:ascii="Arial" w:hAnsi="Arial" w:cs="Arial"/>
-                <w:sz w:val="18"/>
-                <w:szCs w:val="18"/>
-              </w:rPr>
-              <w:t>18</w:t>
+              <w:t>(6,18</w:t>
             </w:r>
             <w:r>
               <w:rPr>
@@ -18908,7 +19702,7 @@
             <w:pPr>
               <w:jc w:val="center"/>
               <w:rPr>
-                <w:rFonts w:ascii="Arial" w:hAnsi="Arial" w:cs="Arial" w:hint="cs"/>
+                <w:rFonts w:ascii="Arial" w:hAnsi="Arial" w:cs="Arial"/>
                 <w:sz w:val="18"/>
                 <w:szCs w:val="18"/>
                 <w:rtl/>
@@ -18940,7 +19734,7 @@
             <w:pPr>
               <w:jc w:val="center"/>
               <w:rPr>
-                <w:rFonts w:ascii="Arial" w:hAnsi="Arial" w:cs="Arial" w:hint="cs"/>
+                <w:rFonts w:ascii="Arial" w:hAnsi="Arial" w:cs="Arial"/>
                 <w:sz w:val="18"/>
                 <w:szCs w:val="18"/>
                 <w:rtl/>
@@ -18952,15 +19746,7 @@
                 <w:sz w:val="18"/>
                 <w:szCs w:val="18"/>
               </w:rPr>
-              <w:t>(6,</w:t>
-            </w:r>
-            <w:r>
-              <w:rPr>
-                <w:rFonts w:ascii="Arial" w:hAnsi="Arial" w:cs="Arial"/>
-                <w:sz w:val="18"/>
-                <w:szCs w:val="18"/>
-              </w:rPr>
-              <w:t>20</w:t>
+              <w:t>(6,20</w:t>
             </w:r>
             <w:r>
               <w:rPr>
@@ -18982,7 +19768,7 @@
             <w:pPr>
               <w:jc w:val="center"/>
               <w:rPr>
-                <w:rFonts w:ascii="Arial" w:hAnsi="Arial" w:cs="Arial" w:hint="cs"/>
+                <w:rFonts w:ascii="Arial" w:hAnsi="Arial" w:cs="Arial"/>
                 <w:sz w:val="18"/>
                 <w:szCs w:val="18"/>
                 <w:rtl/>
@@ -19014,7 +19800,7 @@
             <w:pPr>
               <w:jc w:val="center"/>
               <w:rPr>
-                <w:rFonts w:ascii="Arial" w:hAnsi="Arial" w:cs="Arial" w:hint="cs"/>
+                <w:rFonts w:ascii="Arial" w:hAnsi="Arial" w:cs="Arial"/>
                 <w:sz w:val="18"/>
                 <w:szCs w:val="18"/>
                 <w:rtl/>
@@ -19026,15 +19812,7 @@
                 <w:sz w:val="18"/>
                 <w:szCs w:val="18"/>
               </w:rPr>
-              <w:t>(6,</w:t>
-            </w:r>
-            <w:r>
-              <w:rPr>
-                <w:rFonts w:ascii="Arial" w:hAnsi="Arial" w:cs="Arial"/>
-                <w:sz w:val="18"/>
-                <w:szCs w:val="18"/>
-              </w:rPr>
-              <w:t>21</w:t>
+              <w:t>(6,21</w:t>
             </w:r>
             <w:r>
               <w:rPr>
@@ -19056,7 +19834,7 @@
             <w:pPr>
               <w:jc w:val="center"/>
               <w:rPr>
-                <w:rFonts w:ascii="Arial" w:hAnsi="Arial" w:cs="Arial" w:hint="cs"/>
+                <w:rFonts w:ascii="Arial" w:hAnsi="Arial" w:cs="Arial"/>
                 <w:sz w:val="18"/>
                 <w:szCs w:val="18"/>
                 <w:rtl/>
@@ -19080,7 +19858,7 @@
             <w:pPr>
               <w:jc w:val="center"/>
               <w:rPr>
-                <w:rFonts w:ascii="Arial" w:hAnsi="Arial" w:cs="Arial" w:hint="cs"/>
+                <w:rFonts w:ascii="Arial" w:hAnsi="Arial" w:cs="Arial"/>
                 <w:sz w:val="18"/>
                 <w:szCs w:val="18"/>
                 <w:rtl/>
@@ -19092,15 +19870,7 @@
                 <w:sz w:val="18"/>
                 <w:szCs w:val="18"/>
               </w:rPr>
-              <w:t>(6,</w:t>
-            </w:r>
-            <w:r>
-              <w:rPr>
-                <w:rFonts w:ascii="Arial" w:hAnsi="Arial" w:cs="Arial"/>
-                <w:sz w:val="18"/>
-                <w:szCs w:val="18"/>
-              </w:rPr>
-              <w:t>22</w:t>
+              <w:t>(6,22</w:t>
             </w:r>
             <w:r>
               <w:rPr>
@@ -19122,7 +19892,7 @@
             <w:pPr>
               <w:jc w:val="center"/>
               <w:rPr>
-                <w:rFonts w:ascii="Arial" w:hAnsi="Arial" w:cs="Arial" w:hint="cs"/>
+                <w:rFonts w:ascii="Arial" w:hAnsi="Arial" w:cs="Arial"/>
                 <w:sz w:val="18"/>
                 <w:szCs w:val="18"/>
                 <w:rtl/>
@@ -19134,23 +19904,7 @@
                 <w:sz w:val="18"/>
                 <w:szCs w:val="18"/>
               </w:rPr>
-              <w:t>(18,</w:t>
-            </w:r>
-            <w:r>
-              <w:rPr>
-                <w:rFonts w:ascii="Arial" w:hAnsi="Arial" w:cs="Arial"/>
-                <w:sz w:val="18"/>
-                <w:szCs w:val="18"/>
-              </w:rPr>
-              <w:t>23</w:t>
-            </w:r>
-            <w:r>
-              <w:rPr>
-                <w:rFonts w:ascii="Arial" w:hAnsi="Arial" w:cs="Arial"/>
-                <w:sz w:val="18"/>
-                <w:szCs w:val="18"/>
-              </w:rPr>
-              <w:t>)</w:t>
+              <w:t>(18,23)</w:t>
             </w:r>
           </w:p>
         </w:tc>
@@ -19162,7 +19916,7 @@
             <w:pPr>
               <w:jc w:val="center"/>
               <w:rPr>
-                <w:rFonts w:ascii="Arial" w:hAnsi="Arial" w:cs="Arial" w:hint="cs"/>
+                <w:rFonts w:ascii="Arial" w:hAnsi="Arial" w:cs="Arial"/>
                 <w:sz w:val="18"/>
                 <w:szCs w:val="18"/>
                 <w:rtl/>
@@ -19174,15 +19928,7 @@
                 <w:sz w:val="18"/>
                 <w:szCs w:val="18"/>
               </w:rPr>
-              <w:t>(6,</w:t>
-            </w:r>
-            <w:r>
-              <w:rPr>
-                <w:rFonts w:ascii="Arial" w:hAnsi="Arial" w:cs="Arial"/>
-                <w:sz w:val="18"/>
-                <w:szCs w:val="18"/>
-              </w:rPr>
-              <w:t>23)</w:t>
+              <w:t>(6,23)</w:t>
             </w:r>
           </w:p>
         </w:tc>
@@ -19199,6 +19945,7 @@
                 <w:rFonts w:ascii="Arial" w:hAnsi="Arial" w:cs="Arial"/>
                 <w:sz w:val="18"/>
                 <w:szCs w:val="18"/>
+                <w:rtl/>
               </w:rPr>
             </w:pPr>
           </w:p>
@@ -19211,7 +19958,7 @@
             <w:pPr>
               <w:jc w:val="center"/>
               <w:rPr>
-                <w:rFonts w:ascii="Arial" w:hAnsi="Arial" w:cs="Arial" w:hint="cs"/>
+                <w:rFonts w:ascii="Arial" w:hAnsi="Arial" w:cs="Arial"/>
                 <w:sz w:val="18"/>
                 <w:szCs w:val="18"/>
               </w:rPr>
@@ -19333,7 +20080,7 @@
     <w:p>
       <w:pPr>
         <w:rPr>
-          <w:rFonts w:ascii="Arial" w:hAnsi="Arial" w:cs="Arial" w:hint="cs"/>
+          <w:rFonts w:ascii="Arial" w:hAnsi="Arial" w:cs="Arial"/>
           <w:sz w:val="28"/>
           <w:szCs w:val="28"/>
           <w:rtl/>
@@ -19497,7 +20244,15 @@
             <w:sz w:val="28"/>
             <w:szCs w:val="28"/>
           </w:rPr>
-          <m:t>M = {</m:t>
+          <m:t>M = {1,2,3,4</m:t>
+        </m:r>
+        <m:r>
+          <w:rPr>
+            <w:rFonts w:ascii="Cambria Math" w:hAnsi="Cambria Math" w:cs="Arial"/>
+            <w:sz w:val="28"/>
+            <w:szCs w:val="28"/>
+          </w:rPr>
+          <m:t>,5</m:t>
         </m:r>
         <m:r>
           <m:rPr>
@@ -19508,18 +20263,7 @@
             <w:sz w:val="28"/>
             <w:szCs w:val="28"/>
           </w:rPr>
-          <m:t>1,2,3,4,6,7,9,10,11,12,13,14,15,16,17</m:t>
-        </m:r>
-        <m:r>
-          <m:rPr>
-            <m:sty m:val="p"/>
-          </m:rPr>
-          <w:rPr>
-            <w:rFonts w:ascii="Cambria Math" w:hAnsi="Cambria Math" w:cs="Arial"/>
-            <w:sz w:val="28"/>
-            <w:szCs w:val="28"/>
-          </w:rPr>
-          <m:t>}</m:t>
+          <m:t>,6,7,9,10,11,12,13,14,15,16,17}</m:t>
         </m:r>
       </m:oMath>
       <w:r>
@@ -19535,7 +20279,7 @@
     <w:p>
       <w:pPr>
         <w:rPr>
-          <w:rFonts w:ascii="Arial" w:hAnsi="Arial" w:cs="Arial" w:hint="cs"/>
+          <w:rFonts w:ascii="Arial" w:hAnsi="Arial" w:cs="Arial"/>
           <w:sz w:val="28"/>
           <w:szCs w:val="28"/>
           <w:rtl/>
@@ -19670,7 +20414,122 @@
               <w:sz w:val="28"/>
               <w:szCs w:val="28"/>
             </w:rPr>
-            <m:t>M-Reachable</m:t>
+            <m:t>M-Reachable={M∪{8,18,20,21,22,23}}</m:t>
+          </m:r>
+        </m:oMath>
+      </m:oMathPara>
+    </w:p>
+    <w:p>
+      <w:pPr>
+        <w:rPr>
+          <w:rFonts w:ascii="Arial" w:hAnsi="Arial" w:cs="Arial" w:hint="cs"/>
+          <w:sz w:val="28"/>
+          <w:szCs w:val="28"/>
+          <w:rtl/>
+        </w:rPr>
+      </w:pPr>
+      <w:r>
+        <w:rPr>
+          <w:rFonts w:ascii="Arial" w:hAnsi="Arial" w:cs="Arial" w:hint="cs"/>
+          <w:sz w:val="28"/>
+          <w:szCs w:val="28"/>
+          <w:rtl/>
+        </w:rPr>
+        <w:t>נחשב את קודקודי ה</w:t>
+      </w:r>
+      <w:r>
+        <w:rPr>
+          <w:rFonts w:ascii="Arial" w:hAnsi="Arial" w:cs="Arial"/>
+          <w:sz w:val="28"/>
+          <w:szCs w:val="28"/>
+        </w:rPr>
+        <w:t>Before</w:t>
+      </w:r>
+      <w:r>
+        <w:rPr>
+          <w:rFonts w:ascii="Arial" w:hAnsi="Arial" w:cs="Arial" w:hint="cs"/>
+          <w:sz w:val="28"/>
+          <w:szCs w:val="28"/>
+          <w:rtl/>
+        </w:rPr>
+        <w:t xml:space="preserve"> בעזרת האלגוריתם:</w:t>
+      </w:r>
+      <w:r>
+        <w:rPr>
+          <w:rFonts w:ascii="Arial" w:hAnsi="Arial" w:cs="Arial"/>
+          <w:sz w:val="28"/>
+          <w:szCs w:val="28"/>
+          <w:rtl/>
+        </w:rPr>
+        <w:br/>
+      </w:r>
+      <m:oMathPara>
+        <m:oMath>
+          <m:r>
+            <w:rPr>
+              <w:rFonts w:ascii="Cambria Math" w:hAnsi="Cambria Math" w:cs="Arial"/>
+              <w:sz w:val="28"/>
+              <w:szCs w:val="28"/>
+            </w:rPr>
+            <m:t>before=Reaching-M\M-Reachable=∅</m:t>
+          </m:r>
+        </m:oMath>
+      </m:oMathPara>
+    </w:p>
+    <w:p>
+      <w:pPr>
+        <w:rPr>
+          <w:rFonts w:ascii="Arial" w:hAnsi="Arial" w:cs="Arial" w:hint="cs"/>
+          <w:sz w:val="28"/>
+          <w:szCs w:val="28"/>
+          <w:rtl/>
+        </w:rPr>
+      </w:pPr>
+      <w:r>
+        <w:rPr>
+          <w:rFonts w:ascii="Arial" w:hAnsi="Arial" w:cs="Arial" w:hint="cs"/>
+          <w:sz w:val="28"/>
+          <w:szCs w:val="28"/>
+          <w:rtl/>
+        </w:rPr>
+        <w:t>נחשב את קודקודי ה</w:t>
+      </w:r>
+      <w:r>
+        <w:rPr>
+          <w:rFonts w:ascii="Arial" w:hAnsi="Arial" w:cs="Arial"/>
+          <w:sz w:val="28"/>
+          <w:szCs w:val="28"/>
+        </w:rPr>
+        <w:t>After</w:t>
+      </w:r>
+      <w:r>
+        <w:rPr>
+          <w:rFonts w:ascii="Arial" w:hAnsi="Arial" w:cs="Arial" w:hint="cs"/>
+          <w:sz w:val="28"/>
+          <w:szCs w:val="28"/>
+          <w:rtl/>
+        </w:rPr>
+        <w:t xml:space="preserve"> בעזרת האלגוריתם:</w:t>
+      </w:r>
+    </w:p>
+    <w:p>
+      <w:pPr>
+        <w:rPr>
+          <w:rFonts w:ascii="Arial" w:hAnsi="Arial" w:cs="Arial" w:hint="cs"/>
+          <w:sz w:val="28"/>
+          <w:szCs w:val="28"/>
+          <w:rtl/>
+        </w:rPr>
+      </w:pPr>
+      <m:oMathPara>
+        <m:oMath>
+          <m:r>
+            <w:rPr>
+              <w:rFonts w:ascii="Cambria Math" w:hAnsi="Cambria Math" w:cs="Arial"/>
+              <w:sz w:val="28"/>
+              <w:szCs w:val="28"/>
+            </w:rPr>
+            <m:t>after</m:t>
           </m:r>
           <m:r>
             <w:rPr>
@@ -19686,33 +20545,7 @@
               <w:sz w:val="28"/>
               <w:szCs w:val="28"/>
             </w:rPr>
-            <m:t>{M∪</m:t>
-          </m:r>
-          <m:r>
-            <w:rPr>
-              <w:rFonts w:ascii="Cambria Math" w:hAnsi="Cambria Math" w:cs="Arial"/>
-              <w:sz w:val="28"/>
-              <w:szCs w:val="28"/>
-            </w:rPr>
-            <m:t>{8,18,20,21,22,23</m:t>
-          </m:r>
-          <w:bookmarkStart w:id="0" w:name="_GoBack"/>
-          <w:bookmarkEnd w:id="0"/>
-          <m:r>
-            <w:rPr>
-              <w:rFonts w:ascii="Cambria Math" w:hAnsi="Cambria Math" w:cs="Arial"/>
-              <w:sz w:val="28"/>
-              <w:szCs w:val="28"/>
-            </w:rPr>
-            <m:t>}</m:t>
-          </m:r>
-          <m:r>
-            <w:rPr>
-              <w:rFonts w:ascii="Cambria Math" w:hAnsi="Cambria Math" w:cs="Arial"/>
-              <w:sz w:val="28"/>
-              <w:szCs w:val="28"/>
-            </w:rPr>
-            <m:t>}</m:t>
+            <m:t>M-Reachable\Reaching-M={8,18,20,21,22,23}</m:t>
           </m:r>
         </m:oMath>
       </m:oMathPara>
@@ -19720,20 +20553,39 @@
     <w:p>
       <w:pPr>
         <w:rPr>
-          <w:rFonts w:ascii="Arial" w:hAnsi="Arial" w:cs="Arial" w:hint="cs"/>
-          <w:sz w:val="28"/>
-          <w:szCs w:val="28"/>
-          <w:rtl/>
-        </w:rPr>
-      </w:pPr>
-      <w:r>
-        <w:rPr>
-          <w:rFonts w:ascii="Arial" w:hAnsi="Arial" w:cs="Arial" w:hint="cs"/>
-          <w:sz w:val="28"/>
-          <w:szCs w:val="28"/>
-          <w:rtl/>
-        </w:rPr>
-        <w:t xml:space="preserve">----- ביצוע </w:t>
+          <w:rFonts w:ascii="Arial" w:hAnsi="Arial" w:cs="Arial"/>
+          <w:sz w:val="28"/>
+          <w:szCs w:val="28"/>
+          <w:rtl/>
+        </w:rPr>
+      </w:pPr>
+      <w:r>
+        <w:rPr>
+          <w:rFonts w:ascii="Arial" w:hAnsi="Arial" w:cs="Arial" w:hint="cs"/>
+          <w:sz w:val="28"/>
+          <w:szCs w:val="28"/>
+          <w:rtl/>
+        </w:rPr>
+        <w:t>----- חסכנו כאן קוד כי זה בתכלס שכפול זהה במקום אחר ----</w:t>
+      </w:r>
+    </w:p>
+    <w:p>
+      <w:pPr>
+        <w:rPr>
+          <w:rFonts w:ascii="Arial" w:hAnsi="Arial" w:cs="Arial"/>
+          <w:sz w:val="28"/>
+          <w:szCs w:val="28"/>
+          <w:rtl/>
+        </w:rPr>
+      </w:pPr>
+      <w:r>
+        <w:rPr>
+          <w:rFonts w:ascii="Arial" w:hAnsi="Arial" w:cs="Arial" w:hint="cs"/>
+          <w:sz w:val="28"/>
+          <w:szCs w:val="28"/>
+          <w:rtl/>
+        </w:rPr>
+        <w:t xml:space="preserve">---- ביצוע </w:t>
       </w:r>
       <w:r>
         <w:rPr>
@@ -19758,45 +20610,16 @@
           <w:sz w:val="28"/>
           <w:szCs w:val="28"/>
         </w:rPr>
-        <w:t>marked</w:t>
-      </w:r>
-      <w:r>
-        <w:rPr>
-          <w:rFonts w:ascii="Arial" w:hAnsi="Arial" w:cs="Arial" w:hint="cs"/>
-          <w:sz w:val="28"/>
-          <w:szCs w:val="28"/>
-          <w:rtl/>
-        </w:rPr>
-        <w:t xml:space="preserve"> ----- </w:t>
-      </w:r>
-    </w:p>
-    <w:p>
-      <w:pPr>
-        <w:rPr>
-          <w:rFonts w:ascii="Arial" w:hAnsi="Arial" w:cs="Arial"/>
-          <w:sz w:val="28"/>
-          <w:szCs w:val="28"/>
-          <w:rtl/>
-        </w:rPr>
-      </w:pPr>
-    </w:p>
-    <w:p>
-      <w:pPr>
-        <w:rPr>
-          <w:rFonts w:ascii="Arial" w:hAnsi="Arial" w:cs="Arial"/>
-          <w:sz w:val="28"/>
-          <w:szCs w:val="28"/>
-          <w:rtl/>
-        </w:rPr>
-      </w:pPr>
-      <w:r>
-        <w:rPr>
-          <w:rFonts w:ascii="Arial" w:hAnsi="Arial" w:cs="Arial" w:hint="cs"/>
-          <w:sz w:val="28"/>
-          <w:szCs w:val="28"/>
-          <w:rtl/>
-        </w:rPr>
-        <w:t>----- חסכנו כאן קוד כי זה בתכלס שכפול זהה במקום אחר ----</w:t>
+        <w:t>before</w:t>
+      </w:r>
+      <w:r>
+        <w:rPr>
+          <w:rFonts w:ascii="Arial" w:hAnsi="Arial" w:cs="Arial" w:hint="cs"/>
+          <w:sz w:val="28"/>
+          <w:szCs w:val="28"/>
+          <w:rtl/>
+        </w:rPr>
+        <w:t xml:space="preserve"> ---</w:t>
       </w:r>
     </w:p>
     <w:p>
@@ -19823,7 +20646,7 @@
           <w:sz w:val="28"/>
           <w:szCs w:val="28"/>
         </w:rPr>
-        <w:t>Extract Method</w:t>
+        <w:t xml:space="preserve">Extract Method </w:t>
       </w:r>
       <w:r>
         <w:rPr>
@@ -19840,59 +20663,6 @@
           <w:sz w:val="28"/>
           <w:szCs w:val="28"/>
         </w:rPr>
-        <w:t>before</w:t>
-      </w:r>
-      <w:r>
-        <w:rPr>
-          <w:rFonts w:ascii="Arial" w:hAnsi="Arial" w:cs="Arial" w:hint="cs"/>
-          <w:sz w:val="28"/>
-          <w:szCs w:val="28"/>
-          <w:rtl/>
-        </w:rPr>
-        <w:t xml:space="preserve"> ---</w:t>
-      </w:r>
-    </w:p>
-    <w:p>
-      <w:pPr>
-        <w:rPr>
-          <w:rFonts w:ascii="Arial" w:hAnsi="Arial" w:cs="Arial"/>
-          <w:sz w:val="28"/>
-          <w:szCs w:val="28"/>
-          <w:rtl/>
-        </w:rPr>
-      </w:pPr>
-      <w:r>
-        <w:rPr>
-          <w:rFonts w:ascii="Arial" w:hAnsi="Arial" w:cs="Arial" w:hint="cs"/>
-          <w:sz w:val="28"/>
-          <w:szCs w:val="28"/>
-          <w:rtl/>
-        </w:rPr>
-        <w:t xml:space="preserve">---- ביצוע </w:t>
-      </w:r>
-      <w:r>
-        <w:rPr>
-          <w:rFonts w:ascii="Arial" w:hAnsi="Arial" w:cs="Arial"/>
-          <w:sz w:val="28"/>
-          <w:szCs w:val="28"/>
-        </w:rPr>
-        <w:t xml:space="preserve">Extract Method </w:t>
-      </w:r>
-      <w:r>
-        <w:rPr>
-          <w:rFonts w:ascii="Arial" w:hAnsi="Arial" w:cs="Arial" w:hint="cs"/>
-          <w:sz w:val="28"/>
-          <w:szCs w:val="28"/>
-          <w:rtl/>
-        </w:rPr>
-        <w:t xml:space="preserve"> ל</w:t>
-      </w:r>
-      <w:r>
-        <w:rPr>
-          <w:rFonts w:ascii="Arial" w:hAnsi="Arial" w:cs="Arial"/>
-          <w:sz w:val="28"/>
-          <w:szCs w:val="28"/>
-        </w:rPr>
         <w:t>after</w:t>
       </w:r>
       <w:r>
@@ -19933,343 +20703,8 @@
         </w:rPr>
         <w:t>---טסטים---</w:t>
       </w:r>
-    </w:p>
-    <w:p>
-      <w:pPr>
-        <w:rPr>
-          <w:rFonts w:ascii="Arial" w:hAnsi="Arial" w:cs="Arial"/>
-          <w:sz w:val="28"/>
-          <w:szCs w:val="28"/>
-          <w:rtl/>
-        </w:rPr>
-      </w:pPr>
-    </w:p>
-    <w:p>
-      <w:pPr>
-        <w:rPr>
-          <w:rFonts w:ascii="Arial" w:hAnsi="Arial" w:cs="Arial"/>
-          <w:sz w:val="28"/>
-          <w:szCs w:val="28"/>
-          <w:rtl/>
-        </w:rPr>
-      </w:pPr>
-    </w:p>
-    <w:p>
-      <w:pPr>
-        <w:rPr>
-          <w:rFonts w:ascii="Arial" w:hAnsi="Arial" w:cs="Arial"/>
-          <w:sz w:val="28"/>
-          <w:szCs w:val="28"/>
-          <w:rtl/>
-        </w:rPr>
-      </w:pPr>
-    </w:p>
-    <w:p>
-      <w:pPr>
-        <w:rPr>
-          <w:rFonts w:ascii="Arial" w:hAnsi="Arial" w:cs="Arial"/>
-          <w:sz w:val="28"/>
-          <w:szCs w:val="28"/>
-          <w:rtl/>
-        </w:rPr>
-      </w:pPr>
-    </w:p>
-    <w:p>
-      <w:pPr>
-        <w:rPr>
-          <w:rFonts w:ascii="Arial" w:hAnsi="Arial" w:cs="Arial"/>
-          <w:sz w:val="28"/>
-          <w:szCs w:val="28"/>
-          <w:rtl/>
-        </w:rPr>
-      </w:pPr>
-    </w:p>
-    <w:p>
-      <w:pPr>
-        <w:rPr>
-          <w:rFonts w:ascii="Arial" w:hAnsi="Arial" w:cs="Arial"/>
-          <w:sz w:val="28"/>
-          <w:szCs w:val="28"/>
-          <w:rtl/>
-        </w:rPr>
-      </w:pPr>
-    </w:p>
-    <w:p>
-      <w:pPr>
-        <w:rPr>
-          <w:rFonts w:ascii="Arial" w:hAnsi="Arial" w:cs="Arial"/>
-          <w:sz w:val="28"/>
-          <w:szCs w:val="28"/>
-          <w:rtl/>
-        </w:rPr>
-      </w:pPr>
-    </w:p>
-    <w:p>
-      <w:pPr>
-        <w:rPr>
-          <w:rFonts w:ascii="Arial" w:hAnsi="Arial" w:cs="Arial"/>
-          <w:sz w:val="28"/>
-          <w:szCs w:val="28"/>
-          <w:rtl/>
-        </w:rPr>
-      </w:pPr>
-    </w:p>
-    <w:p>
-      <w:pPr>
-        <w:rPr>
-          <w:rFonts w:ascii="Arial" w:hAnsi="Arial" w:cs="Arial"/>
-          <w:sz w:val="28"/>
-          <w:szCs w:val="28"/>
-          <w:rtl/>
-        </w:rPr>
-      </w:pPr>
-    </w:p>
-    <w:p>
-      <w:pPr>
-        <w:rPr>
-          <w:rFonts w:ascii="Arial" w:hAnsi="Arial" w:cs="Arial"/>
-          <w:sz w:val="28"/>
-          <w:szCs w:val="28"/>
-          <w:rtl/>
-        </w:rPr>
-      </w:pPr>
-    </w:p>
-    <w:p>
-      <w:pPr>
-        <w:rPr>
-          <w:rFonts w:ascii="Arial" w:hAnsi="Arial" w:cs="Arial"/>
-          <w:sz w:val="28"/>
-          <w:szCs w:val="28"/>
-          <w:rtl/>
-        </w:rPr>
-      </w:pPr>
-    </w:p>
-    <w:p>
-      <w:pPr>
-        <w:rPr>
-          <w:rFonts w:ascii="Arial" w:hAnsi="Arial" w:cs="Arial"/>
-          <w:sz w:val="28"/>
-          <w:szCs w:val="28"/>
-          <w:rtl/>
-        </w:rPr>
-      </w:pPr>
-    </w:p>
-    <w:p>
-      <w:pPr>
-        <w:rPr>
-          <w:rFonts w:ascii="Arial" w:hAnsi="Arial" w:cs="Arial"/>
-          <w:sz w:val="28"/>
-          <w:szCs w:val="28"/>
-          <w:rtl/>
-        </w:rPr>
-      </w:pPr>
-    </w:p>
-    <w:p>
-      <w:pPr>
-        <w:rPr>
-          <w:rFonts w:ascii="Arial" w:hAnsi="Arial" w:cs="Arial"/>
-          <w:sz w:val="28"/>
-          <w:szCs w:val="28"/>
-          <w:rtl/>
-        </w:rPr>
-      </w:pPr>
-    </w:p>
-    <w:p>
-      <w:pPr>
-        <w:rPr>
-          <w:rFonts w:ascii="Arial" w:hAnsi="Arial" w:cs="Arial"/>
-          <w:sz w:val="28"/>
-          <w:szCs w:val="28"/>
-          <w:rtl/>
-        </w:rPr>
-      </w:pPr>
-    </w:p>
-    <w:p>
-      <w:pPr>
-        <w:rPr>
-          <w:rFonts w:ascii="Arial" w:hAnsi="Arial" w:cs="Arial"/>
-          <w:sz w:val="28"/>
-          <w:szCs w:val="28"/>
-          <w:rtl/>
-        </w:rPr>
-      </w:pPr>
-    </w:p>
-    <w:p>
-      <w:pPr>
-        <w:rPr>
-          <w:rFonts w:ascii="Arial" w:hAnsi="Arial" w:cs="Arial"/>
-          <w:sz w:val="28"/>
-          <w:szCs w:val="28"/>
-          <w:rtl/>
-        </w:rPr>
-      </w:pPr>
-    </w:p>
-    <w:p>
-      <w:pPr>
-        <w:rPr>
-          <w:rFonts w:ascii="Arial" w:hAnsi="Arial" w:cs="Arial"/>
-          <w:sz w:val="28"/>
-          <w:szCs w:val="28"/>
-          <w:rtl/>
-        </w:rPr>
-      </w:pPr>
-    </w:p>
-    <w:p>
-      <w:pPr>
-        <w:rPr>
-          <w:rFonts w:ascii="Arial" w:hAnsi="Arial" w:cs="Arial"/>
-          <w:sz w:val="28"/>
-          <w:szCs w:val="28"/>
-          <w:rtl/>
-        </w:rPr>
-      </w:pPr>
-    </w:p>
-    <w:p>
-      <w:pPr>
-        <w:rPr>
-          <w:rFonts w:ascii="Arial" w:hAnsi="Arial" w:cs="Arial"/>
-          <w:sz w:val="28"/>
-          <w:szCs w:val="28"/>
-          <w:rtl/>
-        </w:rPr>
-      </w:pPr>
-    </w:p>
-    <w:p>
-      <w:pPr>
-        <w:rPr>
-          <w:rFonts w:ascii="Arial" w:hAnsi="Arial" w:cs="Arial"/>
-          <w:sz w:val="28"/>
-          <w:szCs w:val="28"/>
-          <w:rtl/>
-        </w:rPr>
-      </w:pPr>
-    </w:p>
-    <w:p>
-      <w:pPr>
-        <w:rPr>
-          <w:rFonts w:ascii="Arial" w:hAnsi="Arial" w:cs="Arial"/>
-          <w:sz w:val="28"/>
-          <w:szCs w:val="28"/>
-          <w:rtl/>
-        </w:rPr>
-      </w:pPr>
-    </w:p>
-    <w:p>
-      <w:pPr>
-        <w:tabs>
-          <w:tab w:val="left" w:pos="1962"/>
-        </w:tabs>
-        <w:rPr>
-          <w:rFonts w:ascii="Arial" w:hAnsi="Arial" w:cs="Arial"/>
-          <w:sz w:val="28"/>
-          <w:szCs w:val="28"/>
-          <w:rtl/>
-        </w:rPr>
-      </w:pPr>
-    </w:p>
-    <w:p>
-      <w:pPr>
-        <w:tabs>
-          <w:tab w:val="left" w:pos="1962"/>
-        </w:tabs>
-        <w:rPr>
-          <w:rFonts w:ascii="Arial" w:hAnsi="Arial" w:cs="Arial"/>
-          <w:sz w:val="28"/>
-          <w:szCs w:val="28"/>
-          <w:rtl/>
-        </w:rPr>
-      </w:pPr>
-    </w:p>
-    <w:p>
-      <w:pPr>
-        <w:tabs>
-          <w:tab w:val="left" w:pos="1962"/>
-        </w:tabs>
-        <w:rPr>
-          <w:rFonts w:ascii="Arial" w:hAnsi="Arial" w:cs="Arial"/>
-          <w:sz w:val="28"/>
-          <w:szCs w:val="28"/>
-          <w:rtl/>
-        </w:rPr>
-      </w:pPr>
-    </w:p>
-    <w:p>
-      <w:pPr>
-        <w:tabs>
-          <w:tab w:val="left" w:pos="1962"/>
-        </w:tabs>
-        <w:rPr>
-          <w:rFonts w:ascii="Arial" w:hAnsi="Arial" w:cs="Arial"/>
-          <w:sz w:val="28"/>
-          <w:szCs w:val="28"/>
-          <w:rtl/>
-        </w:rPr>
-      </w:pPr>
-    </w:p>
-    <w:p>
-      <w:pPr>
-        <w:tabs>
-          <w:tab w:val="left" w:pos="1962"/>
-        </w:tabs>
-        <w:rPr>
-          <w:rFonts w:ascii="Arial" w:hAnsi="Arial" w:cs="Arial"/>
-          <w:sz w:val="28"/>
-          <w:szCs w:val="28"/>
-          <w:rtl/>
-        </w:rPr>
-      </w:pPr>
-    </w:p>
-    <w:p>
-      <w:pPr>
-        <w:tabs>
-          <w:tab w:val="left" w:pos="1962"/>
-        </w:tabs>
-        <w:rPr>
-          <w:rFonts w:ascii="Arial" w:hAnsi="Arial" w:cs="Arial"/>
-          <w:sz w:val="28"/>
-          <w:szCs w:val="28"/>
-          <w:rtl/>
-        </w:rPr>
-      </w:pPr>
-    </w:p>
-    <w:p>
-      <w:pPr>
-        <w:tabs>
-          <w:tab w:val="left" w:pos="1962"/>
-        </w:tabs>
-        <w:rPr>
-          <w:rFonts w:ascii="Arial" w:hAnsi="Arial" w:cs="Arial"/>
-          <w:sz w:val="28"/>
-          <w:szCs w:val="28"/>
-          <w:rtl/>
-        </w:rPr>
-      </w:pPr>
-    </w:p>
-    <w:p>
-      <w:pPr>
-        <w:tabs>
-          <w:tab w:val="left" w:pos="1962"/>
-        </w:tabs>
-        <w:rPr>
-          <w:rFonts w:ascii="Arial" w:hAnsi="Arial" w:cs="Arial"/>
-          <w:sz w:val="28"/>
-          <w:szCs w:val="28"/>
-          <w:rtl/>
-        </w:rPr>
-      </w:pPr>
-    </w:p>
-    <w:p>
-      <w:pPr>
-        <w:tabs>
-          <w:tab w:val="left" w:pos="1962"/>
-        </w:tabs>
-        <w:rPr>
-          <w:rFonts w:ascii="Arial" w:hAnsi="Arial" w:cs="Arial"/>
-          <w:sz w:val="28"/>
-          <w:szCs w:val="28"/>
-          <w:rtl/>
-        </w:rPr>
-      </w:pPr>
+      <w:bookmarkStart w:id="0" w:name="_GoBack"/>
+      <w:bookmarkEnd w:id="0"/>
     </w:p>
     <w:sectPr>
       <w:pgSz w:w="11906" w:h="16838"/>
@@ -22408,7 +22843,7 @@
 </file>
 
 <file path=customXml/itemProps1.xml><?xml version="1.0" encoding="utf-8"?>
-<ds:datastoreItem xmlns:ds="http://schemas.openxmlformats.org/officeDocument/2006/customXml" ds:itemID="{C1E9F5E6-519D-4FD6-94DA-523F62B66D9B}">
+<ds:datastoreItem xmlns:ds="http://schemas.openxmlformats.org/officeDocument/2006/customXml" ds:itemID="{86415D8F-C588-48E9-95AB-41912F1FB248}">
   <ds:schemaRefs>
     <ds:schemaRef ds:uri="http://schemas.openxmlformats.org/officeDocument/2006/bibliography"/>
   </ds:schemaRefs>

</xml_diff>

<commit_message>
last example - works
</commit_message>
<xml_diff>
--- a/Refactoring-Project-Documentation.docx
+++ b/Refactoring-Project-Documentation.docx
@@ -963,7 +963,7 @@
             <o:lock v:ext="edit" aspectratio="t"/>
           </v:shapetype>
           <v:shape id="_x0000_s1043" type="#_x0000_t75" style="position:absolute;left:0;text-align:left;margin-left:29.15pt;margin-top:6.45pt;width:345pt;height:216.75pt;z-index:251680768">
-            <v:imagedata r:id="rId6" o:title="tests"/>
+            <v:imagedata r:id="rId8" o:title="tests"/>
             <w10:wrap type="square"/>
           </v:shape>
         </w:pict>
@@ -1367,7 +1367,7 @@
         </w:rPr>
         <w:pict>
           <v:shape id="_x0000_s1047" type="#_x0000_t75" style="position:absolute;left:0;text-align:left;margin-left:-34.95pt;margin-top:18pt;width:473.7pt;height:224.8pt;z-index:251682816">
-            <v:imagedata r:id="rId7" o:title="Capture" croptop="779f" cropbottom="1063f"/>
+            <v:imagedata r:id="rId9" o:title="Capture" croptop="779f" cropbottom="1063f"/>
             <w10:wrap type="square"/>
           </v:shape>
         </w:pict>
@@ -1424,7 +1424,7 @@
         </w:rPr>
         <w:pict>
           <v:shape id="_x0000_s1073" type="#_x0000_t75" style="position:absolute;left:0;text-align:left;margin-left:-1.2pt;margin-top:31.35pt;width:415pt;height:197.95pt;z-index:251702272">
-            <v:imagedata r:id="rId8" o:title="slice_changed" croptop="574f"/>
+            <v:imagedata r:id="rId10" o:title="slice_changed" croptop="574f"/>
             <w10:wrap type="square"/>
           </v:shape>
         </w:pict>
@@ -1541,7 +1541,7 @@
         </w:rPr>
         <w:pict>
           <v:shape id="_x0000_s1074" type="#_x0000_t75" style="position:absolute;left:0;text-align:left;margin-left:66.7pt;margin-top:7.5pt;width:285.55pt;height:160pt;z-index:251704320">
-            <v:imagedata r:id="rId9" o:title="test_failed"/>
+            <v:imagedata r:id="rId11" o:title="test_failed"/>
             <w10:wrap type="square"/>
           </v:shape>
         </w:pict>
@@ -1858,7 +1858,7 @@
         </w:rPr>
         <w:pict>
           <v:shape id="_x0000_s1048" type="#_x0000_t75" style="position:absolute;left:0;text-align:left;margin-left:-3.85pt;margin-top:23.65pt;width:402.85pt;height:267.6pt;z-index:251684864">
-            <v:imagedata r:id="rId10" o:title="code_numbered"/>
+            <v:imagedata r:id="rId12" o:title="code_numbered"/>
             <w10:wrap type="square"/>
           </v:shape>
         </w:pict>
@@ -1937,7 +1937,7 @@
         <w:lastRenderedPageBreak/>
         <w:pict>
           <v:shape id="_x0000_s1049" type="#_x0000_t75" style="position:absolute;left:0;text-align:left;margin-left:-63.85pt;margin-top:17pt;width:537.6pt;height:147.5pt;z-index:251686912">
-            <v:imagedata r:id="rId11" o:title="CFG-PDG-Based-Sliding-Example"/>
+            <v:imagedata r:id="rId13" o:title="CFG-PDG-Based-Sliding-Example"/>
             <w10:wrap type="square"/>
           </v:shape>
         </w:pict>
@@ -6283,7 +6283,7 @@
         </w:rPr>
         <w:pict>
           <v:shape id="_x0000_s1053" type="#_x0000_t75" style="position:absolute;left:0;text-align:left;margin-left:23.9pt;margin-top:10.9pt;width:318pt;height:111pt;z-index:251692032">
-            <v:imagedata r:id="rId12" o:title="Capture"/>
+            <v:imagedata r:id="rId14" o:title="Capture"/>
             <w10:wrap type="square"/>
           </v:shape>
         </w:pict>
@@ -6433,7 +6433,7 @@
                     </pic:cNvPicPr>
                   </pic:nvPicPr>
                   <pic:blipFill>
-                    <a:blip r:embed="rId13" cstate="print"/>
+                    <a:blip r:embed="rId15" cstate="print"/>
                     <a:srcRect/>
                     <a:stretch>
                       <a:fillRect/>
@@ -6841,7 +6841,7 @@
         </w:rPr>
         <w:pict>
           <v:shape id="_x0000_i1025" type="#_x0000_t75" style="width:415.5pt;height:242.25pt">
-            <v:imagedata r:id="rId14" o:title="Capture"/>
+            <v:imagedata r:id="rId16" o:title="Capture"/>
           </v:shape>
         </w:pict>
       </w:r>
@@ -6914,7 +6914,7 @@
         </w:rPr>
         <w:pict>
           <v:shape id="_x0000_s1057" type="#_x0000_t75" style="position:absolute;left:0;text-align:left;margin-left:.3pt;margin-top:3.75pt;width:414.75pt;height:157.5pt;z-index:251694080">
-            <v:imagedata r:id="rId15" o:title="20526782_10156143116679068_1059363972_n"/>
+            <v:imagedata r:id="rId17" o:title="20526782_10156143116679068_1059363972_n"/>
             <w10:wrap type="square"/>
           </v:shape>
         </w:pict>
@@ -10592,7 +10592,7 @@
         <w:lastRenderedPageBreak/>
         <w:pict>
           <v:shape id="_x0000_i1026" type="#_x0000_t75" style="width:319.5pt;height:149.25pt">
-            <v:imagedata r:id="rId16" o:title="1"/>
+            <v:imagedata r:id="rId18" o:title="1"/>
           </v:shape>
         </w:pict>
       </w:r>
@@ -10613,7 +10613,7 @@
         </w:rPr>
         <w:pict>
           <v:shape id="_x0000_s1058" type="#_x0000_t75" style="position:absolute;left:0;text-align:left;margin-left:-39.25pt;margin-top:3.05pt;width:364.25pt;height:171.1pt;z-index:251696128">
-            <v:imagedata r:id="rId17" o:title="2"/>
+            <v:imagedata r:id="rId19" o:title="2"/>
             <w10:wrap type="square"/>
           </v:shape>
         </w:pict>
@@ -11021,7 +11021,7 @@
         </w:rPr>
         <w:pict>
           <v:shape id="_x0000_i1027" type="#_x0000_t75" style="width:414.75pt;height:57pt">
-            <v:imagedata r:id="rId18" o:title="Capture"/>
+            <v:imagedata r:id="rId20" o:title="Capture"/>
           </v:shape>
         </w:pict>
       </w:r>
@@ -11154,7 +11154,7 @@
         <w:lastRenderedPageBreak/>
         <w:pict>
           <v:shape id="_x0000_i1028" type="#_x0000_t75" style="width:372pt;height:264pt">
-            <v:imagedata r:id="rId19" o:title="Capture"/>
+            <v:imagedata r:id="rId21" o:title="Capture"/>
           </v:shape>
         </w:pict>
       </w:r>
@@ -11457,7 +11457,7 @@
         </w:rPr>
         <w:pict>
           <v:shape id="_x0000_s1075" type="#_x0000_t75" style="position:absolute;left:0;text-align:left;margin-left:11.35pt;margin-top:37.45pt;width:392.6pt;height:171.15pt;z-index:251706368">
-            <v:imagedata r:id="rId20" o:title="1"/>
+            <v:imagedata r:id="rId22" o:title="1"/>
             <w10:wrap type="square"/>
           </v:shape>
         </w:pict>
@@ -11639,7 +11639,7 @@
         </w:rPr>
         <w:pict>
           <v:shape id="_x0000_s1076" type="#_x0000_t75" style="position:absolute;left:0;text-align:left;margin-left:-3.65pt;margin-top:23pt;width:401.45pt;height:195.6pt;z-index:251708416">
-            <v:imagedata r:id="rId21" o:title="retVal"/>
+            <v:imagedata r:id="rId23" o:title="retVal"/>
             <w10:wrap type="square"/>
           </v:shape>
         </w:pict>
@@ -11735,7 +11735,7 @@
         <w:lastRenderedPageBreak/>
         <w:pict>
           <v:shape id="_x0000_s1096" type="#_x0000_t75" style="position:absolute;left:0;text-align:left;margin-left:-9.75pt;margin-top:64.8pt;width:411.6pt;height:336.25pt;z-index:251722752">
-            <v:imagedata r:id="rId22" o:title="21"/>
+            <v:imagedata r:id="rId24" o:title="21"/>
             <w10:wrap type="square"/>
           </v:shape>
         </w:pict>
@@ -12025,7 +12025,7 @@
         </w:rPr>
         <w:pict>
           <v:shape id="_x0000_s1097" type="#_x0000_t75" style="position:absolute;left:0;text-align:left;margin-left:11pt;margin-top:8.6pt;width:370.4pt;height:308.6pt;z-index:251724800">
-            <v:imagedata r:id="rId23" o:title="3"/>
+            <v:imagedata r:id="rId25" o:title="3"/>
             <w10:wrap type="square"/>
           </v:shape>
         </w:pict>
@@ -12171,7 +12171,7 @@
         <w:lastRenderedPageBreak/>
         <w:pict>
           <v:shape id="_x0000_s1098" type="#_x0000_t75" style="position:absolute;left:0;text-align:left;margin-left:5.6pt;margin-top:27.95pt;width:387.15pt;height:180.2pt;z-index:251726848">
-            <v:imagedata r:id="rId24" o:title="41" cropbottom="897f"/>
+            <v:imagedata r:id="rId26" o:title="41" cropbottom="897f"/>
             <w10:wrap type="square"/>
           </v:shape>
         </w:pict>
@@ -12262,7 +12262,7 @@
         </w:rPr>
         <w:pict>
           <v:shape id="_x0000_s1099" type="#_x0000_t75" style="position:absolute;left:0;text-align:left;margin-left:-13.05pt;margin-top:28.45pt;width:415pt;height:226.5pt;z-index:251728896">
-            <v:imagedata r:id="rId25" o:title="5" croptop="1067f"/>
+            <v:imagedata r:id="rId27" o:title="5" croptop="1067f"/>
             <w10:wrap type="square"/>
           </v:shape>
         </w:pict>
@@ -12556,7 +12556,7 @@
         </w:rPr>
         <w:pict>
           <v:shape id="_x0000_i1029" type="#_x0000_t75" style="width:381pt;height:203.25pt">
-            <v:imagedata r:id="rId26" o:title="6"/>
+            <v:imagedata r:id="rId28" o:title="6"/>
           </v:shape>
         </w:pict>
       </w:r>
@@ -12595,7 +12595,7 @@
         </w:rPr>
         <w:pict>
           <v:shape id="_x0000_s1100" type="#_x0000_t75" style="position:absolute;left:0;text-align:left;margin-left:-10.7pt;margin-top:68.05pt;width:396.85pt;height:250.05pt;z-index:251730944">
-            <v:imagedata r:id="rId27" o:title="Capture1"/>
+            <v:imagedata r:id="rId29" o:title="Capture1"/>
             <w10:wrap type="square"/>
           </v:shape>
         </w:pict>
@@ -12838,7 +12838,7 @@
         </w:rPr>
         <w:pict>
           <v:shape id="_x0000_s1101" type="#_x0000_t75" style="position:absolute;left:0;text-align:left;margin-left:-334.35pt;margin-top:14.65pt;width:272.25pt;height:136.6pt;z-index:251732992">
-            <v:imagedata r:id="rId28" o:title="Capture1"/>
+            <v:imagedata r:id="rId30" o:title="Capture1"/>
             <w10:wrap type="square"/>
           </v:shape>
         </w:pict>
@@ -13021,7 +13021,7 @@
         </w:rPr>
         <w:pict>
           <v:shape id="_x0000_s1102" type="#_x0000_t75" style="position:absolute;left:0;text-align:left;margin-left:-3.25pt;margin-top:29.7pt;width:415pt;height:275.75pt;z-index:251735040">
-            <v:imagedata r:id="rId29" o:title="Capture1"/>
+            <v:imagedata r:id="rId31" o:title="Capture1"/>
             <w10:wrap type="square"/>
           </v:shape>
         </w:pict>
@@ -13114,7 +13114,7 @@
         </w:rPr>
         <w:pict>
           <v:shape id="_x0000_s1103" type="#_x0000_t75" style="position:absolute;left:0;text-align:left;margin-left:47.4pt;margin-top:10.9pt;width:303.45pt;height:202.5pt;z-index:251737088">
-            <v:imagedata r:id="rId30" o:title="Capture1"/>
+            <v:imagedata r:id="rId32" o:title="Capture1"/>
             <w10:wrap type="square"/>
           </v:shape>
         </w:pict>
@@ -13422,7 +13422,7 @@
         </w:rPr>
         <w:pict>
           <v:shape id="_x0000_s1114" type="#_x0000_t75" style="position:absolute;left:0;text-align:left;margin-left:-73.9pt;margin-top:5.5pt;width:254.9pt;height:198.55pt;z-index:251743232">
-            <v:imagedata r:id="rId31" o:title="A1" croptop="3485f"/>
+            <v:imagedata r:id="rId33" o:title="A1" croptop="3485f"/>
             <w10:wrap type="square"/>
           </v:shape>
         </w:pict>
@@ -13434,7 +13434,7 @@
         </w:rPr>
         <w:pict>
           <v:shape id="_x0000_s1113" type="#_x0000_t75" style="position:absolute;left:0;text-align:left;margin-left:214.2pt;margin-top:4.25pt;width:269.8pt;height:199.8pt;z-index:251741184">
-            <v:imagedata r:id="rId32" o:title="B" croptop="3655f"/>
+            <v:imagedata r:id="rId34" o:title="B" croptop="3655f"/>
             <w10:wrap type="square"/>
           </v:shape>
         </w:pict>
@@ -13544,7 +13544,7 @@
         </w:rPr>
         <w:pict>
           <v:shape id="_x0000_s1115" type="#_x0000_t75" style="position:absolute;left:0;text-align:left;margin-left:-6pt;margin-top:6.45pt;width:393.8pt;height:279.25pt;z-index:251745280">
-            <v:imagedata r:id="rId33" o:title="d"/>
+            <v:imagedata r:id="rId35" o:title="d"/>
             <w10:wrap type="square"/>
           </v:shape>
         </w:pict>
@@ -13969,7 +13969,7 @@
                     <pic:cNvPicPr/>
                   </pic:nvPicPr>
                   <pic:blipFill>
-                    <a:blip r:embed="rId34" cstate="print"/>
+                    <a:blip r:embed="rId36" cstate="print"/>
                     <a:stretch>
                       <a:fillRect/>
                     </a:stretch>
@@ -14055,7 +14055,7 @@
                     </pic:cNvPicPr>
                   </pic:nvPicPr>
                   <pic:blipFill>
-                    <a:blip r:embed="rId35" cstate="print">
+                    <a:blip r:embed="rId37" cstate="print">
                       <a:extLst>
                         <a:ext uri="{28A0092B-C50C-407E-A947-70E740481C1C}">
                           <a14:useLocalDpi xmlns:a14="http://schemas.microsoft.com/office/drawing/2010/main" xmlns:wps="http://schemas.microsoft.com/office/word/2010/wordprocessingShape" xmlns:wpi="http://schemas.microsoft.com/office/word/2010/wordprocessingInk" xmlns:wpg="http://schemas.microsoft.com/office/word/2010/wordprocessingGroup" xmlns:w16se="http://schemas.microsoft.com/office/word/2015/wordml/symex" xmlns:w16cid="http://schemas.microsoft.com/office/word/2016/wordml/cid" xmlns:w15="http://schemas.microsoft.com/office/word/2012/wordml" xmlns:w14="http://schemas.microsoft.com/office/word/2010/wordml" xmlns:w="http://schemas.openxmlformats.org/wordprocessingml/2006/main" xmlns:w10="urn:schemas-microsoft-com:office:word" xmlns:wp14="http://schemas.microsoft.com/office/word/2010/wordprocessingDrawing" xmlns:v="urn:schemas-microsoft-com:vml" xmlns:o="urn:schemas-microsoft-com:office:office" xmlns:am3d="http://schemas.microsoft.com/office/drawing/2017/model3d" xmlns:aink="http://schemas.microsoft.com/office/drawing/2016/ink" xmlns:mc="http://schemas.openxmlformats.org/markup-compatibility/2006" xmlns:cx8="http://schemas.microsoft.com/office/drawing/2016/5/14/chartex" xmlns:cx7="http://schemas.microsoft.com/office/drawing/2016/5/13/chartex" xmlns:cx6="http://schemas.microsoft.com/office/drawing/2016/5/12/chartex" xmlns:cx5="http://schemas.microsoft.com/office/drawing/2016/5/11/chartex" xmlns:cx4="http://schemas.microsoft.com/office/drawing/2016/5/10/chartex" xmlns:cx3="http://schemas.microsoft.com/office/drawing/2016/5/9/chartex" xmlns:cx2="http://schemas.microsoft.com/office/drawing/2015/10/21/chartex" xmlns:cx1="http://schemas.microsoft.com/office/drawing/2015/9/8/chartex" xmlns:cx="http://schemas.microsoft.com/office/drawing/2014/chartex" xmlns:wpc="http://schemas.microsoft.com/office/word/2010/wordprocessingCanvas" xmlns="" val="0"/>
@@ -20601,7 +20601,7 @@
         </w:rPr>
         <w:pict>
           <v:shape id="_x0000_s1121" type="#_x0000_t75" style="position:absolute;left:0;text-align:left;margin-left:1.05pt;margin-top:57.65pt;width:414.75pt;height:396pt;z-index:251747328;mso-position-horizontal-relative:text;mso-position-vertical-relative:text">
-            <v:imagedata r:id="rId36" o:title="newA"/>
+            <v:imagedata r:id="rId38" o:title="newA"/>
             <w10:wrap type="square"/>
           </v:shape>
         </w:pict>
@@ -20622,7 +20622,7 @@
         </w:rPr>
         <w:pict>
           <v:shape id="_x0000_s1122" type="#_x0000_t75" style="position:absolute;left:0;text-align:left;margin-left:23.15pt;margin-top:405.5pt;width:238.6pt;height:111.95pt;z-index:251749376">
-            <v:imagedata r:id="rId37" o:title="newB"/>
+            <v:imagedata r:id="rId39" o:title="newB"/>
             <w10:wrap type="square"/>
           </v:shape>
         </w:pict>
@@ -20767,7 +20767,7 @@
         <w:lastRenderedPageBreak/>
         <w:pict>
           <v:shape id="_x0000_s1123" type="#_x0000_t75" style="position:absolute;left:0;text-align:left;margin-left:50.15pt;margin-top:-46.65pt;width:291.85pt;height:223pt;z-index:251751424">
-            <v:imagedata r:id="rId38" o:title="fails"/>
+            <v:imagedata r:id="rId40" o:title="fails"/>
             <w10:wrap type="square"/>
           </v:shape>
         </w:pict>
@@ -20930,7 +20930,7 @@
         </w:rPr>
         <w:pict>
           <v:shape id="_x0000_s1124" type="#_x0000_t75" style="position:absolute;left:0;text-align:left;margin-left:57.75pt;margin-top:10.15pt;width:304.5pt;height:131.25pt;z-index:251753472">
-            <v:imagedata r:id="rId39" o:title="intelliJ"/>
+            <v:imagedata r:id="rId41" o:title="intelliJ"/>
             <w10:wrap type="square"/>
           </v:shape>
         </w:pict>
@@ -20999,7 +20999,7 @@
     <w:p>
       <w:pPr>
         <w:rPr>
-          <w:rFonts w:ascii="Arial" w:hAnsi="Arial" w:cs="Arial"/>
+          <w:rFonts w:ascii="Arial" w:hAnsi="Arial" w:cs="Arial" w:hint="cs"/>
           <w:sz w:val="28"/>
           <w:szCs w:val="28"/>
           <w:rtl/>
@@ -21030,6 +21030,680 @@
           <w:rtl/>
         </w:rPr>
         <w:t>, ונתבונן בתוצאה הבאה:</w:t>
+      </w:r>
+    </w:p>
+    <w:p>
+      <w:pPr>
+        <w:rPr>
+          <w:rFonts w:ascii="Arial" w:hAnsi="Arial" w:cs="Arial" w:hint="cs"/>
+          <w:sz w:val="28"/>
+          <w:szCs w:val="28"/>
+          <w:rtl/>
+        </w:rPr>
+      </w:pPr>
+      <w:r>
+        <w:rPr>
+          <w:noProof/>
+        </w:rPr>
+        <w:pict>
+          <v:shape id="_x0000_s1125" type="#_x0000_t75" style="position:absolute;left:0;text-align:left;margin-left:24.65pt;margin-top:9.85pt;width:366.1pt;height:165.2pt;z-index:251755520">
+            <v:imagedata r:id="rId42" o:title="res"/>
+            <w10:wrap type="square"/>
+          </v:shape>
+        </w:pict>
+      </w:r>
+    </w:p>
+    <w:p>
+      <w:pPr>
+        <w:rPr>
+          <w:rFonts w:ascii="Arial" w:hAnsi="Arial" w:cs="Arial"/>
+          <w:sz w:val="28"/>
+          <w:szCs w:val="28"/>
+        </w:rPr>
+      </w:pPr>
+      <w:r>
+        <w:rPr>
+          <w:rFonts w:ascii="Arial" w:hAnsi="Arial" w:cs="Arial" w:hint="cs"/>
+          <w:sz w:val="28"/>
+          <w:szCs w:val="28"/>
+          <w:rtl/>
+        </w:rPr>
+        <w:lastRenderedPageBreak/>
+        <w:t>ובמחלקה שנוצרה עבור ה</w:t>
+      </w:r>
+      <w:r>
+        <w:rPr>
+          <w:rFonts w:ascii="Arial" w:hAnsi="Arial" w:cs="Arial"/>
+          <w:sz w:val="28"/>
+          <w:szCs w:val="28"/>
+        </w:rPr>
+        <w:t>refactoring</w:t>
+      </w:r>
+      <w:r>
+        <w:rPr>
+          <w:rFonts w:ascii="Arial" w:hAnsi="Arial" w:cs="Arial" w:hint="cs"/>
+          <w:sz w:val="28"/>
+          <w:szCs w:val="28"/>
+          <w:rtl/>
+        </w:rPr>
+        <w:t xml:space="preserve"> הנ"ל:</w:t>
+      </w:r>
+      <w:r>
+        <w:rPr>
+          <w:rFonts w:ascii="Arial" w:hAnsi="Arial" w:cs="Arial" w:hint="cs"/>
+          <w:sz w:val="28"/>
+          <w:szCs w:val="28"/>
+        </w:rPr>
+        <w:pict>
+          <v:shape id="_x0000_i1030" type="#_x0000_t75" style="width:415.5pt;height:376.5pt">
+            <v:imagedata r:id="rId43" o:title="FIRST_REST"/>
+          </v:shape>
+        </w:pict>
+      </w:r>
+    </w:p>
+    <w:p>
+      <w:pPr>
+        <w:rPr>
+          <w:rFonts w:ascii="Arial" w:hAnsi="Arial" w:cs="Arial" w:hint="cs"/>
+          <w:sz w:val="28"/>
+          <w:szCs w:val="28"/>
+          <w:rtl/>
+        </w:rPr>
+      </w:pPr>
+      <w:r>
+        <w:rPr>
+          <w:noProof/>
+        </w:rPr>
+        <w:pict>
+          <v:shape id="_x0000_s1126" type="#_x0000_t75" style="position:absolute;left:0;text-align:left;margin-left:-26.7pt;margin-top:8.25pt;width:352.2pt;height:216.55pt;z-index:251757568">
+            <v:imagedata r:id="rId44" o:title="SEC_REST"/>
+            <w10:wrap type="square"/>
+          </v:shape>
+        </w:pict>
+      </w:r>
+    </w:p>
+    <w:p>
+      <w:pPr>
+        <w:rPr>
+          <w:rFonts w:ascii="Arial" w:hAnsi="Arial" w:cs="Arial" w:hint="cs"/>
+          <w:sz w:val="28"/>
+          <w:szCs w:val="28"/>
+          <w:rtl/>
+        </w:rPr>
+      </w:pPr>
+    </w:p>
+    <w:p>
+      <w:pPr>
+        <w:rPr>
+          <w:rFonts w:ascii="Arial" w:hAnsi="Arial" w:cs="Arial" w:hint="cs"/>
+          <w:sz w:val="28"/>
+          <w:szCs w:val="28"/>
+          <w:rtl/>
+        </w:rPr>
+      </w:pPr>
+    </w:p>
+    <w:p>
+      <w:pPr>
+        <w:rPr>
+          <w:rFonts w:ascii="Arial" w:hAnsi="Arial" w:cs="Arial" w:hint="cs"/>
+          <w:sz w:val="28"/>
+          <w:szCs w:val="28"/>
+          <w:rtl/>
+        </w:rPr>
+      </w:pPr>
+    </w:p>
+    <w:p>
+      <w:pPr>
+        <w:rPr>
+          <w:rFonts w:ascii="Arial" w:hAnsi="Arial" w:cs="Arial" w:hint="cs"/>
+          <w:sz w:val="28"/>
+          <w:szCs w:val="28"/>
+          <w:rtl/>
+        </w:rPr>
+      </w:pPr>
+    </w:p>
+    <w:p>
+      <w:pPr>
+        <w:rPr>
+          <w:rFonts w:ascii="Arial" w:hAnsi="Arial" w:cs="Arial" w:hint="cs"/>
+          <w:sz w:val="28"/>
+          <w:szCs w:val="28"/>
+          <w:rtl/>
+        </w:rPr>
+      </w:pPr>
+    </w:p>
+    <w:p>
+      <w:pPr>
+        <w:rPr>
+          <w:rFonts w:ascii="Arial" w:hAnsi="Arial" w:cs="Arial" w:hint="cs"/>
+          <w:sz w:val="28"/>
+          <w:szCs w:val="28"/>
+          <w:rtl/>
+        </w:rPr>
+      </w:pPr>
+    </w:p>
+    <w:p>
+      <w:pPr>
+        <w:rPr>
+          <w:rFonts w:ascii="Arial" w:hAnsi="Arial" w:cs="Arial" w:hint="cs"/>
+          <w:sz w:val="28"/>
+          <w:szCs w:val="28"/>
+          <w:rtl/>
+        </w:rPr>
+      </w:pPr>
+    </w:p>
+    <w:p>
+      <w:pPr>
+        <w:rPr>
+          <w:rFonts w:ascii="Arial" w:hAnsi="Arial" w:cs="Arial" w:hint="cs"/>
+          <w:sz w:val="28"/>
+          <w:szCs w:val="28"/>
+          <w:rtl/>
+        </w:rPr>
+      </w:pPr>
+    </w:p>
+    <w:p>
+      <w:pPr>
+        <w:rPr>
+          <w:rFonts w:ascii="Arial" w:hAnsi="Arial" w:cs="Arial" w:hint="cs"/>
+          <w:sz w:val="28"/>
+          <w:szCs w:val="28"/>
+          <w:rtl/>
+        </w:rPr>
+      </w:pPr>
+    </w:p>
+    <w:p>
+      <w:pPr>
+        <w:rPr>
+          <w:rFonts w:ascii="Arial" w:hAnsi="Arial" w:cs="Arial" w:hint="cs"/>
+          <w:sz w:val="28"/>
+          <w:szCs w:val="28"/>
+          <w:rtl/>
+        </w:rPr>
+      </w:pPr>
+    </w:p>
+    <w:p>
+      <w:pPr>
+        <w:rPr>
+          <w:rFonts w:ascii="Arial" w:hAnsi="Arial" w:cs="Arial" w:hint="cs"/>
+          <w:sz w:val="28"/>
+          <w:szCs w:val="28"/>
+          <w:rtl/>
+        </w:rPr>
+      </w:pPr>
+      <w:r>
+        <w:rPr>
+          <w:rFonts w:ascii="Arial" w:hAnsi="Arial" w:cs="Arial" w:hint="cs"/>
+          <w:sz w:val="28"/>
+          <w:szCs w:val="28"/>
+          <w:rtl/>
+        </w:rPr>
+        <w:lastRenderedPageBreak/>
+        <w:t>כעת נרצה להיפטר מה</w:t>
+      </w:r>
+      <w:r>
+        <w:rPr>
+          <w:rFonts w:ascii="Arial" w:hAnsi="Arial" w:cs="Arial"/>
+          <w:sz w:val="28"/>
+          <w:szCs w:val="28"/>
+        </w:rPr>
+        <w:t>label</w:t>
+      </w:r>
+      <w:r>
+        <w:rPr>
+          <w:rFonts w:ascii="Arial" w:hAnsi="Arial" w:cs="Arial" w:hint="cs"/>
+          <w:sz w:val="28"/>
+          <w:szCs w:val="28"/>
+          <w:rtl/>
+        </w:rPr>
+        <w:t>ים וה</w:t>
+      </w:r>
+      <w:r>
+        <w:rPr>
+          <w:rFonts w:ascii="Arial" w:hAnsi="Arial" w:cs="Arial"/>
+          <w:sz w:val="28"/>
+          <w:szCs w:val="28"/>
+        </w:rPr>
+        <w:t>break</w:t>
+      </w:r>
+      <w:r>
+        <w:rPr>
+          <w:rFonts w:ascii="Arial" w:hAnsi="Arial" w:cs="Arial" w:hint="cs"/>
+          <w:sz w:val="28"/>
+          <w:szCs w:val="28"/>
+          <w:rtl/>
+        </w:rPr>
+        <w:t>ים, ולעבור לפורמט המקורי:</w:t>
+      </w:r>
+    </w:p>
+    <w:p>
+      <w:pPr>
+        <w:rPr>
+          <w:rFonts w:ascii="Arial" w:hAnsi="Arial" w:cs="Arial" w:hint="cs"/>
+          <w:sz w:val="28"/>
+          <w:szCs w:val="28"/>
+          <w:rtl/>
+        </w:rPr>
+      </w:pPr>
+    </w:p>
+    <w:p>
+      <w:pPr>
+        <w:rPr>
+          <w:rFonts w:ascii="Arial" w:hAnsi="Arial" w:cs="Arial" w:hint="cs"/>
+          <w:sz w:val="28"/>
+          <w:szCs w:val="28"/>
+          <w:rtl/>
+        </w:rPr>
+      </w:pPr>
+      <w:r>
+        <w:rPr>
+          <w:rFonts w:ascii="Arial" w:hAnsi="Arial" w:cs="Arial" w:hint="cs"/>
+          <w:sz w:val="28"/>
+          <w:szCs w:val="28"/>
+        </w:rPr>
+        <w:pict>
+          <v:shape id="_x0000_i1031" type="#_x0000_t75" style="width:414.75pt;height:339pt">
+            <v:imagedata r:id="rId45" o:title="Capture2"/>
+          </v:shape>
+        </w:pict>
+      </w:r>
+    </w:p>
+    <w:p>
+      <w:pPr>
+        <w:rPr>
+          <w:rFonts w:ascii="Arial" w:hAnsi="Arial" w:cs="Arial" w:hint="cs"/>
+          <w:sz w:val="28"/>
+          <w:szCs w:val="28"/>
+          <w:rtl/>
+        </w:rPr>
+      </w:pPr>
+      <w:r>
+        <w:rPr>
+          <w:noProof/>
+        </w:rPr>
+        <w:pict>
+          <v:shape id="_x0000_s1127" type="#_x0000_t75" style="position:absolute;left:0;text-align:left;margin-left:-29.7pt;margin-top:31.4pt;width:465.9pt;height:253.6pt;z-index:251759616">
+            <v:imagedata r:id="rId46" o:title="Capture_after"/>
+            <w10:wrap type="square"/>
+          </v:shape>
+        </w:pict>
+      </w:r>
+      <w:r>
+        <w:rPr>
+          <w:rFonts w:ascii="Arial" w:hAnsi="Arial" w:cs="Arial" w:hint="cs"/>
+          <w:sz w:val="28"/>
+          <w:szCs w:val="28"/>
+          <w:rtl/>
+        </w:rPr>
+        <w:t xml:space="preserve">נבצע </w:t>
+      </w:r>
+      <w:r>
+        <w:rPr>
+          <w:rFonts w:ascii="Arial" w:hAnsi="Arial" w:cs="Arial"/>
+          <w:sz w:val="28"/>
+          <w:szCs w:val="28"/>
+        </w:rPr>
+        <w:t>Extract Method</w:t>
+      </w:r>
+      <w:r>
+        <w:rPr>
+          <w:rFonts w:ascii="Arial" w:hAnsi="Arial" w:cs="Arial" w:hint="cs"/>
+          <w:sz w:val="28"/>
+          <w:szCs w:val="28"/>
+          <w:rtl/>
+        </w:rPr>
+        <w:t xml:space="preserve"> ל</w:t>
+      </w:r>
+      <w:r>
+        <w:rPr>
+          <w:rFonts w:ascii="Arial" w:hAnsi="Arial" w:cs="Arial"/>
+          <w:sz w:val="28"/>
+          <w:szCs w:val="28"/>
+        </w:rPr>
+        <w:t>after</w:t>
+      </w:r>
+      <w:r>
+        <w:rPr>
+          <w:rFonts w:ascii="Arial" w:hAnsi="Arial" w:cs="Arial" w:hint="cs"/>
+          <w:sz w:val="28"/>
+          <w:szCs w:val="28"/>
+          <w:rtl/>
+        </w:rPr>
+        <w:t>:</w:t>
+      </w:r>
+    </w:p>
+    <w:p>
+      <w:pPr>
+        <w:rPr>
+          <w:rFonts w:ascii="Arial" w:hAnsi="Arial" w:cs="Arial" w:hint="cs"/>
+          <w:sz w:val="28"/>
+          <w:szCs w:val="28"/>
+          <w:rtl/>
+        </w:rPr>
+      </w:pPr>
+      <w:r>
+        <w:rPr>
+          <w:noProof/>
+        </w:rPr>
+        <w:lastRenderedPageBreak/>
+        <w:pict>
+          <v:shape id="_x0000_s1128" type="#_x0000_t75" style="position:absolute;left:0;text-align:left;margin-left:9.65pt;margin-top:35.4pt;width:372pt;height:84pt;z-index:251761664">
+            <v:imagedata r:id="rId47" o:title="after_last"/>
+            <w10:wrap type="square"/>
+          </v:shape>
+        </w:pict>
+      </w:r>
+      <w:r>
+        <w:rPr>
+          <w:rFonts w:ascii="Arial" w:hAnsi="Arial" w:cs="Arial" w:hint="cs"/>
+          <w:sz w:val="28"/>
+          <w:szCs w:val="28"/>
+          <w:rtl/>
+        </w:rPr>
+        <w:t>נוריד את ה</w:t>
+      </w:r>
+      <w:r>
+        <w:rPr>
+          <w:rFonts w:ascii="Arial" w:hAnsi="Arial" w:cs="Arial"/>
+          <w:sz w:val="28"/>
+          <w:szCs w:val="28"/>
+        </w:rPr>
+        <w:t>label</w:t>
+      </w:r>
+      <w:r>
+        <w:rPr>
+          <w:rFonts w:ascii="Arial" w:hAnsi="Arial" w:cs="Arial" w:hint="cs"/>
+          <w:sz w:val="28"/>
+          <w:szCs w:val="28"/>
+          <w:rtl/>
+        </w:rPr>
+        <w:t xml:space="preserve"> וה</w:t>
+      </w:r>
+      <w:r>
+        <w:rPr>
+          <w:rFonts w:ascii="Arial" w:hAnsi="Arial" w:cs="Arial"/>
+          <w:sz w:val="28"/>
+          <w:szCs w:val="28"/>
+        </w:rPr>
+        <w:t>break</w:t>
+      </w:r>
+      <w:r>
+        <w:rPr>
+          <w:rFonts w:ascii="Arial" w:hAnsi="Arial" w:cs="Arial" w:hint="cs"/>
+          <w:sz w:val="28"/>
+          <w:szCs w:val="28"/>
+          <w:rtl/>
+        </w:rPr>
+        <w:t xml:space="preserve"> כמקודם:</w:t>
+      </w:r>
+    </w:p>
+    <w:p>
+      <w:pPr>
+        <w:rPr>
+          <w:rFonts w:ascii="Arial" w:hAnsi="Arial" w:cs="Arial" w:hint="cs"/>
+          <w:sz w:val="28"/>
+          <w:szCs w:val="28"/>
+          <w:rtl/>
+        </w:rPr>
+      </w:pPr>
+    </w:p>
+    <w:p>
+      <w:pPr>
+        <w:rPr>
+          <w:rFonts w:ascii="Arial" w:hAnsi="Arial" w:cs="Arial" w:hint="cs"/>
+          <w:sz w:val="28"/>
+          <w:szCs w:val="28"/>
+          <w:rtl/>
+        </w:rPr>
+      </w:pPr>
+    </w:p>
+    <w:p>
+      <w:pPr>
+        <w:rPr>
+          <w:rFonts w:ascii="Arial" w:hAnsi="Arial" w:cs="Arial"/>
+          <w:sz w:val="28"/>
+          <w:szCs w:val="28"/>
+        </w:rPr>
+      </w:pPr>
+    </w:p>
+    <w:p>
+      <w:pPr>
+        <w:rPr>
+          <w:rFonts w:ascii="Arial" w:hAnsi="Arial" w:cs="Arial"/>
+          <w:sz w:val="28"/>
+          <w:szCs w:val="28"/>
+        </w:rPr>
+      </w:pPr>
+    </w:p>
+    <w:p>
+      <w:pPr>
+        <w:rPr>
+          <w:rFonts w:ascii="Arial" w:hAnsi="Arial" w:cs="Arial" w:hint="cs"/>
+          <w:sz w:val="28"/>
+          <w:szCs w:val="28"/>
+          <w:rtl/>
+        </w:rPr>
+      </w:pPr>
+      <w:r>
+        <w:rPr>
+          <w:noProof/>
+        </w:rPr>
+        <w:pict>
+          <v:shape id="_x0000_s1129" type="#_x0000_t75" style="position:absolute;left:0;text-align:left;margin-left:-46.2pt;margin-top:44.3pt;width:537.45pt;height:117.6pt;z-index:251763712">
+            <v:imagedata r:id="rId48" o:title="final"/>
+            <w10:wrap type="square"/>
+          </v:shape>
+        </w:pict>
+      </w:r>
+      <w:r>
+        <w:rPr>
+          <w:rFonts w:ascii="Arial" w:hAnsi="Arial" w:cs="Arial" w:hint="cs"/>
+          <w:sz w:val="28"/>
+          <w:szCs w:val="28"/>
+          <w:rtl/>
+        </w:rPr>
+        <w:t>והתוצאה הסופית כדלהלן:</w:t>
+      </w:r>
+    </w:p>
+    <w:p>
+      <w:pPr>
+        <w:rPr>
+          <w:rFonts w:ascii="Arial" w:hAnsi="Arial" w:cs="Arial" w:hint="cs"/>
+          <w:sz w:val="28"/>
+          <w:szCs w:val="28"/>
+          <w:rtl/>
+        </w:rPr>
+      </w:pPr>
+    </w:p>
+    <w:p>
+      <w:pPr>
+        <w:rPr>
+          <w:rFonts w:ascii="Arial" w:hAnsi="Arial" w:cs="Arial" w:hint="cs"/>
+          <w:sz w:val="28"/>
+          <w:szCs w:val="28"/>
+          <w:rtl/>
+        </w:rPr>
+      </w:pPr>
+      <w:r>
+        <w:rPr>
+          <w:rFonts w:ascii="Arial" w:hAnsi="Arial" w:cs="Arial" w:hint="cs"/>
+          <w:sz w:val="28"/>
+          <w:szCs w:val="28"/>
+          <w:rtl/>
+        </w:rPr>
+        <w:t>נריץ את כלל הטסטים כדי לוודא שהם עוברים:</w:t>
+      </w:r>
+    </w:p>
+    <w:p>
+      <w:pPr>
+        <w:rPr>
+          <w:rFonts w:ascii="Arial" w:hAnsi="Arial" w:cs="Arial" w:hint="cs"/>
+          <w:sz w:val="28"/>
+          <w:szCs w:val="28"/>
+          <w:rtl/>
+        </w:rPr>
+      </w:pPr>
+      <w:r>
+        <w:rPr>
+          <w:noProof/>
+        </w:rPr>
+        <w:pict>
+          <v:shape id="_x0000_s1130" type="#_x0000_t75" style="position:absolute;left:0;text-align:left;margin-left:9.65pt;margin-top:13.75pt;width:381.45pt;height:181.4pt;z-index:251765760">
+            <v:imagedata r:id="rId49" o:title="alltests"/>
+            <w10:wrap type="square"/>
+          </v:shape>
+        </w:pict>
+      </w:r>
+    </w:p>
+    <w:p>
+      <w:pPr>
+        <w:rPr>
+          <w:rFonts w:ascii="Arial" w:hAnsi="Arial" w:cs="Arial" w:hint="cs"/>
+          <w:sz w:val="28"/>
+          <w:szCs w:val="28"/>
+          <w:rtl/>
+        </w:rPr>
+      </w:pPr>
+      <w:r>
+        <w:rPr>
+          <w:rFonts w:ascii="Arial" w:hAnsi="Arial" w:cs="Arial" w:hint="cs"/>
+          <w:sz w:val="28"/>
+          <w:szCs w:val="28"/>
+          <w:rtl/>
+        </w:rPr>
+        <w:t xml:space="preserve">כנדרש. </w:t>
+      </w:r>
+      <w:r>
+        <w:rPr>
+          <w:rFonts w:ascii="Arial" w:hAnsi="Arial" w:cs="Arial"/>
+          <w:sz w:val="28"/>
+          <w:szCs w:val="28"/>
+        </w:rPr>
+        <w:sym w:font="Wingdings" w:char="F04A"/>
+      </w:r>
+    </w:p>
+    <w:p>
+      <w:pPr>
+        <w:rPr>
+          <w:rFonts w:ascii="Arial" w:hAnsi="Arial" w:cs="Arial" w:hint="cs"/>
+          <w:sz w:val="28"/>
+          <w:szCs w:val="28"/>
+          <w:rtl/>
+        </w:rPr>
+      </w:pPr>
+      <w:r>
+        <w:rPr>
+          <w:rFonts w:ascii="Arial" w:hAnsi="Arial" w:cs="Arial" w:hint="cs"/>
+          <w:sz w:val="28"/>
+          <w:szCs w:val="28"/>
+          <w:rtl/>
+        </w:rPr>
+        <w:t>כעת, ניזכר מלכתחילה מדוע בחרנו בקודקודים הבאים כ</w:t>
+      </w:r>
+      <w:r>
+        <w:rPr>
+          <w:rFonts w:ascii="Arial" w:hAnsi="Arial" w:cs="Arial"/>
+          <w:sz w:val="28"/>
+          <w:szCs w:val="28"/>
+        </w:rPr>
+        <w:t>marked</w:t>
+      </w:r>
+      <w:r>
+        <w:rPr>
+          <w:rFonts w:ascii="Arial" w:hAnsi="Arial" w:cs="Arial" w:hint="cs"/>
+          <w:sz w:val="28"/>
+          <w:szCs w:val="28"/>
+          <w:rtl/>
+        </w:rPr>
+        <w:t>.</w:t>
+      </w:r>
+    </w:p>
+    <w:p>
+      <w:pPr>
+        <w:rPr>
+          <w:rFonts w:ascii="Arial" w:hAnsi="Arial" w:cs="Arial"/>
+          <w:sz w:val="28"/>
+          <w:szCs w:val="28"/>
+        </w:rPr>
+      </w:pPr>
+    </w:p>
+    <w:p>
+      <w:pPr>
+        <w:rPr>
+          <w:rFonts w:ascii="Arial" w:hAnsi="Arial" w:cs="Arial" w:hint="cs"/>
+          <w:sz w:val="28"/>
+          <w:szCs w:val="28"/>
+          <w:rtl/>
+        </w:rPr>
+      </w:pPr>
+    </w:p>
+    <w:p>
+      <w:pPr>
+        <w:rPr>
+          <w:rFonts w:ascii="Arial" w:hAnsi="Arial" w:cs="Arial" w:hint="cs"/>
+          <w:sz w:val="28"/>
+          <w:szCs w:val="28"/>
+          <w:rtl/>
+        </w:rPr>
+      </w:pPr>
+    </w:p>
+    <w:p>
+      <w:pPr>
+        <w:rPr>
+          <w:rFonts w:ascii="Arial" w:hAnsi="Arial" w:cs="Arial" w:hint="cs"/>
+          <w:sz w:val="28"/>
+          <w:szCs w:val="28"/>
+          <w:rtl/>
+        </w:rPr>
+      </w:pPr>
+    </w:p>
+    <w:p>
+      <w:pPr>
+        <w:rPr>
+          <w:rFonts w:ascii="Arial" w:hAnsi="Arial" w:cs="Arial" w:hint="cs"/>
+          <w:sz w:val="28"/>
+          <w:szCs w:val="28"/>
+          <w:rtl/>
+        </w:rPr>
+      </w:pPr>
+    </w:p>
+    <w:p>
+      <w:pPr>
+        <w:rPr>
+          <w:rFonts w:ascii="Arial" w:hAnsi="Arial" w:cs="Arial" w:hint="cs"/>
+          <w:sz w:val="28"/>
+          <w:szCs w:val="28"/>
+          <w:rtl/>
+        </w:rPr>
+      </w:pPr>
+    </w:p>
+    <w:p>
+      <w:pPr>
+        <w:rPr>
+          <w:rFonts w:ascii="Arial" w:hAnsi="Arial" w:cs="Arial" w:hint="cs"/>
+          <w:sz w:val="28"/>
+          <w:szCs w:val="28"/>
+          <w:rtl/>
+        </w:rPr>
+      </w:pPr>
+    </w:p>
+    <w:p>
+      <w:pPr>
+        <w:rPr>
+          <w:rFonts w:ascii="Arial" w:hAnsi="Arial" w:cs="Arial" w:hint="cs"/>
+          <w:sz w:val="28"/>
+          <w:szCs w:val="28"/>
+          <w:rtl/>
+        </w:rPr>
+      </w:pPr>
+      <w:r>
+        <w:rPr>
+          <w:rFonts w:ascii="Arial" w:hAnsi="Arial" w:cs="Arial" w:hint="cs"/>
+          <w:sz w:val="28"/>
+          <w:szCs w:val="28"/>
+          <w:rtl/>
+        </w:rPr>
+        <w:t>שדגדש</w:t>
       </w:r>
     </w:p>
     <w:sectPr>
@@ -21042,6 +21716,56 @@
     </w:sectPr>
   </w:body>
 </w:document>
+</file>
+
+<file path=word/endnotes.xml><?xml version="1.0" encoding="utf-8"?>
+<w:endnotes xmlns:ve="http://schemas.openxmlformats.org/markup-compatibility/2006" xmlns:o="urn:schemas-microsoft-com:office:office" xmlns:r="http://schemas.openxmlformats.org/officeDocument/2006/relationships" xmlns:m="http://schemas.openxmlformats.org/officeDocument/2006/math" xmlns:v="urn:schemas-microsoft-com:vml" xmlns:wp="http://schemas.openxmlformats.org/drawingml/2006/wordprocessingDrawing" xmlns:w10="urn:schemas-microsoft-com:office:word" xmlns:w="http://schemas.openxmlformats.org/wordprocessingml/2006/main" xmlns:wne="http://schemas.microsoft.com/office/word/2006/wordml">
+  <w:endnote w:type="separator" w:id="-1">
+    <w:p>
+      <w:pPr>
+        <w:spacing w:after="0" w:line="240" w:lineRule="auto"/>
+      </w:pPr>
+      <w:r>
+        <w:separator/>
+      </w:r>
+    </w:p>
+  </w:endnote>
+  <w:endnote w:type="continuationSeparator" w:id="0">
+    <w:p>
+      <w:pPr>
+        <w:spacing w:after="0" w:line="240" w:lineRule="auto"/>
+      </w:pPr>
+      <w:r>
+        <w:continuationSeparator/>
+      </w:r>
+    </w:p>
+  </w:endnote>
+</w:endnotes>
+</file>
+
+<file path=word/footnotes.xml><?xml version="1.0" encoding="utf-8"?>
+<w:footnotes xmlns:ve="http://schemas.openxmlformats.org/markup-compatibility/2006" xmlns:o="urn:schemas-microsoft-com:office:office" xmlns:r="http://schemas.openxmlformats.org/officeDocument/2006/relationships" xmlns:m="http://schemas.openxmlformats.org/officeDocument/2006/math" xmlns:v="urn:schemas-microsoft-com:vml" xmlns:wp="http://schemas.openxmlformats.org/drawingml/2006/wordprocessingDrawing" xmlns:w10="urn:schemas-microsoft-com:office:word" xmlns:w="http://schemas.openxmlformats.org/wordprocessingml/2006/main" xmlns:wne="http://schemas.microsoft.com/office/word/2006/wordml">
+  <w:footnote w:type="separator" w:id="-1">
+    <w:p>
+      <w:pPr>
+        <w:spacing w:after="0" w:line="240" w:lineRule="auto"/>
+      </w:pPr>
+      <w:r>
+        <w:separator/>
+      </w:r>
+    </w:p>
+  </w:footnote>
+  <w:footnote w:type="continuationSeparator" w:id="0">
+    <w:p>
+      <w:pPr>
+        <w:spacing w:after="0" w:line="240" w:lineRule="auto"/>
+      </w:pPr>
+      <w:r>
+        <w:continuationSeparator/>
+      </w:r>
+    </w:p>
+  </w:footnote>
+</w:footnotes>
 </file>
 
 <file path=word/numbering.xml><?xml version="1.0" encoding="utf-8"?>
@@ -22670,6 +23394,54 @@
       </w:tblCellMar>
     </w:tblPr>
   </w:style>
+  <w:style w:type="paragraph" w:styleId="Header">
+    <w:name w:val="header"/>
+    <w:basedOn w:val="Normal"/>
+    <w:link w:val="HeaderChar"/>
+    <w:uiPriority w:val="99"/>
+    <w:semiHidden/>
+    <w:unhideWhenUsed/>
+    <w:rsid w:val="00582E86"/>
+    <w:pPr>
+      <w:tabs>
+        <w:tab w:val="center" w:pos="4153"/>
+        <w:tab w:val="right" w:pos="8306"/>
+      </w:tabs>
+      <w:spacing w:after="0" w:line="240" w:lineRule="auto"/>
+    </w:pPr>
+  </w:style>
+  <w:style w:type="character" w:customStyle="1" w:styleId="HeaderChar">
+    <w:name w:val="Header Char"/>
+    <w:basedOn w:val="DefaultParagraphFont"/>
+    <w:link w:val="Header"/>
+    <w:uiPriority w:val="99"/>
+    <w:semiHidden/>
+    <w:rsid w:val="00582E86"/>
+  </w:style>
+  <w:style w:type="paragraph" w:styleId="Footer">
+    <w:name w:val="footer"/>
+    <w:basedOn w:val="Normal"/>
+    <w:link w:val="FooterChar"/>
+    <w:uiPriority w:val="99"/>
+    <w:semiHidden/>
+    <w:unhideWhenUsed/>
+    <w:rsid w:val="00582E86"/>
+    <w:pPr>
+      <w:tabs>
+        <w:tab w:val="center" w:pos="4153"/>
+        <w:tab w:val="right" w:pos="8306"/>
+      </w:tabs>
+      <w:spacing w:after="0" w:line="240" w:lineRule="auto"/>
+    </w:pPr>
+  </w:style>
+  <w:style w:type="character" w:customStyle="1" w:styleId="FooterChar">
+    <w:name w:val="Footer Char"/>
+    <w:basedOn w:val="DefaultParagraphFont"/>
+    <w:link w:val="Footer"/>
+    <w:uiPriority w:val="99"/>
+    <w:semiHidden/>
+    <w:rsid w:val="00582E86"/>
+  </w:style>
 </w:styles>
 </file>
 
@@ -22939,7 +23711,7 @@
 </file>
 
 <file path=customXml/itemProps1.xml><?xml version="1.0" encoding="utf-8"?>
-<ds:datastoreItem xmlns:ds="http://schemas.openxmlformats.org/officeDocument/2006/customXml" ds:itemID="{23B6323F-E7DE-4299-9DBD-910980F9A591}">
+<ds:datastoreItem xmlns:ds="http://schemas.openxmlformats.org/officeDocument/2006/customXml" ds:itemID="{92391929-596A-44DB-B9E3-1643B35B5A07}">
   <ds:schemaRefs>
     <ds:schemaRef ds:uri="http://schemas.openxmlformats.org/officeDocument/2006/bibliography"/>
   </ds:schemaRefs>

</xml_diff>

<commit_message>
final version of exmaple 3
</commit_message>
<xml_diff>
--- a/Refactoring-Project-Documentation.docx
+++ b/Refactoring-Project-Documentation.docx
@@ -21767,33 +21767,435 @@
           <w:rtl/>
         </w:rPr>
       </w:pPr>
-    </w:p>
-    <w:p>
-      <w:pPr>
-        <w:rPr>
-          <w:rFonts w:ascii="Arial" w:hAnsi="Arial" w:cs="Arial" w:hint="cs"/>
-          <w:sz w:val="28"/>
-          <w:szCs w:val="28"/>
-          <w:rtl/>
-        </w:rPr>
-      </w:pPr>
-    </w:p>
-    <w:p>
-      <w:pPr>
-        <w:rPr>
-          <w:rFonts w:ascii="Arial" w:hAnsi="Arial" w:cs="Arial" w:hint="cs"/>
-          <w:sz w:val="28"/>
-          <w:szCs w:val="28"/>
-          <w:rtl/>
-        </w:rPr>
-      </w:pPr>
-    </w:p>
-    <w:p>
-      <w:pPr>
-        <w:rPr>
-          <w:rFonts w:ascii="Arial" w:hAnsi="Arial" w:cs="Arial"/>
-          <w:sz w:val="28"/>
-          <w:szCs w:val="28"/>
+      <w:r>
+        <w:rPr>
+          <w:noProof/>
+        </w:rPr>
+        <w:pict>
+          <v:shape id="_x0000_s1132" type="#_x0000_t75" style="position:absolute;left:0;text-align:left;margin-left:5.9pt;margin-top:18.4pt;width:355.6pt;height:287.75pt;z-index:251767808">
+            <v:imagedata r:id="rId50" o:title="cyclone"/>
+            <w10:wrap type="square"/>
+          </v:shape>
+        </w:pict>
+      </w:r>
+    </w:p>
+    <w:p>
+      <w:pPr>
+        <w:rPr>
+          <w:rFonts w:ascii="Arial" w:hAnsi="Arial" w:cs="Arial" w:hint="cs"/>
+          <w:sz w:val="28"/>
+          <w:szCs w:val="28"/>
+          <w:rtl/>
+        </w:rPr>
+      </w:pPr>
+    </w:p>
+    <w:p>
+      <w:pPr>
+        <w:rPr>
+          <w:rFonts w:ascii="Arial" w:hAnsi="Arial" w:cs="Arial" w:hint="cs"/>
+          <w:sz w:val="28"/>
+          <w:szCs w:val="28"/>
+          <w:rtl/>
+        </w:rPr>
+      </w:pPr>
+    </w:p>
+    <w:p>
+      <w:pPr>
+        <w:rPr>
+          <w:rFonts w:ascii="Arial" w:hAnsi="Arial" w:cs="Arial" w:hint="cs"/>
+          <w:sz w:val="28"/>
+          <w:szCs w:val="28"/>
+          <w:rtl/>
+        </w:rPr>
+      </w:pPr>
+    </w:p>
+    <w:p>
+      <w:pPr>
+        <w:rPr>
+          <w:rFonts w:ascii="Arial" w:hAnsi="Arial" w:cs="Arial" w:hint="cs"/>
+          <w:sz w:val="28"/>
+          <w:szCs w:val="28"/>
+          <w:rtl/>
+        </w:rPr>
+      </w:pPr>
+    </w:p>
+    <w:p>
+      <w:pPr>
+        <w:rPr>
+          <w:rFonts w:ascii="Arial" w:hAnsi="Arial" w:cs="Arial" w:hint="cs"/>
+          <w:sz w:val="28"/>
+          <w:szCs w:val="28"/>
+          <w:rtl/>
+        </w:rPr>
+      </w:pPr>
+    </w:p>
+    <w:p>
+      <w:pPr>
+        <w:rPr>
+          <w:rFonts w:ascii="Arial" w:hAnsi="Arial" w:cs="Arial" w:hint="cs"/>
+          <w:sz w:val="28"/>
+          <w:szCs w:val="28"/>
+          <w:rtl/>
+        </w:rPr>
+      </w:pPr>
+    </w:p>
+    <w:p>
+      <w:pPr>
+        <w:rPr>
+          <w:rFonts w:ascii="Arial" w:hAnsi="Arial" w:cs="Arial" w:hint="cs"/>
+          <w:sz w:val="28"/>
+          <w:szCs w:val="28"/>
+          <w:rtl/>
+        </w:rPr>
+      </w:pPr>
+    </w:p>
+    <w:p>
+      <w:pPr>
+        <w:rPr>
+          <w:rFonts w:ascii="Arial" w:hAnsi="Arial" w:cs="Arial" w:hint="cs"/>
+          <w:sz w:val="28"/>
+          <w:szCs w:val="28"/>
+          <w:rtl/>
+        </w:rPr>
+      </w:pPr>
+    </w:p>
+    <w:p>
+      <w:pPr>
+        <w:rPr>
+          <w:rFonts w:ascii="Arial" w:hAnsi="Arial" w:cs="Arial" w:hint="cs"/>
+          <w:sz w:val="28"/>
+          <w:szCs w:val="28"/>
+          <w:rtl/>
+        </w:rPr>
+      </w:pPr>
+    </w:p>
+    <w:p>
+      <w:pPr>
+        <w:rPr>
+          <w:rFonts w:ascii="Arial" w:hAnsi="Arial" w:cs="Arial" w:hint="cs"/>
+          <w:sz w:val="28"/>
+          <w:szCs w:val="28"/>
+          <w:rtl/>
+        </w:rPr>
+      </w:pPr>
+    </w:p>
+    <w:p>
+      <w:pPr>
+        <w:rPr>
+          <w:rFonts w:ascii="Arial" w:hAnsi="Arial" w:cs="Arial" w:hint="cs"/>
+          <w:sz w:val="28"/>
+          <w:szCs w:val="28"/>
+          <w:rtl/>
+        </w:rPr>
+      </w:pPr>
+    </w:p>
+    <w:p>
+      <w:pPr>
+        <w:rPr>
+          <w:rFonts w:ascii="Arial" w:hAnsi="Arial" w:cs="Arial" w:hint="cs"/>
+          <w:sz w:val="28"/>
+          <w:szCs w:val="28"/>
+          <w:rtl/>
+        </w:rPr>
+      </w:pPr>
+    </w:p>
+    <w:p>
+      <w:pPr>
+        <w:rPr>
+          <w:rFonts w:ascii="Arial" w:hAnsi="Arial" w:cs="Arial" w:hint="cs"/>
+          <w:sz w:val="28"/>
+          <w:szCs w:val="28"/>
+          <w:rtl/>
+        </w:rPr>
+      </w:pPr>
+      <w:r>
+        <w:rPr>
+          <w:noProof/>
+        </w:rPr>
+        <w:pict>
+          <v:shape id="_x0000_s1133" type="#_x0000_t75" style="position:absolute;left:0;text-align:left;margin-left:-73.95pt;margin-top:38.65pt;width:552.4pt;height:89.9pt;z-index:251769856">
+            <v:imagedata r:id="rId51" o:title="Capture2"/>
+            <w10:wrap type="square"/>
+          </v:shape>
+        </w:pict>
+      </w:r>
+      <w:r>
+        <w:rPr>
+          <w:rFonts w:ascii="Arial" w:hAnsi="Arial" w:cs="Arial" w:hint="cs"/>
+          <w:sz w:val="28"/>
+          <w:szCs w:val="28"/>
+          <w:rtl/>
+        </w:rPr>
+        <w:t>ניתן ל</w:t>
+      </w:r>
+      <w:r>
+        <w:rPr>
+          <w:rFonts w:ascii="Arial" w:hAnsi="Arial" w:cs="Arial"/>
+          <w:sz w:val="28"/>
+          <w:szCs w:val="28"/>
+        </w:rPr>
+        <w:t>refactoring</w:t>
+      </w:r>
+      <w:r>
+        <w:rPr>
+          <w:rFonts w:ascii="Arial" w:hAnsi="Arial" w:cs="Arial" w:hint="cs"/>
+          <w:sz w:val="28"/>
+          <w:szCs w:val="28"/>
+          <w:rtl/>
+        </w:rPr>
+        <w:t xml:space="preserve"> ומניעת קוד משוכפל, ע"י שימוש בפונקציות אותן כתבנו:</w:t>
+      </w:r>
+    </w:p>
+    <w:p>
+      <w:pPr>
+        <w:rPr>
+          <w:rFonts w:ascii="Arial" w:hAnsi="Arial" w:cs="Arial" w:hint="cs"/>
+          <w:sz w:val="28"/>
+          <w:szCs w:val="28"/>
+          <w:rtl/>
+        </w:rPr>
+      </w:pPr>
+    </w:p>
+    <w:p>
+      <w:pPr>
+        <w:rPr>
+          <w:rFonts w:ascii="Arial" w:hAnsi="Arial" w:cs="Arial"/>
+          <w:sz w:val="28"/>
+          <w:szCs w:val="28"/>
+        </w:rPr>
+      </w:pPr>
+      <w:r>
+        <w:rPr>
+          <w:rFonts w:ascii="Arial" w:hAnsi="Arial" w:cs="Arial" w:hint="cs"/>
+          <w:sz w:val="28"/>
+          <w:szCs w:val="28"/>
+          <w:rtl/>
+        </w:rPr>
+        <w:t xml:space="preserve">נשים לב שהשוני כאן הוא שהעברנו במקום </w:t>
+      </w:r>
+      <w:r>
+        <w:rPr>
+          <w:rFonts w:ascii="Arial" w:hAnsi="Arial" w:cs="Arial"/>
+          <w:sz w:val="28"/>
+          <w:szCs w:val="28"/>
+        </w:rPr>
+        <w:t>child</w:t>
+      </w:r>
+      <w:r>
+        <w:rPr>
+          <w:rFonts w:ascii="Arial" w:hAnsi="Arial" w:cs="Arial" w:hint="cs"/>
+          <w:sz w:val="28"/>
+          <w:szCs w:val="28"/>
+          <w:rtl/>
+        </w:rPr>
+        <w:t xml:space="preserve"> את</w:t>
+      </w:r>
+      <w:r>
+        <w:rPr>
+          <w:rFonts w:ascii="Arial" w:hAnsi="Arial" w:cs="Arial"/>
+          <w:sz w:val="28"/>
+          <w:szCs w:val="28"/>
+        </w:rPr>
+        <w:t xml:space="preserve"> </w:t>
+      </w:r>
+      <w:r>
+        <w:rPr>
+          <w:rFonts w:ascii="Arial" w:hAnsi="Arial" w:cs="Arial" w:hint="cs"/>
+          <w:sz w:val="28"/>
+          <w:szCs w:val="28"/>
+          <w:rtl/>
+        </w:rPr>
+        <w:t xml:space="preserve"> </w:t>
+      </w:r>
+      <w:r>
+        <w:rPr>
+          <w:rFonts w:ascii="Arial" w:hAnsi="Arial" w:cs="Arial"/>
+          <w:sz w:val="28"/>
+          <w:szCs w:val="28"/>
+        </w:rPr>
+        <w:t>element</w:t>
+      </w:r>
+      <w:r>
+        <w:rPr>
+          <w:rFonts w:ascii="Arial" w:hAnsi="Arial" w:cs="Arial" w:hint="cs"/>
+          <w:sz w:val="28"/>
+          <w:szCs w:val="28"/>
+          <w:rtl/>
+        </w:rPr>
+        <w:t>, ושאר הפונקציונליות זהה לחלוטין.</w:t>
+      </w:r>
+    </w:p>
+    <w:p>
+      <w:pPr>
+        <w:rPr>
+          <w:rFonts w:ascii="Arial" w:hAnsi="Arial" w:cs="Arial" w:hint="cs"/>
+          <w:sz w:val="28"/>
+          <w:szCs w:val="28"/>
+          <w:rtl/>
+        </w:rPr>
+      </w:pPr>
+      <w:r>
+        <w:rPr>
+          <w:rFonts w:ascii="Arial" w:hAnsi="Arial" w:cs="Arial" w:hint="cs"/>
+          <w:sz w:val="28"/>
+          <w:szCs w:val="28"/>
+          <w:rtl/>
+        </w:rPr>
+        <w:t>כלומר, חסכנו קוד גם במחלקה אחרת בעזרת הריפקטורינג הנ"ל. כעת הקוד קל יותר לתחזוקה, ומובן יותר.</w:t>
+      </w:r>
+      <w:r>
+        <w:rPr>
+          <w:rFonts w:ascii="Arial" w:hAnsi="Arial" w:cs="Arial"/>
+          <w:sz w:val="28"/>
+          <w:szCs w:val="28"/>
+        </w:rPr>
+        <w:t xml:space="preserve"> </w:t>
+      </w:r>
+      <w:r>
+        <w:rPr>
+          <w:rFonts w:ascii="Arial" w:hAnsi="Arial" w:cs="Arial" w:hint="cs"/>
+          <w:sz w:val="28"/>
+          <w:szCs w:val="28"/>
+          <w:rtl/>
+        </w:rPr>
+        <w:t xml:space="preserve"> </w:t>
+      </w:r>
+      <w:r>
+        <w:rPr>
+          <w:rFonts w:ascii="Arial" w:hAnsi="Arial" w:cs="Arial"/>
+          <w:sz w:val="28"/>
+          <w:szCs w:val="28"/>
+        </w:rPr>
+        <w:sym w:font="Wingdings" w:char="F04A"/>
+      </w:r>
+    </w:p>
+    <w:p>
+      <w:pPr>
+        <w:rPr>
+          <w:rFonts w:ascii="Arial" w:hAnsi="Arial" w:cs="Arial" w:hint="cs"/>
+          <w:sz w:val="28"/>
+          <w:szCs w:val="28"/>
+          <w:rtl/>
+        </w:rPr>
+      </w:pPr>
+    </w:p>
+    <w:p>
+      <w:pPr>
+        <w:rPr>
+          <w:rFonts w:ascii="Arial" w:hAnsi="Arial" w:cs="Arial" w:hint="cs"/>
+          <w:sz w:val="28"/>
+          <w:szCs w:val="28"/>
+          <w:rtl/>
+        </w:rPr>
+      </w:pPr>
+    </w:p>
+    <w:p>
+      <w:pPr>
+        <w:rPr>
+          <w:rFonts w:ascii="Arial" w:hAnsi="Arial" w:cs="Arial" w:hint="cs"/>
+          <w:sz w:val="28"/>
+          <w:szCs w:val="28"/>
+          <w:rtl/>
+        </w:rPr>
+      </w:pPr>
+    </w:p>
+    <w:p>
+      <w:pPr>
+        <w:rPr>
+          <w:rFonts w:ascii="Arial" w:hAnsi="Arial" w:cs="Arial" w:hint="cs"/>
+          <w:sz w:val="28"/>
+          <w:szCs w:val="28"/>
+          <w:rtl/>
+        </w:rPr>
+      </w:pPr>
+    </w:p>
+    <w:p>
+      <w:pPr>
+        <w:rPr>
+          <w:rFonts w:ascii="Arial" w:hAnsi="Arial" w:cs="Arial" w:hint="cs"/>
+          <w:sz w:val="28"/>
+          <w:szCs w:val="28"/>
+          <w:rtl/>
+        </w:rPr>
+      </w:pPr>
+      <w:r>
+        <w:rPr>
+          <w:rFonts w:ascii="Arial" w:hAnsi="Arial" w:cs="Arial" w:hint="cs"/>
+          <w:sz w:val="28"/>
+          <w:szCs w:val="28"/>
+          <w:rtl/>
+        </w:rPr>
+        <w:lastRenderedPageBreak/>
+        <w:t>לא נשכח לוודא נכונות ע"י הרצת כלל הטסטים:</w:t>
+      </w:r>
+    </w:p>
+    <w:p>
+      <w:pPr>
+        <w:rPr>
+          <w:rFonts w:ascii="Arial" w:hAnsi="Arial" w:cs="Arial" w:hint="cs"/>
+          <w:sz w:val="28"/>
+          <w:szCs w:val="28"/>
+          <w:rtl/>
+        </w:rPr>
+      </w:pPr>
+    </w:p>
+    <w:p>
+      <w:pPr>
+        <w:rPr>
+          <w:rFonts w:ascii="Arial" w:hAnsi="Arial" w:cs="Arial" w:hint="cs"/>
+          <w:sz w:val="28"/>
+          <w:szCs w:val="28"/>
+          <w:rtl/>
+        </w:rPr>
+      </w:pPr>
+      <w:r>
+        <w:rPr>
+          <w:noProof/>
+        </w:rPr>
+        <w:pict>
+          <v:shape id="_x0000_s1134" type="#_x0000_t75" style="position:absolute;left:0;text-align:left;margin-left:-20.7pt;margin-top:.25pt;width:414.75pt;height:187.5pt;z-index:251771904">
+            <v:imagedata r:id="rId52" o:title="Capture2"/>
+            <w10:wrap type="square"/>
+          </v:shape>
+        </w:pict>
+      </w:r>
+    </w:p>
+    <w:p>
+      <w:pPr>
+        <w:rPr>
+          <w:rFonts w:ascii="Arial" w:hAnsi="Arial" w:cs="Arial" w:hint="cs"/>
+          <w:sz w:val="28"/>
+          <w:szCs w:val="28"/>
+          <w:rtl/>
+        </w:rPr>
+      </w:pPr>
+      <w:r>
+        <w:rPr>
+          <w:rFonts w:ascii="Arial" w:hAnsi="Arial" w:cs="Arial" w:hint="cs"/>
+          <w:sz w:val="28"/>
+          <w:szCs w:val="28"/>
+          <w:rtl/>
+        </w:rPr>
+        <w:t>ובזאת נסיים את דוגמה זו.</w:t>
+      </w:r>
+    </w:p>
+    <w:p>
+      <w:pPr>
+        <w:rPr>
+          <w:rFonts w:ascii="Arial" w:hAnsi="Arial" w:cs="Arial" w:hint="cs"/>
+          <w:sz w:val="28"/>
+          <w:szCs w:val="28"/>
+          <w:rtl/>
+        </w:rPr>
+      </w:pPr>
+    </w:p>
+    <w:p>
+      <w:pPr>
+        <w:rPr>
+          <w:rFonts w:ascii="Arial" w:hAnsi="Arial" w:cs="Arial" w:hint="cs"/>
+          <w:sz w:val="28"/>
+          <w:szCs w:val="28"/>
+          <w:rtl/>
         </w:rPr>
       </w:pPr>
     </w:p>
@@ -23881,7 +24283,7 @@
 </file>
 
 <file path=customXml/itemProps1.xml><?xml version="1.0" encoding="utf-8"?>
-<ds:datastoreItem xmlns:ds="http://schemas.openxmlformats.org/officeDocument/2006/customXml" ds:itemID="{3B363143-4756-4721-B6C4-F4E673E08BEC}">
+<ds:datastoreItem xmlns:ds="http://schemas.openxmlformats.org/officeDocument/2006/customXml" ds:itemID="{9B8CBCC4-011C-4A80-AA49-DF3D7DD73153}">
   <ds:schemaRefs>
     <ds:schemaRef ds:uri="http://schemas.openxmlformats.org/officeDocument/2006/bibliography"/>
   </ds:schemaRefs>

</xml_diff>

<commit_message>
last version to submit
</commit_message>
<xml_diff>
--- a/Refactoring-Project-Documentation.docx
+++ b/Refactoring-Project-Documentation.docx
@@ -1,13 +1,13 @@
 
 <file path=word/document.xml><?xml version="1.0" encoding="utf-8"?>
-<w:document xmlns:ve="http://schemas.openxmlformats.org/markup-compatibility/2006" xmlns:o="urn:schemas-microsoft-com:office:office" xmlns:r="http://schemas.openxmlformats.org/officeDocument/2006/relationships" xmlns:m="http://schemas.openxmlformats.org/officeDocument/2006/math" xmlns:v="urn:schemas-microsoft-com:vml" xmlns:wp="http://schemas.openxmlformats.org/drawingml/2006/wordprocessingDrawing" xmlns:w10="urn:schemas-microsoft-com:office:word" xmlns:w="http://schemas.openxmlformats.org/wordprocessingml/2006/main" xmlns:wne="http://schemas.microsoft.com/office/word/2006/wordml">
+<w:document xmlns:wpc="http://schemas.microsoft.com/office/word/2010/wordprocessingCanvas" xmlns:cx="http://schemas.microsoft.com/office/drawing/2014/chartex" xmlns:cx1="http://schemas.microsoft.com/office/drawing/2015/9/8/chartex" xmlns:cx2="http://schemas.microsoft.com/office/drawing/2015/10/21/chartex" xmlns:cx3="http://schemas.microsoft.com/office/drawing/2016/5/9/chartex" xmlns:cx4="http://schemas.microsoft.com/office/drawing/2016/5/10/chartex" xmlns:cx5="http://schemas.microsoft.com/office/drawing/2016/5/11/chartex" xmlns:mc="http://schemas.openxmlformats.org/markup-compatibility/2006" xmlns:o="urn:schemas-microsoft-com:office:office" xmlns:r="http://schemas.openxmlformats.org/officeDocument/2006/relationships" xmlns:m="http://schemas.openxmlformats.org/officeDocument/2006/math" xmlns:v="urn:schemas-microsoft-com:vml" xmlns:wp14="http://schemas.microsoft.com/office/word/2010/wordprocessingDrawing" xmlns:wp="http://schemas.openxmlformats.org/drawingml/2006/wordprocessingDrawing" xmlns:w10="urn:schemas-microsoft-com:office:word" xmlns:w="http://schemas.openxmlformats.org/wordprocessingml/2006/main" xmlns:w14="http://schemas.microsoft.com/office/word/2010/wordml" xmlns:w15="http://schemas.microsoft.com/office/word/2012/wordml" xmlns:w16se="http://schemas.microsoft.com/office/word/2015/wordml/symex" xmlns:wpg="http://schemas.microsoft.com/office/word/2010/wordprocessingGroup" xmlns:wpi="http://schemas.microsoft.com/office/word/2010/wordprocessingInk" xmlns:wne="http://schemas.microsoft.com/office/word/2006/wordml" xmlns:wps="http://schemas.microsoft.com/office/word/2010/wordprocessingShape" mc:Ignorable="w14 w15 w16se wp14">
   <w:body>
     <w:p>
       <w:pPr>
         <w:spacing w:line="276" w:lineRule="auto"/>
         <w:jc w:val="center"/>
         <w:rPr>
-          <w:rFonts w:ascii="David" w:hAnsi="David" w:cs="David" w:hint="cs"/>
+          <w:rFonts w:ascii="David" w:hAnsi="David" w:cs="David"/>
           <w:sz w:val="36"/>
           <w:szCs w:val="36"/>
         </w:rPr>
@@ -846,33 +846,17 @@
         </w:rPr>
         <w:t xml:space="preserve"> הזמין לצפייה בקישור הבא: </w:t>
       </w:r>
-      <w:r>
-        <w:fldChar w:fldCharType="begin"/>
-      </w:r>
-      <w:r>
-        <w:instrText xml:space="preserve"> HYPERLINK "https://github.com/json-iterator/java" </w:instrText>
-      </w:r>
-      <w:r>
-        <w:fldChar w:fldCharType="separate"/>
-      </w:r>
-      <w:r>
-        <w:rPr>
-          <w:rStyle w:val="Hyperlink"/>
-          <w:rFonts w:ascii="David" w:hAnsi="David" w:cs="David"/>
-          <w:sz w:val="32"/>
-          <w:szCs w:val="32"/>
-        </w:rPr>
-        <w:t>https://github.com/json-iterator/java</w:t>
-      </w:r>
-      <w:r>
-        <w:rPr>
-          <w:rStyle w:val="Hyperlink"/>
-          <w:rFonts w:ascii="David" w:hAnsi="David" w:cs="David"/>
-          <w:sz w:val="32"/>
-          <w:szCs w:val="32"/>
-        </w:rPr>
-        <w:fldChar w:fldCharType="end"/>
-      </w:r>
+      <w:hyperlink r:id="rId8" w:history="1">
+        <w:r>
+          <w:rPr>
+            <w:rStyle w:val="Hyperlink"/>
+            <w:rFonts w:ascii="David" w:hAnsi="David" w:cs="David"/>
+            <w:sz w:val="32"/>
+            <w:szCs w:val="32"/>
+          </w:rPr>
+          <w:t>https://github.com/json-iterator/java</w:t>
+        </w:r>
+      </w:hyperlink>
       <w:r>
         <w:rPr>
           <w:rFonts w:ascii="David" w:hAnsi="David" w:cs="David" w:hint="cs"/>
@@ -963,7 +947,7 @@
             <o:lock v:ext="edit" aspectratio="t"/>
           </v:shapetype>
           <v:shape id="_x0000_s1043" type="#_x0000_t75" style="position:absolute;left:0;text-align:left;margin-left:29.15pt;margin-top:6.45pt;width:345pt;height:216.75pt;z-index:251680768">
-            <v:imagedata r:id="rId8" o:title="tests"/>
+            <v:imagedata r:id="rId9" o:title="tests"/>
             <w10:wrap type="square"/>
           </v:shape>
         </w:pict>
@@ -1366,8 +1350,8 @@
           <w:rtl/>
         </w:rPr>
         <w:pict>
-          <v:shape id="_x0000_s1047" type="#_x0000_t75" style="position:absolute;left:0;text-align:left;margin-left:-34.95pt;margin-top:18pt;width:473.7pt;height:224.8pt;z-index:251682816">
-            <v:imagedata r:id="rId9" o:title="Capture" croptop="779f" cropbottom="1063f"/>
+          <v:shape id="_x0000_s1047" type="#_x0000_t75" style="position:absolute;left:0;text-align:left;margin-left:-34.95pt;margin-top:17.25pt;width:473.7pt;height:224.8pt;z-index:251682816">
+            <v:imagedata r:id="rId10" o:title="Capture" croptop="779f" cropbottom="1063f"/>
             <w10:wrap type="square"/>
           </v:shape>
         </w:pict>
@@ -1424,7 +1408,7 @@
         </w:rPr>
         <w:pict>
           <v:shape id="_x0000_s1073" type="#_x0000_t75" style="position:absolute;left:0;text-align:left;margin-left:-1.2pt;margin-top:31.35pt;width:415pt;height:197.95pt;z-index:251702272">
-            <v:imagedata r:id="rId10" o:title="slice_changed" croptop="574f"/>
+            <v:imagedata r:id="rId11" o:title="slice_changed" croptop="574f"/>
             <w10:wrap type="square"/>
           </v:shape>
         </w:pict>
@@ -1485,7 +1469,6 @@
           <w:szCs w:val="28"/>
           <w:rtl/>
         </w:rPr>
-        <w:lastRenderedPageBreak/>
         <w:t xml:space="preserve">כעת, נצפה לראות שחלק </w:t>
       </w:r>
       <w:r>
@@ -1541,7 +1524,7 @@
         </w:rPr>
         <w:pict>
           <v:shape id="_x0000_s1074" type="#_x0000_t75" style="position:absolute;left:0;text-align:left;margin-left:66.7pt;margin-top:7.5pt;width:285.55pt;height:160pt;z-index:251704320">
-            <v:imagedata r:id="rId11" o:title="test_failed"/>
+            <v:imagedata r:id="rId12" o:title="test_failed"/>
             <w10:wrap type="square"/>
           </v:shape>
         </w:pict>
@@ -1858,7 +1841,7 @@
         </w:rPr>
         <w:pict>
           <v:shape id="_x0000_s1048" type="#_x0000_t75" style="position:absolute;left:0;text-align:left;margin-left:-3.85pt;margin-top:23.65pt;width:402.85pt;height:267.6pt;z-index:251684864">
-            <v:imagedata r:id="rId12" o:title="code_numbered"/>
+            <v:imagedata r:id="rId13" o:title="code_numbered"/>
             <w10:wrap type="square"/>
           </v:shape>
         </w:pict>
@@ -1934,10 +1917,9 @@
           <w:noProof/>
           <w:rtl/>
         </w:rPr>
-        <w:lastRenderedPageBreak/>
         <w:pict>
           <v:shape id="_x0000_s1049" type="#_x0000_t75" style="position:absolute;left:0;text-align:left;margin-left:-63.85pt;margin-top:17pt;width:537.6pt;height:147.5pt;z-index:251686912">
-            <v:imagedata r:id="rId13" o:title="CFG-PDG-Based-Sliding-Example"/>
+            <v:imagedata r:id="rId14" o:title="CFG-PDG-Based-Sliding-Example"/>
             <w10:wrap type="square"/>
           </v:shape>
         </w:pict>
@@ -2151,7 +2133,6 @@
         </w:rPr>
         <w:t xml:space="preserve"> (הקבוצה </w:t>
       </w:r>
-      <w:proofErr w:type="spellStart"/>
       <w:r>
         <w:rPr>
           <w:rFonts w:ascii="Arial" w:hAnsi="Arial" w:cs="Arial"/>
@@ -2160,7 +2141,6 @@
         </w:rPr>
         <w:t>Ec</w:t>
       </w:r>
-      <w:proofErr w:type="spellEnd"/>
       <w:r>
         <w:rPr>
           <w:rFonts w:ascii="Arial" w:hAnsi="Arial" w:cs="Arial" w:hint="cs"/>
@@ -2245,7 +2225,7 @@
         <w:bidiVisual/>
         <w:tblW w:w="0" w:type="auto"/>
         <w:jc w:val="center"/>
-        <w:tblLook w:val="04A0"/>
+        <w:tblLook w:val="04A0" w:firstRow="1" w:lastRow="0" w:firstColumn="1" w:lastColumn="0" w:noHBand="0" w:noVBand="1"/>
       </w:tblPr>
       <w:tblGrid>
         <w:gridCol w:w="2378"/>
@@ -2270,7 +2250,6 @@
                 <w:rtl/>
               </w:rPr>
             </w:pPr>
-            <w:proofErr w:type="spellStart"/>
             <w:r>
               <w:rPr>
                 <w:rFonts w:ascii="Arial" w:hAnsi="Arial" w:cs="Arial"/>
@@ -2279,7 +2258,6 @@
               </w:rPr>
               <w:t>Vars</w:t>
             </w:r>
-            <w:proofErr w:type="spellEnd"/>
           </w:p>
         </w:tc>
         <w:tc>
@@ -3929,18 +3907,8 @@
                 <w:sz w:val="18"/>
                 <w:szCs w:val="18"/>
               </w:rPr>
-              <w:t>{</w:t>
-            </w:r>
-            <w:proofErr w:type="spellStart"/>
-            <w:r>
-              <w:rPr>
-                <w:rFonts w:ascii="Arial" w:hAnsi="Arial" w:cs="Arial"/>
-                <w:sz w:val="18"/>
-                <w:szCs w:val="18"/>
-              </w:rPr>
-              <w:t>clazz</w:t>
-            </w:r>
-            <w:proofErr w:type="spellEnd"/>
+              <w:t>{clazz</w:t>
+            </w:r>
             <w:r>
               <w:rPr>
                 <w:rFonts w:ascii="Arial" w:hAnsi="Arial" w:cs="Arial"/>
@@ -4038,18 +4006,8 @@
                 <w:sz w:val="18"/>
                 <w:szCs w:val="18"/>
               </w:rPr>
-              <w:t>{</w:t>
-            </w:r>
-            <w:proofErr w:type="spellStart"/>
-            <w:r>
-              <w:rPr>
-                <w:rFonts w:ascii="Arial" w:hAnsi="Arial" w:cs="Arial"/>
-                <w:sz w:val="18"/>
-                <w:szCs w:val="18"/>
-              </w:rPr>
-              <w:t>implClazz</w:t>
-            </w:r>
-            <w:proofErr w:type="spellEnd"/>
+              <w:t>{implClazz</w:t>
+            </w:r>
             <w:r>
               <w:rPr>
                 <w:rFonts w:ascii="Arial" w:hAnsi="Arial" w:cs="Arial"/>
@@ -4146,18 +4104,8 @@
                 <w:sz w:val="18"/>
                 <w:szCs w:val="18"/>
               </w:rPr>
-              <w:t>{</w:t>
-            </w:r>
-            <w:proofErr w:type="spellStart"/>
-            <w:r>
-              <w:rPr>
-                <w:rFonts w:ascii="Arial" w:hAnsi="Arial" w:cs="Arial"/>
-                <w:sz w:val="18"/>
-                <w:szCs w:val="18"/>
-              </w:rPr>
-              <w:t>implClazz</w:t>
-            </w:r>
-            <w:proofErr w:type="spellEnd"/>
+              <w:t>{implClazz</w:t>
+            </w:r>
             <w:r>
               <w:rPr>
                 <w:rFonts w:ascii="Arial" w:hAnsi="Arial" w:cs="Arial"/>
@@ -4254,18 +4202,8 @@
                 <w:sz w:val="18"/>
                 <w:szCs w:val="18"/>
               </w:rPr>
-              <w:t>{</w:t>
-            </w:r>
-            <w:proofErr w:type="spellStart"/>
-            <w:r>
-              <w:rPr>
-                <w:rFonts w:ascii="Arial" w:hAnsi="Arial" w:cs="Arial"/>
-                <w:sz w:val="18"/>
-                <w:szCs w:val="18"/>
-              </w:rPr>
-              <w:t>keyType</w:t>
-            </w:r>
-            <w:proofErr w:type="spellEnd"/>
+              <w:t>{keyType</w:t>
+            </w:r>
             <w:r>
               <w:rPr>
                 <w:rFonts w:ascii="Arial" w:hAnsi="Arial" w:cs="Arial"/>
@@ -4363,18 +4301,8 @@
                 <w:sz w:val="18"/>
                 <w:szCs w:val="18"/>
               </w:rPr>
-              <w:t>{</w:t>
-            </w:r>
-            <w:proofErr w:type="spellStart"/>
-            <w:r>
-              <w:rPr>
-                <w:rFonts w:ascii="Arial" w:hAnsi="Arial" w:cs="Arial"/>
-                <w:sz w:val="18"/>
-                <w:szCs w:val="18"/>
-              </w:rPr>
-              <w:t>keyType</w:t>
-            </w:r>
-            <w:proofErr w:type="spellEnd"/>
+              <w:t>{keyType</w:t>
+            </w:r>
             <w:r>
               <w:rPr>
                 <w:rFonts w:ascii="Arial" w:hAnsi="Arial" w:cs="Arial"/>
@@ -4471,18 +4399,8 @@
                 <w:sz w:val="18"/>
                 <w:szCs w:val="18"/>
               </w:rPr>
-              <w:t>{</w:t>
-            </w:r>
-            <w:proofErr w:type="spellStart"/>
-            <w:r>
-              <w:rPr>
-                <w:rFonts w:ascii="Arial" w:hAnsi="Arial" w:cs="Arial"/>
-                <w:sz w:val="18"/>
-                <w:szCs w:val="18"/>
-              </w:rPr>
-              <w:t>keyType</w:t>
-            </w:r>
-            <w:proofErr w:type="spellEnd"/>
+              <w:t>{keyType</w:t>
+            </w:r>
             <w:r>
               <w:rPr>
                 <w:rFonts w:ascii="Arial" w:hAnsi="Arial" w:cs="Arial"/>
@@ -4595,18 +4513,8 @@
                 <w:sz w:val="18"/>
                 <w:szCs w:val="18"/>
               </w:rPr>
-              <w:t>{</w:t>
-            </w:r>
-            <w:proofErr w:type="spellStart"/>
-            <w:r>
-              <w:rPr>
-                <w:rFonts w:ascii="Arial" w:hAnsi="Arial" w:cs="Arial"/>
-                <w:sz w:val="18"/>
-                <w:szCs w:val="18"/>
-              </w:rPr>
-              <w:t>keyType</w:t>
-            </w:r>
-            <w:proofErr w:type="spellEnd"/>
+              <w:t>{keyType</w:t>
+            </w:r>
             <w:r>
               <w:rPr>
                 <w:rFonts w:ascii="Arial" w:hAnsi="Arial" w:cs="Arial"/>
@@ -4697,18 +4605,8 @@
                 <w:sz w:val="18"/>
                 <w:szCs w:val="18"/>
               </w:rPr>
-              <w:t>{</w:t>
-            </w:r>
-            <w:proofErr w:type="spellStart"/>
-            <w:r>
-              <w:rPr>
-                <w:rFonts w:ascii="Arial" w:hAnsi="Arial" w:cs="Arial"/>
-                <w:sz w:val="18"/>
-                <w:szCs w:val="18"/>
-              </w:rPr>
-              <w:t>clazz</w:t>
-            </w:r>
-            <w:proofErr w:type="spellEnd"/>
+              <w:t>{clazz</w:t>
+            </w:r>
             <w:r>
               <w:rPr>
                 <w:rFonts w:ascii="Arial" w:hAnsi="Arial" w:cs="Arial"/>
@@ -4797,18 +4695,8 @@
                 <w:sz w:val="18"/>
                 <w:szCs w:val="18"/>
               </w:rPr>
-              <w:t>{</w:t>
-            </w:r>
-            <w:proofErr w:type="spellStart"/>
-            <w:r>
-              <w:rPr>
-                <w:rFonts w:ascii="Arial" w:hAnsi="Arial" w:cs="Arial"/>
-                <w:sz w:val="18"/>
-                <w:szCs w:val="18"/>
-              </w:rPr>
-              <w:t>clazz</w:t>
-            </w:r>
-            <w:proofErr w:type="spellEnd"/>
+              <w:t>{clazz</w:t>
+            </w:r>
             <w:r>
               <w:rPr>
                 <w:rFonts w:ascii="Arial" w:hAnsi="Arial" w:cs="Arial"/>
@@ -4897,18 +4785,8 @@
                 <w:sz w:val="18"/>
                 <w:szCs w:val="18"/>
               </w:rPr>
-              <w:t>{</w:t>
-            </w:r>
-            <w:proofErr w:type="spellStart"/>
-            <w:r>
-              <w:rPr>
-                <w:rFonts w:ascii="Arial" w:hAnsi="Arial" w:cs="Arial"/>
-                <w:sz w:val="18"/>
-                <w:szCs w:val="18"/>
-              </w:rPr>
-              <w:t>keyType</w:t>
-            </w:r>
-            <w:proofErr w:type="spellEnd"/>
+              <w:t>{keyType</w:t>
+            </w:r>
             <w:r>
               <w:rPr>
                 <w:rFonts w:ascii="Arial" w:hAnsi="Arial" w:cs="Arial"/>
@@ -4997,18 +4875,9 @@
                 <w:sz w:val="18"/>
                 <w:szCs w:val="18"/>
               </w:rPr>
-              <w:t>{</w:t>
-            </w:r>
-            <w:proofErr w:type="spellStart"/>
-            <w:r>
-              <w:rPr>
-                <w:rFonts w:ascii="Arial" w:hAnsi="Arial" w:cs="Arial"/>
-                <w:sz w:val="18"/>
-                <w:szCs w:val="18"/>
-              </w:rPr>
-              <w:t>keyType</w:t>
-            </w:r>
-            <w:proofErr w:type="spellEnd"/>
+              <w:lastRenderedPageBreak/>
+              <w:t>{keyType</w:t>
+            </w:r>
             <w:r>
               <w:rPr>
                 <w:rFonts w:ascii="Arial" w:hAnsi="Arial" w:cs="Arial"/>
@@ -5098,25 +4967,7 @@
                 <w:sz w:val="18"/>
                 <w:szCs w:val="18"/>
               </w:rPr>
-              <w:t>{</w:t>
-            </w:r>
-            <w:proofErr w:type="spellStart"/>
-            <w:r>
-              <w:rPr>
-                <w:rFonts w:ascii="Arial" w:hAnsi="Arial" w:cs="Arial"/>
-                <w:sz w:val="18"/>
-                <w:szCs w:val="18"/>
-              </w:rPr>
-              <w:t>keyType</w:t>
-            </w:r>
-            <w:proofErr w:type="spellEnd"/>
-            <w:r>
-              <w:rPr>
-                <w:rFonts w:ascii="Arial" w:hAnsi="Arial" w:cs="Arial"/>
-                <w:sz w:val="18"/>
-                <w:szCs w:val="18"/>
-              </w:rPr>
-              <w:t>}</w:t>
+              <w:t>{keyType}</w:t>
             </w:r>
           </w:p>
         </w:tc>
@@ -5198,18 +5049,8 @@
                 <w:sz w:val="18"/>
                 <w:szCs w:val="18"/>
               </w:rPr>
-              <w:t>{</w:t>
-            </w:r>
-            <w:proofErr w:type="spellStart"/>
-            <w:r>
-              <w:rPr>
-                <w:rFonts w:ascii="Arial" w:hAnsi="Arial" w:cs="Arial"/>
-                <w:sz w:val="18"/>
-                <w:szCs w:val="18"/>
-              </w:rPr>
-              <w:t>keyType</w:t>
-            </w:r>
-            <w:proofErr w:type="spellEnd"/>
+              <w:t>{keyType</w:t>
+            </w:r>
             <w:r>
               <w:rPr>
                 <w:rFonts w:ascii="Arial" w:hAnsi="Arial" w:cs="Arial"/>
@@ -5298,18 +5139,8 @@
                 <w:sz w:val="18"/>
                 <w:szCs w:val="18"/>
               </w:rPr>
-              <w:t>{</w:t>
-            </w:r>
-            <w:proofErr w:type="spellStart"/>
-            <w:r>
-              <w:rPr>
-                <w:rFonts w:ascii="Arial" w:hAnsi="Arial" w:cs="Arial"/>
-                <w:sz w:val="18"/>
-                <w:szCs w:val="18"/>
-              </w:rPr>
-              <w:t>keyType</w:t>
-            </w:r>
-            <w:proofErr w:type="spellEnd"/>
+              <w:t>{keyType</w:t>
+            </w:r>
             <w:r>
               <w:rPr>
                 <w:rFonts w:ascii="Arial" w:hAnsi="Arial" w:cs="Arial"/>
@@ -5399,19 +5230,8 @@
                 <w:sz w:val="18"/>
                 <w:szCs w:val="18"/>
               </w:rPr>
-              <w:lastRenderedPageBreak/>
-              <w:t>{</w:t>
-            </w:r>
-            <w:proofErr w:type="spellStart"/>
-            <w:r>
-              <w:rPr>
-                <w:rFonts w:ascii="Arial" w:hAnsi="Arial" w:cs="Arial"/>
-                <w:sz w:val="18"/>
-                <w:szCs w:val="18"/>
-              </w:rPr>
-              <w:t>valueType</w:t>
-            </w:r>
-            <w:proofErr w:type="spellEnd"/>
+              <w:t>{valueType</w:t>
+            </w:r>
             <w:r>
               <w:rPr>
                 <w:rFonts w:ascii="Arial" w:hAnsi="Arial" w:cs="Arial"/>
@@ -5500,18 +5320,8 @@
                 <w:sz w:val="18"/>
                 <w:szCs w:val="18"/>
               </w:rPr>
-              <w:t>{</w:t>
-            </w:r>
-            <w:proofErr w:type="spellStart"/>
-            <w:r>
-              <w:rPr>
-                <w:rFonts w:ascii="Arial" w:hAnsi="Arial" w:cs="Arial"/>
-                <w:sz w:val="18"/>
-                <w:szCs w:val="18"/>
-              </w:rPr>
-              <w:t>valueType</w:t>
-            </w:r>
-            <w:proofErr w:type="spellEnd"/>
+              <w:t>{valueType</w:t>
+            </w:r>
             <w:r>
               <w:rPr>
                 <w:rFonts w:ascii="Arial" w:hAnsi="Arial" w:cs="Arial"/>
@@ -5600,18 +5410,8 @@
                 <w:sz w:val="18"/>
                 <w:szCs w:val="18"/>
               </w:rPr>
-              <w:t>{</w:t>
-            </w:r>
-            <w:proofErr w:type="spellStart"/>
-            <w:r>
-              <w:rPr>
-                <w:rFonts w:ascii="Arial" w:hAnsi="Arial" w:cs="Arial"/>
-                <w:sz w:val="18"/>
-                <w:szCs w:val="18"/>
-              </w:rPr>
-              <w:t>clazz</w:t>
-            </w:r>
-            <w:proofErr w:type="spellEnd"/>
+              <w:t>{clazz</w:t>
+            </w:r>
             <w:r>
               <w:rPr>
                 <w:rFonts w:ascii="Arial" w:hAnsi="Arial" w:cs="Arial"/>
@@ -5701,18 +5501,8 @@
                 <w:sz w:val="18"/>
                 <w:szCs w:val="18"/>
               </w:rPr>
-              <w:t>{</w:t>
-            </w:r>
-            <w:proofErr w:type="spellStart"/>
-            <w:r>
-              <w:rPr>
-                <w:rFonts w:ascii="Arial" w:hAnsi="Arial" w:cs="Arial"/>
-                <w:sz w:val="18"/>
-                <w:szCs w:val="18"/>
-              </w:rPr>
-              <w:t>clazz</w:t>
-            </w:r>
-            <w:proofErr w:type="spellEnd"/>
+              <w:t>{clazz</w:t>
+            </w:r>
             <w:r>
               <w:rPr>
                 <w:rFonts w:ascii="Arial" w:hAnsi="Arial" w:cs="Arial"/>
@@ -5804,7 +5594,6 @@
               </w:rPr>
               <w:t>{</w:t>
             </w:r>
-            <w:proofErr w:type="spellStart"/>
             <w:r>
               <w:rPr>
                 <w:rFonts w:ascii="Arial" w:hAnsi="Arial" w:cs="Arial"/>
@@ -5813,7 +5602,6 @@
               </w:rPr>
               <w:t>IllegalArgumentException</w:t>
             </w:r>
-            <w:proofErr w:type="spellEnd"/>
             <w:r>
               <w:rPr>
                 <w:rFonts w:ascii="Arial" w:hAnsi="Arial" w:cs="Arial"/>
@@ -6035,7 +5823,6 @@
         </w:rPr>
         <w:t xml:space="preserve">, תת הקבוצה </w:t>
       </w:r>
-      <w:proofErr w:type="spellStart"/>
       <w:r>
         <w:rPr>
           <w:rFonts w:ascii="Arial" w:hAnsi="Arial" w:cs="Arial"/>
@@ -6044,7 +5831,6 @@
         </w:rPr>
         <w:t>Nv</w:t>
       </w:r>
-      <w:proofErr w:type="spellEnd"/>
       <w:r>
         <w:rPr>
           <w:rFonts w:ascii="Arial" w:hAnsi="Arial" w:cs="Arial" w:hint="cs"/>
@@ -6139,7 +5925,6 @@
         </w:rPr>
         <w:t xml:space="preserve">, תת הקבוצה </w:t>
       </w:r>
-      <w:proofErr w:type="spellStart"/>
       <w:r>
         <w:rPr>
           <w:rFonts w:ascii="Arial" w:hAnsi="Arial" w:cs="Arial"/>
@@ -6148,7 +5933,6 @@
         </w:rPr>
         <w:t>Ncov</w:t>
       </w:r>
-      <w:proofErr w:type="spellEnd"/>
       <w:r>
         <w:rPr>
           <w:rFonts w:ascii="Arial" w:hAnsi="Arial" w:cs="Arial" w:hint="cs"/>
@@ -6283,7 +6067,7 @@
         </w:rPr>
         <w:pict>
           <v:shape id="_x0000_s1053" type="#_x0000_t75" style="position:absolute;left:0;text-align:left;margin-left:23.9pt;margin-top:10.9pt;width:318pt;height:111pt;z-index:251692032">
-            <v:imagedata r:id="rId14" o:title="Capture"/>
+            <v:imagedata r:id="rId15" o:title="Capture"/>
             <w10:wrap type="square"/>
           </v:shape>
         </w:pict>
@@ -6433,7 +6217,7 @@
                     </pic:cNvPicPr>
                   </pic:nvPicPr>
                   <pic:blipFill>
-                    <a:blip r:embed="rId15" cstate="print"/>
+                    <a:blip r:embed="rId16" cstate="print"/>
                     <a:srcRect/>
                     <a:stretch>
                       <a:fillRect/>
@@ -6568,6 +6352,7 @@
           <w:szCs w:val="28"/>
           <w:rtl/>
         </w:rPr>
+        <w:lastRenderedPageBreak/>
         <w:t>נשים לב שמתבצע חישוב</w:t>
       </w:r>
       <w:r>
@@ -6604,7 +6389,6 @@
         </w:rPr>
         <w:t xml:space="preserve"> עבור המשתנים </w:t>
       </w:r>
-      <w:proofErr w:type="spellStart"/>
       <w:r>
         <w:rPr>
           <w:rFonts w:ascii="Arial" w:hAnsi="Arial" w:cs="Arial"/>
@@ -6613,7 +6397,6 @@
         </w:rPr>
         <w:t>clazz</w:t>
       </w:r>
-      <w:proofErr w:type="spellEnd"/>
       <w:r>
         <w:rPr>
           <w:rFonts w:ascii="Arial" w:hAnsi="Arial" w:cs="Arial" w:hint="cs"/>
@@ -6623,7 +6406,6 @@
         </w:rPr>
         <w:t xml:space="preserve"> ו-</w:t>
       </w:r>
-      <w:proofErr w:type="spellStart"/>
       <w:r>
         <w:rPr>
           <w:rFonts w:ascii="Arial" w:hAnsi="Arial" w:cs="Arial"/>
@@ -6632,7 +6414,6 @@
         </w:rPr>
         <w:t>keyType</w:t>
       </w:r>
-      <w:proofErr w:type="spellEnd"/>
       <w:r>
         <w:rPr>
           <w:rFonts w:ascii="Arial" w:hAnsi="Arial" w:cs="Arial" w:hint="cs"/>
@@ -6682,19 +6463,8 @@
           <w:szCs w:val="28"/>
           <w:rtl/>
         </w:rPr>
-        <w:t xml:space="preserve">, נצטרך לאחסן את הנתונים </w:t>
-      </w:r>
-      <w:r>
-        <w:rPr>
-          <w:rFonts w:ascii="Arial" w:hAnsi="Arial" w:cs="Arial" w:hint="cs"/>
-          <w:sz w:val="28"/>
-          <w:szCs w:val="28"/>
-          <w:rtl/>
-        </w:rPr>
-        <w:lastRenderedPageBreak/>
-        <w:t xml:space="preserve">החוזרים מהפונקציה באובייקט שיכיל 2 שדות עבור ערכים אלו (זה מה שמוצע ע"י </w:t>
-      </w:r>
-      <w:proofErr w:type="spellStart"/>
+        <w:t xml:space="preserve">, נצטרך לאחסן את הנתונים החוזרים מהפונקציה באובייקט שיכיל 2 שדות עבור ערכים אלו (זה מה שמוצע ע"י </w:t>
+      </w:r>
       <w:r>
         <w:rPr>
           <w:rFonts w:ascii="Arial" w:hAnsi="Arial" w:cs="Arial"/>
@@ -6703,7 +6473,6 @@
         </w:rPr>
         <w:t>IntelliJ</w:t>
       </w:r>
-      <w:proofErr w:type="spellEnd"/>
       <w:r>
         <w:rPr>
           <w:rFonts w:ascii="Arial" w:hAnsi="Arial" w:cs="Arial" w:hint="cs"/>
@@ -6841,7 +6610,7 @@
         </w:rPr>
         <w:pict>
           <v:shape id="_x0000_i1025" type="#_x0000_t75" style="width:415.5pt;height:242.25pt">
-            <v:imagedata r:id="rId16" o:title="Capture"/>
+            <v:imagedata r:id="rId17" o:title="Capture"/>
           </v:shape>
         </w:pict>
       </w:r>
@@ -6914,7 +6683,7 @@
         </w:rPr>
         <w:pict>
           <v:shape id="_x0000_s1057" type="#_x0000_t75" style="position:absolute;left:0;text-align:left;margin-left:.3pt;margin-top:3.75pt;width:414.75pt;height:157.5pt;z-index:251694080">
-            <v:imagedata r:id="rId17" o:title="20526782_10156143116679068_1059363972_n"/>
+            <v:imagedata r:id="rId18" o:title="20526782_10156143116679068_1059363972_n"/>
             <w10:wrap type="square"/>
           </v:shape>
         </w:pict>
@@ -6973,7 +6742,6 @@
           <w:szCs w:val="28"/>
           <w:rtl/>
         </w:rPr>
-        <w:lastRenderedPageBreak/>
         <w:t>כבסיס לאלגוריתם ה</w:t>
       </w:r>
       <w:r>
@@ -7112,7 +6880,6 @@
         </w:rPr>
         <w:t xml:space="preserve"> (הקבוצה </w:t>
       </w:r>
-      <w:proofErr w:type="spellStart"/>
       <w:r>
         <w:rPr>
           <w:rFonts w:ascii="Arial" w:hAnsi="Arial" w:cs="Arial"/>
@@ -7121,7 +6888,6 @@
         </w:rPr>
         <w:t>Ec</w:t>
       </w:r>
-      <w:proofErr w:type="spellEnd"/>
       <w:r>
         <w:rPr>
           <w:rFonts w:ascii="Arial" w:hAnsi="Arial" w:cs="Arial" w:hint="cs"/>
@@ -7206,7 +6972,7 @@
         <w:bidiVisual/>
         <w:tblW w:w="0" w:type="auto"/>
         <w:jc w:val="center"/>
-        <w:tblLook w:val="04A0"/>
+        <w:tblLook w:val="04A0" w:firstRow="1" w:lastRow="0" w:firstColumn="1" w:lastColumn="0" w:noHBand="0" w:noVBand="1"/>
       </w:tblPr>
       <w:tblGrid>
         <w:gridCol w:w="2378"/>
@@ -7231,7 +6997,6 @@
                 <w:rtl/>
               </w:rPr>
             </w:pPr>
-            <w:proofErr w:type="spellStart"/>
             <w:r>
               <w:rPr>
                 <w:rFonts w:ascii="Arial" w:hAnsi="Arial" w:cs="Arial"/>
@@ -7240,7 +7005,6 @@
               </w:rPr>
               <w:t>Vars</w:t>
             </w:r>
-            <w:proofErr w:type="spellEnd"/>
           </w:p>
         </w:tc>
         <w:tc>
@@ -8562,18 +8326,8 @@
                 <w:sz w:val="18"/>
                 <w:szCs w:val="18"/>
               </w:rPr>
-              <w:t>{</w:t>
-            </w:r>
-            <w:proofErr w:type="spellStart"/>
-            <w:r>
-              <w:rPr>
-                <w:rFonts w:ascii="Arial" w:hAnsi="Arial" w:cs="Arial"/>
-                <w:sz w:val="18"/>
-                <w:szCs w:val="18"/>
-              </w:rPr>
-              <w:t>clazz</w:t>
-            </w:r>
-            <w:proofErr w:type="spellEnd"/>
+              <w:t>{clazz</w:t>
+            </w:r>
             <w:r>
               <w:rPr>
                 <w:rFonts w:ascii="Arial" w:hAnsi="Arial" w:cs="Arial"/>
@@ -8679,18 +8433,8 @@
                 <w:sz w:val="18"/>
                 <w:szCs w:val="18"/>
               </w:rPr>
-              <w:t>{</w:t>
-            </w:r>
-            <w:proofErr w:type="spellStart"/>
-            <w:r>
-              <w:rPr>
-                <w:rFonts w:ascii="Arial" w:hAnsi="Arial" w:cs="Arial"/>
-                <w:sz w:val="18"/>
-                <w:szCs w:val="18"/>
-              </w:rPr>
-              <w:t>implClazz</w:t>
-            </w:r>
-            <w:proofErr w:type="spellEnd"/>
+              <w:t>{implClazz</w:t>
+            </w:r>
             <w:r>
               <w:rPr>
                 <w:rFonts w:ascii="Arial" w:hAnsi="Arial" w:cs="Arial"/>
@@ -8787,18 +8531,8 @@
                 <w:sz w:val="18"/>
                 <w:szCs w:val="18"/>
               </w:rPr>
-              <w:t>{</w:t>
-            </w:r>
-            <w:proofErr w:type="spellStart"/>
-            <w:r>
-              <w:rPr>
-                <w:rFonts w:ascii="Arial" w:hAnsi="Arial" w:cs="Arial"/>
-                <w:sz w:val="18"/>
-                <w:szCs w:val="18"/>
-              </w:rPr>
-              <w:t>implClazz</w:t>
-            </w:r>
-            <w:proofErr w:type="spellEnd"/>
+              <w:t>{implClazz</w:t>
+            </w:r>
             <w:r>
               <w:rPr>
                 <w:rFonts w:ascii="Arial" w:hAnsi="Arial" w:cs="Arial"/>
@@ -8895,18 +8629,8 @@
                 <w:sz w:val="18"/>
                 <w:szCs w:val="18"/>
               </w:rPr>
-              <w:t>{</w:t>
-            </w:r>
-            <w:proofErr w:type="spellStart"/>
-            <w:r>
-              <w:rPr>
-                <w:rFonts w:ascii="Arial" w:hAnsi="Arial" w:cs="Arial"/>
-                <w:sz w:val="18"/>
-                <w:szCs w:val="18"/>
-              </w:rPr>
-              <w:t>keyType</w:t>
-            </w:r>
-            <w:proofErr w:type="spellEnd"/>
+              <w:t>{keyType</w:t>
+            </w:r>
             <w:r>
               <w:rPr>
                 <w:rFonts w:ascii="Arial" w:hAnsi="Arial" w:cs="Arial"/>
@@ -9004,18 +8728,8 @@
                 <w:sz w:val="18"/>
                 <w:szCs w:val="18"/>
               </w:rPr>
-              <w:t>{</w:t>
-            </w:r>
-            <w:proofErr w:type="spellStart"/>
-            <w:r>
-              <w:rPr>
-                <w:rFonts w:ascii="Arial" w:hAnsi="Arial" w:cs="Arial"/>
-                <w:sz w:val="18"/>
-                <w:szCs w:val="18"/>
-              </w:rPr>
-              <w:t>keyType</w:t>
-            </w:r>
-            <w:proofErr w:type="spellEnd"/>
+              <w:t>{keyType</w:t>
+            </w:r>
             <w:r>
               <w:rPr>
                 <w:rFonts w:ascii="Arial" w:hAnsi="Arial" w:cs="Arial"/>
@@ -9112,18 +8826,8 @@
                 <w:sz w:val="18"/>
                 <w:szCs w:val="18"/>
               </w:rPr>
-              <w:t>{</w:t>
-            </w:r>
-            <w:proofErr w:type="spellStart"/>
-            <w:r>
-              <w:rPr>
-                <w:rFonts w:ascii="Arial" w:hAnsi="Arial" w:cs="Arial"/>
-                <w:sz w:val="18"/>
-                <w:szCs w:val="18"/>
-              </w:rPr>
-              <w:t>keyType</w:t>
-            </w:r>
-            <w:proofErr w:type="spellEnd"/>
+              <w:t>{keyType</w:t>
+            </w:r>
             <w:r>
               <w:rPr>
                 <w:rFonts w:ascii="Arial" w:hAnsi="Arial" w:cs="Arial"/>
@@ -9228,18 +8932,8 @@
                 <w:sz w:val="18"/>
                 <w:szCs w:val="18"/>
               </w:rPr>
-              <w:t>{</w:t>
-            </w:r>
-            <w:proofErr w:type="spellStart"/>
-            <w:r>
-              <w:rPr>
-                <w:rFonts w:ascii="Arial" w:hAnsi="Arial" w:cs="Arial"/>
-                <w:sz w:val="18"/>
-                <w:szCs w:val="18"/>
-              </w:rPr>
-              <w:t>keyType</w:t>
-            </w:r>
-            <w:proofErr w:type="spellEnd"/>
+              <w:t>{keyType</w:t>
+            </w:r>
             <w:r>
               <w:rPr>
                 <w:rFonts w:ascii="Arial" w:hAnsi="Arial" w:cs="Arial"/>
@@ -9330,18 +9024,8 @@
                 <w:sz w:val="18"/>
                 <w:szCs w:val="18"/>
               </w:rPr>
-              <w:t>{</w:t>
-            </w:r>
-            <w:proofErr w:type="spellStart"/>
-            <w:r>
-              <w:rPr>
-                <w:rFonts w:ascii="Arial" w:hAnsi="Arial" w:cs="Arial"/>
-                <w:sz w:val="18"/>
-                <w:szCs w:val="18"/>
-              </w:rPr>
-              <w:t>keyType</w:t>
-            </w:r>
-            <w:proofErr w:type="spellEnd"/>
+              <w:t>{keyType</w:t>
+            </w:r>
             <w:r>
               <w:rPr>
                 <w:rFonts w:ascii="Arial" w:hAnsi="Arial" w:cs="Arial"/>
@@ -9430,18 +9114,8 @@
                 <w:sz w:val="18"/>
                 <w:szCs w:val="18"/>
               </w:rPr>
-              <w:t>{</w:t>
-            </w:r>
-            <w:proofErr w:type="spellStart"/>
-            <w:r>
-              <w:rPr>
-                <w:rFonts w:ascii="Arial" w:hAnsi="Arial" w:cs="Arial"/>
-                <w:sz w:val="18"/>
-                <w:szCs w:val="18"/>
-              </w:rPr>
-              <w:t>keyType</w:t>
-            </w:r>
-            <w:proofErr w:type="spellEnd"/>
+              <w:t>{keyType</w:t>
+            </w:r>
             <w:r>
               <w:rPr>
                 <w:rFonts w:ascii="Arial" w:hAnsi="Arial" w:cs="Arial"/>
@@ -9531,25 +9205,7 @@
                 <w:sz w:val="18"/>
                 <w:szCs w:val="18"/>
               </w:rPr>
-              <w:t>{</w:t>
-            </w:r>
-            <w:proofErr w:type="spellStart"/>
-            <w:r>
-              <w:rPr>
-                <w:rFonts w:ascii="Arial" w:hAnsi="Arial" w:cs="Arial"/>
-                <w:sz w:val="18"/>
-                <w:szCs w:val="18"/>
-              </w:rPr>
-              <w:t>clazz</w:t>
-            </w:r>
-            <w:proofErr w:type="spellEnd"/>
-            <w:r>
-              <w:rPr>
-                <w:rFonts w:ascii="Arial" w:hAnsi="Arial" w:cs="Arial"/>
-                <w:sz w:val="18"/>
-                <w:szCs w:val="18"/>
-              </w:rPr>
-              <w:t>}</w:t>
+              <w:t>{clazz}</w:t>
             </w:r>
           </w:p>
         </w:tc>
@@ -9632,25 +9288,7 @@
                 <w:sz w:val="18"/>
                 <w:szCs w:val="18"/>
               </w:rPr>
-              <w:t>{</w:t>
-            </w:r>
-            <w:proofErr w:type="spellStart"/>
-            <w:r>
-              <w:rPr>
-                <w:rFonts w:ascii="Arial" w:hAnsi="Arial" w:cs="Arial"/>
-                <w:sz w:val="18"/>
-                <w:szCs w:val="18"/>
-              </w:rPr>
-              <w:t>clazz</w:t>
-            </w:r>
-            <w:proofErr w:type="spellEnd"/>
-            <w:r>
-              <w:rPr>
-                <w:rFonts w:ascii="Arial" w:hAnsi="Arial" w:cs="Arial"/>
-                <w:sz w:val="18"/>
-                <w:szCs w:val="18"/>
-              </w:rPr>
-              <w:t>}</w:t>
+              <w:t>{clazz}</w:t>
             </w:r>
           </w:p>
         </w:tc>
@@ -9727,7 +9365,6 @@
               </w:rPr>
               <w:t>{</w:t>
             </w:r>
-            <w:proofErr w:type="spellStart"/>
             <w:r>
               <w:rPr>
                 <w:rFonts w:ascii="Arial" w:hAnsi="Arial" w:cs="Arial"/>
@@ -9736,7 +9373,6 @@
               </w:rPr>
               <w:t>IllegalArgumentException</w:t>
             </w:r>
-            <w:proofErr w:type="spellEnd"/>
             <w:r>
               <w:rPr>
                 <w:rFonts w:ascii="Arial" w:hAnsi="Arial" w:cs="Arial"/>
@@ -9825,18 +9461,8 @@
                 <w:sz w:val="18"/>
                 <w:szCs w:val="18"/>
               </w:rPr>
-              <w:t>{</w:t>
-            </w:r>
-            <w:proofErr w:type="spellStart"/>
-            <w:r>
-              <w:rPr>
-                <w:rFonts w:ascii="Arial" w:hAnsi="Arial" w:cs="Arial"/>
-                <w:sz w:val="18"/>
-                <w:szCs w:val="18"/>
-              </w:rPr>
-              <w:t>clazz</w:t>
-            </w:r>
-            <w:proofErr w:type="spellEnd"/>
+              <w:t>{clazz</w:t>
+            </w:r>
             <w:r>
               <w:rPr>
                 <w:rFonts w:ascii="Arial" w:hAnsi="Arial" w:cs="Arial"/>
@@ -9927,7 +9553,6 @@
               </w:rPr>
               <w:t>{</w:t>
             </w:r>
-            <w:proofErr w:type="spellStart"/>
             <w:r>
               <w:rPr>
                 <w:rFonts w:ascii="Arial" w:hAnsi="Arial" w:cs="Arial"/>
@@ -9936,7 +9561,6 @@
               </w:rPr>
               <w:t>clazz</w:t>
             </w:r>
-            <w:proofErr w:type="spellEnd"/>
             <w:r>
               <w:rPr>
                 <w:rFonts w:ascii="Arial" w:hAnsi="Arial" w:cs="Arial"/>
@@ -10026,25 +9650,7 @@
                 <w:sz w:val="18"/>
                 <w:szCs w:val="18"/>
               </w:rPr>
-              <w:t>{</w:t>
-            </w:r>
-            <w:proofErr w:type="spellStart"/>
-            <w:r>
-              <w:rPr>
-                <w:rFonts w:ascii="Arial" w:hAnsi="Arial" w:cs="Arial"/>
-                <w:sz w:val="18"/>
-                <w:szCs w:val="18"/>
-              </w:rPr>
-              <w:t>keyType</w:t>
-            </w:r>
-            <w:proofErr w:type="spellEnd"/>
-            <w:r>
-              <w:rPr>
-                <w:rFonts w:ascii="Arial" w:hAnsi="Arial" w:cs="Arial"/>
-                <w:sz w:val="18"/>
-                <w:szCs w:val="18"/>
-              </w:rPr>
-              <w:t>}</w:t>
+              <w:t>{keyType}</w:t>
             </w:r>
           </w:p>
         </w:tc>
@@ -10126,18 +9732,8 @@
                 <w:sz w:val="18"/>
                 <w:szCs w:val="18"/>
               </w:rPr>
-              <w:t>{</w:t>
-            </w:r>
-            <w:proofErr w:type="spellStart"/>
-            <w:r>
-              <w:rPr>
-                <w:rFonts w:ascii="Arial" w:hAnsi="Arial" w:cs="Arial"/>
-                <w:sz w:val="18"/>
-                <w:szCs w:val="18"/>
-              </w:rPr>
-              <w:t>keyType</w:t>
-            </w:r>
-            <w:proofErr w:type="spellEnd"/>
+              <w:t>{keyType</w:t>
+            </w:r>
             <w:r>
               <w:rPr>
                 <w:rFonts w:ascii="Arial" w:hAnsi="Arial" w:cs="Arial"/>
@@ -10226,18 +9822,8 @@
                 <w:sz w:val="18"/>
                 <w:szCs w:val="18"/>
               </w:rPr>
-              <w:t>{</w:t>
-            </w:r>
-            <w:proofErr w:type="spellStart"/>
-            <w:r>
-              <w:rPr>
-                <w:rFonts w:ascii="Arial" w:hAnsi="Arial" w:cs="Arial"/>
-                <w:sz w:val="18"/>
-                <w:szCs w:val="18"/>
-              </w:rPr>
-              <w:t>keyType</w:t>
-            </w:r>
-            <w:proofErr w:type="spellEnd"/>
+              <w:t>{keyType</w:t>
+            </w:r>
             <w:r>
               <w:rPr>
                 <w:rFonts w:ascii="Arial" w:hAnsi="Arial" w:cs="Arial"/>
@@ -10405,7 +9991,6 @@
         </w:rPr>
         <w:t xml:space="preserve">הקוד המחולץ (הסלייס, תת הקבוצה </w:t>
       </w:r>
-      <w:proofErr w:type="spellStart"/>
       <w:r>
         <w:rPr>
           <w:rFonts w:ascii="Arial" w:hAnsi="Arial" w:cs="Arial"/>
@@ -10414,7 +9999,6 @@
         </w:rPr>
         <w:t>Nv</w:t>
       </w:r>
-      <w:proofErr w:type="spellEnd"/>
       <w:r>
         <w:rPr>
           <w:rFonts w:ascii="Arial" w:hAnsi="Arial" w:cs="Arial" w:hint="cs"/>
@@ -10475,7 +10059,6 @@
         </w:rPr>
         <w:t>הקוד המשלים את הקו-סלייס יהיה (</w:t>
       </w:r>
-      <w:proofErr w:type="spellStart"/>
       <w:r>
         <w:rPr>
           <w:rFonts w:ascii="Arial" w:hAnsi="Arial" w:cs="Arial"/>
@@ -10484,7 +10067,6 @@
         </w:rPr>
         <w:t>Ncov</w:t>
       </w:r>
-      <w:proofErr w:type="spellEnd"/>
       <w:r>
         <w:rPr>
           <w:rFonts w:ascii="Arial" w:hAnsi="Arial" w:cs="Arial" w:hint="cs"/>
@@ -10498,10 +10080,10 @@
     <w:p>
       <w:pPr>
         <w:rPr>
+          <w:rFonts w:ascii="Cambria Math" w:hAnsi="Cambria Math" w:cs="Arial"/>
+          <w:sz w:val="28"/>
+          <w:szCs w:val="28"/>
           <w:oMath/>
-          <w:rFonts w:ascii="Cambria Math" w:hAnsi="Cambria Math" w:cs="Arial"/>
-          <w:sz w:val="28"/>
-          <w:szCs w:val="28"/>
         </w:rPr>
       </w:pPr>
       <m:oMathPara>
@@ -10592,7 +10174,7 @@
         <w:lastRenderedPageBreak/>
         <w:pict>
           <v:shape id="_x0000_i1026" type="#_x0000_t75" style="width:319.5pt;height:149.25pt">
-            <v:imagedata r:id="rId18" o:title="1"/>
+            <v:imagedata r:id="rId19" o:title="1"/>
           </v:shape>
         </w:pict>
       </w:r>
@@ -10613,7 +10195,7 @@
         </w:rPr>
         <w:pict>
           <v:shape id="_x0000_s1058" type="#_x0000_t75" style="position:absolute;left:0;text-align:left;margin-left:-39.25pt;margin-top:3.05pt;width:364.25pt;height:171.1pt;z-index:251696128">
-            <v:imagedata r:id="rId19" o:title="2"/>
+            <v:imagedata r:id="rId20" o:title="2"/>
             <w10:wrap type="square"/>
           </v:shape>
         </w:pict>
@@ -11021,7 +10603,7 @@
         </w:rPr>
         <w:pict>
           <v:shape id="_x0000_i1027" type="#_x0000_t75" style="width:414.75pt;height:57pt">
-            <v:imagedata r:id="rId20" o:title="Capture"/>
+            <v:imagedata r:id="rId21" o:title="Capture"/>
           </v:shape>
         </w:pict>
       </w:r>
@@ -11154,7 +10736,7 @@
         <w:lastRenderedPageBreak/>
         <w:pict>
           <v:shape id="_x0000_i1028" type="#_x0000_t75" style="width:372pt;height:264pt">
-            <v:imagedata r:id="rId21" o:title="Capture"/>
+            <v:imagedata r:id="rId22" o:title="Capture"/>
           </v:shape>
         </w:pict>
       </w:r>
@@ -11457,7 +11039,7 @@
         </w:rPr>
         <w:pict>
           <v:shape id="_x0000_s1075" type="#_x0000_t75" style="position:absolute;left:0;text-align:left;margin-left:11.35pt;margin-top:37.45pt;width:392.6pt;height:171.15pt;z-index:251706368">
-            <v:imagedata r:id="rId22" o:title="1"/>
+            <v:imagedata r:id="rId23" o:title="1"/>
             <w10:wrap type="square"/>
           </v:shape>
         </w:pict>
@@ -11471,7 +11053,6 @@
         </w:rPr>
         <w:t xml:space="preserve">נתבונן בקטע קוד הבא מהמחלקה </w:t>
       </w:r>
-      <w:proofErr w:type="spellStart"/>
       <w:r>
         <w:rPr>
           <w:rFonts w:ascii="Arial" w:hAnsi="Arial" w:cs="Arial"/>
@@ -11480,7 +11061,6 @@
         </w:rPr>
         <w:t>JsonIterator</w:t>
       </w:r>
-      <w:proofErr w:type="spellEnd"/>
       <w:r>
         <w:rPr>
           <w:rFonts w:ascii="Arial" w:hAnsi="Arial" w:cs="Arial" w:hint="cs"/>
@@ -11531,25 +11111,7 @@
           <w:sz w:val="28"/>
           <w:szCs w:val="28"/>
         </w:rPr>
-        <w:t xml:space="preserve">:"Mechanics for </w:t>
-      </w:r>
-      <w:proofErr w:type="spellStart"/>
-      <w:r>
-        <w:rPr>
-          <w:rFonts w:ascii="Arial" w:hAnsi="Arial" w:cs="Arial"/>
-          <w:sz w:val="28"/>
-          <w:szCs w:val="28"/>
-        </w:rPr>
-        <w:t>SQfM</w:t>
-      </w:r>
-      <w:proofErr w:type="spellEnd"/>
-      <w:r>
-        <w:rPr>
-          <w:rFonts w:ascii="Arial" w:hAnsi="Arial" w:cs="Arial"/>
-          <w:sz w:val="28"/>
-          <w:szCs w:val="28"/>
-        </w:rPr>
-        <w:t>"</w:t>
+        <w:t>:"Mechanics for SQfM"</w:t>
       </w:r>
     </w:p>
     <w:p>
@@ -11639,7 +11201,7 @@
         </w:rPr>
         <w:pict>
           <v:shape id="_x0000_s1076" type="#_x0000_t75" style="position:absolute;left:0;text-align:left;margin-left:-3.65pt;margin-top:23pt;width:401.45pt;height:195.6pt;z-index:251708416">
-            <v:imagedata r:id="rId23" o:title="retVal"/>
+            <v:imagedata r:id="rId24" o:title="retVal"/>
             <w10:wrap type="square"/>
           </v:shape>
         </w:pict>
@@ -11735,7 +11297,7 @@
         <w:lastRenderedPageBreak/>
         <w:pict>
           <v:shape id="_x0000_s1096" type="#_x0000_t75" style="position:absolute;left:0;text-align:left;margin-left:-9.75pt;margin-top:64.8pt;width:411.6pt;height:336.25pt;z-index:251722752">
-            <v:imagedata r:id="rId24" o:title="21"/>
+            <v:imagedata r:id="rId25" o:title="21"/>
             <w10:wrap type="square"/>
           </v:shape>
         </w:pict>
@@ -11784,7 +11346,6 @@
         </w:rPr>
         <w:t xml:space="preserve"> על הערך המוחזר </w:t>
       </w:r>
-      <w:proofErr w:type="spellStart"/>
       <w:r>
         <w:rPr>
           <w:rFonts w:ascii="Arial" w:hAnsi="Arial" w:cs="Arial"/>
@@ -11793,7 +11354,6 @@
         </w:rPr>
         <w:t>retVal</w:t>
       </w:r>
-      <w:proofErr w:type="spellEnd"/>
       <w:r>
         <w:rPr>
           <w:rFonts w:ascii="Arial" w:hAnsi="Arial" w:cs="Arial" w:hint="cs"/>
@@ -11903,7 +11463,6 @@
         </w:rPr>
         <w:t xml:space="preserve"> הוא ה-</w:t>
       </w:r>
-      <w:proofErr w:type="spellStart"/>
       <w:r>
         <w:rPr>
           <w:rFonts w:ascii="Arial" w:hAnsi="Arial" w:cs="Arial" w:hint="cs"/>
@@ -11920,7 +11479,6 @@
         </w:rPr>
         <w:t>odifer</w:t>
       </w:r>
-      <w:proofErr w:type="spellEnd"/>
       <w:r>
         <w:rPr>
           <w:rFonts w:ascii="Arial" w:hAnsi="Arial" w:cs="Arial" w:hint="cs"/>
@@ -12025,7 +11583,7 @@
         </w:rPr>
         <w:pict>
           <v:shape id="_x0000_s1097" type="#_x0000_t75" style="position:absolute;left:0;text-align:left;margin-left:11pt;margin-top:8.6pt;width:370.4pt;height:308.6pt;z-index:251724800">
-            <v:imagedata r:id="rId25" o:title="3"/>
+            <v:imagedata r:id="rId26" o:title="3"/>
             <w10:wrap type="square"/>
           </v:shape>
         </w:pict>
@@ -12171,7 +11729,7 @@
         <w:lastRenderedPageBreak/>
         <w:pict>
           <v:shape id="_x0000_s1098" type="#_x0000_t75" style="position:absolute;left:0;text-align:left;margin-left:5.6pt;margin-top:27.95pt;width:387.15pt;height:180.2pt;z-index:251726848">
-            <v:imagedata r:id="rId26" o:title="41" cropbottom="897f"/>
+            <v:imagedata r:id="rId27" o:title="41" cropbottom="897f"/>
             <w10:wrap type="square"/>
           </v:shape>
         </w:pict>
@@ -12262,7 +11820,7 @@
         </w:rPr>
         <w:pict>
           <v:shape id="_x0000_s1099" type="#_x0000_t75" style="position:absolute;left:0;text-align:left;margin-left:-13.05pt;margin-top:28.45pt;width:415pt;height:226.5pt;z-index:251728896">
-            <v:imagedata r:id="rId27" o:title="5" croptop="1067f"/>
+            <v:imagedata r:id="rId28" o:title="5" croptop="1067f"/>
             <w10:wrap type="square"/>
           </v:shape>
         </w:pict>
@@ -12556,7 +12114,7 @@
         </w:rPr>
         <w:pict>
           <v:shape id="_x0000_i1029" type="#_x0000_t75" style="width:381pt;height:203.25pt">
-            <v:imagedata r:id="rId28" o:title="6"/>
+            <v:imagedata r:id="rId29" o:title="6"/>
           </v:shape>
         </w:pict>
       </w:r>
@@ -12595,7 +12153,7 @@
         </w:rPr>
         <w:pict>
           <v:shape id="_x0000_s1100" type="#_x0000_t75" style="position:absolute;left:0;text-align:left;margin-left:-10.7pt;margin-top:68.05pt;width:396.85pt;height:250.05pt;z-index:251730944">
-            <v:imagedata r:id="rId29" o:title="Capture1"/>
+            <v:imagedata r:id="rId30" o:title="Capture1"/>
             <w10:wrap type="square"/>
           </v:shape>
         </w:pict>
@@ -12838,7 +12396,7 @@
         </w:rPr>
         <w:pict>
           <v:shape id="_x0000_s1101" type="#_x0000_t75" style="position:absolute;left:0;text-align:left;margin-left:-334.35pt;margin-top:14.65pt;width:272.25pt;height:136.6pt;z-index:251732992">
-            <v:imagedata r:id="rId30" o:title="Capture1"/>
+            <v:imagedata r:id="rId31" o:title="Capture1"/>
             <w10:wrap type="square"/>
           </v:shape>
         </w:pict>
@@ -12922,23 +12480,13 @@
         </w:rPr>
         <w:t xml:space="preserve">וזאת משום שהפונקציה </w:t>
       </w:r>
-      <w:proofErr w:type="spellStart"/>
-      <w:r>
-        <w:rPr>
-          <w:rFonts w:ascii="Arial" w:hAnsi="Arial" w:cs="Arial"/>
-          <w:sz w:val="28"/>
-          <w:szCs w:val="28"/>
-        </w:rPr>
-        <w:t>whatIsNext</w:t>
-      </w:r>
-      <w:proofErr w:type="spellEnd"/>
-      <w:r>
-        <w:rPr>
-          <w:rFonts w:ascii="Arial" w:hAnsi="Arial" w:cs="Arial"/>
-          <w:sz w:val="28"/>
-          <w:szCs w:val="28"/>
-        </w:rPr>
-        <w:t>()</w:t>
+      <w:r>
+        <w:rPr>
+          <w:rFonts w:ascii="Arial" w:hAnsi="Arial" w:cs="Arial"/>
+          <w:sz w:val="28"/>
+          <w:szCs w:val="28"/>
+        </w:rPr>
+        <w:t>whatIsNext()</w:t>
       </w:r>
       <w:r>
         <w:rPr>
@@ -13021,7 +12569,7 @@
         </w:rPr>
         <w:pict>
           <v:shape id="_x0000_s1102" type="#_x0000_t75" style="position:absolute;left:0;text-align:left;margin-left:-3.25pt;margin-top:29.7pt;width:415pt;height:275.75pt;z-index:251735040">
-            <v:imagedata r:id="rId31" o:title="Capture1"/>
+            <v:imagedata r:id="rId32" o:title="Capture1"/>
             <w10:wrap type="square"/>
           </v:shape>
         </w:pict>
@@ -13114,7 +12662,7 @@
         </w:rPr>
         <w:pict>
           <v:shape id="_x0000_s1103" type="#_x0000_t75" style="position:absolute;left:0;text-align:left;margin-left:47.4pt;margin-top:10.9pt;width:303.45pt;height:202.5pt;z-index:251737088">
-            <v:imagedata r:id="rId32" o:title="Capture1"/>
+            <v:imagedata r:id="rId33" o:title="Capture1"/>
             <w10:wrap type="square"/>
           </v:shape>
         </w:pict>
@@ -13356,7 +12904,6 @@
         </w:rPr>
         <w:t xml:space="preserve">מהמחלקות </w:t>
       </w:r>
-      <w:proofErr w:type="spellStart"/>
       <w:r>
         <w:rPr>
           <w:rFonts w:ascii="Arial" w:hAnsi="Arial" w:cs="Arial"/>
@@ -13365,7 +12912,6 @@
         </w:rPr>
         <w:t>ObjectAny</w:t>
       </w:r>
-      <w:proofErr w:type="spellEnd"/>
       <w:r>
         <w:rPr>
           <w:rFonts w:ascii="Arial" w:hAnsi="Arial" w:cs="Arial" w:hint="cs"/>
@@ -13384,7 +12930,6 @@
         </w:rPr>
         <w:t xml:space="preserve"> </w:t>
       </w:r>
-      <w:proofErr w:type="spellStart"/>
       <w:r>
         <w:rPr>
           <w:rFonts w:ascii="Arial" w:hAnsi="Arial" w:cs="Arial"/>
@@ -13393,7 +12938,6 @@
         </w:rPr>
         <w:t>MapWrapperAny</w:t>
       </w:r>
-      <w:proofErr w:type="spellEnd"/>
       <w:r>
         <w:rPr>
           <w:rFonts w:ascii="Arial" w:hAnsi="Arial" w:cs="Arial" w:hint="cs"/>
@@ -13407,7 +12951,7 @@
     <w:p>
       <w:pPr>
         <w:rPr>
-          <w:rFonts w:ascii="Arial" w:hAnsi="Arial" w:cs="Arial" w:hint="cs"/>
+          <w:rFonts w:ascii="Arial" w:hAnsi="Arial" w:cs="Arial"/>
           <w:b/>
           <w:bCs/>
           <w:sz w:val="28"/>
@@ -13418,10 +12962,11 @@
       <w:r>
         <w:rPr>
           <w:noProof/>
+          <w:rtl/>
         </w:rPr>
         <w:pict>
           <v:shape id="_x0000_s1143" type="#_x0000_t75" style="position:absolute;left:0;text-align:left;margin-left:-69.1pt;margin-top:24.35pt;width:536.65pt;height:191.8pt;z-index:251776000">
-            <v:imagedata r:id="rId33" o:title="CLONESֹNEW"/>
+            <v:imagedata r:id="rId34" o:title="CLONESֹNEW"/>
             <w10:wrap type="square"/>
           </v:shape>
         </w:pict>
@@ -13445,16 +12990,61 @@
           <w:szCs w:val="28"/>
           <w:rtl/>
         </w:rPr>
-        <w:t>נתבונן בקטע קוד השמאלי, נרצה</w:t>
-      </w:r>
-      <w:r>
-        <w:rPr>
-          <w:rFonts w:ascii="Arial" w:hAnsi="Arial" w:cs="Arial" w:hint="cs"/>
-          <w:sz w:val="28"/>
-          <w:szCs w:val="28"/>
-          <w:rtl/>
-        </w:rPr>
-        <w:t xml:space="preserve"> לסמן את הקטע קוד המוקף בשחור כקבוצה </w:t>
+        <w:t xml:space="preserve">נתבונן בקטע </w:t>
+      </w:r>
+      <w:r>
+        <w:rPr>
+          <w:rFonts w:ascii="Arial" w:hAnsi="Arial" w:cs="Arial" w:hint="cs"/>
+          <w:sz w:val="28"/>
+          <w:szCs w:val="28"/>
+          <w:rtl/>
+        </w:rPr>
+        <w:t>ה</w:t>
+      </w:r>
+      <w:r>
+        <w:rPr>
+          <w:rFonts w:ascii="Arial" w:hAnsi="Arial" w:cs="Arial" w:hint="cs"/>
+          <w:sz w:val="28"/>
+          <w:szCs w:val="28"/>
+          <w:rtl/>
+        </w:rPr>
+        <w:t>קוד השמאלי, נרצה</w:t>
+      </w:r>
+      <w:r>
+        <w:rPr>
+          <w:rFonts w:ascii="Arial" w:hAnsi="Arial" w:cs="Arial" w:hint="cs"/>
+          <w:sz w:val="28"/>
+          <w:szCs w:val="28"/>
+          <w:rtl/>
+        </w:rPr>
+        <w:t xml:space="preserve"> לסמן את </w:t>
+      </w:r>
+      <w:r>
+        <w:rPr>
+          <w:rFonts w:ascii="Arial" w:hAnsi="Arial" w:cs="Arial" w:hint="cs"/>
+          <w:sz w:val="28"/>
+          <w:szCs w:val="28"/>
+          <w:rtl/>
+        </w:rPr>
+        <w:t xml:space="preserve">קטע </w:t>
+      </w:r>
+      <w:r>
+        <w:rPr>
+          <w:rFonts w:ascii="Arial" w:hAnsi="Arial" w:cs="Arial" w:hint="cs"/>
+          <w:sz w:val="28"/>
+          <w:szCs w:val="28"/>
+          <w:rtl/>
+        </w:rPr>
+        <w:t>ה</w:t>
+      </w:r>
+      <w:r>
+        <w:rPr>
+          <w:rFonts w:ascii="Arial" w:hAnsi="Arial" w:cs="Arial" w:hint="cs"/>
+          <w:sz w:val="28"/>
+          <w:szCs w:val="28"/>
+          <w:rtl/>
+        </w:rPr>
+        <w:t xml:space="preserve">קוד המוקף בשחור כקבוצה </w:t>
       </w:r>
       <w:r>
         <w:rPr>
@@ -13533,7 +13123,7 @@
         </w:rPr>
         <w:pict>
           <v:shape id="_x0000_s1115" type="#_x0000_t75" style="position:absolute;left:0;text-align:left;margin-left:-6pt;margin-top:6.45pt;width:393.8pt;height:279.25pt;z-index:251745280">
-            <v:imagedata r:id="rId34" o:title="d"/>
+            <v:imagedata r:id="rId35" o:title="d"/>
             <w10:wrap type="square"/>
           </v:shape>
         </w:pict>
@@ -13696,7 +13286,6 @@
         </w:rPr>
         <w:t>תחילה נהפוך את לולאת ה</w:t>
       </w:r>
-      <w:proofErr w:type="spellStart"/>
       <w:r>
         <w:rPr>
           <w:rFonts w:ascii="Arial" w:hAnsi="Arial" w:cs="Arial"/>
@@ -13705,7 +13294,6 @@
         </w:rPr>
         <w:t>forEach</w:t>
       </w:r>
-      <w:proofErr w:type="spellEnd"/>
       <w:r>
         <w:rPr>
           <w:rFonts w:ascii="Arial" w:hAnsi="Arial" w:cs="Arial" w:hint="cs"/>
@@ -13732,7 +13320,6 @@
         </w:rPr>
         <w:t xml:space="preserve"> בעזרת יצירת </w:t>
       </w:r>
-      <w:proofErr w:type="spellStart"/>
       <w:r>
         <w:rPr>
           <w:rFonts w:ascii="Arial" w:hAnsi="Arial" w:cs="Arial"/>
@@ -13741,7 +13328,6 @@
         </w:rPr>
         <w:t>Iterator</w:t>
       </w:r>
-      <w:proofErr w:type="spellEnd"/>
       <w:r>
         <w:rPr>
           <w:rFonts w:ascii="Arial" w:hAnsi="Arial" w:cs="Arial" w:hint="cs"/>
@@ -13786,7 +13372,6 @@
         </w:rPr>
         <w:t xml:space="preserve"> יחיד, לכן ניצור משתנה ערך מוחזר (</w:t>
       </w:r>
-      <w:proofErr w:type="spellStart"/>
       <w:r>
         <w:rPr>
           <w:rFonts w:ascii="Arial" w:hAnsi="Arial" w:cs="Arial"/>
@@ -13795,7 +13380,6 @@
         </w:rPr>
         <w:t>retVal</w:t>
       </w:r>
-      <w:proofErr w:type="spellEnd"/>
       <w:r>
         <w:rPr>
           <w:rFonts w:ascii="Arial" w:hAnsi="Arial" w:cs="Arial" w:hint="cs"/>
@@ -13875,7 +13459,6 @@
         </w:rPr>
         <w:t xml:space="preserve"> נבצע השמה לערך </w:t>
       </w:r>
-      <w:proofErr w:type="spellStart"/>
       <w:r>
         <w:rPr>
           <w:rFonts w:ascii="Arial" w:hAnsi="Arial" w:cs="Arial"/>
@@ -13884,7 +13467,6 @@
         </w:rPr>
         <w:t>retVal</w:t>
       </w:r>
-      <w:proofErr w:type="spellEnd"/>
       <w:r>
         <w:rPr>
           <w:rFonts w:ascii="Arial" w:hAnsi="Arial" w:cs="Arial" w:hint="cs"/>
@@ -13958,7 +13540,7 @@
                     <pic:cNvPicPr/>
                   </pic:nvPicPr>
                   <pic:blipFill>
-                    <a:blip r:embed="rId35" cstate="print"/>
+                    <a:blip r:embed="rId36" cstate="print"/>
                     <a:stretch>
                       <a:fillRect/>
                     </a:stretch>
@@ -14044,10 +13626,10 @@
                     </pic:cNvPicPr>
                   </pic:nvPicPr>
                   <pic:blipFill>
-                    <a:blip r:embed="rId36" cstate="print">
+                    <a:blip r:embed="rId37" cstate="print">
                       <a:extLst>
                         <a:ext uri="{28A0092B-C50C-407E-A947-70E740481C1C}">
-                          <a14:useLocalDpi xmlns:a14="http://schemas.microsoft.com/office/drawing/2010/main" xmlns:wps="http://schemas.microsoft.com/office/word/2010/wordprocessingShape" xmlns:wpi="http://schemas.microsoft.com/office/word/2010/wordprocessingInk" xmlns:wpg="http://schemas.microsoft.com/office/word/2010/wordprocessingGroup" xmlns:w16se="http://schemas.microsoft.com/office/word/2015/wordml/symex" xmlns:w16cid="http://schemas.microsoft.com/office/word/2016/wordml/cid" xmlns:w15="http://schemas.microsoft.com/office/word/2012/wordml" xmlns:w14="http://schemas.microsoft.com/office/word/2010/wordml" xmlns:w="http://schemas.openxmlformats.org/wordprocessingml/2006/main" xmlns:w10="urn:schemas-microsoft-com:office:word" xmlns:wp14="http://schemas.microsoft.com/office/word/2010/wordprocessingDrawing" xmlns:v="urn:schemas-microsoft-com:vml" xmlns:o="urn:schemas-microsoft-com:office:office" xmlns:am3d="http://schemas.microsoft.com/office/drawing/2017/model3d" xmlns:aink="http://schemas.microsoft.com/office/drawing/2016/ink" xmlns:mc="http://schemas.openxmlformats.org/markup-compatibility/2006" xmlns:cx8="http://schemas.microsoft.com/office/drawing/2016/5/14/chartex" xmlns:cx7="http://schemas.microsoft.com/office/drawing/2016/5/13/chartex" xmlns:cx6="http://schemas.microsoft.com/office/drawing/2016/5/12/chartex" xmlns:cx5="http://schemas.microsoft.com/office/drawing/2016/5/11/chartex" xmlns:cx4="http://schemas.microsoft.com/office/drawing/2016/5/10/chartex" xmlns:cx3="http://schemas.microsoft.com/office/drawing/2016/5/9/chartex" xmlns:cx2="http://schemas.microsoft.com/office/drawing/2015/10/21/chartex" xmlns:cx1="http://schemas.microsoft.com/office/drawing/2015/9/8/chartex" xmlns:cx="http://schemas.microsoft.com/office/drawing/2014/chartex" xmlns:wpc="http://schemas.microsoft.com/office/word/2010/wordprocessingCanvas" xmlns="" val="0"/>
+                          <a14:useLocalDpi xmlns:a14="http://schemas.microsoft.com/office/drawing/2010/main" val="0"/>
                         </a:ext>
                       </a:extLst>
                     </a:blip>
@@ -14258,7 +13840,7 @@
         <w:tblOverlap w:val="never"/>
         <w:bidiVisual/>
         <w:tblW w:w="0" w:type="auto"/>
-        <w:tblLook w:val="04A0"/>
+        <w:tblLook w:val="04A0" w:firstRow="1" w:lastRow="0" w:firstColumn="1" w:lastColumn="0" w:noHBand="0" w:noVBand="1"/>
       </w:tblPr>
       <w:tblGrid>
         <w:gridCol w:w="2378"/>
@@ -14280,7 +13862,6 @@
                 <w:rtl/>
               </w:rPr>
             </w:pPr>
-            <w:proofErr w:type="spellStart"/>
             <w:r>
               <w:rPr>
                 <w:rFonts w:ascii="Arial" w:hAnsi="Arial" w:cs="Arial"/>
@@ -14289,7 +13870,6 @@
               </w:rPr>
               <w:t>Vars</w:t>
             </w:r>
-            <w:proofErr w:type="spellEnd"/>
           </w:p>
         </w:tc>
         <w:tc>
@@ -16297,25 +15877,7 @@
                 <w:sz w:val="18"/>
                 <w:szCs w:val="18"/>
               </w:rPr>
-              <w:t>{</w:t>
-            </w:r>
-            <w:proofErr w:type="spellStart"/>
-            <w:r>
-              <w:rPr>
-                <w:rFonts w:ascii="Arial" w:hAnsi="Arial" w:cs="Arial"/>
-                <w:sz w:val="18"/>
-                <w:szCs w:val="18"/>
-              </w:rPr>
-              <w:t>keys,idx</w:t>
-            </w:r>
-            <w:proofErr w:type="spellEnd"/>
-            <w:r>
-              <w:rPr>
-                <w:rFonts w:ascii="Arial" w:hAnsi="Arial" w:cs="Arial"/>
-                <w:sz w:val="18"/>
-                <w:szCs w:val="18"/>
-              </w:rPr>
-              <w:t>}</w:t>
+              <w:t>{keys,idx}</w:t>
             </w:r>
           </w:p>
         </w:tc>
@@ -16395,25 +15957,7 @@
                 <w:sz w:val="18"/>
                 <w:szCs w:val="18"/>
               </w:rPr>
-              <w:t>{</w:t>
-            </w:r>
-            <w:proofErr w:type="spellStart"/>
-            <w:r>
-              <w:rPr>
-                <w:rFonts w:ascii="Arial" w:hAnsi="Arial" w:cs="Arial"/>
-                <w:sz w:val="18"/>
-                <w:szCs w:val="18"/>
-              </w:rPr>
-              <w:t>keys,idx</w:t>
-            </w:r>
-            <w:proofErr w:type="spellEnd"/>
-            <w:r>
-              <w:rPr>
-                <w:rFonts w:ascii="Arial" w:hAnsi="Arial" w:cs="Arial"/>
-                <w:sz w:val="18"/>
-                <w:szCs w:val="18"/>
-              </w:rPr>
-              <w:t>}</w:t>
+              <w:t>{keys,idx}</w:t>
             </w:r>
           </w:p>
         </w:tc>
@@ -16493,25 +16037,7 @@
                 <w:sz w:val="18"/>
                 <w:szCs w:val="18"/>
               </w:rPr>
-              <w:t>{</w:t>
-            </w:r>
-            <w:proofErr w:type="spellStart"/>
-            <w:r>
-              <w:rPr>
-                <w:rFonts w:ascii="Arial" w:hAnsi="Arial" w:cs="Arial"/>
-                <w:sz w:val="18"/>
-                <w:szCs w:val="18"/>
-              </w:rPr>
-              <w:t>keys,idx</w:t>
-            </w:r>
-            <w:proofErr w:type="spellEnd"/>
-            <w:r>
-              <w:rPr>
-                <w:rFonts w:ascii="Arial" w:hAnsi="Arial" w:cs="Arial"/>
-                <w:sz w:val="18"/>
-                <w:szCs w:val="18"/>
-              </w:rPr>
-              <w:t>}</w:t>
+              <w:t>{keys,idx}</w:t>
             </w:r>
           </w:p>
         </w:tc>
@@ -16591,25 +16117,7 @@
                 <w:sz w:val="18"/>
                 <w:szCs w:val="18"/>
               </w:rPr>
-              <w:t>{</w:t>
-            </w:r>
-            <w:proofErr w:type="spellStart"/>
-            <w:r>
-              <w:rPr>
-                <w:rFonts w:ascii="Arial" w:hAnsi="Arial" w:cs="Arial"/>
-                <w:sz w:val="18"/>
-                <w:szCs w:val="18"/>
-              </w:rPr>
-              <w:t>keys,idx</w:t>
-            </w:r>
-            <w:proofErr w:type="spellEnd"/>
-            <w:r>
-              <w:rPr>
-                <w:rFonts w:ascii="Arial" w:hAnsi="Arial" w:cs="Arial"/>
-                <w:sz w:val="18"/>
-                <w:szCs w:val="18"/>
-              </w:rPr>
-              <w:t>}</w:t>
+              <w:t>{keys,idx}</w:t>
             </w:r>
           </w:p>
         </w:tc>
@@ -16689,25 +16197,7 @@
                 <w:sz w:val="18"/>
                 <w:szCs w:val="18"/>
               </w:rPr>
-              <w:t>{</w:t>
-            </w:r>
-            <w:proofErr w:type="spellStart"/>
-            <w:r>
-              <w:rPr>
-                <w:rFonts w:ascii="Arial" w:hAnsi="Arial" w:cs="Arial"/>
-                <w:sz w:val="18"/>
-                <w:szCs w:val="18"/>
-              </w:rPr>
-              <w:t>keys,idx</w:t>
-            </w:r>
-            <w:proofErr w:type="spellEnd"/>
-            <w:r>
-              <w:rPr>
-                <w:rFonts w:ascii="Arial" w:hAnsi="Arial" w:cs="Arial"/>
-                <w:sz w:val="18"/>
-                <w:szCs w:val="18"/>
-              </w:rPr>
-              <w:t>}</w:t>
+              <w:t>{keys,idx}</w:t>
             </w:r>
           </w:p>
         </w:tc>
@@ -16789,7 +16279,6 @@
               </w:rPr>
               <w:t>{</w:t>
             </w:r>
-            <w:proofErr w:type="spellStart"/>
             <w:r>
               <w:rPr>
                 <w:rFonts w:ascii="Arial" w:hAnsi="Arial" w:cs="Arial"/>
@@ -16798,7 +16287,6 @@
               </w:rPr>
               <w:t>retVal</w:t>
             </w:r>
-            <w:proofErr w:type="spellEnd"/>
             <w:r>
               <w:rPr>
                 <w:rFonts w:ascii="Arial" w:hAnsi="Arial" w:cs="Arial"/>
@@ -16885,25 +16373,7 @@
                 <w:sz w:val="18"/>
                 <w:szCs w:val="18"/>
               </w:rPr>
-              <w:t>{</w:t>
-            </w:r>
-            <w:proofErr w:type="spellStart"/>
-            <w:r>
-              <w:rPr>
-                <w:rFonts w:ascii="Arial" w:hAnsi="Arial" w:cs="Arial"/>
-                <w:sz w:val="18"/>
-                <w:szCs w:val="18"/>
-              </w:rPr>
-              <w:t>retVal</w:t>
-            </w:r>
-            <w:proofErr w:type="spellEnd"/>
-            <w:r>
-              <w:rPr>
-                <w:rFonts w:ascii="Arial" w:hAnsi="Arial" w:cs="Arial"/>
-                <w:sz w:val="18"/>
-                <w:szCs w:val="18"/>
-              </w:rPr>
-              <w:t>}</w:t>
+              <w:t>{retVal}</w:t>
             </w:r>
           </w:p>
         </w:tc>
@@ -18167,25 +17637,7 @@
                 <w:sz w:val="18"/>
                 <w:szCs w:val="18"/>
               </w:rPr>
-              <w:t>{</w:t>
-            </w:r>
-            <w:proofErr w:type="spellStart"/>
-            <w:r>
-              <w:rPr>
-                <w:rFonts w:ascii="Arial" w:hAnsi="Arial" w:cs="Arial"/>
-                <w:sz w:val="18"/>
-                <w:szCs w:val="18"/>
-              </w:rPr>
-              <w:t>retVal</w:t>
-            </w:r>
-            <w:proofErr w:type="spellEnd"/>
-            <w:r>
-              <w:rPr>
-                <w:rFonts w:ascii="Arial" w:hAnsi="Arial" w:cs="Arial"/>
-                <w:sz w:val="18"/>
-                <w:szCs w:val="18"/>
-              </w:rPr>
-              <w:t>}</w:t>
+              <w:t>{retVal}</w:t>
             </w:r>
           </w:p>
         </w:tc>
@@ -18425,25 +17877,7 @@
                 <w:sz w:val="18"/>
                 <w:szCs w:val="18"/>
               </w:rPr>
-              <w:t>{</w:t>
-            </w:r>
-            <w:proofErr w:type="spellStart"/>
-            <w:r>
-              <w:rPr>
-                <w:rFonts w:ascii="Arial" w:hAnsi="Arial" w:cs="Arial"/>
-                <w:sz w:val="18"/>
-                <w:szCs w:val="18"/>
-              </w:rPr>
-              <w:t>retVal</w:t>
-            </w:r>
-            <w:proofErr w:type="spellEnd"/>
-            <w:r>
-              <w:rPr>
-                <w:rFonts w:ascii="Arial" w:hAnsi="Arial" w:cs="Arial"/>
-                <w:sz w:val="18"/>
-                <w:szCs w:val="18"/>
-              </w:rPr>
-              <w:t>}</w:t>
+              <w:t>{retVal}</w:t>
             </w:r>
           </w:p>
         </w:tc>
@@ -18523,25 +17957,7 @@
                 <w:sz w:val="18"/>
                 <w:szCs w:val="18"/>
               </w:rPr>
-              <w:t>{</w:t>
-            </w:r>
-            <w:proofErr w:type="spellStart"/>
-            <w:r>
-              <w:rPr>
-                <w:rFonts w:ascii="Arial" w:hAnsi="Arial" w:cs="Arial"/>
-                <w:sz w:val="18"/>
-                <w:szCs w:val="18"/>
-              </w:rPr>
-              <w:t>retVal</w:t>
-            </w:r>
-            <w:proofErr w:type="spellEnd"/>
-            <w:r>
-              <w:rPr>
-                <w:rFonts w:ascii="Arial" w:hAnsi="Arial" w:cs="Arial"/>
-                <w:sz w:val="18"/>
-                <w:szCs w:val="18"/>
-              </w:rPr>
-              <w:t>}</w:t>
+              <w:t>{retVal}</w:t>
             </w:r>
           </w:p>
         </w:tc>
@@ -18792,7 +18208,7 @@
         <w:tblOverlap w:val="never"/>
         <w:bidiVisual/>
         <w:tblW w:w="0" w:type="auto"/>
-        <w:tblLook w:val="04A0"/>
+        <w:tblLook w:val="04A0" w:firstRow="1" w:lastRow="0" w:firstColumn="1" w:lastColumn="0" w:noHBand="0" w:noVBand="1"/>
       </w:tblPr>
       <w:tblGrid>
         <w:gridCol w:w="1273"/>
@@ -18812,6 +18228,14 @@
                 <w:szCs w:val="18"/>
               </w:rPr>
             </w:pPr>
+            <w:r>
+              <w:rPr>
+                <w:rFonts w:ascii="Arial" w:hAnsi="Arial" w:cs="Arial"/>
+                <w:sz w:val="18"/>
+                <w:szCs w:val="18"/>
+              </w:rPr>
+              <w:t>Edge</w:t>
+            </w:r>
           </w:p>
         </w:tc>
         <w:tc>
@@ -19938,17 +19362,17 @@
     <w:p>
       <w:pPr>
         <w:rPr>
-          <w:rFonts w:ascii="Arial" w:hAnsi="Arial" w:cs="Arial" w:hint="cs"/>
-          <w:sz w:val="28"/>
-          <w:szCs w:val="28"/>
-          <w:rtl/>
-        </w:rPr>
-      </w:pPr>
-    </w:p>
-    <w:p>
-      <w:pPr>
-        <w:rPr>
-          <w:rFonts w:ascii="Arial" w:hAnsi="Arial" w:cs="Arial" w:hint="cs"/>
+          <w:rFonts w:ascii="Arial" w:hAnsi="Arial" w:cs="Arial"/>
+          <w:sz w:val="28"/>
+          <w:szCs w:val="28"/>
+          <w:rtl/>
+        </w:rPr>
+      </w:pPr>
+    </w:p>
+    <w:p>
+      <w:pPr>
+        <w:rPr>
+          <w:rFonts w:ascii="Arial" w:hAnsi="Arial" w:cs="Arial"/>
           <w:sz w:val="28"/>
           <w:szCs w:val="28"/>
           <w:rtl/>
@@ -19957,10 +19381,11 @@
       <w:r>
         <w:rPr>
           <w:noProof/>
+          <w:rtl/>
         </w:rPr>
         <w:pict>
           <v:shape id="_x0000_s1142" type="#_x0000_t75" style="position:absolute;left:0;text-align:left;margin-left:-9.1pt;margin-top:6.15pt;width:415.5pt;height:342pt;z-index:251773952">
-            <v:imagedata r:id="rId37" o:title="SDG"/>
+            <v:imagedata r:id="rId38" o:title="SDG"/>
             <w10:wrap type="square"/>
           </v:shape>
         </w:pict>
@@ -20445,7 +19870,6 @@
           <w:rtl/>
         </w:rPr>
       </w:pPr>
-      <w:bookmarkStart w:id="0" w:name="_GoBack"/>
       <w:r>
         <w:rPr>
           <w:rFonts w:ascii="Arial" w:hAnsi="Arial" w:cs="Arial" w:hint="cs"/>
@@ -20484,7 +19908,6 @@
       </w:pPr>
       <m:oMathPara>
         <m:oMath>
-          <w:bookmarkEnd w:id="0"/>
           <m:r>
             <w:rPr>
               <w:rFonts w:ascii="Cambria Math" w:hAnsi="Cambria Math" w:cs="Arial"/>
@@ -20584,11 +20007,35 @@
       </w:r>
       <w:r>
         <w:rPr>
-          <w:rFonts w:ascii="Arial" w:hAnsi="Arial" w:cs="Arial"/>
-          <w:sz w:val="28"/>
-          <w:szCs w:val="28"/>
-        </w:rPr>
-        <w:t>before, marked</w:t>
+          <w:rFonts w:ascii="Arial" w:hAnsi="Arial" w:cs="Arial" w:hint="cs"/>
+          <w:sz w:val="28"/>
+          <w:szCs w:val="28"/>
+        </w:rPr>
+        <w:t>B</w:t>
+      </w:r>
+      <w:r>
+        <w:rPr>
+          <w:rFonts w:ascii="Arial" w:hAnsi="Arial" w:cs="Arial"/>
+          <w:sz w:val="28"/>
+          <w:szCs w:val="28"/>
+        </w:rPr>
+        <w:t xml:space="preserve">efore, </w:t>
+      </w:r>
+      <w:r>
+        <w:rPr>
+          <w:rFonts w:ascii="Arial" w:hAnsi="Arial" w:cs="Arial" w:hint="cs"/>
+          <w:sz w:val="28"/>
+          <w:szCs w:val="28"/>
+        </w:rPr>
+        <w:t>M</w:t>
+      </w:r>
+      <w:r>
+        <w:rPr>
+          <w:rFonts w:ascii="Arial" w:hAnsi="Arial" w:cs="Arial"/>
+          <w:sz w:val="28"/>
+          <w:szCs w:val="28"/>
+        </w:rPr>
+        <w:t>arked</w:t>
       </w:r>
       <w:r>
         <w:rPr>
@@ -20601,11 +20048,28 @@
       </w:r>
       <w:r>
         <w:rPr>
-          <w:rFonts w:ascii="Arial" w:hAnsi="Arial" w:cs="Arial"/>
-          <w:sz w:val="28"/>
-          <w:szCs w:val="28"/>
-        </w:rPr>
-        <w:t>after</w:t>
+          <w:rFonts w:ascii="Arial" w:hAnsi="Arial" w:cs="Arial" w:hint="cs"/>
+          <w:sz w:val="28"/>
+          <w:szCs w:val="28"/>
+          <w:rtl/>
+        </w:rPr>
+        <w:t>ש</w:t>
+      </w:r>
+      <w:r>
+        <w:rPr>
+          <w:rFonts w:ascii="Arial" w:hAnsi="Arial" w:cs="Arial" w:hint="cs"/>
+          <w:sz w:val="28"/>
+          <w:szCs w:val="28"/>
+        </w:rPr>
+        <w:t>A</w:t>
+      </w:r>
+      <w:r>
+        <w:rPr>
+          <w:rFonts w:ascii="Arial" w:hAnsi="Arial" w:cs="Arial"/>
+          <w:sz w:val="28"/>
+          <w:szCs w:val="28"/>
+        </w:rPr>
+        <w:t>fter</w:t>
       </w:r>
       <w:r>
         <w:rPr>
@@ -20623,7 +20087,7 @@
         </w:rPr>
         <w:pict>
           <v:shape id="_x0000_s1121" type="#_x0000_t75" style="position:absolute;left:0;text-align:left;margin-left:1.05pt;margin-top:57.65pt;width:414.75pt;height:396pt;z-index:251747328;mso-position-horizontal-relative:text;mso-position-vertical-relative:text">
-            <v:imagedata r:id="rId38" o:title="newA"/>
+            <v:imagedata r:id="rId39" o:title="newA"/>
             <w10:wrap type="square"/>
           </v:shape>
         </w:pict>
@@ -20645,7 +20109,7 @@
         </w:rPr>
         <w:pict>
           <v:shape id="_x0000_s1122" type="#_x0000_t75" style="position:absolute;left:0;text-align:left;margin-left:23.15pt;margin-top:405.5pt;width:238.6pt;height:111.95pt;z-index:251749376">
-            <v:imagedata r:id="rId39" o:title="newB"/>
+            <v:imagedata r:id="rId40" o:title="newB"/>
             <w10:wrap type="square"/>
           </v:shape>
         </w:pict>
@@ -20707,26 +20171,69 @@
           <w:szCs w:val="28"/>
           <w:rtl/>
         </w:rPr>
-        <w:t>נשים לב שכעת, מכיוון שהקוד מחולק ל3 חלקים נפרדים, היינו צריכים להוסיף תנאי בחלק ה</w:t>
-      </w:r>
-      <w:r>
-        <w:rPr>
-          <w:rFonts w:ascii="Arial" w:hAnsi="Arial" w:cs="Arial"/>
-          <w:sz w:val="28"/>
-          <w:szCs w:val="28"/>
-        </w:rPr>
-        <w:t>after</w:t>
-      </w:r>
-      <w:r>
-        <w:rPr>
-          <w:rFonts w:ascii="Arial" w:hAnsi="Arial" w:cs="Arial" w:hint="cs"/>
-          <w:sz w:val="28"/>
-          <w:szCs w:val="28"/>
-          <w:rtl/>
-        </w:rPr>
-        <w:t xml:space="preserve"> שבודק אם בוצעה השמה לערך של </w:t>
-      </w:r>
-      <w:proofErr w:type="spellStart"/>
+        <w:t xml:space="preserve">נשים לב שכעת, מכיוון שהקוד מחולק ל3 חלקים נפרדים, </w:t>
+      </w:r>
+      <w:r>
+        <w:rPr>
+          <w:rFonts w:ascii="Arial" w:hAnsi="Arial" w:cs="Arial" w:hint="cs"/>
+          <w:sz w:val="28"/>
+          <w:szCs w:val="28"/>
+          <w:rtl/>
+        </w:rPr>
+        <w:t>עלינו</w:t>
+      </w:r>
+      <w:r>
+        <w:rPr>
+          <w:rFonts w:ascii="Arial" w:hAnsi="Arial" w:cs="Arial" w:hint="cs"/>
+          <w:sz w:val="28"/>
+          <w:szCs w:val="28"/>
+          <w:rtl/>
+        </w:rPr>
+        <w:t xml:space="preserve"> להוסיף תנאי בחלק ה</w:t>
+      </w:r>
+      <w:r>
+        <w:rPr>
+          <w:rFonts w:ascii="Arial" w:hAnsi="Arial" w:cs="Arial" w:hint="cs"/>
+          <w:sz w:val="28"/>
+          <w:szCs w:val="28"/>
+        </w:rPr>
+        <w:t>A</w:t>
+      </w:r>
+      <w:r>
+        <w:rPr>
+          <w:rFonts w:ascii="Arial" w:hAnsi="Arial" w:cs="Arial"/>
+          <w:sz w:val="28"/>
+          <w:szCs w:val="28"/>
+        </w:rPr>
+        <w:t>fter</w:t>
+      </w:r>
+      <w:r>
+        <w:rPr>
+          <w:rFonts w:ascii="Arial" w:hAnsi="Arial" w:cs="Arial" w:hint="cs"/>
+          <w:sz w:val="28"/>
+          <w:szCs w:val="28"/>
+          <w:rtl/>
+        </w:rPr>
+        <w:t xml:space="preserve"> שבודק </w:t>
+      </w:r>
+      <w:r>
+        <w:rPr>
+          <w:rFonts w:ascii="Arial" w:hAnsi="Arial" w:cs="Arial" w:hint="cs"/>
+          <w:sz w:val="28"/>
+          <w:szCs w:val="28"/>
+          <w:rtl/>
+        </w:rPr>
+        <w:t>ה</w:t>
+      </w:r>
+      <w:r>
+        <w:rPr>
+          <w:rFonts w:ascii="Arial" w:hAnsi="Arial" w:cs="Arial" w:hint="cs"/>
+          <w:sz w:val="28"/>
+          <w:szCs w:val="28"/>
+          <w:rtl/>
+        </w:rPr>
+        <w:t xml:space="preserve">אם בוצעה השמה לערך של </w:t>
+      </w:r>
       <w:r>
         <w:rPr>
           <w:rFonts w:ascii="Arial" w:hAnsi="Arial" w:cs="Arial"/>
@@ -20735,15 +20242,121 @@
         </w:rPr>
         <w:t>retVal</w:t>
       </w:r>
-      <w:proofErr w:type="spellEnd"/>
-      <w:r>
-        <w:rPr>
-          <w:rFonts w:ascii="Arial" w:hAnsi="Arial" w:cs="Arial" w:hint="cs"/>
-          <w:sz w:val="28"/>
-          <w:szCs w:val="28"/>
-          <w:rtl/>
-        </w:rPr>
-        <w:t xml:space="preserve">, משום שבקוד המקורי ברגע שבוצעה לו השמה הערך מוחזר מידית. לכן רק אם לא בוצעה לו השמה </w:t>
+      <w:r>
+        <w:rPr>
+          <w:rFonts w:ascii="Arial" w:hAnsi="Arial" w:cs="Arial" w:hint="cs"/>
+          <w:sz w:val="28"/>
+          <w:szCs w:val="28"/>
+          <w:rtl/>
+        </w:rPr>
+        <w:t xml:space="preserve">, </w:t>
+      </w:r>
+      <w:r>
+        <w:rPr>
+          <w:rFonts w:ascii="Arial" w:hAnsi="Arial" w:cs="Arial" w:hint="cs"/>
+          <w:sz w:val="28"/>
+          <w:szCs w:val="28"/>
+          <w:rtl/>
+        </w:rPr>
+        <w:t xml:space="preserve">מהסיבה כי בקוד המקורי, לאחר </w:t>
+      </w:r>
+      <w:r>
+        <w:rPr>
+          <w:rFonts w:ascii="Arial" w:hAnsi="Arial" w:cs="Arial" w:hint="cs"/>
+          <w:sz w:val="28"/>
+          <w:szCs w:val="28"/>
+          <w:rtl/>
+        </w:rPr>
+        <w:t>שבוצעה השמה</w:t>
+      </w:r>
+      <w:r>
+        <w:rPr>
+          <w:rFonts w:ascii="Arial" w:hAnsi="Arial" w:cs="Arial" w:hint="cs"/>
+          <w:sz w:val="28"/>
+          <w:szCs w:val="28"/>
+          <w:rtl/>
+        </w:rPr>
+        <w:t xml:space="preserve"> ל</w:t>
+      </w:r>
+      <w:r>
+        <w:rPr>
+          <w:rFonts w:ascii="Arial" w:hAnsi="Arial" w:cs="Arial"/>
+          <w:sz w:val="28"/>
+          <w:szCs w:val="28"/>
+        </w:rPr>
+        <w:t>retVal</w:t>
+      </w:r>
+      <w:r>
+        <w:rPr>
+          <w:rFonts w:ascii="Arial" w:hAnsi="Arial" w:cs="Arial" w:hint="cs"/>
+          <w:sz w:val="28"/>
+          <w:szCs w:val="28"/>
+          <w:rtl/>
+        </w:rPr>
+        <w:t xml:space="preserve"> הערך מוחזר מידית -</w:t>
+      </w:r>
+      <w:r>
+        <w:rPr>
+          <w:rFonts w:ascii="Arial" w:hAnsi="Arial" w:cs="Arial" w:hint="cs"/>
+          <w:sz w:val="28"/>
+          <w:szCs w:val="28"/>
+          <w:rtl/>
+        </w:rPr>
+        <w:t xml:space="preserve"> </w:t>
+      </w:r>
+      <w:r>
+        <w:rPr>
+          <w:rFonts w:ascii="Arial" w:hAnsi="Arial" w:cs="Arial" w:hint="cs"/>
+          <w:sz w:val="28"/>
+          <w:szCs w:val="28"/>
+          <w:rtl/>
+        </w:rPr>
+        <w:t>ו</w:t>
+      </w:r>
+      <w:r>
+        <w:rPr>
+          <w:rFonts w:ascii="Arial" w:hAnsi="Arial" w:cs="Arial" w:hint="cs"/>
+          <w:sz w:val="28"/>
+          <w:szCs w:val="28"/>
+          <w:rtl/>
+        </w:rPr>
+        <w:t xml:space="preserve">לכן רק </w:t>
+      </w:r>
+      <w:r>
+        <w:rPr>
+          <w:rFonts w:ascii="Arial" w:hAnsi="Arial" w:cs="Arial" w:hint="cs"/>
+          <w:sz w:val="28"/>
+          <w:szCs w:val="28"/>
+          <w:rtl/>
+        </w:rPr>
+        <w:t>במידה</w:t>
+      </w:r>
+      <w:r>
+        <w:rPr>
+          <w:rFonts w:ascii="Arial" w:hAnsi="Arial" w:cs="Arial" w:hint="cs"/>
+          <w:sz w:val="28"/>
+          <w:szCs w:val="28"/>
+          <w:rtl/>
+        </w:rPr>
+        <w:t xml:space="preserve"> </w:t>
+      </w:r>
+      <w:r>
+        <w:rPr>
+          <w:rFonts w:ascii="Arial" w:hAnsi="Arial" w:cs="Arial" w:hint="cs"/>
+          <w:sz w:val="28"/>
+          <w:szCs w:val="28"/>
+          <w:rtl/>
+        </w:rPr>
+        <w:t>ו</w:t>
+      </w:r>
+      <w:r>
+        <w:rPr>
+          <w:rFonts w:ascii="Arial" w:hAnsi="Arial" w:cs="Arial" w:hint="cs"/>
+          <w:sz w:val="28"/>
+          <w:szCs w:val="28"/>
+          <w:rtl/>
+        </w:rPr>
+        <w:t xml:space="preserve">לא בוצעה לו השמה </w:t>
       </w:r>
       <w:r>
         <w:rPr>
@@ -20761,7 +20374,61 @@
           <w:szCs w:val="28"/>
           <w:rtl/>
         </w:rPr>
-        <w:t xml:space="preserve"> נרצה לעדכן אותו בהתאם. נראה שללא התנאי הנ"ל אחד הטסטים נכשל, כלומר הוא הכרחי לשימור נכונות התכנית:</w:t>
+        <w:t xml:space="preserve"> נרצה לעדכן אותו</w:t>
+      </w:r>
+      <w:r>
+        <w:rPr>
+          <w:rFonts w:ascii="Arial" w:hAnsi="Arial" w:cs="Arial" w:hint="cs"/>
+          <w:sz w:val="28"/>
+          <w:szCs w:val="28"/>
+          <w:rtl/>
+        </w:rPr>
+        <w:t xml:space="preserve"> בהתאם. נראה שללא התנאי הנ"ל אחת מן</w:t>
+      </w:r>
+      <w:r>
+        <w:rPr>
+          <w:rFonts w:ascii="Arial" w:hAnsi="Arial" w:cs="Arial" w:hint="cs"/>
+          <w:sz w:val="28"/>
+          <w:szCs w:val="28"/>
+          <w:rtl/>
+        </w:rPr>
+        <w:t xml:space="preserve"> </w:t>
+      </w:r>
+      <w:r>
+        <w:rPr>
+          <w:rFonts w:ascii="Arial" w:hAnsi="Arial" w:cs="Arial" w:hint="cs"/>
+          <w:sz w:val="28"/>
+          <w:szCs w:val="28"/>
+          <w:rtl/>
+        </w:rPr>
+        <w:t>הבדיקות נכשלת</w:t>
+      </w:r>
+      <w:r>
+        <w:rPr>
+          <w:rFonts w:ascii="Arial" w:hAnsi="Arial" w:cs="Arial" w:hint="cs"/>
+          <w:sz w:val="28"/>
+          <w:szCs w:val="28"/>
+          <w:rtl/>
+        </w:rPr>
+        <w:t xml:space="preserve">, כלומר </w:t>
+      </w:r>
+      <w:r>
+        <w:rPr>
+          <w:rFonts w:ascii="Arial" w:hAnsi="Arial" w:cs="Arial" w:hint="cs"/>
+          <w:sz w:val="28"/>
+          <w:szCs w:val="28"/>
+          <w:rtl/>
+        </w:rPr>
+        <w:t>התנאי הינו</w:t>
+      </w:r>
+      <w:r>
+        <w:rPr>
+          <w:rFonts w:ascii="Arial" w:hAnsi="Arial" w:cs="Arial" w:hint="cs"/>
+          <w:sz w:val="28"/>
+          <w:szCs w:val="28"/>
+          <w:rtl/>
+        </w:rPr>
+        <w:t xml:space="preserve"> הכרחי לשימור נכונות התכנית:</w:t>
       </w:r>
     </w:p>
     <w:p>
@@ -20791,7 +20458,7 @@
         <w:lastRenderedPageBreak/>
         <w:pict>
           <v:shape id="_x0000_s1123" type="#_x0000_t75" style="position:absolute;left:0;text-align:left;margin-left:50.15pt;margin-top:-46.65pt;width:291.85pt;height:223pt;z-index:251751424">
-            <v:imagedata r:id="rId40" o:title="fails"/>
+            <v:imagedata r:id="rId41" o:title="fails"/>
             <w10:wrap type="square"/>
           </v:shape>
         </w:pict>
@@ -20904,11 +20571,19 @@
       </w:r>
       <w:r>
         <w:rPr>
-          <w:rFonts w:ascii="Arial" w:hAnsi="Arial" w:cs="Arial"/>
-          <w:sz w:val="28"/>
-          <w:szCs w:val="28"/>
-        </w:rPr>
-        <w:t>marked</w:t>
+          <w:rFonts w:ascii="Arial" w:hAnsi="Arial" w:cs="Arial" w:hint="cs"/>
+          <w:sz w:val="28"/>
+          <w:szCs w:val="28"/>
+        </w:rPr>
+        <w:t>M</w:t>
+      </w:r>
+      <w:r>
+        <w:rPr>
+          <w:rFonts w:ascii="Arial" w:hAnsi="Arial" w:cs="Arial"/>
+          <w:sz w:val="28"/>
+          <w:szCs w:val="28"/>
+        </w:rPr>
+        <w:t>arked</w:t>
       </w:r>
       <w:r>
         <w:rPr>
@@ -20919,7 +20594,6 @@
         </w:rPr>
         <w:t>, אולם אנו מקבלים מ</w:t>
       </w:r>
-      <w:proofErr w:type="spellStart"/>
       <w:r>
         <w:rPr>
           <w:rFonts w:ascii="Arial" w:hAnsi="Arial" w:cs="Arial"/>
@@ -20928,7 +20602,6 @@
         </w:rPr>
         <w:t>IntelliJ</w:t>
       </w:r>
-      <w:proofErr w:type="spellEnd"/>
       <w:r>
         <w:rPr>
           <w:rFonts w:ascii="Arial" w:hAnsi="Arial" w:cs="Arial" w:hint="cs"/>
@@ -20955,7 +20628,7 @@
         </w:rPr>
         <w:pict>
           <v:shape id="_x0000_s1124" type="#_x0000_t75" style="position:absolute;left:0;text-align:left;margin-left:57.75pt;margin-top:10.15pt;width:304.5pt;height:131.25pt;z-index:251753472">
-            <v:imagedata r:id="rId41" o:title="intelliJ"/>
+            <v:imagedata r:id="rId42" o:title="intelliJ"/>
             <w10:wrap type="square"/>
           </v:shape>
         </w:pict>
@@ -21037,7 +20710,61 @@
           <w:szCs w:val="28"/>
           <w:rtl/>
         </w:rPr>
-        <w:t xml:space="preserve">מדוע? נשים לב שבקטע קוד זה מבצעים השמה לשני משתנים, לכן כדי ששניהם יוחזרו מוצע לנו לאחסן אותם באובייקט. נלחץ </w:t>
+        <w:t>מדוע? נשים לב שבקטע קוד זה מבצעים השמה לשני משתנים</w:t>
+      </w:r>
+      <w:r>
+        <w:rPr>
+          <w:rFonts w:ascii="Arial" w:hAnsi="Arial" w:cs="Arial" w:hint="cs"/>
+          <w:sz w:val="28"/>
+          <w:szCs w:val="28"/>
+          <w:rtl/>
+        </w:rPr>
+        <w:t xml:space="preserve"> שונים</w:t>
+      </w:r>
+      <w:r>
+        <w:rPr>
+          <w:rFonts w:ascii="Arial" w:hAnsi="Arial" w:cs="Arial" w:hint="cs"/>
+          <w:sz w:val="28"/>
+          <w:szCs w:val="28"/>
+          <w:rtl/>
+        </w:rPr>
+        <w:t>, לכן כדי ששניהם יוחזרו</w:t>
+      </w:r>
+      <w:r>
+        <w:rPr>
+          <w:rFonts w:ascii="Arial" w:hAnsi="Arial" w:cs="Arial" w:hint="cs"/>
+          <w:sz w:val="28"/>
+          <w:szCs w:val="28"/>
+          <w:rtl/>
+        </w:rPr>
+        <w:t xml:space="preserve"> עם הערך המעודכן - מוצע לנו לאחסן אותם כ</w:t>
+      </w:r>
+      <w:r>
+        <w:rPr>
+          <w:rFonts w:ascii="Arial" w:hAnsi="Arial" w:cs="Arial" w:hint="cs"/>
+          <w:sz w:val="28"/>
+          <w:szCs w:val="28"/>
+          <w:rtl/>
+        </w:rPr>
+        <w:t>אובייקט</w:t>
+      </w:r>
+      <w:r>
+        <w:rPr>
+          <w:rFonts w:ascii="Arial" w:hAnsi="Arial" w:cs="Arial" w:hint="cs"/>
+          <w:sz w:val="28"/>
+          <w:szCs w:val="28"/>
+          <w:rtl/>
+        </w:rPr>
+        <w:t xml:space="preserve"> חדש</w:t>
+      </w:r>
+      <w:r>
+        <w:rPr>
+          <w:rFonts w:ascii="Arial" w:hAnsi="Arial" w:cs="Arial" w:hint="cs"/>
+          <w:sz w:val="28"/>
+          <w:szCs w:val="28"/>
+          <w:rtl/>
+        </w:rPr>
+        <w:t xml:space="preserve">. נלחץ </w:t>
       </w:r>
       <w:r>
         <w:rPr>
@@ -21073,7 +20800,7 @@
         </w:rPr>
         <w:pict>
           <v:shape id="_x0000_s1125" type="#_x0000_t75" style="position:absolute;left:0;text-align:left;margin-left:24.65pt;margin-top:9.85pt;width:366.1pt;height:165.2pt;z-index:251755520">
-            <v:imagedata r:id="rId42" o:title="res"/>
+            <v:imagedata r:id="rId43" o:title="res"/>
             <w10:wrap type="square"/>
           </v:shape>
         </w:pict>
@@ -21095,7 +20822,16 @@
           <w:rtl/>
         </w:rPr>
         <w:lastRenderedPageBreak/>
-        <w:t>ובמחלקה שנוצרה עבור ה</w:t>
+        <w:t xml:space="preserve">כמו כן נביט </w:t>
+      </w:r>
+      <w:r>
+        <w:rPr>
+          <w:rFonts w:ascii="Arial" w:hAnsi="Arial" w:cs="Arial" w:hint="cs"/>
+          <w:sz w:val="28"/>
+          <w:szCs w:val="28"/>
+          <w:rtl/>
+        </w:rPr>
+        <w:t>במחלקה שנוצרה עבור ה</w:t>
       </w:r>
       <w:r>
         <w:rPr>
@@ -21122,7 +20858,7 @@
         </w:rPr>
         <w:pict>
           <v:shape id="_x0000_i1030" type="#_x0000_t75" style="width:415.5pt;height:376.5pt">
-            <v:imagedata r:id="rId43" o:title="FIRST_REST"/>
+            <v:imagedata r:id="rId44" o:title="FIRST_REST"/>
           </v:shape>
         </w:pict>
       </w:r>
@@ -21143,7 +20879,7 @@
         </w:rPr>
         <w:pict>
           <v:shape id="_x0000_s1126" type="#_x0000_t75" style="position:absolute;left:0;text-align:left;margin-left:-26.7pt;margin-top:8.25pt;width:352.2pt;height:216.55pt;z-index:251757568">
-            <v:imagedata r:id="rId44" o:title="SEC_REST"/>
+            <v:imagedata r:id="rId45" o:title="SEC_REST"/>
             <w10:wrap type="square"/>
           </v:shape>
         </w:pict>
@@ -21266,24 +21002,42 @@
           <w:rtl/>
         </w:rPr>
         <w:lastRenderedPageBreak/>
-        <w:t>כעת נרצה להיפטר מה</w:t>
-      </w:r>
-      <w:r>
-        <w:rPr>
-          <w:rFonts w:ascii="Arial" w:hAnsi="Arial" w:cs="Arial"/>
-          <w:sz w:val="28"/>
-          <w:szCs w:val="28"/>
-        </w:rPr>
-        <w:t>label</w:t>
-      </w:r>
-      <w:r>
-        <w:rPr>
-          <w:rFonts w:ascii="Arial" w:hAnsi="Arial" w:cs="Arial" w:hint="cs"/>
-          <w:sz w:val="28"/>
-          <w:szCs w:val="28"/>
-          <w:rtl/>
-        </w:rPr>
-        <w:t>ים וה</w:t>
+        <w:t xml:space="preserve">כעת נרצה להיפטר </w:t>
+      </w:r>
+      <w:r>
+        <w:rPr>
+          <w:rFonts w:ascii="Arial" w:hAnsi="Arial" w:cs="Arial" w:hint="cs"/>
+          <w:sz w:val="28"/>
+          <w:szCs w:val="28"/>
+          <w:rtl/>
+        </w:rPr>
+        <w:t>מכלל ה</w:t>
+      </w:r>
+      <w:r>
+        <w:rPr>
+          <w:rFonts w:ascii="Arial" w:hAnsi="Arial" w:cs="Arial"/>
+          <w:sz w:val="28"/>
+          <w:szCs w:val="28"/>
+        </w:rPr>
+        <w:t>lable</w:t>
+      </w:r>
+      <w:r>
+        <w:rPr>
+          <w:rFonts w:ascii="Arial" w:hAnsi="Arial" w:cs="Arial" w:hint="cs"/>
+          <w:sz w:val="28"/>
+          <w:szCs w:val="28"/>
+          <w:rtl/>
+        </w:rPr>
+        <w:t>ים</w:t>
+      </w:r>
+      <w:r>
+        <w:rPr>
+          <w:rFonts w:ascii="Arial" w:hAnsi="Arial" w:cs="Arial" w:hint="cs"/>
+          <w:sz w:val="28"/>
+          <w:szCs w:val="28"/>
+          <w:rtl/>
+        </w:rPr>
+        <w:t xml:space="preserve"> וה</w:t>
       </w:r>
       <w:r>
         <w:rPr>
@@ -21300,7 +21054,52 @@
           <w:szCs w:val="28"/>
           <w:rtl/>
         </w:rPr>
-        <w:t>ים, ולעבור לפורמט המקורי:</w:t>
+        <w:t xml:space="preserve">ים אשר אין בהם צורך עוד </w:t>
+      </w:r>
+      <w:r>
+        <w:rPr>
+          <w:rFonts w:ascii="Arial" w:hAnsi="Arial" w:cs="Arial"/>
+          <w:sz w:val="28"/>
+          <w:szCs w:val="28"/>
+          <w:rtl/>
+        </w:rPr>
+        <w:t>–</w:t>
+      </w:r>
+      <w:r>
+        <w:rPr>
+          <w:rFonts w:ascii="Arial" w:hAnsi="Arial" w:cs="Arial" w:hint="cs"/>
+          <w:sz w:val="28"/>
+          <w:szCs w:val="28"/>
+          <w:rtl/>
+        </w:rPr>
+        <w:t xml:space="preserve"> זאת בכדי </w:t>
+      </w:r>
+      <w:r>
+        <w:rPr>
+          <w:rFonts w:ascii="Arial" w:hAnsi="Arial" w:cs="Arial" w:hint="cs"/>
+          <w:sz w:val="28"/>
+          <w:szCs w:val="28"/>
+          <w:rtl/>
+        </w:rPr>
+        <w:t>לעבור לפורמט המקורי</w:t>
+      </w:r>
+      <w:r>
+        <w:rPr>
+          <w:rFonts w:ascii="Arial" w:hAnsi="Arial" w:cs="Arial" w:hint="cs"/>
+          <w:sz w:val="28"/>
+          <w:szCs w:val="28"/>
+          <w:rtl/>
+        </w:rPr>
+        <w:t xml:space="preserve"> והנקי</w:t>
+      </w:r>
+      <w:r>
+        <w:rPr>
+          <w:rFonts w:ascii="Arial" w:hAnsi="Arial" w:cs="Arial" w:hint="cs"/>
+          <w:sz w:val="28"/>
+          <w:szCs w:val="28"/>
+          <w:rtl/>
+        </w:rPr>
+        <w:t>:</w:t>
       </w:r>
     </w:p>
     <w:p>
@@ -21330,7 +21129,7 @@
         </w:rPr>
         <w:pict>
           <v:shape id="_x0000_i1031" type="#_x0000_t75" style="width:414.75pt;height:339pt">
-            <v:imagedata r:id="rId45" o:title="Capture2"/>
+            <v:imagedata r:id="rId46" o:title="Capture2"/>
           </v:shape>
         </w:pict>
       </w:r>
@@ -21351,7 +21150,7 @@
         </w:rPr>
         <w:pict>
           <v:shape id="_x0000_s1127" type="#_x0000_t75" style="position:absolute;left:0;text-align:left;margin-left:-29.7pt;margin-top:31.4pt;width:465.9pt;height:253.6pt;z-index:251759616">
-            <v:imagedata r:id="rId46" o:title="Capture_after"/>
+            <v:imagedata r:id="rId47" o:title="Capture_after"/>
             <w10:wrap type="square"/>
           </v:shape>
         </w:pict>
@@ -21384,11 +21183,19 @@
       </w:r>
       <w:r>
         <w:rPr>
-          <w:rFonts w:ascii="Arial" w:hAnsi="Arial" w:cs="Arial"/>
-          <w:sz w:val="28"/>
-          <w:szCs w:val="28"/>
-        </w:rPr>
-        <w:t>after</w:t>
+          <w:rFonts w:ascii="Arial" w:hAnsi="Arial" w:cs="Arial" w:hint="cs"/>
+          <w:sz w:val="28"/>
+          <w:szCs w:val="28"/>
+        </w:rPr>
+        <w:t>A</w:t>
+      </w:r>
+      <w:r>
+        <w:rPr>
+          <w:rFonts w:ascii="Arial" w:hAnsi="Arial" w:cs="Arial"/>
+          <w:sz w:val="28"/>
+          <w:szCs w:val="28"/>
+        </w:rPr>
+        <w:t>fter</w:t>
       </w:r>
       <w:r>
         <w:rPr>
@@ -21417,7 +21224,7 @@
         <w:lastRenderedPageBreak/>
         <w:pict>
           <v:shape id="_x0000_s1128" type="#_x0000_t75" style="position:absolute;left:0;text-align:left;margin-left:9.65pt;margin-top:35.4pt;width:372pt;height:84pt;z-index:251761664">
-            <v:imagedata r:id="rId47" o:title="after_last"/>
+            <v:imagedata r:id="rId48" o:title="after_last"/>
             <w10:wrap type="square"/>
           </v:shape>
         </w:pict>
@@ -21520,7 +21327,7 @@
         </w:rPr>
         <w:pict>
           <v:shape id="_x0000_s1129" type="#_x0000_t75" style="position:absolute;left:0;text-align:left;margin-left:-46.2pt;margin-top:44.3pt;width:537.45pt;height:117.6pt;z-index:251763712">
-            <v:imagedata r:id="rId48" o:title="final"/>
+            <v:imagedata r:id="rId49" o:title="final"/>
             <w10:wrap type="square"/>
           </v:shape>
         </w:pict>
@@ -21580,7 +21387,7 @@
         </w:rPr>
         <w:pict>
           <v:shape id="_x0000_s1130" type="#_x0000_t75" style="position:absolute;left:0;text-align:left;margin-left:9.65pt;margin-top:13.75pt;width:381.45pt;height:181.4pt;z-index:251765760">
-            <v:imagedata r:id="rId49" o:title="alltests"/>
+            <v:imagedata r:id="rId50" o:title="alltests"/>
             <w10:wrap type="square"/>
           </v:shape>
         </w:pict>
@@ -21604,14 +21411,6 @@
         </w:rPr>
         <w:t xml:space="preserve">כנדרש. </w:t>
       </w:r>
-      <w:r>
-        <w:rPr>
-          <w:rFonts w:ascii="Arial" w:hAnsi="Arial" w:cs="Arial"/>
-          <w:sz w:val="28"/>
-          <w:szCs w:val="28"/>
-        </w:rPr>
-        <w:sym w:font="Wingdings" w:char="F04A"/>
-      </w:r>
     </w:p>
     <w:p>
       <w:pPr>
@@ -21633,11 +21432,19 @@
       </w:r>
       <w:r>
         <w:rPr>
-          <w:rFonts w:ascii="Arial" w:hAnsi="Arial" w:cs="Arial"/>
-          <w:sz w:val="28"/>
-          <w:szCs w:val="28"/>
-        </w:rPr>
-        <w:t>marked</w:t>
+          <w:rFonts w:ascii="Arial" w:hAnsi="Arial" w:cs="Arial" w:hint="cs"/>
+          <w:sz w:val="28"/>
+          <w:szCs w:val="28"/>
+        </w:rPr>
+        <w:t>M</w:t>
+      </w:r>
+      <w:r>
+        <w:rPr>
+          <w:rFonts w:ascii="Arial" w:hAnsi="Arial" w:cs="Arial"/>
+          <w:sz w:val="28"/>
+          <w:szCs w:val="28"/>
+        </w:rPr>
+        <w:t>arked</w:t>
       </w:r>
       <w:r>
         <w:rPr>
@@ -21648,16 +21455,15 @@
         </w:rPr>
         <w:t>.</w:t>
       </w:r>
-    </w:p>
-    <w:p>
-      <w:pPr>
-        <w:rPr>
-          <w:rFonts w:ascii="Arial" w:hAnsi="Arial" w:cs="Arial"/>
-          <w:sz w:val="28"/>
-          <w:szCs w:val="28"/>
-          <w:rtl/>
-        </w:rPr>
-      </w:pPr>
+      <w:r>
+        <w:rPr>
+          <w:rFonts w:ascii="Arial" w:hAnsi="Arial" w:cs="Arial"/>
+          <w:sz w:val="28"/>
+          <w:szCs w:val="28"/>
+          <w:rtl/>
+        </w:rPr>
+        <w:br/>
+      </w:r>
       <w:r>
         <w:rPr>
           <w:rFonts w:ascii="Arial" w:hAnsi="Arial" w:cs="Arial" w:hint="cs"/>
@@ -21667,7 +21473,6 @@
         </w:rPr>
         <w:t xml:space="preserve">במחלקה </w:t>
       </w:r>
-      <w:proofErr w:type="spellStart"/>
       <w:r>
         <w:rPr>
           <w:rFonts w:ascii="Arial" w:hAnsi="Arial" w:cs="Arial"/>
@@ -21676,15 +21481,31 @@
         </w:rPr>
         <w:t>ObjectAny</w:t>
       </w:r>
-      <w:proofErr w:type="spellEnd"/>
-      <w:r>
-        <w:rPr>
-          <w:rFonts w:ascii="Arial" w:hAnsi="Arial" w:cs="Arial" w:hint="cs"/>
-          <w:sz w:val="28"/>
-          <w:szCs w:val="28"/>
-          <w:rtl/>
-        </w:rPr>
-        <w:t xml:space="preserve"> אותה ראינו בתחילת הדוגמה, קיים שכפול מסוג 1 אותו ראינו בתחילת דוגמה זו. נוכל כעת להשתמש בפונקציות להם עשינו </w:t>
+      <w:r>
+        <w:rPr>
+          <w:rFonts w:ascii="Arial" w:hAnsi="Arial" w:cs="Arial" w:hint="cs"/>
+          <w:sz w:val="28"/>
+          <w:szCs w:val="28"/>
+          <w:rtl/>
+        </w:rPr>
+        <w:t xml:space="preserve"> אותה ראינו בתחילת הדוגמה, קיים שכפול מסוג </w:t>
+      </w:r>
+      <w:r>
+        <w:rPr>
+          <w:rFonts w:ascii="Arial" w:hAnsi="Arial" w:cs="Arial"/>
+          <w:sz w:val="28"/>
+          <w:szCs w:val="28"/>
+        </w:rPr>
+        <w:t>3</w:t>
+      </w:r>
+      <w:r>
+        <w:rPr>
+          <w:rFonts w:ascii="Arial" w:hAnsi="Arial" w:cs="Arial" w:hint="cs"/>
+          <w:sz w:val="28"/>
+          <w:szCs w:val="28"/>
+          <w:rtl/>
+        </w:rPr>
+        <w:t xml:space="preserve"> אותו ראינו בתחילת דוגמה זו. נוכל כעת להשתמש בפונקציות להם עשינו </w:t>
       </w:r>
       <w:r>
         <w:rPr>
@@ -21701,9 +21522,26 @@
           <w:szCs w:val="28"/>
           <w:rtl/>
         </w:rPr>
-        <w:t xml:space="preserve"> על מנת לחסוך קוד (נשנה את הרשאות המחלקה </w:t>
-      </w:r>
-      <w:proofErr w:type="spellStart"/>
+        <w:t xml:space="preserve"> על מנת לחסוך </w:t>
+      </w:r>
+      <w:r>
+        <w:rPr>
+          <w:rFonts w:ascii="Arial" w:hAnsi="Arial" w:cs="Arial" w:hint="cs"/>
+          <w:sz w:val="28"/>
+          <w:szCs w:val="28"/>
+          <w:rtl/>
+        </w:rPr>
+        <w:t>בקוד</w:t>
+      </w:r>
+      <w:r>
+        <w:rPr>
+          <w:rFonts w:ascii="Arial" w:hAnsi="Arial" w:cs="Arial" w:hint="cs"/>
+          <w:sz w:val="28"/>
+          <w:szCs w:val="28"/>
+          <w:rtl/>
+        </w:rPr>
+        <w:t xml:space="preserve"> (נשנה את הרשאות המחלקה </w:t>
+      </w:r>
       <w:r>
         <w:rPr>
           <w:rFonts w:ascii="Arial" w:hAnsi="Arial" w:cs="Arial"/>
@@ -21712,7 +21550,6 @@
         </w:rPr>
         <w:t>CalculateValueByCache</w:t>
       </w:r>
-      <w:proofErr w:type="spellEnd"/>
       <w:r>
         <w:rPr>
           <w:rFonts w:ascii="Arial" w:hAnsi="Arial" w:cs="Arial" w:hint="cs"/>
@@ -21722,23 +21559,13 @@
         </w:rPr>
         <w:t xml:space="preserve"> לציבורי, כמו כן את הפונקציה </w:t>
       </w:r>
-      <w:proofErr w:type="spellStart"/>
-      <w:r>
-        <w:rPr>
-          <w:rFonts w:ascii="Arial" w:hAnsi="Arial" w:cs="Arial"/>
-          <w:sz w:val="28"/>
-          <w:szCs w:val="28"/>
-        </w:rPr>
-        <w:t>getAny</w:t>
-      </w:r>
-      <w:proofErr w:type="spellEnd"/>
-      <w:r>
-        <w:rPr>
-          <w:rFonts w:ascii="Arial" w:hAnsi="Arial" w:cs="Arial"/>
-          <w:sz w:val="28"/>
-          <w:szCs w:val="28"/>
-        </w:rPr>
-        <w:t>()</w:t>
+      <w:r>
+        <w:rPr>
+          <w:rFonts w:ascii="Arial" w:hAnsi="Arial" w:cs="Arial"/>
+          <w:sz w:val="28"/>
+          <w:szCs w:val="28"/>
+        </w:rPr>
+        <w:t>getAny()</w:t>
       </w:r>
       <w:r>
         <w:rPr>
@@ -21769,7 +21596,6 @@
         <w:lastRenderedPageBreak/>
         <w:t xml:space="preserve">כעת הקוד המקורי הבא במחלקה </w:t>
       </w:r>
-      <w:proofErr w:type="spellStart"/>
       <w:r>
         <w:rPr>
           <w:rFonts w:ascii="Arial" w:hAnsi="Arial" w:cs="Arial"/>
@@ -21778,7 +21604,6 @@
         </w:rPr>
         <w:t>ObjectAny</w:t>
       </w:r>
-      <w:proofErr w:type="spellEnd"/>
       <w:r>
         <w:rPr>
           <w:rFonts w:ascii="Arial" w:hAnsi="Arial" w:cs="Arial" w:hint="cs"/>
@@ -21805,7 +21630,7 @@
         </w:rPr>
         <w:pict>
           <v:shape id="_x0000_s1132" type="#_x0000_t75" style="position:absolute;left:0;text-align:left;margin-left:5.9pt;margin-top:18.4pt;width:355.6pt;height:287.75pt;z-index:251767808">
-            <v:imagedata r:id="rId50" o:title="cyclone"/>
+            <v:imagedata r:id="rId51" o:title="cyclone"/>
             <w10:wrap type="square"/>
           </v:shape>
         </w:pict>
@@ -21934,6 +21759,51 @@
     <w:p>
       <w:pPr>
         <w:rPr>
+          <w:rFonts w:ascii="Arial" w:hAnsi="Arial" w:cs="Arial" w:hint="cs"/>
+          <w:sz w:val="28"/>
+          <w:szCs w:val="28"/>
+          <w:rtl/>
+        </w:rPr>
+      </w:pPr>
+      <w:r>
+        <w:rPr>
+          <w:rFonts w:ascii="Arial" w:hAnsi="Arial" w:cs="Arial" w:hint="cs"/>
+          <w:sz w:val="28"/>
+          <w:szCs w:val="28"/>
+          <w:rtl/>
+        </w:rPr>
+        <w:t>ניתן ל</w:t>
+      </w:r>
+      <w:r>
+        <w:rPr>
+          <w:rFonts w:ascii="Arial" w:hAnsi="Arial" w:cs="Arial"/>
+          <w:sz w:val="28"/>
+          <w:szCs w:val="28"/>
+        </w:rPr>
+        <w:t>refactoring</w:t>
+      </w:r>
+      <w:r>
+        <w:rPr>
+          <w:rFonts w:ascii="Arial" w:hAnsi="Arial" w:cs="Arial" w:hint="cs"/>
+          <w:sz w:val="28"/>
+          <w:szCs w:val="28"/>
+          <w:rtl/>
+        </w:rPr>
+        <w:t xml:space="preserve"> ומניעת קוד משוכפל, ע"י שימוש </w:t>
+      </w:r>
+      <w:r>
+        <w:rPr>
+          <w:rFonts w:ascii="Arial" w:hAnsi="Arial" w:cs="Arial" w:hint="cs"/>
+          <w:sz w:val="28"/>
+          <w:szCs w:val="28"/>
+          <w:rtl/>
+        </w:rPr>
+        <w:t>נכון בפונקציות אשר יצרנו בעזרת האלגוריתם</w:t>
+      </w:r>
+    </w:p>
+    <w:p>
+      <w:pPr>
+        <w:rPr>
           <w:rFonts w:ascii="Arial" w:hAnsi="Arial" w:cs="Arial"/>
           <w:sz w:val="28"/>
           <w:szCs w:val="28"/>
@@ -21946,248 +21816,7 @@
           <w:rtl/>
         </w:rPr>
         <w:pict>
-          <v:shape id="_x0000_s1133" type="#_x0000_t75" style="position:absolute;left:0;text-align:left;margin-left:-73.95pt;margin-top:38.65pt;width:552.4pt;height:89.9pt;z-index:251769856">
-            <v:imagedata r:id="rId51" o:title="Capture2"/>
-            <w10:wrap type="square"/>
-          </v:shape>
-        </w:pict>
-      </w:r>
-      <w:r>
-        <w:rPr>
-          <w:rFonts w:ascii="Arial" w:hAnsi="Arial" w:cs="Arial" w:hint="cs"/>
-          <w:sz w:val="28"/>
-          <w:szCs w:val="28"/>
-          <w:rtl/>
-        </w:rPr>
-        <w:t>ניתן ל</w:t>
-      </w:r>
-      <w:r>
-        <w:rPr>
-          <w:rFonts w:ascii="Arial" w:hAnsi="Arial" w:cs="Arial"/>
-          <w:sz w:val="28"/>
-          <w:szCs w:val="28"/>
-        </w:rPr>
-        <w:t>refactoring</w:t>
-      </w:r>
-      <w:r>
-        <w:rPr>
-          <w:rFonts w:ascii="Arial" w:hAnsi="Arial" w:cs="Arial" w:hint="cs"/>
-          <w:sz w:val="28"/>
-          <w:szCs w:val="28"/>
-          <w:rtl/>
-        </w:rPr>
-        <w:t xml:space="preserve"> ומניעת קוד משוכפל, ע"י שימוש בפונקציות אותן כתבנו:</w:t>
-      </w:r>
-    </w:p>
-    <w:p>
-      <w:pPr>
-        <w:rPr>
-          <w:rFonts w:ascii="Arial" w:hAnsi="Arial" w:cs="Arial"/>
-          <w:sz w:val="28"/>
-          <w:szCs w:val="28"/>
-          <w:rtl/>
-        </w:rPr>
-      </w:pPr>
-    </w:p>
-    <w:p>
-      <w:pPr>
-        <w:rPr>
-          <w:rFonts w:ascii="Arial" w:hAnsi="Arial" w:cs="Arial"/>
-          <w:sz w:val="28"/>
-          <w:szCs w:val="28"/>
-        </w:rPr>
-      </w:pPr>
-      <w:r>
-        <w:rPr>
-          <w:rFonts w:ascii="Arial" w:hAnsi="Arial" w:cs="Arial" w:hint="cs"/>
-          <w:sz w:val="28"/>
-          <w:szCs w:val="28"/>
-          <w:rtl/>
-        </w:rPr>
-        <w:t xml:space="preserve">נשים לב שהשוני כאן הוא שהעברנו במקום </w:t>
-      </w:r>
-      <w:r>
-        <w:rPr>
-          <w:rFonts w:ascii="Arial" w:hAnsi="Arial" w:cs="Arial"/>
-          <w:sz w:val="28"/>
-          <w:szCs w:val="28"/>
-        </w:rPr>
-        <w:t>child</w:t>
-      </w:r>
-      <w:r>
-        <w:rPr>
-          <w:rFonts w:ascii="Arial" w:hAnsi="Arial" w:cs="Arial" w:hint="cs"/>
-          <w:sz w:val="28"/>
-          <w:szCs w:val="28"/>
-          <w:rtl/>
-        </w:rPr>
-        <w:t xml:space="preserve"> את</w:t>
-      </w:r>
-      <w:r>
-        <w:rPr>
-          <w:rFonts w:ascii="Arial" w:hAnsi="Arial" w:cs="Arial"/>
-          <w:sz w:val="28"/>
-          <w:szCs w:val="28"/>
-        </w:rPr>
-        <w:t xml:space="preserve"> </w:t>
-      </w:r>
-      <w:r>
-        <w:rPr>
-          <w:rFonts w:ascii="Arial" w:hAnsi="Arial" w:cs="Arial" w:hint="cs"/>
-          <w:sz w:val="28"/>
-          <w:szCs w:val="28"/>
-          <w:rtl/>
-        </w:rPr>
-        <w:t xml:space="preserve"> </w:t>
-      </w:r>
-      <w:r>
-        <w:rPr>
-          <w:rFonts w:ascii="Arial" w:hAnsi="Arial" w:cs="Arial"/>
-          <w:sz w:val="28"/>
-          <w:szCs w:val="28"/>
-        </w:rPr>
-        <w:t>element</w:t>
-      </w:r>
-      <w:r>
-        <w:rPr>
-          <w:rFonts w:ascii="Arial" w:hAnsi="Arial" w:cs="Arial" w:hint="cs"/>
-          <w:sz w:val="28"/>
-          <w:szCs w:val="28"/>
-          <w:rtl/>
-        </w:rPr>
-        <w:t>, ושאר הפונקציונליות זהה לחלוטין.</w:t>
-      </w:r>
-    </w:p>
-    <w:p>
-      <w:pPr>
-        <w:rPr>
-          <w:rFonts w:ascii="Arial" w:hAnsi="Arial" w:cs="Arial"/>
-          <w:sz w:val="28"/>
-          <w:szCs w:val="28"/>
-          <w:rtl/>
-        </w:rPr>
-      </w:pPr>
-      <w:r>
-        <w:rPr>
-          <w:rFonts w:ascii="Arial" w:hAnsi="Arial" w:cs="Arial" w:hint="cs"/>
-          <w:sz w:val="28"/>
-          <w:szCs w:val="28"/>
-          <w:rtl/>
-        </w:rPr>
-        <w:t>כלומר, חסכנו קוד גם במחלקה אחרת בעזרת הריפקטורינג הנ"ל. כעת הקוד קל יותר לתחזוקה, ומובן יותר.</w:t>
-      </w:r>
-      <w:r>
-        <w:rPr>
-          <w:rFonts w:ascii="Arial" w:hAnsi="Arial" w:cs="Arial"/>
-          <w:sz w:val="28"/>
-          <w:szCs w:val="28"/>
-        </w:rPr>
-        <w:t xml:space="preserve"> </w:t>
-      </w:r>
-      <w:r>
-        <w:rPr>
-          <w:rFonts w:ascii="Arial" w:hAnsi="Arial" w:cs="Arial" w:hint="cs"/>
-          <w:sz w:val="28"/>
-          <w:szCs w:val="28"/>
-          <w:rtl/>
-        </w:rPr>
-        <w:t xml:space="preserve"> </w:t>
-      </w:r>
-      <w:r>
-        <w:rPr>
-          <w:rFonts w:ascii="Arial" w:hAnsi="Arial" w:cs="Arial"/>
-          <w:sz w:val="28"/>
-          <w:szCs w:val="28"/>
-        </w:rPr>
-        <w:sym w:font="Wingdings" w:char="F04A"/>
-      </w:r>
-    </w:p>
-    <w:p>
-      <w:pPr>
-        <w:rPr>
-          <w:rFonts w:ascii="Arial" w:hAnsi="Arial" w:cs="Arial"/>
-          <w:sz w:val="28"/>
-          <w:szCs w:val="28"/>
-          <w:rtl/>
-        </w:rPr>
-      </w:pPr>
-    </w:p>
-    <w:p>
-      <w:pPr>
-        <w:rPr>
-          <w:rFonts w:ascii="Arial" w:hAnsi="Arial" w:cs="Arial"/>
-          <w:sz w:val="28"/>
-          <w:szCs w:val="28"/>
-          <w:rtl/>
-        </w:rPr>
-      </w:pPr>
-    </w:p>
-    <w:p>
-      <w:pPr>
-        <w:rPr>
-          <w:rFonts w:ascii="Arial" w:hAnsi="Arial" w:cs="Arial"/>
-          <w:sz w:val="28"/>
-          <w:szCs w:val="28"/>
-          <w:rtl/>
-        </w:rPr>
-      </w:pPr>
-    </w:p>
-    <w:p>
-      <w:pPr>
-        <w:rPr>
-          <w:rFonts w:ascii="Arial" w:hAnsi="Arial" w:cs="Arial"/>
-          <w:sz w:val="28"/>
-          <w:szCs w:val="28"/>
-          <w:rtl/>
-        </w:rPr>
-      </w:pPr>
-    </w:p>
-    <w:p>
-      <w:pPr>
-        <w:rPr>
-          <w:rFonts w:ascii="Arial" w:hAnsi="Arial" w:cs="Arial"/>
-          <w:sz w:val="28"/>
-          <w:szCs w:val="28"/>
-          <w:rtl/>
-        </w:rPr>
-      </w:pPr>
-      <w:r>
-        <w:rPr>
-          <w:rFonts w:ascii="Arial" w:hAnsi="Arial" w:cs="Arial" w:hint="cs"/>
-          <w:sz w:val="28"/>
-          <w:szCs w:val="28"/>
-          <w:rtl/>
-        </w:rPr>
-        <w:lastRenderedPageBreak/>
-        <w:t>לא נשכח לוודא נכונות ע"י הרצת כלל הטסטים:</w:t>
-      </w:r>
-    </w:p>
-    <w:p>
-      <w:pPr>
-        <w:rPr>
-          <w:rFonts w:ascii="Arial" w:hAnsi="Arial" w:cs="Arial"/>
-          <w:sz w:val="28"/>
-          <w:szCs w:val="28"/>
-          <w:rtl/>
-        </w:rPr>
-      </w:pPr>
-    </w:p>
-    <w:p>
-      <w:pPr>
-        <w:rPr>
-          <w:rFonts w:ascii="Arial" w:hAnsi="Arial" w:cs="Arial"/>
-          <w:sz w:val="28"/>
-          <w:szCs w:val="28"/>
-          <w:rtl/>
-        </w:rPr>
-      </w:pPr>
-      <w:r>
-        <w:rPr>
-          <w:noProof/>
-          <w:rtl/>
-        </w:rPr>
-        <w:pict>
-          <v:shape id="_x0000_s1134" type="#_x0000_t75" style="position:absolute;left:0;text-align:left;margin-left:-20.7pt;margin-top:.25pt;width:414.75pt;height:187.5pt;z-index:251771904">
+          <v:shape id="_x0000_s1133" type="#_x0000_t75" style="position:absolute;left:0;text-align:left;margin-left:-64.95pt;margin-top:5.75pt;width:552.4pt;height:89.9pt;z-index:251769856">
             <v:imagedata r:id="rId52" o:title="Capture2"/>
             <w10:wrap type="square"/>
           </v:shape>
@@ -22203,6 +21832,318 @@
           <w:rtl/>
         </w:rPr>
       </w:pPr>
+    </w:p>
+    <w:p>
+      <w:pPr>
+        <w:rPr>
+          <w:rFonts w:ascii="Arial" w:hAnsi="Arial" w:cs="Arial"/>
+          <w:sz w:val="28"/>
+          <w:szCs w:val="28"/>
+        </w:rPr>
+      </w:pPr>
+      <w:r>
+        <w:rPr>
+          <w:rFonts w:ascii="Arial" w:hAnsi="Arial" w:cs="Arial" w:hint="cs"/>
+          <w:sz w:val="28"/>
+          <w:szCs w:val="28"/>
+          <w:rtl/>
+        </w:rPr>
+        <w:t>(</w:t>
+      </w:r>
+      <w:r>
+        <w:rPr>
+          <w:rFonts w:ascii="Arial" w:hAnsi="Arial" w:cs="Arial" w:hint="cs"/>
+          <w:sz w:val="28"/>
+          <w:szCs w:val="28"/>
+          <w:rtl/>
+        </w:rPr>
+        <w:t xml:space="preserve">נשים לב </w:t>
+      </w:r>
+      <w:r>
+        <w:rPr>
+          <w:rFonts w:ascii="Arial" w:hAnsi="Arial" w:cs="Arial" w:hint="cs"/>
+          <w:sz w:val="28"/>
+          <w:szCs w:val="28"/>
+          <w:rtl/>
+        </w:rPr>
+        <w:t xml:space="preserve">לשינוי בקוד הנ"ל - </w:t>
+      </w:r>
+      <w:r>
+        <w:rPr>
+          <w:rFonts w:ascii="Arial" w:hAnsi="Arial" w:cs="Arial" w:hint="cs"/>
+          <w:sz w:val="28"/>
+          <w:szCs w:val="28"/>
+          <w:rtl/>
+        </w:rPr>
+        <w:t xml:space="preserve"> </w:t>
+      </w:r>
+      <w:r>
+        <w:rPr>
+          <w:rFonts w:ascii="Arial" w:hAnsi="Arial" w:cs="Arial" w:hint="cs"/>
+          <w:sz w:val="28"/>
+          <w:szCs w:val="28"/>
+          <w:rtl/>
+        </w:rPr>
+        <w:t xml:space="preserve">בו בחרנו להביר את </w:t>
+      </w:r>
+      <w:r>
+        <w:rPr>
+          <w:rFonts w:ascii="Arial" w:hAnsi="Arial" w:cs="Arial"/>
+          <w:sz w:val="28"/>
+          <w:szCs w:val="28"/>
+        </w:rPr>
+        <w:t>element</w:t>
+      </w:r>
+      <w:r>
+        <w:rPr>
+          <w:rFonts w:ascii="Arial" w:hAnsi="Arial" w:cs="Arial" w:hint="cs"/>
+          <w:sz w:val="28"/>
+          <w:szCs w:val="28"/>
+          <w:rtl/>
+        </w:rPr>
+        <w:t xml:space="preserve"> במקום </w:t>
+      </w:r>
+      <w:r>
+        <w:rPr>
+          <w:rFonts w:ascii="Arial" w:hAnsi="Arial" w:cs="Arial"/>
+          <w:sz w:val="28"/>
+          <w:szCs w:val="28"/>
+        </w:rPr>
+        <w:t>child</w:t>
+      </w:r>
+      <w:r>
+        <w:rPr>
+          <w:rFonts w:ascii="Arial" w:hAnsi="Arial" w:cs="Arial" w:hint="cs"/>
+          <w:sz w:val="28"/>
+          <w:szCs w:val="28"/>
+          <w:rtl/>
+        </w:rPr>
+        <w:t xml:space="preserve"> ונראה כי שאר הקוד אכן זהה לחלוטין)</w:t>
+      </w:r>
+    </w:p>
+    <w:p>
+      <w:pPr>
+        <w:rPr>
+          <w:rFonts w:ascii="Arial" w:hAnsi="Arial" w:cs="Arial"/>
+          <w:sz w:val="28"/>
+          <w:szCs w:val="28"/>
+          <w:rtl/>
+        </w:rPr>
+      </w:pPr>
+      <w:r>
+        <w:rPr>
+          <w:rFonts w:ascii="Arial" w:hAnsi="Arial" w:cs="Arial" w:hint="cs"/>
+          <w:sz w:val="28"/>
+          <w:szCs w:val="28"/>
+          <w:rtl/>
+        </w:rPr>
+        <w:t>כעת ניתן לראות בבירור כי אכן</w:t>
+      </w:r>
+      <w:r>
+        <w:rPr>
+          <w:rFonts w:ascii="Arial" w:hAnsi="Arial" w:cs="Arial" w:hint="cs"/>
+          <w:sz w:val="28"/>
+          <w:szCs w:val="28"/>
+          <w:rtl/>
+        </w:rPr>
+        <w:t xml:space="preserve"> חסכנו</w:t>
+      </w:r>
+      <w:r>
+        <w:rPr>
+          <w:rFonts w:ascii="Arial" w:hAnsi="Arial" w:cs="Arial" w:hint="cs"/>
+          <w:sz w:val="28"/>
+          <w:szCs w:val="28"/>
+          <w:rtl/>
+        </w:rPr>
+        <w:t xml:space="preserve"> בכתיבת</w:t>
+      </w:r>
+      <w:r>
+        <w:rPr>
+          <w:rFonts w:ascii="Arial" w:hAnsi="Arial" w:cs="Arial" w:hint="cs"/>
+          <w:sz w:val="28"/>
+          <w:szCs w:val="28"/>
+          <w:rtl/>
+        </w:rPr>
+        <w:t xml:space="preserve"> קוד גם במחלקה אחרת בעזרת </w:t>
+      </w:r>
+      <w:r>
+        <w:rPr>
+          <w:rFonts w:ascii="Arial" w:hAnsi="Arial" w:cs="Arial" w:hint="cs"/>
+          <w:sz w:val="28"/>
+          <w:szCs w:val="28"/>
+          <w:rtl/>
+        </w:rPr>
+        <w:t>ה</w:t>
+      </w:r>
+      <w:r>
+        <w:rPr>
+          <w:rFonts w:ascii="Arial" w:hAnsi="Arial" w:cs="Arial"/>
+          <w:sz w:val="28"/>
+          <w:szCs w:val="28"/>
+        </w:rPr>
+        <w:t>refactoring</w:t>
+      </w:r>
+      <w:r>
+        <w:rPr>
+          <w:rFonts w:ascii="Arial" w:hAnsi="Arial" w:cs="Arial" w:hint="cs"/>
+          <w:sz w:val="28"/>
+          <w:szCs w:val="28"/>
+          <w:rtl/>
+        </w:rPr>
+        <w:t xml:space="preserve"> </w:t>
+      </w:r>
+      <w:r>
+        <w:rPr>
+          <w:rFonts w:ascii="Arial" w:hAnsi="Arial" w:cs="Arial" w:hint="cs"/>
+          <w:sz w:val="28"/>
+          <w:szCs w:val="28"/>
+          <w:rtl/>
+        </w:rPr>
+        <w:t>הנ"ל.</w:t>
+      </w:r>
+      <w:r>
+        <w:rPr>
+          <w:rFonts w:ascii="Arial" w:hAnsi="Arial" w:cs="Arial"/>
+          <w:sz w:val="28"/>
+          <w:szCs w:val="28"/>
+          <w:rtl/>
+        </w:rPr>
+        <w:br/>
+      </w:r>
+      <w:r>
+        <w:rPr>
+          <w:rFonts w:ascii="Arial" w:hAnsi="Arial" w:cs="Arial" w:hint="cs"/>
+          <w:sz w:val="28"/>
+          <w:szCs w:val="28"/>
+          <w:rtl/>
+        </w:rPr>
+        <w:t>כתוצאה מהשימוש באלגוריתם והיישום -</w:t>
+      </w:r>
+      <w:r>
+        <w:rPr>
+          <w:rFonts w:ascii="Arial" w:hAnsi="Arial" w:cs="Arial" w:hint="cs"/>
+          <w:sz w:val="28"/>
+          <w:szCs w:val="28"/>
+          <w:rtl/>
+        </w:rPr>
+        <w:t xml:space="preserve"> הקוד קל יותר לתחזוקה</w:t>
+      </w:r>
+      <w:r>
+        <w:rPr>
+          <w:rFonts w:ascii="Arial" w:hAnsi="Arial" w:cs="Arial" w:hint="cs"/>
+          <w:sz w:val="28"/>
+          <w:szCs w:val="28"/>
+          <w:rtl/>
+        </w:rPr>
+        <w:t xml:space="preserve"> וגמיש יותר </w:t>
+      </w:r>
+      <w:r>
+        <w:rPr>
+          <w:rFonts w:ascii="Arial" w:hAnsi="Arial" w:cs="Arial"/>
+          <w:sz w:val="28"/>
+          <w:szCs w:val="28"/>
+          <w:rtl/>
+        </w:rPr>
+        <w:t>–</w:t>
+      </w:r>
+      <w:r>
+        <w:rPr>
+          <w:rFonts w:ascii="Arial" w:hAnsi="Arial" w:cs="Arial" w:hint="cs"/>
+          <w:sz w:val="28"/>
+          <w:szCs w:val="28"/>
+          <w:rtl/>
+        </w:rPr>
+        <w:t xml:space="preserve"> שכן ניתן לבצע שינויים ספציפיים במקום בודד מבלי לעבור על כל מחלקה אשר עושה שימוש בקוד. כמו כן הקוד עצמו כעת </w:t>
+      </w:r>
+      <w:r>
+        <w:rPr>
+          <w:rFonts w:ascii="Arial" w:hAnsi="Arial" w:cs="Arial" w:hint="cs"/>
+          <w:sz w:val="28"/>
+          <w:szCs w:val="28"/>
+          <w:rtl/>
+        </w:rPr>
+        <w:t>מובן יותר</w:t>
+      </w:r>
+      <w:r>
+        <w:rPr>
+          <w:rFonts w:ascii="Arial" w:hAnsi="Arial" w:cs="Arial" w:hint="cs"/>
+          <w:sz w:val="28"/>
+          <w:szCs w:val="28"/>
+          <w:rtl/>
+        </w:rPr>
+        <w:t xml:space="preserve"> ופשוט לקריאה</w:t>
+      </w:r>
+      <w:r>
+        <w:rPr>
+          <w:rFonts w:ascii="Arial" w:hAnsi="Arial" w:cs="Arial" w:hint="cs"/>
+          <w:sz w:val="28"/>
+          <w:szCs w:val="28"/>
+          <w:rtl/>
+        </w:rPr>
+        <w:t>.</w:t>
+      </w:r>
+    </w:p>
+    <w:p>
+      <w:pPr>
+        <w:rPr>
+          <w:rFonts w:ascii="Arial" w:hAnsi="Arial" w:cs="Arial"/>
+          <w:sz w:val="28"/>
+          <w:szCs w:val="28"/>
+          <w:rtl/>
+        </w:rPr>
+      </w:pPr>
+      <w:r>
+        <w:rPr>
+          <w:noProof/>
+          <w:rtl/>
+        </w:rPr>
+        <w:lastRenderedPageBreak/>
+        <w:pict>
+          <v:shape id="_x0000_s1134" type="#_x0000_t75" style="position:absolute;left:0;text-align:left;margin-left:1.05pt;margin-top:63.75pt;width:414.75pt;height:187.5pt;z-index:251771904">
+            <v:imagedata r:id="rId53" o:title="Capture2"/>
+            <w10:wrap type="square"/>
+          </v:shape>
+        </w:pict>
+      </w:r>
+    </w:p>
+    <w:p>
+      <w:pPr>
+        <w:rPr>
+          <w:rFonts w:ascii="Arial" w:hAnsi="Arial" w:cs="Arial"/>
+          <w:sz w:val="28"/>
+          <w:szCs w:val="28"/>
+          <w:rtl/>
+        </w:rPr>
+      </w:pPr>
+      <w:r>
+        <w:rPr>
+          <w:rFonts w:ascii="Arial" w:hAnsi="Arial" w:cs="Arial" w:hint="cs"/>
+          <w:sz w:val="28"/>
+          <w:szCs w:val="28"/>
+          <w:rtl/>
+        </w:rPr>
+        <w:t>לא נשכח לוודא נכונות ע"י הרצת כלל הטסטים:</w:t>
+      </w:r>
+    </w:p>
+    <w:p>
+      <w:pPr>
+        <w:rPr>
+          <w:rFonts w:ascii="Arial" w:hAnsi="Arial" w:cs="Arial"/>
+          <w:sz w:val="28"/>
+          <w:szCs w:val="28"/>
+          <w:rtl/>
+        </w:rPr>
+      </w:pPr>
+    </w:p>
+    <w:p>
+      <w:pPr>
+        <w:rPr>
+          <w:rFonts w:ascii="Arial" w:hAnsi="Arial" w:cs="Arial"/>
+          <w:sz w:val="28"/>
+          <w:szCs w:val="28"/>
+          <w:rtl/>
+        </w:rPr>
+      </w:pPr>
       <w:r>
         <w:rPr>
           <w:rFonts w:ascii="Arial" w:hAnsi="Arial" w:cs="Arial" w:hint="cs"/>
@@ -22212,26 +22153,8 @@
         </w:rPr>
         <w:t>ובזאת נסיים את דוגמה זו.</w:t>
       </w:r>
-    </w:p>
-    <w:p>
-      <w:pPr>
-        <w:rPr>
-          <w:rFonts w:ascii="Arial" w:hAnsi="Arial" w:cs="Arial"/>
-          <w:sz w:val="28"/>
-          <w:szCs w:val="28"/>
-          <w:rtl/>
-        </w:rPr>
-      </w:pPr>
-    </w:p>
-    <w:p>
-      <w:pPr>
-        <w:rPr>
-          <w:rFonts w:ascii="Arial" w:hAnsi="Arial" w:cs="Arial"/>
-          <w:sz w:val="28"/>
-          <w:szCs w:val="28"/>
-          <w:rtl/>
-        </w:rPr>
-      </w:pPr>
+      <w:bookmarkStart w:id="0" w:name="_GoBack"/>
+      <w:bookmarkEnd w:id="0"/>
     </w:p>
     <w:p>
       <w:pPr>
@@ -22306,7 +22229,7 @@
 </file>
 
 <file path=word/endnotes.xml><?xml version="1.0" encoding="utf-8"?>
-<w:endnotes xmlns:ve="http://schemas.openxmlformats.org/markup-compatibility/2006" xmlns:o="urn:schemas-microsoft-com:office:office" xmlns:r="http://schemas.openxmlformats.org/officeDocument/2006/relationships" xmlns:m="http://schemas.openxmlformats.org/officeDocument/2006/math" xmlns:v="urn:schemas-microsoft-com:vml" xmlns:wp="http://schemas.openxmlformats.org/drawingml/2006/wordprocessingDrawing" xmlns:w10="urn:schemas-microsoft-com:office:word" xmlns:w="http://schemas.openxmlformats.org/wordprocessingml/2006/main" xmlns:wne="http://schemas.microsoft.com/office/word/2006/wordml">
+<w:endnotes xmlns:wpc="http://schemas.microsoft.com/office/word/2010/wordprocessingCanvas" xmlns:cx="http://schemas.microsoft.com/office/drawing/2014/chartex" xmlns:cx1="http://schemas.microsoft.com/office/drawing/2015/9/8/chartex" xmlns:cx2="http://schemas.microsoft.com/office/drawing/2015/10/21/chartex" xmlns:cx3="http://schemas.microsoft.com/office/drawing/2016/5/9/chartex" xmlns:cx4="http://schemas.microsoft.com/office/drawing/2016/5/10/chartex" xmlns:cx5="http://schemas.microsoft.com/office/drawing/2016/5/11/chartex" xmlns:mc="http://schemas.openxmlformats.org/markup-compatibility/2006" xmlns:o="urn:schemas-microsoft-com:office:office" xmlns:r="http://schemas.openxmlformats.org/officeDocument/2006/relationships" xmlns:m="http://schemas.openxmlformats.org/officeDocument/2006/math" xmlns:v="urn:schemas-microsoft-com:vml" xmlns:wp14="http://schemas.microsoft.com/office/word/2010/wordprocessingDrawing" xmlns:wp="http://schemas.openxmlformats.org/drawingml/2006/wordprocessingDrawing" xmlns:w10="urn:schemas-microsoft-com:office:word" xmlns:w="http://schemas.openxmlformats.org/wordprocessingml/2006/main" xmlns:w14="http://schemas.microsoft.com/office/word/2010/wordml" xmlns:w15="http://schemas.microsoft.com/office/word/2012/wordml" xmlns:w16se="http://schemas.microsoft.com/office/word/2015/wordml/symex" xmlns:wpg="http://schemas.microsoft.com/office/word/2010/wordprocessingGroup" xmlns:wpi="http://schemas.microsoft.com/office/word/2010/wordprocessingInk" xmlns:wne="http://schemas.microsoft.com/office/word/2006/wordml" xmlns:wps="http://schemas.microsoft.com/office/word/2010/wordprocessingShape" mc:Ignorable="w14 w15 w16se wp14">
   <w:endnote w:type="separator" w:id="-1">
     <w:p>
       <w:pPr>
@@ -22331,7 +22254,7 @@
 </file>
 
 <file path=word/footnotes.xml><?xml version="1.0" encoding="utf-8"?>
-<w:footnotes xmlns:ve="http://schemas.openxmlformats.org/markup-compatibility/2006" xmlns:o="urn:schemas-microsoft-com:office:office" xmlns:r="http://schemas.openxmlformats.org/officeDocument/2006/relationships" xmlns:m="http://schemas.openxmlformats.org/officeDocument/2006/math" xmlns:v="urn:schemas-microsoft-com:vml" xmlns:wp="http://schemas.openxmlformats.org/drawingml/2006/wordprocessingDrawing" xmlns:w10="urn:schemas-microsoft-com:office:word" xmlns:w="http://schemas.openxmlformats.org/wordprocessingml/2006/main" xmlns:wne="http://schemas.microsoft.com/office/word/2006/wordml">
+<w:footnotes xmlns:wpc="http://schemas.microsoft.com/office/word/2010/wordprocessingCanvas" xmlns:cx="http://schemas.microsoft.com/office/drawing/2014/chartex" xmlns:cx1="http://schemas.microsoft.com/office/drawing/2015/9/8/chartex" xmlns:cx2="http://schemas.microsoft.com/office/drawing/2015/10/21/chartex" xmlns:cx3="http://schemas.microsoft.com/office/drawing/2016/5/9/chartex" xmlns:cx4="http://schemas.microsoft.com/office/drawing/2016/5/10/chartex" xmlns:cx5="http://schemas.microsoft.com/office/drawing/2016/5/11/chartex" xmlns:mc="http://schemas.openxmlformats.org/markup-compatibility/2006" xmlns:o="urn:schemas-microsoft-com:office:office" xmlns:r="http://schemas.openxmlformats.org/officeDocument/2006/relationships" xmlns:m="http://schemas.openxmlformats.org/officeDocument/2006/math" xmlns:v="urn:schemas-microsoft-com:vml" xmlns:wp14="http://schemas.microsoft.com/office/word/2010/wordprocessingDrawing" xmlns:wp="http://schemas.openxmlformats.org/drawingml/2006/wordprocessingDrawing" xmlns:w10="urn:schemas-microsoft-com:office:word" xmlns:w="http://schemas.openxmlformats.org/wordprocessingml/2006/main" xmlns:w14="http://schemas.microsoft.com/office/word/2010/wordml" xmlns:w15="http://schemas.microsoft.com/office/word/2012/wordml" xmlns:w16se="http://schemas.microsoft.com/office/word/2015/wordml/symex" xmlns:wpg="http://schemas.microsoft.com/office/word/2010/wordprocessingGroup" xmlns:wpi="http://schemas.microsoft.com/office/word/2010/wordprocessingInk" xmlns:wne="http://schemas.microsoft.com/office/word/2006/wordml" xmlns:wps="http://schemas.microsoft.com/office/word/2010/wordprocessingShape" mc:Ignorable="w14 w15 w16se wp14">
   <w:footnote w:type="separator" w:id="-1">
     <w:p>
       <w:pPr>
@@ -22356,8 +22279,8 @@
 </file>
 
 <file path=word/numbering.xml><?xml version="1.0" encoding="utf-8"?>
-<w:numbering xmlns:ve="http://schemas.openxmlformats.org/markup-compatibility/2006" xmlns:o="urn:schemas-microsoft-com:office:office" xmlns:r="http://schemas.openxmlformats.org/officeDocument/2006/relationships" xmlns:m="http://schemas.openxmlformats.org/officeDocument/2006/math" xmlns:v="urn:schemas-microsoft-com:vml" xmlns:wp="http://schemas.openxmlformats.org/drawingml/2006/wordprocessingDrawing" xmlns:w10="urn:schemas-microsoft-com:office:word" xmlns:w="http://schemas.openxmlformats.org/wordprocessingml/2006/main" xmlns:wne="http://schemas.microsoft.com/office/word/2006/wordml">
-  <w:abstractNum w:abstractNumId="0">
+<w:numbering xmlns:wpc="http://schemas.microsoft.com/office/word/2010/wordprocessingCanvas" xmlns:cx="http://schemas.microsoft.com/office/drawing/2014/chartex" xmlns:cx1="http://schemas.microsoft.com/office/drawing/2015/9/8/chartex" xmlns:cx2="http://schemas.microsoft.com/office/drawing/2015/10/21/chartex" xmlns:cx3="http://schemas.microsoft.com/office/drawing/2016/5/9/chartex" xmlns:cx4="http://schemas.microsoft.com/office/drawing/2016/5/10/chartex" xmlns:cx5="http://schemas.microsoft.com/office/drawing/2016/5/11/chartex" xmlns:mc="http://schemas.openxmlformats.org/markup-compatibility/2006" xmlns:o="urn:schemas-microsoft-com:office:office" xmlns:r="http://schemas.openxmlformats.org/officeDocument/2006/relationships" xmlns:m="http://schemas.openxmlformats.org/officeDocument/2006/math" xmlns:v="urn:schemas-microsoft-com:vml" xmlns:wp14="http://schemas.microsoft.com/office/word/2010/wordprocessingDrawing" xmlns:wp="http://schemas.openxmlformats.org/drawingml/2006/wordprocessingDrawing" xmlns:w10="urn:schemas-microsoft-com:office:word" xmlns:w="http://schemas.openxmlformats.org/wordprocessingml/2006/main" xmlns:w14="http://schemas.microsoft.com/office/word/2010/wordml" xmlns:w15="http://schemas.microsoft.com/office/word/2012/wordml" xmlns:w16se="http://schemas.microsoft.com/office/word/2015/wordml/symex" xmlns:wpg="http://schemas.microsoft.com/office/word/2010/wordprocessingGroup" xmlns:wpi="http://schemas.microsoft.com/office/word/2010/wordprocessingInk" xmlns:wne="http://schemas.microsoft.com/office/word/2006/wordml" xmlns:wps="http://schemas.microsoft.com/office/word/2010/wordprocessingShape" mc:Ignorable="w14 w15 w16se wp14">
+  <w:abstractNum w:abstractNumId="0" w15:restartNumberingAfterBreak="0">
     <w:nsid w:val="0D650E1B"/>
     <w:multiLevelType w:val="hybridMultilevel"/>
     <w:tmpl w:val="347003C6"/>
@@ -22446,7 +22369,7 @@
       </w:pPr>
     </w:lvl>
   </w:abstractNum>
-  <w:abstractNum w:abstractNumId="1">
+  <w:abstractNum w:abstractNumId="1" w15:restartNumberingAfterBreak="0">
     <w:nsid w:val="1C925025"/>
     <w:multiLevelType w:val="hybridMultilevel"/>
     <w:tmpl w:val="62280E92"/>
@@ -22535,7 +22458,7 @@
       </w:pPr>
     </w:lvl>
   </w:abstractNum>
-  <w:abstractNum w:abstractNumId="2">
+  <w:abstractNum w:abstractNumId="2" w15:restartNumberingAfterBreak="0">
     <w:nsid w:val="27E6623E"/>
     <w:multiLevelType w:val="hybridMultilevel"/>
     <w:tmpl w:val="A1107CDC"/>
@@ -22624,7 +22547,7 @@
       </w:pPr>
     </w:lvl>
   </w:abstractNum>
-  <w:abstractNum w:abstractNumId="3">
+  <w:abstractNum w:abstractNumId="3" w15:restartNumberingAfterBreak="0">
     <w:nsid w:val="3E904F3D"/>
     <w:multiLevelType w:val="hybridMultilevel"/>
     <w:tmpl w:val="01AA130A"/>
@@ -22713,7 +22636,7 @@
       </w:pPr>
     </w:lvl>
   </w:abstractNum>
-  <w:abstractNum w:abstractNumId="4">
+  <w:abstractNum w:abstractNumId="4" w15:restartNumberingAfterBreak="0">
     <w:nsid w:val="3F090E94"/>
     <w:multiLevelType w:val="hybridMultilevel"/>
     <w:tmpl w:val="CED41390"/>
@@ -22802,7 +22725,7 @@
       </w:pPr>
     </w:lvl>
   </w:abstractNum>
-  <w:abstractNum w:abstractNumId="5">
+  <w:abstractNum w:abstractNumId="5" w15:restartNumberingAfterBreak="0">
     <w:nsid w:val="42673177"/>
     <w:multiLevelType w:val="hybridMultilevel"/>
     <w:tmpl w:val="BFA83A06"/>
@@ -22891,7 +22814,7 @@
       </w:pPr>
     </w:lvl>
   </w:abstractNum>
-  <w:abstractNum w:abstractNumId="6">
+  <w:abstractNum w:abstractNumId="6" w15:restartNumberingAfterBreak="0">
     <w:nsid w:val="44732C2D"/>
     <w:multiLevelType w:val="hybridMultilevel"/>
     <w:tmpl w:val="DBA04702"/>
@@ -22981,7 +22904,7 @@
       </w:pPr>
     </w:lvl>
   </w:abstractNum>
-  <w:abstractNum w:abstractNumId="7">
+  <w:abstractNum w:abstractNumId="7" w15:restartNumberingAfterBreak="0">
     <w:nsid w:val="4C8A0A39"/>
     <w:multiLevelType w:val="hybridMultilevel"/>
     <w:tmpl w:val="01AA130A"/>
@@ -23070,7 +22993,7 @@
       </w:pPr>
     </w:lvl>
   </w:abstractNum>
-  <w:abstractNum w:abstractNumId="8">
+  <w:abstractNum w:abstractNumId="8" w15:restartNumberingAfterBreak="0">
     <w:nsid w:val="4EA72212"/>
     <w:multiLevelType w:val="multilevel"/>
     <w:tmpl w:val="7A602466"/>
@@ -23191,7 +23114,7 @@
       </w:rPr>
     </w:lvl>
   </w:abstractNum>
-  <w:abstractNum w:abstractNumId="9">
+  <w:abstractNum w:abstractNumId="9" w15:restartNumberingAfterBreak="0">
     <w:nsid w:val="53EF32A7"/>
     <w:multiLevelType w:val="hybridMultilevel"/>
     <w:tmpl w:val="CED41390"/>
@@ -23280,7 +23203,7 @@
       </w:pPr>
     </w:lvl>
   </w:abstractNum>
-  <w:abstractNum w:abstractNumId="10">
+  <w:abstractNum w:abstractNumId="10" w15:restartNumberingAfterBreak="0">
     <w:nsid w:val="566821A2"/>
     <w:multiLevelType w:val="hybridMultilevel"/>
     <w:tmpl w:val="DBA04702"/>
@@ -23370,7 +23293,7 @@
       </w:pPr>
     </w:lvl>
   </w:abstractNum>
-  <w:abstractNum w:abstractNumId="11">
+  <w:abstractNum w:abstractNumId="11" w15:restartNumberingAfterBreak="0">
     <w:nsid w:val="66F64410"/>
     <w:multiLevelType w:val="hybridMultilevel"/>
     <w:tmpl w:val="DBA04702"/>
@@ -23460,7 +23383,7 @@
       </w:pPr>
     </w:lvl>
   </w:abstractNum>
-  <w:abstractNum w:abstractNumId="12">
+  <w:abstractNum w:abstractNumId="12" w15:restartNumberingAfterBreak="0">
     <w:nsid w:val="6C605F9F"/>
     <w:multiLevelType w:val="hybridMultilevel"/>
     <w:tmpl w:val="244E161E"/>
@@ -23550,7 +23473,7 @@
       </w:pPr>
     </w:lvl>
   </w:abstractNum>
-  <w:abstractNum w:abstractNumId="13">
+  <w:abstractNum w:abstractNumId="13" w15:restartNumberingAfterBreak="0">
     <w:nsid w:val="73EF74E9"/>
     <w:multiLevelType w:val="hybridMultilevel"/>
     <w:tmpl w:val="B47812B2"/>
@@ -23685,7 +23608,7 @@
 </file>
 
 <file path=word/styles.xml><?xml version="1.0" encoding="utf-8"?>
-<w:styles xmlns:r="http://schemas.openxmlformats.org/officeDocument/2006/relationships" xmlns:w="http://schemas.openxmlformats.org/wordprocessingml/2006/main">
+<w:styles xmlns:mc="http://schemas.openxmlformats.org/markup-compatibility/2006" xmlns:r="http://schemas.openxmlformats.org/officeDocument/2006/relationships" xmlns:w="http://schemas.openxmlformats.org/wordprocessingml/2006/main" xmlns:w14="http://schemas.microsoft.com/office/word/2010/wordml" xmlns:w15="http://schemas.microsoft.com/office/word/2012/wordml" xmlns:w16se="http://schemas.microsoft.com/office/word/2015/wordml/symex" mc:Ignorable="w14 w15 w16se">
   <w:docDefaults>
     <w:rPrDefault>
       <w:rPr>
@@ -23701,144 +23624,381 @@
       </w:pPr>
     </w:pPrDefault>
   </w:docDefaults>
-  <w:latentStyles w:defLockedState="0" w:defUIPriority="99" w:defSemiHidden="1" w:defUnhideWhenUsed="1" w:defQFormat="0" w:count="267">
-    <w:lsdException w:name="Normal" w:semiHidden="0" w:uiPriority="0" w:unhideWhenUsed="0" w:qFormat="1"/>
-    <w:lsdException w:name="heading 1" w:semiHidden="0" w:uiPriority="9" w:unhideWhenUsed="0" w:qFormat="1"/>
-    <w:lsdException w:name="heading 2" w:uiPriority="9" w:qFormat="1"/>
-    <w:lsdException w:name="heading 3" w:uiPriority="9" w:qFormat="1"/>
-    <w:lsdException w:name="heading 4" w:uiPriority="9" w:qFormat="1"/>
-    <w:lsdException w:name="heading 5" w:uiPriority="9" w:qFormat="1"/>
-    <w:lsdException w:name="heading 6" w:uiPriority="9" w:qFormat="1"/>
-    <w:lsdException w:name="heading 7" w:uiPriority="9" w:qFormat="1"/>
-    <w:lsdException w:name="heading 8" w:uiPriority="9" w:qFormat="1"/>
-    <w:lsdException w:name="heading 9" w:uiPriority="9" w:qFormat="1"/>
-    <w:lsdException w:name="toc 1" w:uiPriority="39"/>
-    <w:lsdException w:name="toc 2" w:uiPriority="39"/>
-    <w:lsdException w:name="toc 3" w:uiPriority="39"/>
-    <w:lsdException w:name="toc 4" w:uiPriority="39"/>
-    <w:lsdException w:name="toc 5" w:uiPriority="39"/>
-    <w:lsdException w:name="toc 6" w:uiPriority="39"/>
-    <w:lsdException w:name="toc 7" w:uiPriority="39"/>
-    <w:lsdException w:name="toc 8" w:uiPriority="39"/>
-    <w:lsdException w:name="toc 9" w:uiPriority="39"/>
-    <w:lsdException w:name="caption" w:uiPriority="35" w:qFormat="1"/>
-    <w:lsdException w:name="Title" w:semiHidden="0" w:uiPriority="10" w:unhideWhenUsed="0" w:qFormat="1"/>
-    <w:lsdException w:name="Default Paragraph Font" w:uiPriority="1"/>
-    <w:lsdException w:name="Subtitle" w:semiHidden="0" w:uiPriority="11" w:unhideWhenUsed="0" w:qFormat="1"/>
-    <w:lsdException w:name="Strong" w:semiHidden="0" w:uiPriority="22" w:unhideWhenUsed="0" w:qFormat="1"/>
-    <w:lsdException w:name="Emphasis" w:semiHidden="0" w:uiPriority="20" w:unhideWhenUsed="0" w:qFormat="1"/>
-    <w:lsdException w:name="Table Grid" w:semiHidden="0" w:uiPriority="39" w:unhideWhenUsed="0"/>
-    <w:lsdException w:name="Placeholder Text" w:unhideWhenUsed="0"/>
-    <w:lsdException w:name="No Spacing" w:semiHidden="0" w:uiPriority="1" w:unhideWhenUsed="0" w:qFormat="1"/>
-    <w:lsdException w:name="Light Shading" w:semiHidden="0" w:uiPriority="60" w:unhideWhenUsed="0"/>
-    <w:lsdException w:name="Light List" w:semiHidden="0" w:uiPriority="61" w:unhideWhenUsed="0"/>
-    <w:lsdException w:name="Light Grid" w:semiHidden="0" w:uiPriority="62" w:unhideWhenUsed="0"/>
-    <w:lsdException w:name="Medium Shading 1" w:semiHidden="0" w:uiPriority="63" w:unhideWhenUsed="0"/>
-    <w:lsdException w:name="Medium Shading 2" w:semiHidden="0" w:uiPriority="64" w:unhideWhenUsed="0"/>
-    <w:lsdException w:name="Medium List 1" w:semiHidden="0" w:uiPriority="65" w:unhideWhenUsed="0"/>
-    <w:lsdException w:name="Medium List 2" w:semiHidden="0" w:uiPriority="66" w:unhideWhenUsed="0"/>
-    <w:lsdException w:name="Medium Grid 1" w:semiHidden="0" w:uiPriority="67" w:unhideWhenUsed="0"/>
-    <w:lsdException w:name="Medium Grid 2" w:semiHidden="0" w:uiPriority="68" w:unhideWhenUsed="0"/>
-    <w:lsdException w:name="Medium Grid 3" w:semiHidden="0" w:uiPriority="69" w:unhideWhenUsed="0"/>
-    <w:lsdException w:name="Dark List" w:semiHidden="0" w:uiPriority="70" w:unhideWhenUsed="0"/>
-    <w:lsdException w:name="Colorful Shading" w:semiHidden="0" w:uiPriority="71" w:unhideWhenUsed="0"/>
-    <w:lsdException w:name="Colorful List" w:semiHidden="0" w:uiPriority="72" w:unhideWhenUsed="0"/>
-    <w:lsdException w:name="Colorful Grid" w:semiHidden="0" w:uiPriority="73" w:unhideWhenUsed="0"/>
-    <w:lsdException w:name="Light Shading Accent 1" w:semiHidden="0" w:uiPriority="60" w:unhideWhenUsed="0"/>
-    <w:lsdException w:name="Light List Accent 1" w:semiHidden="0" w:uiPriority="61" w:unhideWhenUsed="0"/>
-    <w:lsdException w:name="Light Grid Accent 1" w:semiHidden="0" w:uiPriority="62" w:unhideWhenUsed="0"/>
-    <w:lsdException w:name="Medium Shading 1 Accent 1" w:semiHidden="0" w:uiPriority="63" w:unhideWhenUsed="0"/>
-    <w:lsdException w:name="Medium Shading 2 Accent 1" w:semiHidden="0" w:uiPriority="64" w:unhideWhenUsed="0"/>
-    <w:lsdException w:name="Medium List 1 Accent 1" w:semiHidden="0" w:uiPriority="65" w:unhideWhenUsed="0"/>
-    <w:lsdException w:name="Revision" w:unhideWhenUsed="0"/>
-    <w:lsdException w:name="List Paragraph" w:semiHidden="0" w:uiPriority="34" w:unhideWhenUsed="0" w:qFormat="1"/>
-    <w:lsdException w:name="Quote" w:semiHidden="0" w:uiPriority="29" w:unhideWhenUsed="0" w:qFormat="1"/>
-    <w:lsdException w:name="Intense Quote" w:semiHidden="0" w:uiPriority="30" w:unhideWhenUsed="0" w:qFormat="1"/>
-    <w:lsdException w:name="Medium List 2 Accent 1" w:semiHidden="0" w:uiPriority="66" w:unhideWhenUsed="0"/>
-    <w:lsdException w:name="Medium Grid 1 Accent 1" w:semiHidden="0" w:uiPriority="67" w:unhideWhenUsed="0"/>
-    <w:lsdException w:name="Medium Grid 2 Accent 1" w:semiHidden="0" w:uiPriority="68" w:unhideWhenUsed="0"/>
-    <w:lsdException w:name="Medium Grid 3 Accent 1" w:semiHidden="0" w:uiPriority="69" w:unhideWhenUsed="0"/>
-    <w:lsdException w:name="Dark List Accent 1" w:semiHidden="0" w:uiPriority="70" w:unhideWhenUsed="0"/>
-    <w:lsdException w:name="Colorful Shading Accent 1" w:semiHidden="0" w:uiPriority="71" w:unhideWhenUsed="0"/>
-    <w:lsdException w:name="Colorful List Accent 1" w:semiHidden="0" w:uiPriority="72" w:unhideWhenUsed="0"/>
-    <w:lsdException w:name="Colorful Grid Accent 1" w:semiHidden="0" w:uiPriority="73" w:unhideWhenUsed="0"/>
-    <w:lsdException w:name="Light Shading Accent 2" w:semiHidden="0" w:uiPriority="60" w:unhideWhenUsed="0"/>
-    <w:lsdException w:name="Light List Accent 2" w:semiHidden="0" w:uiPriority="61" w:unhideWhenUsed="0"/>
-    <w:lsdException w:name="Light Grid Accent 2" w:semiHidden="0" w:uiPriority="62" w:unhideWhenUsed="0"/>
-    <w:lsdException w:name="Medium Shading 1 Accent 2" w:semiHidden="0" w:uiPriority="63" w:unhideWhenUsed="0"/>
-    <w:lsdException w:name="Medium Shading 2 Accent 2" w:semiHidden="0" w:uiPriority="64" w:unhideWhenUsed="0"/>
-    <w:lsdException w:name="Medium List 1 Accent 2" w:semiHidden="0" w:uiPriority="65" w:unhideWhenUsed="0"/>
-    <w:lsdException w:name="Medium List 2 Accent 2" w:semiHidden="0" w:uiPriority="66" w:unhideWhenUsed="0"/>
-    <w:lsdException w:name="Medium Grid 1 Accent 2" w:semiHidden="0" w:uiPriority="67" w:unhideWhenUsed="0"/>
-    <w:lsdException w:name="Medium Grid 2 Accent 2" w:semiHidden="0" w:uiPriority="68" w:unhideWhenUsed="0"/>
-    <w:lsdException w:name="Medium Grid 3 Accent 2" w:semiHidden="0" w:uiPriority="69" w:unhideWhenUsed="0"/>
-    <w:lsdException w:name="Dark List Accent 2" w:semiHidden="0" w:uiPriority="70" w:unhideWhenUsed="0"/>
-    <w:lsdException w:name="Colorful Shading Accent 2" w:semiHidden="0" w:uiPriority="71" w:unhideWhenUsed="0"/>
-    <w:lsdException w:name="Colorful List Accent 2" w:semiHidden="0" w:uiPriority="72" w:unhideWhenUsed="0"/>
-    <w:lsdException w:name="Colorful Grid Accent 2" w:semiHidden="0" w:uiPriority="73" w:unhideWhenUsed="0"/>
-    <w:lsdException w:name="Light Shading Accent 3" w:semiHidden="0" w:uiPriority="60" w:unhideWhenUsed="0"/>
-    <w:lsdException w:name="Light List Accent 3" w:semiHidden="0" w:uiPriority="61" w:unhideWhenUsed="0"/>
-    <w:lsdException w:name="Light Grid Accent 3" w:semiHidden="0" w:uiPriority="62" w:unhideWhenUsed="0"/>
-    <w:lsdException w:name="Medium Shading 1 Accent 3" w:semiHidden="0" w:uiPriority="63" w:unhideWhenUsed="0"/>
-    <w:lsdException w:name="Medium Shading 2 Accent 3" w:semiHidden="0" w:uiPriority="64" w:unhideWhenUsed="0"/>
-    <w:lsdException w:name="Medium List 1 Accent 3" w:semiHidden="0" w:uiPriority="65" w:unhideWhenUsed="0"/>
-    <w:lsdException w:name="Medium List 2 Accent 3" w:semiHidden="0" w:uiPriority="66" w:unhideWhenUsed="0"/>
-    <w:lsdException w:name="Medium Grid 1 Accent 3" w:semiHidden="0" w:uiPriority="67" w:unhideWhenUsed="0"/>
-    <w:lsdException w:name="Medium Grid 2 Accent 3" w:semiHidden="0" w:uiPriority="68" w:unhideWhenUsed="0"/>
-    <w:lsdException w:name="Medium Grid 3 Accent 3" w:semiHidden="0" w:uiPriority="69" w:unhideWhenUsed="0"/>
-    <w:lsdException w:name="Dark List Accent 3" w:semiHidden="0" w:uiPriority="70" w:unhideWhenUsed="0"/>
-    <w:lsdException w:name="Colorful Shading Accent 3" w:semiHidden="0" w:uiPriority="71" w:unhideWhenUsed="0"/>
-    <w:lsdException w:name="Colorful List Accent 3" w:semiHidden="0" w:uiPriority="72" w:unhideWhenUsed="0"/>
-    <w:lsdException w:name="Colorful Grid Accent 3" w:semiHidden="0" w:uiPriority="73" w:unhideWhenUsed="0"/>
-    <w:lsdException w:name="Light Shading Accent 4" w:semiHidden="0" w:uiPriority="60" w:unhideWhenUsed="0"/>
-    <w:lsdException w:name="Light List Accent 4" w:semiHidden="0" w:uiPriority="61" w:unhideWhenUsed="0"/>
-    <w:lsdException w:name="Light Grid Accent 4" w:semiHidden="0" w:uiPriority="62" w:unhideWhenUsed="0"/>
-    <w:lsdException w:name="Medium Shading 1 Accent 4" w:semiHidden="0" w:uiPriority="63" w:unhideWhenUsed="0"/>
-    <w:lsdException w:name="Medium Shading 2 Accent 4" w:semiHidden="0" w:uiPriority="64" w:unhideWhenUsed="0"/>
-    <w:lsdException w:name="Medium List 1 Accent 4" w:semiHidden="0" w:uiPriority="65" w:unhideWhenUsed="0"/>
-    <w:lsdException w:name="Medium List 2 Accent 4" w:semiHidden="0" w:uiPriority="66" w:unhideWhenUsed="0"/>
-    <w:lsdException w:name="Medium Grid 1 Accent 4" w:semiHidden="0" w:uiPriority="67" w:unhideWhenUsed="0"/>
-    <w:lsdException w:name="Medium Grid 2 Accent 4" w:semiHidden="0" w:uiPriority="68" w:unhideWhenUsed="0"/>
-    <w:lsdException w:name="Medium Grid 3 Accent 4" w:semiHidden="0" w:uiPriority="69" w:unhideWhenUsed="0"/>
-    <w:lsdException w:name="Dark List Accent 4" w:semiHidden="0" w:uiPriority="70" w:unhideWhenUsed="0"/>
-    <w:lsdException w:name="Colorful Shading Accent 4" w:semiHidden="0" w:uiPriority="71" w:unhideWhenUsed="0"/>
-    <w:lsdException w:name="Colorful List Accent 4" w:semiHidden="0" w:uiPriority="72" w:unhideWhenUsed="0"/>
-    <w:lsdException w:name="Colorful Grid Accent 4" w:semiHidden="0" w:uiPriority="73" w:unhideWhenUsed="0"/>
-    <w:lsdException w:name="Light Shading Accent 5" w:semiHidden="0" w:uiPriority="60" w:unhideWhenUsed="0"/>
-    <w:lsdException w:name="Light List Accent 5" w:semiHidden="0" w:uiPriority="61" w:unhideWhenUsed="0"/>
-    <w:lsdException w:name="Light Grid Accent 5" w:semiHidden="0" w:uiPriority="62" w:unhideWhenUsed="0"/>
-    <w:lsdException w:name="Medium Shading 1 Accent 5" w:semiHidden="0" w:uiPriority="63" w:unhideWhenUsed="0"/>
-    <w:lsdException w:name="Medium Shading 2 Accent 5" w:semiHidden="0" w:uiPriority="64" w:unhideWhenUsed="0"/>
-    <w:lsdException w:name="Medium List 1 Accent 5" w:semiHidden="0" w:uiPriority="65" w:unhideWhenUsed="0"/>
-    <w:lsdException w:name="Medium List 2 Accent 5" w:semiHidden="0" w:uiPriority="66" w:unhideWhenUsed="0"/>
-    <w:lsdException w:name="Medium Grid 1 Accent 5" w:semiHidden="0" w:uiPriority="67" w:unhideWhenUsed="0"/>
-    <w:lsdException w:name="Medium Grid 2 Accent 5" w:semiHidden="0" w:uiPriority="68" w:unhideWhenUsed="0"/>
-    <w:lsdException w:name="Medium Grid 3 Accent 5" w:semiHidden="0" w:uiPriority="69" w:unhideWhenUsed="0"/>
-    <w:lsdException w:name="Dark List Accent 5" w:semiHidden="0" w:uiPriority="70" w:unhideWhenUsed="0"/>
-    <w:lsdException w:name="Colorful Shading Accent 5" w:semiHidden="0" w:uiPriority="71" w:unhideWhenUsed="0"/>
-    <w:lsdException w:name="Colorful List Accent 5" w:semiHidden="0" w:uiPriority="72" w:unhideWhenUsed="0"/>
-    <w:lsdException w:name="Colorful Grid Accent 5" w:semiHidden="0" w:uiPriority="73" w:unhideWhenUsed="0"/>
-    <w:lsdException w:name="Light Shading Accent 6" w:semiHidden="0" w:uiPriority="60" w:unhideWhenUsed="0"/>
-    <w:lsdException w:name="Light List Accent 6" w:semiHidden="0" w:uiPriority="61" w:unhideWhenUsed="0"/>
-    <w:lsdException w:name="Light Grid Accent 6" w:semiHidden="0" w:uiPriority="62" w:unhideWhenUsed="0"/>
-    <w:lsdException w:name="Medium Shading 1 Accent 6" w:semiHidden="0" w:uiPriority="63" w:unhideWhenUsed="0"/>
-    <w:lsdException w:name="Medium Shading 2 Accent 6" w:semiHidden="0" w:uiPriority="64" w:unhideWhenUsed="0"/>
-    <w:lsdException w:name="Medium List 1 Accent 6" w:semiHidden="0" w:uiPriority="65" w:unhideWhenUsed="0"/>
-    <w:lsdException w:name="Medium List 2 Accent 6" w:semiHidden="0" w:uiPriority="66" w:unhideWhenUsed="0"/>
-    <w:lsdException w:name="Medium Grid 1 Accent 6" w:semiHidden="0" w:uiPriority="67" w:unhideWhenUsed="0"/>
-    <w:lsdException w:name="Medium Grid 2 Accent 6" w:semiHidden="0" w:uiPriority="68" w:unhideWhenUsed="0"/>
-    <w:lsdException w:name="Medium Grid 3 Accent 6" w:semiHidden="0" w:uiPriority="69" w:unhideWhenUsed="0"/>
-    <w:lsdException w:name="Dark List Accent 6" w:semiHidden="0" w:uiPriority="70" w:unhideWhenUsed="0"/>
-    <w:lsdException w:name="Colorful Shading Accent 6" w:semiHidden="0" w:uiPriority="71" w:unhideWhenUsed="0"/>
-    <w:lsdException w:name="Colorful List Accent 6" w:semiHidden="0" w:uiPriority="72" w:unhideWhenUsed="0"/>
-    <w:lsdException w:name="Colorful Grid Accent 6" w:semiHidden="0" w:uiPriority="73" w:unhideWhenUsed="0"/>
-    <w:lsdException w:name="Subtle Emphasis" w:semiHidden="0" w:uiPriority="19" w:unhideWhenUsed="0" w:qFormat="1"/>
-    <w:lsdException w:name="Intense Emphasis" w:semiHidden="0" w:uiPriority="21" w:unhideWhenUsed="0" w:qFormat="1"/>
-    <w:lsdException w:name="Subtle Reference" w:semiHidden="0" w:uiPriority="31" w:unhideWhenUsed="0" w:qFormat="1"/>
-    <w:lsdException w:name="Intense Reference" w:semiHidden="0" w:uiPriority="32" w:unhideWhenUsed="0" w:qFormat="1"/>
-    <w:lsdException w:name="Book Title" w:semiHidden="0" w:uiPriority="33" w:unhideWhenUsed="0" w:qFormat="1"/>
-    <w:lsdException w:name="Bibliography" w:uiPriority="37"/>
-    <w:lsdException w:name="TOC Heading" w:uiPriority="39" w:qFormat="1"/>
+  <w:latentStyles w:defLockedState="0" w:defUIPriority="99" w:defSemiHidden="0" w:defUnhideWhenUsed="0" w:defQFormat="0" w:count="374">
+    <w:lsdException w:name="Normal" w:uiPriority="0" w:qFormat="1"/>
+    <w:lsdException w:name="heading 1" w:uiPriority="9" w:qFormat="1"/>
+    <w:lsdException w:name="heading 2" w:semiHidden="1" w:uiPriority="9" w:unhideWhenUsed="1" w:qFormat="1"/>
+    <w:lsdException w:name="heading 3" w:semiHidden="1" w:uiPriority="9" w:unhideWhenUsed="1" w:qFormat="1"/>
+    <w:lsdException w:name="heading 4" w:semiHidden="1" w:uiPriority="9" w:unhideWhenUsed="1" w:qFormat="1"/>
+    <w:lsdException w:name="heading 5" w:semiHidden="1" w:uiPriority="9" w:unhideWhenUsed="1" w:qFormat="1"/>
+    <w:lsdException w:name="heading 6" w:semiHidden="1" w:uiPriority="9" w:unhideWhenUsed="1" w:qFormat="1"/>
+    <w:lsdException w:name="heading 7" w:semiHidden="1" w:uiPriority="9" w:unhideWhenUsed="1" w:qFormat="1"/>
+    <w:lsdException w:name="heading 8" w:semiHidden="1" w:uiPriority="9" w:unhideWhenUsed="1" w:qFormat="1"/>
+    <w:lsdException w:name="heading 9" w:semiHidden="1" w:uiPriority="9" w:unhideWhenUsed="1" w:qFormat="1"/>
+    <w:lsdException w:name="index 1" w:semiHidden="1" w:unhideWhenUsed="1"/>
+    <w:lsdException w:name="index 2" w:semiHidden="1" w:unhideWhenUsed="1"/>
+    <w:lsdException w:name="index 3" w:semiHidden="1" w:unhideWhenUsed="1"/>
+    <w:lsdException w:name="index 4" w:semiHidden="1" w:unhideWhenUsed="1"/>
+    <w:lsdException w:name="index 5" w:semiHidden="1" w:unhideWhenUsed="1"/>
+    <w:lsdException w:name="index 6" w:semiHidden="1" w:unhideWhenUsed="1"/>
+    <w:lsdException w:name="index 7" w:semiHidden="1" w:unhideWhenUsed="1"/>
+    <w:lsdException w:name="index 8" w:semiHidden="1" w:unhideWhenUsed="1"/>
+    <w:lsdException w:name="index 9" w:semiHidden="1" w:unhideWhenUsed="1"/>
+    <w:lsdException w:name="toc 1" w:semiHidden="1" w:uiPriority="39" w:unhideWhenUsed="1"/>
+    <w:lsdException w:name="toc 2" w:semiHidden="1" w:uiPriority="39" w:unhideWhenUsed="1"/>
+    <w:lsdException w:name="toc 3" w:semiHidden="1" w:uiPriority="39" w:unhideWhenUsed="1"/>
+    <w:lsdException w:name="toc 4" w:semiHidden="1" w:uiPriority="39" w:unhideWhenUsed="1"/>
+    <w:lsdException w:name="toc 5" w:semiHidden="1" w:uiPriority="39" w:unhideWhenUsed="1"/>
+    <w:lsdException w:name="toc 6" w:semiHidden="1" w:uiPriority="39" w:unhideWhenUsed="1"/>
+    <w:lsdException w:name="toc 7" w:semiHidden="1" w:uiPriority="39" w:unhideWhenUsed="1"/>
+    <w:lsdException w:name="toc 8" w:semiHidden="1" w:uiPriority="39" w:unhideWhenUsed="1"/>
+    <w:lsdException w:name="toc 9" w:semiHidden="1" w:uiPriority="39" w:unhideWhenUsed="1"/>
+    <w:lsdException w:name="Normal Indent" w:semiHidden="1" w:unhideWhenUsed="1"/>
+    <w:lsdException w:name="footnote text" w:semiHidden="1" w:unhideWhenUsed="1"/>
+    <w:lsdException w:name="annotation text" w:semiHidden="1" w:unhideWhenUsed="1"/>
+    <w:lsdException w:name="header" w:semiHidden="1" w:unhideWhenUsed="1"/>
+    <w:lsdException w:name="footer" w:semiHidden="1" w:unhideWhenUsed="1"/>
+    <w:lsdException w:name="index heading" w:semiHidden="1" w:unhideWhenUsed="1"/>
+    <w:lsdException w:name="caption" w:semiHidden="1" w:uiPriority="35" w:unhideWhenUsed="1" w:qFormat="1"/>
+    <w:lsdException w:name="table of figures" w:semiHidden="1" w:unhideWhenUsed="1"/>
+    <w:lsdException w:name="envelope address" w:semiHidden="1" w:unhideWhenUsed="1"/>
+    <w:lsdException w:name="envelope return" w:semiHidden="1" w:unhideWhenUsed="1"/>
+    <w:lsdException w:name="footnote reference" w:semiHidden="1" w:unhideWhenUsed="1"/>
+    <w:lsdException w:name="annotation reference" w:semiHidden="1" w:unhideWhenUsed="1"/>
+    <w:lsdException w:name="line number" w:semiHidden="1" w:unhideWhenUsed="1"/>
+    <w:lsdException w:name="page number" w:semiHidden="1" w:unhideWhenUsed="1"/>
+    <w:lsdException w:name="endnote reference" w:semiHidden="1" w:unhideWhenUsed="1"/>
+    <w:lsdException w:name="endnote text" w:semiHidden="1" w:unhideWhenUsed="1"/>
+    <w:lsdException w:name="table of authorities" w:semiHidden="1" w:unhideWhenUsed="1"/>
+    <w:lsdException w:name="macro" w:semiHidden="1" w:unhideWhenUsed="1"/>
+    <w:lsdException w:name="toa heading" w:semiHidden="1" w:unhideWhenUsed="1"/>
+    <w:lsdException w:name="List" w:semiHidden="1" w:unhideWhenUsed="1"/>
+    <w:lsdException w:name="List Bullet" w:semiHidden="1" w:unhideWhenUsed="1"/>
+    <w:lsdException w:name="List Number" w:semiHidden="1" w:unhideWhenUsed="1"/>
+    <w:lsdException w:name="List 2" w:semiHidden="1" w:unhideWhenUsed="1"/>
+    <w:lsdException w:name="List 3" w:semiHidden="1" w:unhideWhenUsed="1"/>
+    <w:lsdException w:name="List 4" w:semiHidden="1" w:unhideWhenUsed="1"/>
+    <w:lsdException w:name="List 5" w:semiHidden="1" w:unhideWhenUsed="1"/>
+    <w:lsdException w:name="List Bullet 2" w:semiHidden="1" w:unhideWhenUsed="1"/>
+    <w:lsdException w:name="List Bullet 3" w:semiHidden="1" w:unhideWhenUsed="1"/>
+    <w:lsdException w:name="List Bullet 4" w:semiHidden="1" w:unhideWhenUsed="1"/>
+    <w:lsdException w:name="List Bullet 5" w:semiHidden="1" w:unhideWhenUsed="1"/>
+    <w:lsdException w:name="List Number 2" w:semiHidden="1" w:unhideWhenUsed="1"/>
+    <w:lsdException w:name="List Number 3" w:semiHidden="1" w:unhideWhenUsed="1"/>
+    <w:lsdException w:name="List Number 4" w:semiHidden="1" w:unhideWhenUsed="1"/>
+    <w:lsdException w:name="List Number 5" w:semiHidden="1" w:unhideWhenUsed="1"/>
+    <w:lsdException w:name="Title" w:uiPriority="10" w:qFormat="1"/>
+    <w:lsdException w:name="Closing" w:semiHidden="1" w:unhideWhenUsed="1"/>
+    <w:lsdException w:name="Signature" w:semiHidden="1" w:unhideWhenUsed="1"/>
+    <w:lsdException w:name="Default Paragraph Font" w:semiHidden="1" w:uiPriority="1" w:unhideWhenUsed="1"/>
+    <w:lsdException w:name="Body Text" w:semiHidden="1" w:unhideWhenUsed="1"/>
+    <w:lsdException w:name="Body Text Indent" w:semiHidden="1" w:unhideWhenUsed="1"/>
+    <w:lsdException w:name="List Continue" w:semiHidden="1" w:unhideWhenUsed="1"/>
+    <w:lsdException w:name="List Continue 2" w:semiHidden="1" w:unhideWhenUsed="1"/>
+    <w:lsdException w:name="List Continue 3" w:semiHidden="1" w:unhideWhenUsed="1"/>
+    <w:lsdException w:name="List Continue 4" w:semiHidden="1" w:unhideWhenUsed="1"/>
+    <w:lsdException w:name="List Continue 5" w:semiHidden="1" w:unhideWhenUsed="1"/>
+    <w:lsdException w:name="Message Header" w:semiHidden="1" w:unhideWhenUsed="1"/>
+    <w:lsdException w:name="Subtitle" w:uiPriority="11" w:qFormat="1"/>
+    <w:lsdException w:name="Salutation" w:semiHidden="1" w:unhideWhenUsed="1"/>
+    <w:lsdException w:name="Date" w:semiHidden="1" w:unhideWhenUsed="1"/>
+    <w:lsdException w:name="Body Text First Indent" w:semiHidden="1" w:unhideWhenUsed="1"/>
+    <w:lsdException w:name="Body Text First Indent 2" w:semiHidden="1" w:unhideWhenUsed="1"/>
+    <w:lsdException w:name="Note Heading" w:semiHidden="1" w:unhideWhenUsed="1"/>
+    <w:lsdException w:name="Body Text 2" w:semiHidden="1" w:unhideWhenUsed="1"/>
+    <w:lsdException w:name="Body Text 3" w:semiHidden="1" w:unhideWhenUsed="1"/>
+    <w:lsdException w:name="Body Text Indent 2" w:semiHidden="1" w:unhideWhenUsed="1"/>
+    <w:lsdException w:name="Body Text Indent 3" w:semiHidden="1" w:unhideWhenUsed="1"/>
+    <w:lsdException w:name="Block Text" w:semiHidden="1" w:unhideWhenUsed="1"/>
+    <w:lsdException w:name="Hyperlink" w:semiHidden="1" w:unhideWhenUsed="1"/>
+    <w:lsdException w:name="FollowedHyperlink" w:semiHidden="1" w:unhideWhenUsed="1"/>
+    <w:lsdException w:name="Strong" w:uiPriority="22" w:qFormat="1"/>
+    <w:lsdException w:name="Emphasis" w:uiPriority="20" w:qFormat="1"/>
+    <w:lsdException w:name="Document Map" w:semiHidden="1" w:unhideWhenUsed="1"/>
+    <w:lsdException w:name="Plain Text" w:semiHidden="1" w:unhideWhenUsed="1"/>
+    <w:lsdException w:name="E-mail Signature" w:semiHidden="1" w:unhideWhenUsed="1"/>
+    <w:lsdException w:name="HTML Top of Form" w:semiHidden="1" w:unhideWhenUsed="1"/>
+    <w:lsdException w:name="HTML Bottom of Form" w:semiHidden="1" w:unhideWhenUsed="1"/>
+    <w:lsdException w:name="Normal (Web)" w:semiHidden="1" w:unhideWhenUsed="1"/>
+    <w:lsdException w:name="HTML Acronym" w:semiHidden="1" w:unhideWhenUsed="1"/>
+    <w:lsdException w:name="HTML Address" w:semiHidden="1" w:unhideWhenUsed="1"/>
+    <w:lsdException w:name="HTML Cite" w:semiHidden="1" w:unhideWhenUsed="1"/>
+    <w:lsdException w:name="HTML Code" w:semiHidden="1" w:unhideWhenUsed="1"/>
+    <w:lsdException w:name="HTML Definition" w:semiHidden="1" w:unhideWhenUsed="1"/>
+    <w:lsdException w:name="HTML Keyboard" w:semiHidden="1" w:unhideWhenUsed="1"/>
+    <w:lsdException w:name="HTML Preformatted" w:semiHidden="1" w:unhideWhenUsed="1"/>
+    <w:lsdException w:name="HTML Sample" w:semiHidden="1" w:unhideWhenUsed="1"/>
+    <w:lsdException w:name="HTML Typewriter" w:semiHidden="1" w:unhideWhenUsed="1"/>
+    <w:lsdException w:name="HTML Variable" w:semiHidden="1" w:unhideWhenUsed="1"/>
+    <w:lsdException w:name="Normal Table" w:semiHidden="1" w:unhideWhenUsed="1"/>
+    <w:lsdException w:name="annotation subject" w:semiHidden="1" w:unhideWhenUsed="1"/>
+    <w:lsdException w:name="No List" w:semiHidden="1" w:unhideWhenUsed="1"/>
+    <w:lsdException w:name="Outline List 1" w:semiHidden="1" w:unhideWhenUsed="1"/>
+    <w:lsdException w:name="Outline List 2" w:semiHidden="1" w:unhideWhenUsed="1"/>
+    <w:lsdException w:name="Outline List 3" w:semiHidden="1" w:unhideWhenUsed="1"/>
+    <w:lsdException w:name="Table Simple 1" w:semiHidden="1" w:unhideWhenUsed="1"/>
+    <w:lsdException w:name="Table Simple 2" w:semiHidden="1" w:unhideWhenUsed="1"/>
+    <w:lsdException w:name="Table Simple 3" w:semiHidden="1" w:unhideWhenUsed="1"/>
+    <w:lsdException w:name="Table Classic 1" w:semiHidden="1" w:unhideWhenUsed="1"/>
+    <w:lsdException w:name="Table Classic 2" w:semiHidden="1" w:unhideWhenUsed="1"/>
+    <w:lsdException w:name="Table Classic 3" w:semiHidden="1" w:unhideWhenUsed="1"/>
+    <w:lsdException w:name="Table Classic 4" w:semiHidden="1" w:unhideWhenUsed="1"/>
+    <w:lsdException w:name="Table Colorful 1" w:semiHidden="1" w:unhideWhenUsed="1"/>
+    <w:lsdException w:name="Table Colorful 2" w:semiHidden="1" w:unhideWhenUsed="1"/>
+    <w:lsdException w:name="Table Colorful 3" w:semiHidden="1" w:unhideWhenUsed="1"/>
+    <w:lsdException w:name="Table Columns 1" w:semiHidden="1" w:unhideWhenUsed="1"/>
+    <w:lsdException w:name="Table Columns 2" w:semiHidden="1" w:unhideWhenUsed="1"/>
+    <w:lsdException w:name="Table Columns 3" w:semiHidden="1" w:unhideWhenUsed="1"/>
+    <w:lsdException w:name="Table Columns 4" w:semiHidden="1" w:unhideWhenUsed="1"/>
+    <w:lsdException w:name="Table Columns 5" w:semiHidden="1" w:unhideWhenUsed="1"/>
+    <w:lsdException w:name="Table Grid 1" w:semiHidden="1" w:unhideWhenUsed="1"/>
+    <w:lsdException w:name="Table Grid 2" w:semiHidden="1" w:unhideWhenUsed="1"/>
+    <w:lsdException w:name="Table Grid 3" w:semiHidden="1" w:unhideWhenUsed="1"/>
+    <w:lsdException w:name="Table Grid 4" w:semiHidden="1" w:unhideWhenUsed="1"/>
+    <w:lsdException w:name="Table Grid 5" w:semiHidden="1" w:unhideWhenUsed="1"/>
+    <w:lsdException w:name="Table Grid 6" w:semiHidden="1" w:unhideWhenUsed="1"/>
+    <w:lsdException w:name="Table Grid 7" w:semiHidden="1" w:unhideWhenUsed="1"/>
+    <w:lsdException w:name="Table Grid 8" w:semiHidden="1" w:unhideWhenUsed="1"/>
+    <w:lsdException w:name="Table List 1" w:semiHidden="1" w:unhideWhenUsed="1"/>
+    <w:lsdException w:name="Table List 2" w:semiHidden="1" w:unhideWhenUsed="1"/>
+    <w:lsdException w:name="Table List 3" w:semiHidden="1" w:unhideWhenUsed="1"/>
+    <w:lsdException w:name="Table List 4" w:semiHidden="1" w:unhideWhenUsed="1"/>
+    <w:lsdException w:name="Table List 5" w:semiHidden="1" w:unhideWhenUsed="1"/>
+    <w:lsdException w:name="Table List 6" w:semiHidden="1" w:unhideWhenUsed="1"/>
+    <w:lsdException w:name="Table List 7" w:semiHidden="1" w:unhideWhenUsed="1"/>
+    <w:lsdException w:name="Table List 8" w:semiHidden="1" w:unhideWhenUsed="1"/>
+    <w:lsdException w:name="Table 3D effects 1" w:semiHidden="1" w:unhideWhenUsed="1"/>
+    <w:lsdException w:name="Table 3D effects 2" w:semiHidden="1" w:unhideWhenUsed="1"/>
+    <w:lsdException w:name="Table 3D effects 3" w:semiHidden="1" w:unhideWhenUsed="1"/>
+    <w:lsdException w:name="Table Contemporary" w:semiHidden="1" w:unhideWhenUsed="1"/>
+    <w:lsdException w:name="Table Elegant" w:semiHidden="1" w:unhideWhenUsed="1"/>
+    <w:lsdException w:name="Table Professional" w:semiHidden="1" w:unhideWhenUsed="1"/>
+    <w:lsdException w:name="Table Subtle 1" w:semiHidden="1" w:unhideWhenUsed="1"/>
+    <w:lsdException w:name="Table Subtle 2" w:semiHidden="1" w:unhideWhenUsed="1"/>
+    <w:lsdException w:name="Table Web 1" w:semiHidden="1" w:unhideWhenUsed="1"/>
+    <w:lsdException w:name="Table Web 2" w:semiHidden="1" w:unhideWhenUsed="1"/>
+    <w:lsdException w:name="Table Web 3" w:semiHidden="1" w:unhideWhenUsed="1"/>
+    <w:lsdException w:name="Balloon Text" w:semiHidden="1" w:unhideWhenUsed="1"/>
+    <w:lsdException w:name="Table Grid" w:semiHidden="1" w:uiPriority="39" w:unhideWhenUsed="1"/>
+    <w:lsdException w:name="Table Theme" w:semiHidden="1" w:unhideWhenUsed="1"/>
+    <w:lsdException w:name="Placeholder Text" w:semiHidden="1"/>
+    <w:lsdException w:name="No Spacing" w:uiPriority="1" w:qFormat="1"/>
+    <w:lsdException w:name="Light Shading" w:uiPriority="60"/>
+    <w:lsdException w:name="Light List" w:uiPriority="61"/>
+    <w:lsdException w:name="Light Grid" w:uiPriority="62"/>
+    <w:lsdException w:name="Medium Shading 1" w:uiPriority="63"/>
+    <w:lsdException w:name="Medium Shading 2" w:uiPriority="64"/>
+    <w:lsdException w:name="Medium List 1" w:uiPriority="65"/>
+    <w:lsdException w:name="Medium List 2" w:uiPriority="66"/>
+    <w:lsdException w:name="Medium Grid 1" w:uiPriority="67"/>
+    <w:lsdException w:name="Medium Grid 2" w:uiPriority="68"/>
+    <w:lsdException w:name="Medium Grid 3" w:uiPriority="69"/>
+    <w:lsdException w:name="Dark List" w:uiPriority="70"/>
+    <w:lsdException w:name="Colorful Shading" w:uiPriority="71"/>
+    <w:lsdException w:name="Colorful List" w:uiPriority="72"/>
+    <w:lsdException w:name="Colorful Grid" w:uiPriority="73"/>
+    <w:lsdException w:name="Light Shading Accent 1" w:uiPriority="60"/>
+    <w:lsdException w:name="Light List Accent 1" w:uiPriority="61"/>
+    <w:lsdException w:name="Light Grid Accent 1" w:uiPriority="62"/>
+    <w:lsdException w:name="Medium Shading 1 Accent 1" w:uiPriority="63"/>
+    <w:lsdException w:name="Medium Shading 2 Accent 1" w:uiPriority="64"/>
+    <w:lsdException w:name="Medium List 1 Accent 1" w:uiPriority="65"/>
+    <w:lsdException w:name="Revision" w:semiHidden="1"/>
+    <w:lsdException w:name="List Paragraph" w:uiPriority="34" w:qFormat="1"/>
+    <w:lsdException w:name="Quote" w:uiPriority="29" w:qFormat="1"/>
+    <w:lsdException w:name="Intense Quote" w:uiPriority="30" w:qFormat="1"/>
+    <w:lsdException w:name="Medium List 2 Accent 1" w:uiPriority="66"/>
+    <w:lsdException w:name="Medium Grid 1 Accent 1" w:uiPriority="67"/>
+    <w:lsdException w:name="Medium Grid 2 Accent 1" w:uiPriority="68"/>
+    <w:lsdException w:name="Medium Grid 3 Accent 1" w:uiPriority="69"/>
+    <w:lsdException w:name="Dark List Accent 1" w:uiPriority="70"/>
+    <w:lsdException w:name="Colorful Shading Accent 1" w:uiPriority="71"/>
+    <w:lsdException w:name="Colorful List Accent 1" w:uiPriority="72"/>
+    <w:lsdException w:name="Colorful Grid Accent 1" w:uiPriority="73"/>
+    <w:lsdException w:name="Light Shading Accent 2" w:uiPriority="60"/>
+    <w:lsdException w:name="Light List Accent 2" w:uiPriority="61"/>
+    <w:lsdException w:name="Light Grid Accent 2" w:uiPriority="62"/>
+    <w:lsdException w:name="Medium Shading 1 Accent 2" w:uiPriority="63"/>
+    <w:lsdException w:name="Medium Shading 2 Accent 2" w:uiPriority="64"/>
+    <w:lsdException w:name="Medium List 1 Accent 2" w:uiPriority="65"/>
+    <w:lsdException w:name="Medium List 2 Accent 2" w:uiPriority="66"/>
+    <w:lsdException w:name="Medium Grid 1 Accent 2" w:uiPriority="67"/>
+    <w:lsdException w:name="Medium Grid 2 Accent 2" w:uiPriority="68"/>
+    <w:lsdException w:name="Medium Grid 3 Accent 2" w:uiPriority="69"/>
+    <w:lsdException w:name="Dark List Accent 2" w:uiPriority="70"/>
+    <w:lsdException w:name="Colorful Shading Accent 2" w:uiPriority="71"/>
+    <w:lsdException w:name="Colorful List Accent 2" w:uiPriority="72"/>
+    <w:lsdException w:name="Colorful Grid Accent 2" w:uiPriority="73"/>
+    <w:lsdException w:name="Light Shading Accent 3" w:uiPriority="60"/>
+    <w:lsdException w:name="Light List Accent 3" w:uiPriority="61"/>
+    <w:lsdException w:name="Light Grid Accent 3" w:uiPriority="62"/>
+    <w:lsdException w:name="Medium Shading 1 Accent 3" w:uiPriority="63"/>
+    <w:lsdException w:name="Medium Shading 2 Accent 3" w:uiPriority="64"/>
+    <w:lsdException w:name="Medium List 1 Accent 3" w:uiPriority="65"/>
+    <w:lsdException w:name="Medium List 2 Accent 3" w:uiPriority="66"/>
+    <w:lsdException w:name="Medium Grid 1 Accent 3" w:uiPriority="67"/>
+    <w:lsdException w:name="Medium Grid 2 Accent 3" w:uiPriority="68"/>
+    <w:lsdException w:name="Medium Grid 3 Accent 3" w:uiPriority="69"/>
+    <w:lsdException w:name="Dark List Accent 3" w:uiPriority="70"/>
+    <w:lsdException w:name="Colorful Shading Accent 3" w:uiPriority="71"/>
+    <w:lsdException w:name="Colorful List Accent 3" w:uiPriority="72"/>
+    <w:lsdException w:name="Colorful Grid Accent 3" w:uiPriority="73"/>
+    <w:lsdException w:name="Light Shading Accent 4" w:uiPriority="60"/>
+    <w:lsdException w:name="Light List Accent 4" w:uiPriority="61"/>
+    <w:lsdException w:name="Light Grid Accent 4" w:uiPriority="62"/>
+    <w:lsdException w:name="Medium Shading 1 Accent 4" w:uiPriority="63"/>
+    <w:lsdException w:name="Medium Shading 2 Accent 4" w:uiPriority="64"/>
+    <w:lsdException w:name="Medium List 1 Accent 4" w:uiPriority="65"/>
+    <w:lsdException w:name="Medium List 2 Accent 4" w:uiPriority="66"/>
+    <w:lsdException w:name="Medium Grid 1 Accent 4" w:uiPriority="67"/>
+    <w:lsdException w:name="Medium Grid 2 Accent 4" w:uiPriority="68"/>
+    <w:lsdException w:name="Medium Grid 3 Accent 4" w:uiPriority="69"/>
+    <w:lsdException w:name="Dark List Accent 4" w:uiPriority="70"/>
+    <w:lsdException w:name="Colorful Shading Accent 4" w:uiPriority="71"/>
+    <w:lsdException w:name="Colorful List Accent 4" w:uiPriority="72"/>
+    <w:lsdException w:name="Colorful Grid Accent 4" w:uiPriority="73"/>
+    <w:lsdException w:name="Light Shading Accent 5" w:uiPriority="60"/>
+    <w:lsdException w:name="Light List Accent 5" w:uiPriority="61"/>
+    <w:lsdException w:name="Light Grid Accent 5" w:uiPriority="62"/>
+    <w:lsdException w:name="Medium Shading 1 Accent 5" w:uiPriority="63"/>
+    <w:lsdException w:name="Medium Shading 2 Accent 5" w:uiPriority="64"/>
+    <w:lsdException w:name="Medium List 1 Accent 5" w:uiPriority="65"/>
+    <w:lsdException w:name="Medium List 2 Accent 5" w:uiPriority="66"/>
+    <w:lsdException w:name="Medium Grid 1 Accent 5" w:uiPriority="67"/>
+    <w:lsdException w:name="Medium Grid 2 Accent 5" w:uiPriority="68"/>
+    <w:lsdException w:name="Medium Grid 3 Accent 5" w:uiPriority="69"/>
+    <w:lsdException w:name="Dark List Accent 5" w:uiPriority="70"/>
+    <w:lsdException w:name="Colorful Shading Accent 5" w:uiPriority="71"/>
+    <w:lsdException w:name="Colorful List Accent 5" w:uiPriority="72"/>
+    <w:lsdException w:name="Colorful Grid Accent 5" w:uiPriority="73"/>
+    <w:lsdException w:name="Light Shading Accent 6" w:uiPriority="60"/>
+    <w:lsdException w:name="Light List Accent 6" w:uiPriority="61"/>
+    <w:lsdException w:name="Light Grid Accent 6" w:uiPriority="62"/>
+    <w:lsdException w:name="Medium Shading 1 Accent 6" w:uiPriority="63"/>
+    <w:lsdException w:name="Medium Shading 2 Accent 6" w:uiPriority="64"/>
+    <w:lsdException w:name="Medium List 1 Accent 6" w:uiPriority="65"/>
+    <w:lsdException w:name="Medium List 2 Accent 6" w:uiPriority="66"/>
+    <w:lsdException w:name="Medium Grid 1 Accent 6" w:uiPriority="67"/>
+    <w:lsdException w:name="Medium Grid 2 Accent 6" w:uiPriority="68"/>
+    <w:lsdException w:name="Medium Grid 3 Accent 6" w:uiPriority="69"/>
+    <w:lsdException w:name="Dark List Accent 6" w:uiPriority="70"/>
+    <w:lsdException w:name="Colorful Shading Accent 6" w:uiPriority="71"/>
+    <w:lsdException w:name="Colorful List Accent 6" w:uiPriority="72"/>
+    <w:lsdException w:name="Colorful Grid Accent 6" w:uiPriority="73"/>
+    <w:lsdException w:name="Subtle Emphasis" w:uiPriority="19" w:qFormat="1"/>
+    <w:lsdException w:name="Intense Emphasis" w:uiPriority="21" w:qFormat="1"/>
+    <w:lsdException w:name="Subtle Reference" w:uiPriority="31" w:qFormat="1"/>
+    <w:lsdException w:name="Intense Reference" w:uiPriority="32" w:qFormat="1"/>
+    <w:lsdException w:name="Book Title" w:uiPriority="33" w:qFormat="1"/>
+    <w:lsdException w:name="Bibliography" w:semiHidden="1" w:uiPriority="37" w:unhideWhenUsed="1"/>
+    <w:lsdException w:name="TOC Heading" w:semiHidden="1" w:uiPriority="39" w:unhideWhenUsed="1" w:qFormat="1"/>
+    <w:lsdException w:name="Plain Table 1" w:uiPriority="41"/>
+    <w:lsdException w:name="Plain Table 2" w:uiPriority="42"/>
+    <w:lsdException w:name="Plain Table 3" w:uiPriority="43"/>
+    <w:lsdException w:name="Plain Table 4" w:uiPriority="44"/>
+    <w:lsdException w:name="Plain Table 5" w:uiPriority="45"/>
+    <w:lsdException w:name="Grid Table Light" w:uiPriority="40"/>
+    <w:lsdException w:name="Grid Table 1 Light" w:uiPriority="46"/>
+    <w:lsdException w:name="Grid Table 2" w:uiPriority="47"/>
+    <w:lsdException w:name="Grid Table 3" w:uiPriority="48"/>
+    <w:lsdException w:name="Grid Table 4" w:uiPriority="49"/>
+    <w:lsdException w:name="Grid Table 5 Dark" w:uiPriority="50"/>
+    <w:lsdException w:name="Grid Table 6 Colorful" w:uiPriority="51"/>
+    <w:lsdException w:name="Grid Table 7 Colorful" w:uiPriority="52"/>
+    <w:lsdException w:name="Grid Table 1 Light Accent 1" w:uiPriority="46"/>
+    <w:lsdException w:name="Grid Table 2 Accent 1" w:uiPriority="47"/>
+    <w:lsdException w:name="Grid Table 3 Accent 1" w:uiPriority="48"/>
+    <w:lsdException w:name="Grid Table 4 Accent 1" w:uiPriority="49"/>
+    <w:lsdException w:name="Grid Table 5 Dark Accent 1" w:uiPriority="50"/>
+    <w:lsdException w:name="Grid Table 6 Colorful Accent 1" w:uiPriority="51"/>
+    <w:lsdException w:name="Grid Table 7 Colorful Accent 1" w:uiPriority="52"/>
+    <w:lsdException w:name="Grid Table 1 Light Accent 2" w:uiPriority="46"/>
+    <w:lsdException w:name="Grid Table 2 Accent 2" w:uiPriority="47"/>
+    <w:lsdException w:name="Grid Table 3 Accent 2" w:uiPriority="48"/>
+    <w:lsdException w:name="Grid Table 4 Accent 2" w:uiPriority="49"/>
+    <w:lsdException w:name="Grid Table 5 Dark Accent 2" w:uiPriority="50"/>
+    <w:lsdException w:name="Grid Table 6 Colorful Accent 2" w:uiPriority="51"/>
+    <w:lsdException w:name="Grid Table 7 Colorful Accent 2" w:uiPriority="52"/>
+    <w:lsdException w:name="Grid Table 1 Light Accent 3" w:uiPriority="46"/>
+    <w:lsdException w:name="Grid Table 2 Accent 3" w:uiPriority="47"/>
+    <w:lsdException w:name="Grid Table 3 Accent 3" w:uiPriority="48"/>
+    <w:lsdException w:name="Grid Table 4 Accent 3" w:uiPriority="49"/>
+    <w:lsdException w:name="Grid Table 5 Dark Accent 3" w:uiPriority="50"/>
+    <w:lsdException w:name="Grid Table 6 Colorful Accent 3" w:uiPriority="51"/>
+    <w:lsdException w:name="Grid Table 7 Colorful Accent 3" w:uiPriority="52"/>
+    <w:lsdException w:name="Grid Table 1 Light Accent 4" w:uiPriority="46"/>
+    <w:lsdException w:name="Grid Table 2 Accent 4" w:uiPriority="47"/>
+    <w:lsdException w:name="Grid Table 3 Accent 4" w:uiPriority="48"/>
+    <w:lsdException w:name="Grid Table 4 Accent 4" w:uiPriority="49"/>
+    <w:lsdException w:name="Grid Table 5 Dark Accent 4" w:uiPriority="50"/>
+    <w:lsdException w:name="Grid Table 6 Colorful Accent 4" w:uiPriority="51"/>
+    <w:lsdException w:name="Grid Table 7 Colorful Accent 4" w:uiPriority="52"/>
+    <w:lsdException w:name="Grid Table 1 Light Accent 5" w:uiPriority="46"/>
+    <w:lsdException w:name="Grid Table 2 Accent 5" w:uiPriority="47"/>
+    <w:lsdException w:name="Grid Table 3 Accent 5" w:uiPriority="48"/>
+    <w:lsdException w:name="Grid Table 4 Accent 5" w:uiPriority="49"/>
+    <w:lsdException w:name="Grid Table 5 Dark Accent 5" w:uiPriority="50"/>
+    <w:lsdException w:name="Grid Table 6 Colorful Accent 5" w:uiPriority="51"/>
+    <w:lsdException w:name="Grid Table 7 Colorful Accent 5" w:uiPriority="52"/>
+    <w:lsdException w:name="Grid Table 1 Light Accent 6" w:uiPriority="46"/>
+    <w:lsdException w:name="Grid Table 2 Accent 6" w:uiPriority="47"/>
+    <w:lsdException w:name="Grid Table 3 Accent 6" w:uiPriority="48"/>
+    <w:lsdException w:name="Grid Table 4 Accent 6" w:uiPriority="49"/>
+    <w:lsdException w:name="Grid Table 5 Dark Accent 6" w:uiPriority="50"/>
+    <w:lsdException w:name="Grid Table 6 Colorful Accent 6" w:uiPriority="51"/>
+    <w:lsdException w:name="Grid Table 7 Colorful Accent 6" w:uiPriority="52"/>
+    <w:lsdException w:name="List Table 1 Light" w:uiPriority="46"/>
+    <w:lsdException w:name="List Table 2" w:uiPriority="47"/>
+    <w:lsdException w:name="List Table 3" w:uiPriority="48"/>
+    <w:lsdException w:name="List Table 4" w:uiPriority="49"/>
+    <w:lsdException w:name="List Table 5 Dark" w:uiPriority="50"/>
+    <w:lsdException w:name="List Table 6 Colorful" w:uiPriority="51"/>
+    <w:lsdException w:name="List Table 7 Colorful" w:uiPriority="52"/>
+    <w:lsdException w:name="List Table 1 Light Accent 1" w:uiPriority="46"/>
+    <w:lsdException w:name="List Table 2 Accent 1" w:uiPriority="47"/>
+    <w:lsdException w:name="List Table 3 Accent 1" w:uiPriority="48"/>
+    <w:lsdException w:name="List Table 4 Accent 1" w:uiPriority="49"/>
+    <w:lsdException w:name="List Table 5 Dark Accent 1" w:uiPriority="50"/>
+    <w:lsdException w:name="List Table 6 Colorful Accent 1" w:uiPriority="51"/>
+    <w:lsdException w:name="List Table 7 Colorful Accent 1" w:uiPriority="52"/>
+    <w:lsdException w:name="List Table 1 Light Accent 2" w:uiPriority="46"/>
+    <w:lsdException w:name="List Table 2 Accent 2" w:uiPriority="47"/>
+    <w:lsdException w:name="List Table 3 Accent 2" w:uiPriority="48"/>
+    <w:lsdException w:name="List Table 4 Accent 2" w:uiPriority="49"/>
+    <w:lsdException w:name="List Table 5 Dark Accent 2" w:uiPriority="50"/>
+    <w:lsdException w:name="List Table 6 Colorful Accent 2" w:uiPriority="51"/>
+    <w:lsdException w:name="List Table 7 Colorful Accent 2" w:uiPriority="52"/>
+    <w:lsdException w:name="List Table 1 Light Accent 3" w:uiPriority="46"/>
+    <w:lsdException w:name="List Table 2 Accent 3" w:uiPriority="47"/>
+    <w:lsdException w:name="List Table 3 Accent 3" w:uiPriority="48"/>
+    <w:lsdException w:name="List Table 4 Accent 3" w:uiPriority="49"/>
+    <w:lsdException w:name="List Table 5 Dark Accent 3" w:uiPriority="50"/>
+    <w:lsdException w:name="List Table 6 Colorful Accent 3" w:uiPriority="51"/>
+    <w:lsdException w:name="List Table 7 Colorful Accent 3" w:uiPriority="52"/>
+    <w:lsdException w:name="List Table 1 Light Accent 4" w:uiPriority="46"/>
+    <w:lsdException w:name="List Table 2 Accent 4" w:uiPriority="47"/>
+    <w:lsdException w:name="List Table 3 Accent 4" w:uiPriority="48"/>
+    <w:lsdException w:name="List Table 4 Accent 4" w:uiPriority="49"/>
+    <w:lsdException w:name="List Table 5 Dark Accent 4" w:uiPriority="50"/>
+    <w:lsdException w:name="List Table 6 Colorful Accent 4" w:uiPriority="51"/>
+    <w:lsdException w:name="List Table 7 Colorful Accent 4" w:uiPriority="52"/>
+    <w:lsdException w:name="List Table 1 Light Accent 5" w:uiPriority="46"/>
+    <w:lsdException w:name="List Table 2 Accent 5" w:uiPriority="47"/>
+    <w:lsdException w:name="List Table 3 Accent 5" w:uiPriority="48"/>
+    <w:lsdException w:name="List Table 4 Accent 5" w:uiPriority="49"/>
+    <w:lsdException w:name="List Table 5 Dark Accent 5" w:uiPriority="50"/>
+    <w:lsdException w:name="List Table 6 Colorful Accent 5" w:uiPriority="51"/>
+    <w:lsdException w:name="List Table 7 Colorful Accent 5" w:uiPriority="52"/>
+    <w:lsdException w:name="List Table 1 Light Accent 6" w:uiPriority="46"/>
+    <w:lsdException w:name="List Table 2 Accent 6" w:uiPriority="47"/>
+    <w:lsdException w:name="List Table 3 Accent 6" w:uiPriority="48"/>
+    <w:lsdException w:name="List Table 4 Accent 6" w:uiPriority="49"/>
+    <w:lsdException w:name="List Table 5 Dark Accent 6" w:uiPriority="50"/>
+    <w:lsdException w:name="List Table 6 Colorful Accent 6" w:uiPriority="51"/>
+    <w:lsdException w:name="List Table 7 Colorful Accent 6" w:uiPriority="52"/>
+    <w:lsdException w:name="Mention" w:semiHidden="1" w:unhideWhenUsed="1"/>
+    <w:lsdException w:name="Smart Hyperlink" w:semiHidden="1" w:unhideWhenUsed="1"/>
+    <w:lsdException w:name="Hashtag" w:semiHidden="1" w:unhideWhenUsed="1"/>
   </w:latentStyles>
   <w:style w:type="paragraph" w:default="1" w:styleId="Normal">
     <w:name w:val="Normal"/>
@@ -23859,7 +24019,6 @@
     <w:uiPriority w:val="99"/>
     <w:semiHidden/>
     <w:unhideWhenUsed/>
-    <w:qFormat/>
     <w:tblPr>
       <w:tblInd w:w="0" w:type="dxa"/>
       <w:tblCellMar>
@@ -23964,7 +24123,6 @@
       <w:spacing w:after="0" w:line="240" w:lineRule="auto"/>
     </w:pPr>
     <w:tblPr>
-      <w:tblInd w:w="0" w:type="dxa"/>
       <w:tblBorders>
         <w:top w:val="single" w:sz="4" w:space="0" w:color="auto"/>
         <w:left w:val="single" w:sz="4" w:space="0" w:color="auto"/>
@@ -23973,12 +24131,6 @@
         <w:insideH w:val="single" w:sz="4" w:space="0" w:color="auto"/>
         <w:insideV w:val="single" w:sz="4" w:space="0" w:color="auto"/>
       </w:tblBorders>
-      <w:tblCellMar>
-        <w:top w:w="0" w:type="dxa"/>
-        <w:left w:w="108" w:type="dxa"/>
-        <w:bottom w:w="0" w:type="dxa"/>
-        <w:right w:w="108" w:type="dxa"/>
-      </w:tblCellMar>
     </w:tblPr>
   </w:style>
   <w:style w:type="paragraph" w:styleId="Header">
@@ -24287,7 +24439,7 @@
   <a:extraClrSchemeLst/>
   <a:extLst>
     <a:ext uri="{05A4C25C-085E-4340-85A3-A5531E510DB2}">
-      <thm15:themeFamily xmlns:thm15="http://schemas.microsoft.com/office/thememl/2012/main" xmlns="" name="Office Theme" id="{62F939B6-93AF-4DB8-9C6B-D6C7DFDC589F}" vid="{4A3C46E8-61CC-4603-A589-7422A47A8E4A}"/>
+      <thm15:themeFamily xmlns:thm15="http://schemas.microsoft.com/office/thememl/2012/main" name="Office Theme" id="{62F939B6-93AF-4DB8-9C6B-D6C7DFDC589F}" vid="{4A3C46E8-61CC-4603-A589-7422A47A8E4A}"/>
     </a:ext>
   </a:extLst>
 </a:theme>
@@ -24298,7 +24450,7 @@
 </file>
 
 <file path=customXml/itemProps1.xml><?xml version="1.0" encoding="utf-8"?>
-<ds:datastoreItem xmlns:ds="http://schemas.openxmlformats.org/officeDocument/2006/customXml" ds:itemID="{05639E72-F854-4DA6-988E-0177B7CD1D99}">
+<ds:datastoreItem xmlns:ds="http://schemas.openxmlformats.org/officeDocument/2006/customXml" ds:itemID="{85006FE6-B0B9-4002-8A62-82290D7CA5E7}">
   <ds:schemaRefs>
     <ds:schemaRef ds:uri="http://schemas.openxmlformats.org/officeDocument/2006/bibliography"/>
   </ds:schemaRefs>

</xml_diff>